<commit_message>
started second question, i will finish later
</commit_message>
<xml_diff>
--- a/Lab5/Student/Lab 5 - Multipath Student v8.0.docx
+++ b/Lab5/Student/Lab 5 - Multipath Student v8.0.docx
@@ -336,23 +336,7 @@
           <w:rStyle w:val="Titredulivre"/>
           <w:b w:val="0"/>
         </w:rPr>
-        <w:t xml:space="preserve">Miguel Angel </w:t>
-      </w:r>
-      <w:proofErr w:type="spellStart"/>
-      <w:r>
-        <w:rPr>
-          <w:rStyle w:val="Titredulivre"/>
-          <w:b w:val="0"/>
-        </w:rPr>
-        <w:t>Ribot</w:t>
-      </w:r>
-      <w:proofErr w:type="spellEnd"/>
-      <w:r>
-        <w:rPr>
-          <w:rStyle w:val="Titredulivre"/>
-          <w:b w:val="0"/>
-        </w:rPr>
-        <w:t xml:space="preserve"> </w:t>
+        <w:t xml:space="preserve">Miguel Angel Ribot </w:t>
       </w:r>
     </w:p>
     <w:p>
@@ -637,23 +621,7 @@
           <w:rStyle w:val="Titredulivre"/>
           <w:b w:val="0"/>
         </w:rPr>
-        <w:t xml:space="preserve">Date of </w:t>
-      </w:r>
-      <w:proofErr w:type="gramStart"/>
-      <w:r>
-        <w:rPr>
-          <w:rStyle w:val="Titredulivre"/>
-          <w:b w:val="0"/>
-        </w:rPr>
-        <w:t>lab :</w:t>
-      </w:r>
-      <w:proofErr w:type="gramEnd"/>
-      <w:r>
-        <w:rPr>
-          <w:rStyle w:val="Titredulivre"/>
-          <w:b w:val="0"/>
-        </w:rPr>
-        <w:t xml:space="preserve"> </w:t>
+        <w:t xml:space="preserve">Date of lab : </w:t>
       </w:r>
       <w:del w:id="11" w:author="Gabriel Laupré" w:date="2020-04-30T14:38:00Z">
         <w:r>
@@ -711,23 +679,7 @@
           <w:rStyle w:val="Titredulivre"/>
           <w:b w:val="0"/>
         </w:rPr>
-        <w:t xml:space="preserve"> </w:t>
-      </w:r>
-      <w:proofErr w:type="gramStart"/>
-      <w:r>
-        <w:rPr>
-          <w:rStyle w:val="Titredulivre"/>
-          <w:b w:val="0"/>
-        </w:rPr>
-        <w:t>name :</w:t>
-      </w:r>
-      <w:proofErr w:type="gramEnd"/>
-      <w:r>
-        <w:rPr>
-          <w:rStyle w:val="Titredulivre"/>
-          <w:b w:val="0"/>
-        </w:rPr>
-        <w:t xml:space="preserve"> ______________________________</w:t>
+        <w:t xml:space="preserve"> name : ______________________________</w:t>
       </w:r>
     </w:p>
     <w:p>
@@ -2388,13 +2340,8 @@
       </w:r>
       <w:r>
         <w:tab/>
-        <w:t xml:space="preserve">is the carrier phase of the LOS signal component referred to the receiver’s local </w:t>
-      </w:r>
-      <w:proofErr w:type="gramStart"/>
-      <w:r>
-        <w:t>oscillator,</w:t>
-      </w:r>
-      <w:proofErr w:type="gramEnd"/>
+        <w:t>is the carrier phase of the LOS signal component referred to the receiver’s local oscillator,</w:t>
+      </w:r>
     </w:p>
     <w:p>
       <w:r>
@@ -2794,7 +2741,6 @@
         </w:rPr>
         <w:t xml:space="preserve"> </w:t>
       </w:r>
-      <w:proofErr w:type="spellStart"/>
       <w:r>
         <w:rPr>
           <w:rFonts w:ascii="Courier New" w:hAnsi="Courier New" w:cs="Courier New"/>
@@ -2803,7 +2749,6 @@
         </w:rPr>
         <w:t>initSettings</w:t>
       </w:r>
-      <w:proofErr w:type="spellEnd"/>
       <w:r>
         <w:rPr>
           <w:rFonts w:cs="Courier New"/>
@@ -2826,18 +2771,8 @@
           <w:sz w:val="18"/>
           <w:szCs w:val="20"/>
         </w:rPr>
-        <w:t xml:space="preserve">settings = </w:t>
-      </w:r>
-      <w:proofErr w:type="spellStart"/>
-      <w:r>
-        <w:rPr>
-          <w:rFonts w:ascii="Courier New" w:hAnsi="Courier New" w:cs="Courier New"/>
-          <w:sz w:val="18"/>
-          <w:szCs w:val="20"/>
-        </w:rPr>
-        <w:t>initSetings</w:t>
-      </w:r>
-      <w:proofErr w:type="spellEnd"/>
+        <w:t>settings = initSetings</w:t>
+      </w:r>
       <w:r>
         <w:rPr>
           <w:rFonts w:cs="Courier New"/>
@@ -2903,17 +2838,8 @@
         <w:t>0º</w:t>
       </w:r>
       <w:r>
-        <w:t xml:space="preserve"> assuming first a GPS L1 BPSK received signal, and then a Galileo E1 </w:t>
-      </w:r>
-      <w:proofErr w:type="gramStart"/>
-      <w:r>
-        <w:t>BOC(</w:t>
-      </w:r>
-      <w:proofErr w:type="gramEnd"/>
-      <w:r>
-        <w:t xml:space="preserve">1,1) signal. For each signal, use the </w:t>
-      </w:r>
-      <w:proofErr w:type="spellStart"/>
+        <w:t xml:space="preserve"> assuming first a GPS L1 BPSK received signal, and then a Galileo E1 BOC(1,1) signal. For each signal, use the </w:t>
+      </w:r>
       <w:r>
         <w:rPr>
           <w:rFonts w:ascii="Courier New" w:hAnsi="Courier New" w:cs="Courier New"/>
@@ -2922,7 +2848,6 @@
         </w:rPr>
         <w:t>plot_autocorrelation</w:t>
       </w:r>
-      <w:proofErr w:type="spellEnd"/>
       <w:r>
         <w:t xml:space="preserve"> function to plot the autocorrelation of the LOS component, the multipath component, and their sum.</w:t>
       </w:r>
@@ -3552,27 +3477,7 @@
                                   <w:sz w:val="18"/>
                                   <w:szCs w:val="22"/>
                                 </w:rPr>
-                                <w:t xml:space="preserve">Galileo E1 </w:t>
-                              </w:r>
-                              <w:proofErr w:type="gramStart"/>
-                              <w:r>
-                                <w:rPr>
-                                  <w:b/>
-                                  <w:bCs/>
-                                  <w:sz w:val="18"/>
-                                  <w:szCs w:val="22"/>
-                                </w:rPr>
-                                <w:t>BOC(</w:t>
-                              </w:r>
-                              <w:proofErr w:type="gramEnd"/>
-                              <w:r>
-                                <w:rPr>
-                                  <w:b/>
-                                  <w:bCs/>
-                                  <w:sz w:val="18"/>
-                                  <w:szCs w:val="22"/>
-                                </w:rPr>
-                                <w:t>1,1)</w:t>
+                                <w:t>Galileo E1 BOC(1,1)</w:t>
                               </w:r>
                               <w:r>
                                 <w:rPr>
@@ -3641,27 +3546,7 @@
                             <w:sz w:val="18"/>
                             <w:szCs w:val="22"/>
                           </w:rPr>
-                          <w:t xml:space="preserve">Galileo E1 </w:t>
-                        </w:r>
-                        <w:proofErr w:type="gramStart"/>
-                        <w:r>
-                          <w:rPr>
-                            <w:b/>
-                            <w:bCs/>
-                            <w:sz w:val="18"/>
-                            <w:szCs w:val="22"/>
-                          </w:rPr>
-                          <w:t>BOC(</w:t>
-                        </w:r>
-                        <w:proofErr w:type="gramEnd"/>
-                        <w:r>
-                          <w:rPr>
-                            <w:b/>
-                            <w:bCs/>
-                            <w:sz w:val="18"/>
-                            <w:szCs w:val="22"/>
-                          </w:rPr>
-                          <w:t>1,1)</w:t>
+                          <w:t>Galileo E1 BOC(1,1)</w:t>
                         </w:r>
                         <w:r>
                           <w:rPr>
@@ -4252,27 +4137,7 @@
                                   <w:sz w:val="18"/>
                                   <w:szCs w:val="22"/>
                                 </w:rPr>
-                                <w:t xml:space="preserve">Galileo E1 </w:t>
-                              </w:r>
-                              <w:proofErr w:type="gramStart"/>
-                              <w:r>
-                                <w:rPr>
-                                  <w:b/>
-                                  <w:bCs/>
-                                  <w:sz w:val="18"/>
-                                  <w:szCs w:val="22"/>
-                                </w:rPr>
-                                <w:t>BOC(</w:t>
-                              </w:r>
-                              <w:proofErr w:type="gramEnd"/>
-                              <w:r>
-                                <w:rPr>
-                                  <w:b/>
-                                  <w:bCs/>
-                                  <w:sz w:val="18"/>
-                                  <w:szCs w:val="22"/>
-                                </w:rPr>
-                                <w:t>1,1)</w:t>
+                                <w:t>Galileo E1 BOC(1,1)</w:t>
                               </w:r>
                               <w:r>
                                 <w:rPr>
@@ -4328,27 +4193,7 @@
                             <w:sz w:val="18"/>
                             <w:szCs w:val="22"/>
                           </w:rPr>
-                          <w:t xml:space="preserve">Galileo E1 </w:t>
-                        </w:r>
-                        <w:proofErr w:type="gramStart"/>
-                        <w:r>
-                          <w:rPr>
-                            <w:b/>
-                            <w:bCs/>
-                            <w:sz w:val="18"/>
-                            <w:szCs w:val="22"/>
-                          </w:rPr>
-                          <w:t>BOC(</w:t>
-                        </w:r>
-                        <w:proofErr w:type="gramEnd"/>
-                        <w:r>
-                          <w:rPr>
-                            <w:b/>
-                            <w:bCs/>
-                            <w:sz w:val="18"/>
-                            <w:szCs w:val="22"/>
-                          </w:rPr>
-                          <w:t>1,1)</w:t>
+                          <w:t>Galileo E1 BOC(1,1)</w:t>
                         </w:r>
                         <w:r>
                           <w:rPr>
@@ -4711,21 +4556,7 @@
         <w:rPr>
           <w:color w:val="C00000"/>
         </w:rPr>
-        <w:t xml:space="preserve">The </w:t>
-      </w:r>
-      <w:proofErr w:type="spellStart"/>
-      <w:r>
-        <w:rPr>
-          <w:color w:val="C00000"/>
-        </w:rPr>
-        <w:t>pseudorange</w:t>
-      </w:r>
-      <w:proofErr w:type="spellEnd"/>
-      <w:r>
-        <w:rPr>
-          <w:color w:val="C00000"/>
-        </w:rPr>
-        <w:t xml:space="preserve"> error induced could be quite large. </w:t>
+        <w:t xml:space="preserve">The pseudorange error induced could be quite large. </w:t>
       </w:r>
       <w:r>
         <w:rPr>
@@ -5331,7 +5162,7 @@
           <v:shape id="_x0000_i1059" type="#_x0000_t75" style="width:7.5pt;height:14.25pt" o:ole="">
             <v:imagedata r:id="rId17" o:title=""/>
           </v:shape>
-          <o:OLEObject Type="Embed" ProgID="Equation.DSMT4" ShapeID="_x0000_i1059" DrawAspect="Content" ObjectID="_1650019281" r:id="rId18"/>
+          <o:OLEObject Type="Embed" ProgID="Equation.DSMT4" ShapeID="_x0000_i1059" DrawAspect="Content" ObjectID="_1650024515" r:id="rId18"/>
         </w:object>
       </w:r>
       <w:r>
@@ -5381,15 +5212,7 @@
     </w:p>
     <w:p>
       <w:r>
-        <w:t xml:space="preserve">As seen in the course, due to the presence of a multipath, the correlation function may be distorted and thereby induce a </w:t>
-      </w:r>
-      <w:proofErr w:type="spellStart"/>
-      <w:r>
-        <w:t>pseudorange</w:t>
-      </w:r>
-      <w:proofErr w:type="spellEnd"/>
-      <w:r>
-        <w:t xml:space="preserve"> or code delay error, as can be seen in the plotted example below:</w:t>
+        <w:t>As seen in the course, due to the presence of a multipath, the correlation function may be distorted and thereby induce a pseudorange or code delay error, as can be seen in the plotted example below:</w:t>
       </w:r>
     </w:p>
     <w:p>
@@ -5461,7 +5284,6 @@
       <w:r>
         <w:t xml:space="preserve">Use the </w:t>
       </w:r>
-      <w:proofErr w:type="spellStart"/>
       <w:r>
         <w:rPr>
           <w:rFonts w:ascii="Courier New" w:hAnsi="Courier New" w:cs="Courier New"/>
@@ -5470,7 +5292,6 @@
         </w:rPr>
         <w:t>plot_discriminator</w:t>
       </w:r>
-      <w:proofErr w:type="spellEnd"/>
       <w:r>
         <w:rPr>
           <w:rFonts w:cs="Courier New"/>
@@ -5491,15 +5312,7 @@
         </m:r>
       </m:oMath>
       <w:r>
-        <w:t xml:space="preserve"> of a LOS component, and a LOS + multipath component, assuming first a GPS L1 BPSK received signal, and then a Galileo E1 </w:t>
-      </w:r>
-      <w:proofErr w:type="gramStart"/>
-      <w:r>
-        <w:t>BOC(</w:t>
-      </w:r>
-      <w:proofErr w:type="gramEnd"/>
-      <w:r>
-        <w:t xml:space="preserve">1,1) signal. (Multipath Parameters: MSAR=0.5, </w:t>
+        <w:t xml:space="preserve"> of a LOS component, and a LOS + multipath component, assuming first a GPS L1 BPSK received signal, and then a Galileo E1 BOC(1,1) signal. (Multipath Parameters: MSAR=0.5, </w:t>
       </w:r>
       <m:oMath>
         <m:sSub>
@@ -6094,173 +5907,6 @@
     </w:p>
     <w:p>
       <w:pPr>
-        <w:rPr>
-          <w:sz w:val="22"/>
-        </w:rPr>
-      </w:pPr>
-    </w:p>
-    <w:p>
-      <w:pPr>
-        <w:rPr>
-          <w:sz w:val="22"/>
-        </w:rPr>
-      </w:pPr>
-    </w:p>
-    <w:p>
-      <w:pPr>
-        <w:pStyle w:val="Chapter2title"/>
-        <w:rPr>
-          <w:rFonts w:ascii="Helvetica" w:hAnsi="Helvetica"/>
-          <w:sz w:val="26"/>
-        </w:rPr>
-      </w:pPr>
-    </w:p>
-    <w:p>
-      <w:pPr>
-        <w:pStyle w:val="Chapter2title"/>
-        <w:rPr>
-          <w:rFonts w:ascii="Helvetica" w:hAnsi="Helvetica"/>
-          <w:sz w:val="26"/>
-        </w:rPr>
-      </w:pPr>
-    </w:p>
-    <w:p>
-      <w:pPr>
-        <w:pStyle w:val="Chapter2title"/>
-        <w:rPr>
-          <w:rFonts w:ascii="Helvetica" w:hAnsi="Helvetica"/>
-          <w:sz w:val="26"/>
-        </w:rPr>
-      </w:pPr>
-    </w:p>
-    <w:p>
-      <w:pPr>
-        <w:pStyle w:val="Chapter2title"/>
-        <w:rPr>
-          <w:rFonts w:ascii="Helvetica" w:hAnsi="Helvetica"/>
-          <w:sz w:val="26"/>
-        </w:rPr>
-      </w:pPr>
-    </w:p>
-    <w:p>
-      <w:pPr>
-        <w:pStyle w:val="Chapter2title"/>
-        <w:rPr>
-          <w:rFonts w:ascii="Helvetica" w:hAnsi="Helvetica"/>
-          <w:sz w:val="26"/>
-        </w:rPr>
-      </w:pPr>
-    </w:p>
-    <w:p>
-      <w:pPr>
-        <w:pStyle w:val="Chapter2title"/>
-        <w:rPr>
-          <w:rFonts w:ascii="Helvetica" w:hAnsi="Helvetica"/>
-          <w:sz w:val="26"/>
-        </w:rPr>
-      </w:pPr>
-    </w:p>
-    <w:p>
-      <w:pPr>
-        <w:pStyle w:val="Chapter2title"/>
-        <w:rPr>
-          <w:rFonts w:ascii="Helvetica" w:hAnsi="Helvetica"/>
-          <w:sz w:val="26"/>
-        </w:rPr>
-      </w:pPr>
-    </w:p>
-    <w:p>
-      <w:pPr>
-        <w:pStyle w:val="Chapter2title"/>
-        <w:rPr>
-          <w:rFonts w:ascii="Helvetica" w:hAnsi="Helvetica"/>
-          <w:sz w:val="26"/>
-        </w:rPr>
-      </w:pPr>
-    </w:p>
-    <w:p>
-      <w:pPr>
-        <w:pStyle w:val="Chapter2title"/>
-        <w:rPr>
-          <w:rFonts w:ascii="Helvetica" w:hAnsi="Helvetica"/>
-          <w:sz w:val="26"/>
-        </w:rPr>
-      </w:pPr>
-    </w:p>
-    <w:p>
-      <w:pPr>
-        <w:pStyle w:val="Chapter2title"/>
-        <w:rPr>
-          <w:rFonts w:ascii="Helvetica" w:hAnsi="Helvetica"/>
-          <w:sz w:val="26"/>
-        </w:rPr>
-      </w:pPr>
-    </w:p>
-    <w:p>
-      <w:pPr>
-        <w:pStyle w:val="Chapter2title"/>
-        <w:rPr>
-          <w:rFonts w:ascii="Helvetica" w:hAnsi="Helvetica"/>
-          <w:sz w:val="26"/>
-        </w:rPr>
-      </w:pPr>
-    </w:p>
-    <w:p>
-      <w:pPr>
-        <w:pStyle w:val="Chapter2title"/>
-        <w:rPr>
-          <w:rFonts w:ascii="Helvetica" w:hAnsi="Helvetica"/>
-          <w:sz w:val="26"/>
-        </w:rPr>
-      </w:pPr>
-    </w:p>
-    <w:p>
-      <w:pPr>
-        <w:pStyle w:val="Chapter2title"/>
-        <w:rPr>
-          <w:rFonts w:ascii="Helvetica" w:hAnsi="Helvetica"/>
-          <w:sz w:val="26"/>
-        </w:rPr>
-      </w:pPr>
-    </w:p>
-    <w:p>
-      <w:pPr>
-        <w:pStyle w:val="Chapter2title"/>
-        <w:rPr>
-          <w:rFonts w:ascii="Helvetica" w:hAnsi="Helvetica"/>
-          <w:sz w:val="26"/>
-        </w:rPr>
-      </w:pPr>
-    </w:p>
-    <w:p>
-      <w:pPr>
-        <w:pStyle w:val="Chapter2title"/>
-        <w:rPr>
-          <w:rFonts w:ascii="Helvetica" w:hAnsi="Helvetica"/>
-          <w:sz w:val="26"/>
-        </w:rPr>
-      </w:pPr>
-    </w:p>
-    <w:p>
-      <w:pPr>
-        <w:pStyle w:val="Chapter2title"/>
-        <w:rPr>
-          <w:rFonts w:ascii="Helvetica" w:hAnsi="Helvetica"/>
-          <w:sz w:val="26"/>
-        </w:rPr>
-      </w:pPr>
-    </w:p>
-    <w:p>
-      <w:pPr>
-        <w:pStyle w:val="Chapter2title"/>
-        <w:rPr>
-          <w:rFonts w:ascii="Helvetica" w:hAnsi="Helvetica"/>
-          <w:sz w:val="26"/>
-        </w:rPr>
-      </w:pPr>
-    </w:p>
-    <w:p>
-      <w:pPr>
         <w:pStyle w:val="Chapter2title"/>
         <w:rPr>
           <w:rFonts w:ascii="Helvetica" w:hAnsi="Helvetica"/>
@@ -6268,11 +5914,13 @@
           <w:sz w:val="26"/>
         </w:rPr>
       </w:pPr>
+      <w:commentRangeStart w:id="25"/>
       <w:r>
         <w:rPr>
           <w:rFonts w:ascii="Helvetica" w:hAnsi="Helvetica"/>
           <w:sz w:val="26"/>
         </w:rPr>
+        <w:lastRenderedPageBreak/>
         <w:t xml:space="preserve">Question </w:t>
       </w:r>
       <w:r>
@@ -6288,6 +5936,15 @@
           <w:sz w:val="26"/>
         </w:rPr>
         <w:t>2</w:t>
+      </w:r>
+      <w:commentRangeEnd w:id="25"/>
+      <w:r>
+        <w:rPr>
+          <w:rStyle w:val="Marquedecommentaire"/>
+          <w:rFonts w:ascii="Helvetica" w:hAnsi="Helvetica"/>
+          <w:b w:val="0"/>
+        </w:rPr>
+        <w:commentReference w:id="25"/>
       </w:r>
     </w:p>
     <w:p>
@@ -6315,21 +5972,7 @@
         <w:rPr>
           <w:szCs w:val="20"/>
         </w:rPr>
-        <w:t xml:space="preserve">the code error in meters for BPSK and </w:t>
-      </w:r>
-      <w:proofErr w:type="gramStart"/>
-      <w:r>
-        <w:rPr>
-          <w:szCs w:val="20"/>
-        </w:rPr>
-        <w:t>BOC(</w:t>
-      </w:r>
-      <w:proofErr w:type="gramEnd"/>
-      <w:r>
-        <w:rPr>
-          <w:szCs w:val="20"/>
-        </w:rPr>
-        <w:t>1,1) resulting from the existence of the</w:t>
+        <w:t>the code error in meters for BPSK and BOC(1,1) resulting from the existence of the</w:t>
       </w:r>
       <w:r>
         <w:rPr>
@@ -6454,6 +6097,48 @@
                 <w:szCs w:val="20"/>
               </w:rPr>
             </w:pPr>
+            <w:r>
+              <w:rPr>
+                <w:color w:val="C00000"/>
+                <w:szCs w:val="20"/>
+              </w:rPr>
+              <w:t>0.</w:t>
+            </w:r>
+            <w:r>
+              <w:rPr>
+                <w:color w:val="C00000"/>
+                <w:szCs w:val="20"/>
+              </w:rPr>
+              <w:t>1</w:t>
+            </w:r>
+            <w:r>
+              <w:rPr>
+                <w:color w:val="C00000"/>
+                <w:szCs w:val="20"/>
+              </w:rPr>
+              <w:t xml:space="preserve"> chip </w:t>
+            </w:r>
+            <w:r>
+              <w:rPr>
+                <w:color w:val="C00000"/>
+                <w:szCs w:val="20"/>
+              </w:rPr>
+              <w:t xml:space="preserve">-&gt; </w:t>
+            </w:r>
+            <w:r>
+              <w:rPr>
+                <w:color w:val="C00000"/>
+                <w:szCs w:val="20"/>
+              </w:rPr>
+              <w:t>29.615</w:t>
+            </w:r>
+            <w:r>
+              <w:rPr>
+                <w:color w:val="C00000"/>
+                <w:szCs w:val="20"/>
+              </w:rPr>
+              <w:t xml:space="preserve"> </w:t>
+            </w:r>
           </w:p>
         </w:tc>
       </w:tr>
@@ -6497,6 +6182,69 @@
                 <w:szCs w:val="20"/>
               </w:rPr>
             </w:pPr>
+            <w:r>
+              <w:rPr>
+                <w:color w:val="C00000"/>
+                <w:szCs w:val="20"/>
+              </w:rPr>
+              <w:t>0.</w:t>
+            </w:r>
+            <w:r>
+              <w:rPr>
+                <w:color w:val="C00000"/>
+                <w:szCs w:val="20"/>
+              </w:rPr>
+              <w:t>1</w:t>
+            </w:r>
+            <w:r>
+              <w:rPr>
+                <w:color w:val="C00000"/>
+                <w:szCs w:val="20"/>
+              </w:rPr>
+              <w:t xml:space="preserve"> </w:t>
+            </w:r>
+            <w:r>
+              <w:rPr>
+                <w:color w:val="C00000"/>
+                <w:szCs w:val="20"/>
+              </w:rPr>
+              <w:t>chip</w:t>
+            </w:r>
+            <w:r>
+              <w:rPr>
+                <w:color w:val="C00000"/>
+                <w:szCs w:val="20"/>
+              </w:rPr>
+              <w:t xml:space="preserve"> -&gt;</w:t>
+            </w:r>
+            <w:r>
+              <w:rPr>
+                <w:color w:val="C00000"/>
+                <w:szCs w:val="20"/>
+              </w:rPr>
+              <w:t xml:space="preserve"> </w:t>
+            </w:r>
+            <w:r>
+              <w:rPr>
+                <w:color w:val="C00000"/>
+                <w:szCs w:val="20"/>
+              </w:rPr>
+              <w:t>29</w:t>
+            </w:r>
+            <w:r>
+              <w:rPr>
+                <w:color w:val="C00000"/>
+                <w:szCs w:val="20"/>
+              </w:rPr>
+              <w:t>.</w:t>
+            </w:r>
+            <w:r>
+              <w:rPr>
+                <w:color w:val="C00000"/>
+                <w:szCs w:val="20"/>
+              </w:rPr>
+              <w:t>6150</w:t>
+            </w:r>
           </w:p>
         </w:tc>
       </w:tr>
@@ -6504,6 +6252,62 @@
     <w:p/>
     <w:p>
       <w:pPr>
+        <w:rPr>
+          <w:color w:val="C00000"/>
+        </w:rPr>
+      </w:pPr>
+      <w:r>
+        <w:rPr>
+          <w:color w:val="C00000"/>
+        </w:rPr>
+        <w:t>BPSK</w:t>
+      </w:r>
+      <w:r>
+        <w:rPr>
+          <w:color w:val="C00000"/>
+        </w:rPr>
+        <w:t xml:space="preserve"> and BOC(1,1) </w:t>
+      </w:r>
+      <w:r>
+        <w:rPr>
+          <w:color w:val="C00000"/>
+        </w:rPr>
+        <w:t xml:space="preserve">: 1 chip lasts </w:t>
+      </w:r>
+      <w:r>
+        <w:rPr>
+          <w:color w:val="C00000"/>
+        </w:rPr>
+        <w:t>1/1023 sec =&gt; this represents 296.150 m. So for 0.</w:t>
+      </w:r>
+      <w:r>
+        <w:rPr>
+          <w:color w:val="C00000"/>
+        </w:rPr>
+        <w:t>1</w:t>
+      </w:r>
+      <w:r>
+        <w:rPr>
+          <w:color w:val="C00000"/>
+        </w:rPr>
+        <w:t xml:space="preserve"> chip, we have an error of </w:t>
+      </w:r>
+      <w:r>
+        <w:rPr>
+          <w:color w:val="C00000"/>
+        </w:rPr>
+        <w:t>29.615 m</w:t>
+      </w:r>
+      <w:r>
+        <w:rPr>
+          <w:color w:val="C00000"/>
+        </w:rPr>
+        <w:t>.</w:t>
+      </w:r>
+    </w:p>
+    <w:p/>
+    <w:p>
+      <w:pPr>
         <w:pStyle w:val="Chapter2title"/>
         <w:rPr>
           <w:rFonts w:ascii="Helvetica" w:hAnsi="Helvetica"/>
@@ -6572,7 +6376,7 @@
           <v:shape id="_x0000_i1060" type="#_x0000_t75" style="width:7.5pt;height:14.25pt" o:ole="">
             <v:imagedata r:id="rId17" o:title=""/>
           </v:shape>
-          <o:OLEObject Type="Embed" ProgID="Equation.DSMT4" ShapeID="_x0000_i1060" DrawAspect="Content" ObjectID="_1650019282" r:id="rId22"/>
+          <o:OLEObject Type="Embed" ProgID="Equation.DSMT4" ShapeID="_x0000_i1060" DrawAspect="Content" ObjectID="_1650024516" r:id="rId26"/>
         </w:object>
       </w:r>
       <w:r>
@@ -7029,12 +6833,1166 @@
           <w:szCs w:val="20"/>
         </w:rPr>
       </w:pPr>
-    </w:p>
-    <w:p>
-      <w:pPr>
-        <w:rPr>
+      <w:r>
+        <w:rPr>
+          <w:noProof/>
           <w:szCs w:val="20"/>
         </w:rPr>
+        <w:drawing>
+          <wp:anchor distT="0" distB="0" distL="114300" distR="114300" simplePos="0" relativeHeight="251677696" behindDoc="0" locked="0" layoutInCell="1" allowOverlap="1" wp14:anchorId="5D5E2505" wp14:editId="3B8CAB91">
+            <wp:simplePos x="0" y="0"/>
+            <wp:positionH relativeFrom="margin">
+              <wp:posOffset>4039870</wp:posOffset>
+            </wp:positionH>
+            <wp:positionV relativeFrom="paragraph">
+              <wp:posOffset>310515</wp:posOffset>
+            </wp:positionV>
+            <wp:extent cx="2247900" cy="1685925"/>
+            <wp:effectExtent l="0" t="0" r="0" b="9525"/>
+            <wp:wrapSquare wrapText="bothSides"/>
+            <wp:docPr id="24" name="Image 24"/>
+            <wp:cNvGraphicFramePr>
+              <a:graphicFrameLocks xmlns:a="http://schemas.openxmlformats.org/drawingml/2006/main" noChangeAspect="1"/>
+            </wp:cNvGraphicFramePr>
+            <a:graphic xmlns:a="http://schemas.openxmlformats.org/drawingml/2006/main">
+              <a:graphicData uri="http://schemas.openxmlformats.org/drawingml/2006/picture">
+                <pic:pic xmlns:pic="http://schemas.openxmlformats.org/drawingml/2006/picture">
+                  <pic:nvPicPr>
+                    <pic:cNvPr id="24" name="discriminator_output_BPSK_d=01.jpg"/>
+                    <pic:cNvPicPr/>
+                  </pic:nvPicPr>
+                  <pic:blipFill>
+                    <a:blip r:embed="rId27" cstate="print">
+                      <a:extLst>
+                        <a:ext uri="{28A0092B-C50C-407E-A947-70E740481C1C}">
+                          <a14:useLocalDpi xmlns:a14="http://schemas.microsoft.com/office/drawing/2010/main" val="0"/>
+                        </a:ext>
+                      </a:extLst>
+                    </a:blip>
+                    <a:stretch>
+                      <a:fillRect/>
+                    </a:stretch>
+                  </pic:blipFill>
+                  <pic:spPr>
+                    <a:xfrm>
+                      <a:off x="0" y="0"/>
+                      <a:ext cx="2247900" cy="1685925"/>
+                    </a:xfrm>
+                    <a:prstGeom prst="rect">
+                      <a:avLst/>
+                    </a:prstGeom>
+                  </pic:spPr>
+                </pic:pic>
+              </a:graphicData>
+            </a:graphic>
+            <wp14:sizeRelH relativeFrom="page">
+              <wp14:pctWidth>0</wp14:pctWidth>
+            </wp14:sizeRelH>
+            <wp14:sizeRelV relativeFrom="page">
+              <wp14:pctHeight>0</wp14:pctHeight>
+            </wp14:sizeRelV>
+          </wp:anchor>
+        </w:drawing>
+      </w:r>
+      <w:r>
+        <w:rPr>
+          <w:color w:val="C00000"/>
+          <w:szCs w:val="20"/>
+        </w:rPr>
+        <w:t xml:space="preserve">Discriminator outputs for GPS signal: </w:t>
+      </w:r>
+    </w:p>
+    <w:p>
+      <w:pPr>
+        <w:rPr>
+          <w:szCs w:val="20"/>
+        </w:rPr>
+      </w:pPr>
+      <w:r>
+        <w:rPr>
+          <w:noProof/>
+          <w:szCs w:val="20"/>
+        </w:rPr>
+        <w:drawing>
+          <wp:anchor distT="0" distB="0" distL="114300" distR="114300" simplePos="0" relativeHeight="251679744" behindDoc="0" locked="0" layoutInCell="1" allowOverlap="1" wp14:anchorId="042AF8CD" wp14:editId="0FC4547B">
+            <wp:simplePos x="0" y="0"/>
+            <wp:positionH relativeFrom="margin">
+              <wp:posOffset>1890395</wp:posOffset>
+            </wp:positionH>
+            <wp:positionV relativeFrom="paragraph">
+              <wp:posOffset>145415</wp:posOffset>
+            </wp:positionV>
+            <wp:extent cx="2260600" cy="1695450"/>
+            <wp:effectExtent l="0" t="0" r="6350" b="0"/>
+            <wp:wrapSquare wrapText="bothSides"/>
+            <wp:docPr id="25" name="Image 25"/>
+            <wp:cNvGraphicFramePr>
+              <a:graphicFrameLocks xmlns:a="http://schemas.openxmlformats.org/drawingml/2006/main" noChangeAspect="1"/>
+            </wp:cNvGraphicFramePr>
+            <a:graphic xmlns:a="http://schemas.openxmlformats.org/drawingml/2006/main">
+              <a:graphicData uri="http://schemas.openxmlformats.org/drawingml/2006/picture">
+                <pic:pic xmlns:pic="http://schemas.openxmlformats.org/drawingml/2006/picture">
+                  <pic:nvPicPr>
+                    <pic:cNvPr id="25" name="discriminator_output_BPSK_d=03.jpg"/>
+                    <pic:cNvPicPr/>
+                  </pic:nvPicPr>
+                  <pic:blipFill>
+                    <a:blip r:embed="rId28" cstate="print">
+                      <a:extLst>
+                        <a:ext uri="{28A0092B-C50C-407E-A947-70E740481C1C}">
+                          <a14:useLocalDpi xmlns:a14="http://schemas.microsoft.com/office/drawing/2010/main" val="0"/>
+                        </a:ext>
+                      </a:extLst>
+                    </a:blip>
+                    <a:stretch>
+                      <a:fillRect/>
+                    </a:stretch>
+                  </pic:blipFill>
+                  <pic:spPr>
+                    <a:xfrm>
+                      <a:off x="0" y="0"/>
+                      <a:ext cx="2260600" cy="1695450"/>
+                    </a:xfrm>
+                    <a:prstGeom prst="rect">
+                      <a:avLst/>
+                    </a:prstGeom>
+                  </pic:spPr>
+                </pic:pic>
+              </a:graphicData>
+            </a:graphic>
+            <wp14:sizeRelH relativeFrom="page">
+              <wp14:pctWidth>0</wp14:pctWidth>
+            </wp14:sizeRelH>
+            <wp14:sizeRelV relativeFrom="page">
+              <wp14:pctHeight>0</wp14:pctHeight>
+            </wp14:sizeRelV>
+          </wp:anchor>
+        </w:drawing>
+      </w:r>
+      <w:r>
+        <w:rPr>
+          <w:noProof/>
+          <w:szCs w:val="20"/>
+        </w:rPr>
+        <w:drawing>
+          <wp:anchor distT="0" distB="0" distL="114300" distR="114300" simplePos="0" relativeHeight="251678720" behindDoc="0" locked="0" layoutInCell="1" allowOverlap="1" wp14:anchorId="07456AB6" wp14:editId="1908367F">
+            <wp:simplePos x="0" y="0"/>
+            <wp:positionH relativeFrom="margin">
+              <wp:posOffset>-274955</wp:posOffset>
+            </wp:positionH>
+            <wp:positionV relativeFrom="paragraph">
+              <wp:posOffset>144780</wp:posOffset>
+            </wp:positionV>
+            <wp:extent cx="2257425" cy="1692910"/>
+            <wp:effectExtent l="0" t="0" r="9525" b="2540"/>
+            <wp:wrapSquare wrapText="bothSides"/>
+            <wp:docPr id="26" name="Image 26"/>
+            <wp:cNvGraphicFramePr>
+              <a:graphicFrameLocks xmlns:a="http://schemas.openxmlformats.org/drawingml/2006/main" noChangeAspect="1"/>
+            </wp:cNvGraphicFramePr>
+            <a:graphic xmlns:a="http://schemas.openxmlformats.org/drawingml/2006/main">
+              <a:graphicData uri="http://schemas.openxmlformats.org/drawingml/2006/picture">
+                <pic:pic xmlns:pic="http://schemas.openxmlformats.org/drawingml/2006/picture">
+                  <pic:nvPicPr>
+                    <pic:cNvPr id="26" name="discriminator_output_BPSK_d=06.jpg"/>
+                    <pic:cNvPicPr/>
+                  </pic:nvPicPr>
+                  <pic:blipFill>
+                    <a:blip r:embed="rId29" cstate="print">
+                      <a:extLst>
+                        <a:ext uri="{28A0092B-C50C-407E-A947-70E740481C1C}">
+                          <a14:useLocalDpi xmlns:a14="http://schemas.microsoft.com/office/drawing/2010/main" val="0"/>
+                        </a:ext>
+                      </a:extLst>
+                    </a:blip>
+                    <a:stretch>
+                      <a:fillRect/>
+                    </a:stretch>
+                  </pic:blipFill>
+                  <pic:spPr>
+                    <a:xfrm>
+                      <a:off x="0" y="0"/>
+                      <a:ext cx="2257425" cy="1692910"/>
+                    </a:xfrm>
+                    <a:prstGeom prst="rect">
+                      <a:avLst/>
+                    </a:prstGeom>
+                  </pic:spPr>
+                </pic:pic>
+              </a:graphicData>
+            </a:graphic>
+            <wp14:sizeRelH relativeFrom="page">
+              <wp14:pctWidth>0</wp14:pctWidth>
+            </wp14:sizeRelH>
+            <wp14:sizeRelV relativeFrom="page">
+              <wp14:pctHeight>0</wp14:pctHeight>
+            </wp14:sizeRelV>
+          </wp:anchor>
+        </w:drawing>
+      </w:r>
+    </w:p>
+    <w:p>
+      <w:pPr>
+        <w:rPr>
+          <w:szCs w:val="20"/>
+        </w:rPr>
+      </w:pPr>
+      <w:r>
+        <w:rPr>
+          <w:noProof/>
+          <w:szCs w:val="20"/>
+        </w:rPr>
+        <mc:AlternateContent>
+          <mc:Choice Requires="wps">
+            <w:drawing>
+              <wp:anchor distT="0" distB="0" distL="114300" distR="114300" simplePos="0" relativeHeight="251680768" behindDoc="0" locked="0" layoutInCell="1" allowOverlap="1" wp14:anchorId="147BF50A" wp14:editId="4C452FAC">
+                <wp:simplePos x="0" y="0"/>
+                <wp:positionH relativeFrom="column">
+                  <wp:posOffset>-74930</wp:posOffset>
+                </wp:positionH>
+                <wp:positionV relativeFrom="paragraph">
+                  <wp:posOffset>1799590</wp:posOffset>
+                </wp:positionV>
+                <wp:extent cx="6191250" cy="295275"/>
+                <wp:effectExtent l="0" t="0" r="0" b="9525"/>
+                <wp:wrapNone/>
+                <wp:docPr id="27" name="Zone de texte 27"/>
+                <wp:cNvGraphicFramePr/>
+                <a:graphic xmlns:a="http://schemas.openxmlformats.org/drawingml/2006/main">
+                  <a:graphicData uri="http://schemas.microsoft.com/office/word/2010/wordprocessingShape">
+                    <wps:wsp>
+                      <wps:cNvSpPr txBox="1"/>
+                      <wps:spPr>
+                        <a:xfrm>
+                          <a:off x="0" y="0"/>
+                          <a:ext cx="6191250" cy="295275"/>
+                        </a:xfrm>
+                        <a:prstGeom prst="rect">
+                          <a:avLst/>
+                        </a:prstGeom>
+                        <a:solidFill>
+                          <a:schemeClr val="lt1"/>
+                        </a:solidFill>
+                        <a:ln w="6350">
+                          <a:noFill/>
+                        </a:ln>
+                      </wps:spPr>
+                      <wps:txbx>
+                        <w:txbxContent>
+                          <w:p>
+                            <w:pPr>
+                              <w:ind w:left="720"/>
+                              <w:rPr>
+                                <w:b/>
+                                <w:bCs/>
+                                <w:color w:val="C00000"/>
+                                <w:sz w:val="18"/>
+                                <w:szCs w:val="22"/>
+                                <w:lang w:val="fr-BE"/>
+                              </w:rPr>
+                            </w:pPr>
+                            <w:r>
+                              <w:rPr>
+                                <w:b/>
+                                <w:bCs/>
+                                <w:color w:val="C00000"/>
+                                <w:sz w:val="18"/>
+                                <w:szCs w:val="22"/>
+                                <w:lang w:val="fr-BE"/>
+                              </w:rPr>
+                              <w:t>d = 0.6</w:t>
+                            </w:r>
+                            <w:r>
+                              <w:rPr>
+                                <w:b/>
+                                <w:bCs/>
+                                <w:color w:val="C00000"/>
+                                <w:sz w:val="18"/>
+                                <w:szCs w:val="22"/>
+                                <w:lang w:val="fr-BE"/>
+                              </w:rPr>
+                              <w:tab/>
+                            </w:r>
+                            <w:r>
+                              <w:rPr>
+                                <w:b/>
+                                <w:bCs/>
+                                <w:color w:val="C00000"/>
+                                <w:sz w:val="18"/>
+                                <w:szCs w:val="22"/>
+                                <w:lang w:val="fr-BE"/>
+                              </w:rPr>
+                              <w:tab/>
+                            </w:r>
+                            <w:r>
+                              <w:rPr>
+                                <w:b/>
+                                <w:bCs/>
+                                <w:color w:val="C00000"/>
+                                <w:sz w:val="18"/>
+                                <w:szCs w:val="22"/>
+                                <w:lang w:val="fr-BE"/>
+                              </w:rPr>
+                              <w:tab/>
+                            </w:r>
+                            <w:r>
+                              <w:rPr>
+                                <w:b/>
+                                <w:bCs/>
+                                <w:color w:val="C00000"/>
+                                <w:sz w:val="18"/>
+                                <w:szCs w:val="22"/>
+                                <w:lang w:val="fr-BE"/>
+                              </w:rPr>
+                              <w:tab/>
+                            </w:r>
+                            <w:r>
+                              <w:rPr>
+                                <w:b/>
+                                <w:bCs/>
+                                <w:color w:val="C00000"/>
+                                <w:sz w:val="18"/>
+                                <w:szCs w:val="22"/>
+                                <w:lang w:val="fr-BE"/>
+                              </w:rPr>
+                              <w:tab/>
+                              <w:t xml:space="preserve">d = 0.3 </w:t>
+                            </w:r>
+                            <w:r>
+                              <w:rPr>
+                                <w:b/>
+                                <w:bCs/>
+                                <w:color w:val="C00000"/>
+                                <w:sz w:val="18"/>
+                                <w:szCs w:val="22"/>
+                                <w:lang w:val="fr-BE"/>
+                              </w:rPr>
+                              <w:tab/>
+                            </w:r>
+                            <w:r>
+                              <w:rPr>
+                                <w:b/>
+                                <w:bCs/>
+                                <w:color w:val="C00000"/>
+                                <w:sz w:val="18"/>
+                                <w:szCs w:val="22"/>
+                                <w:lang w:val="fr-BE"/>
+                              </w:rPr>
+                              <w:tab/>
+                            </w:r>
+                            <w:r>
+                              <w:rPr>
+                                <w:b/>
+                                <w:bCs/>
+                                <w:color w:val="C00000"/>
+                                <w:sz w:val="18"/>
+                                <w:szCs w:val="22"/>
+                                <w:lang w:val="fr-BE"/>
+                              </w:rPr>
+                              <w:tab/>
+                            </w:r>
+                            <w:r>
+                              <w:rPr>
+                                <w:b/>
+                                <w:bCs/>
+                                <w:color w:val="C00000"/>
+                                <w:sz w:val="18"/>
+                                <w:szCs w:val="22"/>
+                                <w:lang w:val="fr-BE"/>
+                              </w:rPr>
+                              <w:tab/>
+                            </w:r>
+                            <w:r>
+                              <w:rPr>
+                                <w:b/>
+                                <w:bCs/>
+                                <w:color w:val="C00000"/>
+                                <w:sz w:val="18"/>
+                                <w:szCs w:val="22"/>
+                                <w:lang w:val="fr-BE"/>
+                              </w:rPr>
+                              <w:tab/>
+                              <w:t>d = 0.1</w:t>
+                            </w:r>
+                          </w:p>
+                        </w:txbxContent>
+                      </wps:txbx>
+                      <wps:bodyPr rot="0" spcFirstLastPara="0" vertOverflow="overflow" horzOverflow="overflow" vert="horz" wrap="square" lIns="91440" tIns="45720" rIns="91440" bIns="45720" numCol="1" spcCol="0" rtlCol="0" fromWordArt="0" anchor="t" anchorCtr="0" forceAA="0" compatLnSpc="1">
+                        <a:prstTxWarp prst="textNoShape">
+                          <a:avLst/>
+                        </a:prstTxWarp>
+                        <a:noAutofit/>
+                      </wps:bodyPr>
+                    </wps:wsp>
+                  </a:graphicData>
+                </a:graphic>
+                <wp14:sizeRelV relativeFrom="margin">
+                  <wp14:pctHeight>0</wp14:pctHeight>
+                </wp14:sizeRelV>
+              </wp:anchor>
+            </w:drawing>
+          </mc:Choice>
+          <mc:Fallback>
+            <w:pict>
+              <v:shape w14:anchorId="147BF50A" id="Zone de texte 27" o:spid="_x0000_s1057" type="#_x0000_t202" style="position:absolute;left:0;text-align:left;margin-left:-5.9pt;margin-top:141.7pt;width:487.5pt;height:23.25pt;z-index:251680768;visibility:visible;mso-wrap-style:square;mso-height-percent:0;mso-wrap-distance-left:9pt;mso-wrap-distance-top:0;mso-wrap-distance-right:9pt;mso-wrap-distance-bottom:0;mso-position-horizontal:absolute;mso-position-horizontal-relative:text;mso-position-vertical:absolute;mso-position-vertical-relative:text;mso-height-percent:0;mso-height-relative:margin;v-text-anchor:top" o:gfxdata="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" fillcolor="white [3201]" stroked="f" strokeweight=".5pt">
+                <v:textbox>
+                  <w:txbxContent>
+                    <w:p>
+                      <w:pPr>
+                        <w:ind w:left="720"/>
+                        <w:rPr>
+                          <w:b/>
+                          <w:bCs/>
+                          <w:color w:val="C00000"/>
+                          <w:sz w:val="18"/>
+                          <w:szCs w:val="22"/>
+                          <w:lang w:val="fr-BE"/>
+                        </w:rPr>
+                      </w:pPr>
+                      <w:r>
+                        <w:rPr>
+                          <w:b/>
+                          <w:bCs/>
+                          <w:color w:val="C00000"/>
+                          <w:sz w:val="18"/>
+                          <w:szCs w:val="22"/>
+                          <w:lang w:val="fr-BE"/>
+                        </w:rPr>
+                        <w:t>d = 0.6</w:t>
+                      </w:r>
+                      <w:r>
+                        <w:rPr>
+                          <w:b/>
+                          <w:bCs/>
+                          <w:color w:val="C00000"/>
+                          <w:sz w:val="18"/>
+                          <w:szCs w:val="22"/>
+                          <w:lang w:val="fr-BE"/>
+                        </w:rPr>
+                        <w:tab/>
+                      </w:r>
+                      <w:r>
+                        <w:rPr>
+                          <w:b/>
+                          <w:bCs/>
+                          <w:color w:val="C00000"/>
+                          <w:sz w:val="18"/>
+                          <w:szCs w:val="22"/>
+                          <w:lang w:val="fr-BE"/>
+                        </w:rPr>
+                        <w:tab/>
+                      </w:r>
+                      <w:r>
+                        <w:rPr>
+                          <w:b/>
+                          <w:bCs/>
+                          <w:color w:val="C00000"/>
+                          <w:sz w:val="18"/>
+                          <w:szCs w:val="22"/>
+                          <w:lang w:val="fr-BE"/>
+                        </w:rPr>
+                        <w:tab/>
+                      </w:r>
+                      <w:r>
+                        <w:rPr>
+                          <w:b/>
+                          <w:bCs/>
+                          <w:color w:val="C00000"/>
+                          <w:sz w:val="18"/>
+                          <w:szCs w:val="22"/>
+                          <w:lang w:val="fr-BE"/>
+                        </w:rPr>
+                        <w:tab/>
+                      </w:r>
+                      <w:r>
+                        <w:rPr>
+                          <w:b/>
+                          <w:bCs/>
+                          <w:color w:val="C00000"/>
+                          <w:sz w:val="18"/>
+                          <w:szCs w:val="22"/>
+                          <w:lang w:val="fr-BE"/>
+                        </w:rPr>
+                        <w:tab/>
+                        <w:t xml:space="preserve">d = 0.3 </w:t>
+                      </w:r>
+                      <w:r>
+                        <w:rPr>
+                          <w:b/>
+                          <w:bCs/>
+                          <w:color w:val="C00000"/>
+                          <w:sz w:val="18"/>
+                          <w:szCs w:val="22"/>
+                          <w:lang w:val="fr-BE"/>
+                        </w:rPr>
+                        <w:tab/>
+                      </w:r>
+                      <w:r>
+                        <w:rPr>
+                          <w:b/>
+                          <w:bCs/>
+                          <w:color w:val="C00000"/>
+                          <w:sz w:val="18"/>
+                          <w:szCs w:val="22"/>
+                          <w:lang w:val="fr-BE"/>
+                        </w:rPr>
+                        <w:tab/>
+                      </w:r>
+                      <w:r>
+                        <w:rPr>
+                          <w:b/>
+                          <w:bCs/>
+                          <w:color w:val="C00000"/>
+                          <w:sz w:val="18"/>
+                          <w:szCs w:val="22"/>
+                          <w:lang w:val="fr-BE"/>
+                        </w:rPr>
+                        <w:tab/>
+                      </w:r>
+                      <w:r>
+                        <w:rPr>
+                          <w:b/>
+                          <w:bCs/>
+                          <w:color w:val="C00000"/>
+                          <w:sz w:val="18"/>
+                          <w:szCs w:val="22"/>
+                          <w:lang w:val="fr-BE"/>
+                        </w:rPr>
+                        <w:tab/>
+                      </w:r>
+                      <w:r>
+                        <w:rPr>
+                          <w:b/>
+                          <w:bCs/>
+                          <w:color w:val="C00000"/>
+                          <w:sz w:val="18"/>
+                          <w:szCs w:val="22"/>
+                          <w:lang w:val="fr-BE"/>
+                        </w:rPr>
+                        <w:tab/>
+                        <w:t>d = 0.1</w:t>
+                      </w:r>
+                    </w:p>
+                  </w:txbxContent>
+                </v:textbox>
+              </v:shape>
+            </w:pict>
+          </mc:Fallback>
+        </mc:AlternateContent>
+      </w:r>
+    </w:p>
+    <w:p>
+      <w:pPr>
+        <w:rPr>
+          <w:szCs w:val="20"/>
+        </w:rPr>
+      </w:pPr>
+    </w:p>
+    <w:p>
+      <w:pPr>
+        <w:rPr>
+          <w:szCs w:val="20"/>
+        </w:rPr>
+      </w:pPr>
+    </w:p>
+    <w:p>
+      <w:pPr>
+        <w:rPr>
+          <w:color w:val="C00000"/>
+          <w:szCs w:val="20"/>
+        </w:rPr>
+      </w:pPr>
+      <w:r>
+        <w:rPr>
+          <w:noProof/>
+          <w:color w:val="C00000"/>
+          <w:szCs w:val="20"/>
+        </w:rPr>
+        <w:drawing>
+          <wp:anchor distT="0" distB="0" distL="114300" distR="114300" simplePos="0" relativeHeight="251683840" behindDoc="0" locked="0" layoutInCell="1" allowOverlap="1" wp14:anchorId="6A43824D" wp14:editId="148D3891">
+            <wp:simplePos x="0" y="0"/>
+            <wp:positionH relativeFrom="margin">
+              <wp:posOffset>4064000</wp:posOffset>
+            </wp:positionH>
+            <wp:positionV relativeFrom="paragraph">
+              <wp:posOffset>260985</wp:posOffset>
+            </wp:positionV>
+            <wp:extent cx="2330450" cy="1747520"/>
+            <wp:effectExtent l="0" t="0" r="0" b="5080"/>
+            <wp:wrapSquare wrapText="bothSides"/>
+            <wp:docPr id="28" name="Image 28"/>
+            <wp:cNvGraphicFramePr>
+              <a:graphicFrameLocks xmlns:a="http://schemas.openxmlformats.org/drawingml/2006/main" noChangeAspect="1"/>
+            </wp:cNvGraphicFramePr>
+            <a:graphic xmlns:a="http://schemas.openxmlformats.org/drawingml/2006/main">
+              <a:graphicData uri="http://schemas.openxmlformats.org/drawingml/2006/picture">
+                <pic:pic xmlns:pic="http://schemas.openxmlformats.org/drawingml/2006/picture">
+                  <pic:nvPicPr>
+                    <pic:cNvPr id="28" name="discriminator_output_BOC_d=01jpg.jpg"/>
+                    <pic:cNvPicPr/>
+                  </pic:nvPicPr>
+                  <pic:blipFill>
+                    <a:blip r:embed="rId30">
+                      <a:extLst>
+                        <a:ext uri="{28A0092B-C50C-407E-A947-70E740481C1C}">
+                          <a14:useLocalDpi xmlns:a14="http://schemas.microsoft.com/office/drawing/2010/main" val="0"/>
+                        </a:ext>
+                      </a:extLst>
+                    </a:blip>
+                    <a:stretch>
+                      <a:fillRect/>
+                    </a:stretch>
+                  </pic:blipFill>
+                  <pic:spPr>
+                    <a:xfrm>
+                      <a:off x="0" y="0"/>
+                      <a:ext cx="2330450" cy="1747520"/>
+                    </a:xfrm>
+                    <a:prstGeom prst="rect">
+                      <a:avLst/>
+                    </a:prstGeom>
+                  </pic:spPr>
+                </pic:pic>
+              </a:graphicData>
+            </a:graphic>
+            <wp14:sizeRelH relativeFrom="page">
+              <wp14:pctWidth>0</wp14:pctWidth>
+            </wp14:sizeRelH>
+            <wp14:sizeRelV relativeFrom="page">
+              <wp14:pctHeight>0</wp14:pctHeight>
+            </wp14:sizeRelV>
+          </wp:anchor>
+        </w:drawing>
+      </w:r>
+      <w:r>
+        <w:rPr>
+          <w:color w:val="C00000"/>
+          <w:szCs w:val="20"/>
+        </w:rPr>
+        <w:t>Di</w:t>
+      </w:r>
+      <w:r>
+        <w:rPr>
+          <w:color w:val="C00000"/>
+          <w:szCs w:val="20"/>
+        </w:rPr>
+        <w:t>s</w:t>
+      </w:r>
+      <w:r>
+        <w:rPr>
+          <w:color w:val="C00000"/>
+          <w:szCs w:val="20"/>
+        </w:rPr>
+        <w:t>criminator outputs for Galileo signals</w:t>
+      </w:r>
+      <w:r>
+        <w:rPr>
+          <w:color w:val="C00000"/>
+          <w:szCs w:val="20"/>
+        </w:rPr>
+        <w:t>:</w:t>
+      </w:r>
+    </w:p>
+    <w:p>
+      <w:pPr>
+        <w:rPr>
+          <w:szCs w:val="20"/>
+        </w:rPr>
+      </w:pPr>
+      <w:r>
+        <w:rPr>
+          <w:noProof/>
+          <w:color w:val="C00000"/>
+          <w:szCs w:val="20"/>
+        </w:rPr>
+        <w:drawing>
+          <wp:anchor distT="0" distB="0" distL="114300" distR="114300" simplePos="0" relativeHeight="251682816" behindDoc="0" locked="0" layoutInCell="1" allowOverlap="1" wp14:anchorId="1BC41C55" wp14:editId="2B0F9BAB">
+            <wp:simplePos x="0" y="0"/>
+            <wp:positionH relativeFrom="margin">
+              <wp:posOffset>1858645</wp:posOffset>
+            </wp:positionH>
+            <wp:positionV relativeFrom="paragraph">
+              <wp:posOffset>130810</wp:posOffset>
+            </wp:positionV>
+            <wp:extent cx="2286000" cy="1714500"/>
+            <wp:effectExtent l="0" t="0" r="0" b="0"/>
+            <wp:wrapSquare wrapText="bothSides"/>
+            <wp:docPr id="29" name="Image 29"/>
+            <wp:cNvGraphicFramePr>
+              <a:graphicFrameLocks xmlns:a="http://schemas.openxmlformats.org/drawingml/2006/main" noChangeAspect="1"/>
+            </wp:cNvGraphicFramePr>
+            <a:graphic xmlns:a="http://schemas.openxmlformats.org/drawingml/2006/main">
+              <a:graphicData uri="http://schemas.openxmlformats.org/drawingml/2006/picture">
+                <pic:pic xmlns:pic="http://schemas.openxmlformats.org/drawingml/2006/picture">
+                  <pic:nvPicPr>
+                    <pic:cNvPr id="29" name="discriminator_output_BOC_d=03.jpg"/>
+                    <pic:cNvPicPr/>
+                  </pic:nvPicPr>
+                  <pic:blipFill>
+                    <a:blip r:embed="rId31" cstate="print">
+                      <a:extLst>
+                        <a:ext uri="{28A0092B-C50C-407E-A947-70E740481C1C}">
+                          <a14:useLocalDpi xmlns:a14="http://schemas.microsoft.com/office/drawing/2010/main" val="0"/>
+                        </a:ext>
+                      </a:extLst>
+                    </a:blip>
+                    <a:stretch>
+                      <a:fillRect/>
+                    </a:stretch>
+                  </pic:blipFill>
+                  <pic:spPr>
+                    <a:xfrm>
+                      <a:off x="0" y="0"/>
+                      <a:ext cx="2286000" cy="1714500"/>
+                    </a:xfrm>
+                    <a:prstGeom prst="rect">
+                      <a:avLst/>
+                    </a:prstGeom>
+                  </pic:spPr>
+                </pic:pic>
+              </a:graphicData>
+            </a:graphic>
+            <wp14:sizeRelH relativeFrom="page">
+              <wp14:pctWidth>0</wp14:pctWidth>
+            </wp14:sizeRelH>
+            <wp14:sizeRelV relativeFrom="page">
+              <wp14:pctHeight>0</wp14:pctHeight>
+            </wp14:sizeRelV>
+          </wp:anchor>
+        </w:drawing>
+      </w:r>
+      <w:r>
+        <w:rPr>
+          <w:noProof/>
+          <w:color w:val="C00000"/>
+          <w:szCs w:val="20"/>
+        </w:rPr>
+        <w:drawing>
+          <wp:anchor distT="0" distB="0" distL="114300" distR="114300" simplePos="0" relativeHeight="251681792" behindDoc="0" locked="0" layoutInCell="1" allowOverlap="1" wp14:anchorId="578CB5EA" wp14:editId="0DED9952">
+            <wp:simplePos x="0" y="0"/>
+            <wp:positionH relativeFrom="margin">
+              <wp:posOffset>-332105</wp:posOffset>
+            </wp:positionH>
+            <wp:positionV relativeFrom="paragraph">
+              <wp:posOffset>159385</wp:posOffset>
+            </wp:positionV>
+            <wp:extent cx="2228850" cy="1670050"/>
+            <wp:effectExtent l="0" t="0" r="0" b="6350"/>
+            <wp:wrapSquare wrapText="bothSides"/>
+            <wp:docPr id="30" name="Image 30"/>
+            <wp:cNvGraphicFramePr>
+              <a:graphicFrameLocks xmlns:a="http://schemas.openxmlformats.org/drawingml/2006/main" noChangeAspect="1"/>
+            </wp:cNvGraphicFramePr>
+            <a:graphic xmlns:a="http://schemas.openxmlformats.org/drawingml/2006/main">
+              <a:graphicData uri="http://schemas.openxmlformats.org/drawingml/2006/picture">
+                <pic:pic xmlns:pic="http://schemas.openxmlformats.org/drawingml/2006/picture">
+                  <pic:nvPicPr>
+                    <pic:cNvPr id="30" name="discriminator_output_BOC_d=06.jpg"/>
+                    <pic:cNvPicPr/>
+                  </pic:nvPicPr>
+                  <pic:blipFill>
+                    <a:blip r:embed="rId32" cstate="print">
+                      <a:extLst>
+                        <a:ext uri="{28A0092B-C50C-407E-A947-70E740481C1C}">
+                          <a14:useLocalDpi xmlns:a14="http://schemas.microsoft.com/office/drawing/2010/main" val="0"/>
+                        </a:ext>
+                      </a:extLst>
+                    </a:blip>
+                    <a:stretch>
+                      <a:fillRect/>
+                    </a:stretch>
+                  </pic:blipFill>
+                  <pic:spPr>
+                    <a:xfrm>
+                      <a:off x="0" y="0"/>
+                      <a:ext cx="2228850" cy="1670050"/>
+                    </a:xfrm>
+                    <a:prstGeom prst="rect">
+                      <a:avLst/>
+                    </a:prstGeom>
+                  </pic:spPr>
+                </pic:pic>
+              </a:graphicData>
+            </a:graphic>
+            <wp14:sizeRelH relativeFrom="page">
+              <wp14:pctWidth>0</wp14:pctWidth>
+            </wp14:sizeRelH>
+            <wp14:sizeRelV relativeFrom="page">
+              <wp14:pctHeight>0</wp14:pctHeight>
+            </wp14:sizeRelV>
+          </wp:anchor>
+        </w:drawing>
+      </w:r>
+    </w:p>
+    <w:p>
+      <w:pPr>
+        <w:rPr>
+          <w:szCs w:val="20"/>
+        </w:rPr>
+      </w:pPr>
+      <w:r>
+        <w:rPr>
+          <w:noProof/>
+          <w:szCs w:val="20"/>
+        </w:rPr>
+        <mc:AlternateContent>
+          <mc:Choice Requires="wps">
+            <w:drawing>
+              <wp:anchor distT="0" distB="0" distL="114300" distR="114300" simplePos="0" relativeHeight="251685888" behindDoc="0" locked="0" layoutInCell="1" allowOverlap="1" wp14:anchorId="14B9D40C" wp14:editId="21457F59">
+                <wp:simplePos x="0" y="0"/>
+                <wp:positionH relativeFrom="column">
+                  <wp:posOffset>-113030</wp:posOffset>
+                </wp:positionH>
+                <wp:positionV relativeFrom="paragraph">
+                  <wp:posOffset>1823085</wp:posOffset>
+                </wp:positionV>
+                <wp:extent cx="6191250" cy="295275"/>
+                <wp:effectExtent l="0" t="0" r="0" b="9525"/>
+                <wp:wrapNone/>
+                <wp:docPr id="47" name="Zone de texte 47"/>
+                <wp:cNvGraphicFramePr/>
+                <a:graphic xmlns:a="http://schemas.openxmlformats.org/drawingml/2006/main">
+                  <a:graphicData uri="http://schemas.microsoft.com/office/word/2010/wordprocessingShape">
+                    <wps:wsp>
+                      <wps:cNvSpPr txBox="1"/>
+                      <wps:spPr>
+                        <a:xfrm>
+                          <a:off x="0" y="0"/>
+                          <a:ext cx="6191250" cy="295275"/>
+                        </a:xfrm>
+                        <a:prstGeom prst="rect">
+                          <a:avLst/>
+                        </a:prstGeom>
+                        <a:solidFill>
+                          <a:schemeClr val="lt1"/>
+                        </a:solidFill>
+                        <a:ln w="6350">
+                          <a:noFill/>
+                        </a:ln>
+                      </wps:spPr>
+                      <wps:txbx>
+                        <w:txbxContent>
+                          <w:p>
+                            <w:pPr>
+                              <w:ind w:left="720"/>
+                              <w:rPr>
+                                <w:b/>
+                                <w:bCs/>
+                                <w:color w:val="C00000"/>
+                                <w:sz w:val="18"/>
+                                <w:szCs w:val="22"/>
+                                <w:lang w:val="fr-BE"/>
+                              </w:rPr>
+                            </w:pPr>
+                            <w:r>
+                              <w:rPr>
+                                <w:b/>
+                                <w:bCs/>
+                                <w:color w:val="C00000"/>
+                                <w:sz w:val="18"/>
+                                <w:szCs w:val="22"/>
+                                <w:lang w:val="fr-BE"/>
+                              </w:rPr>
+                              <w:t>d = 0.6</w:t>
+                            </w:r>
+                            <w:r>
+                              <w:rPr>
+                                <w:b/>
+                                <w:bCs/>
+                                <w:color w:val="C00000"/>
+                                <w:sz w:val="18"/>
+                                <w:szCs w:val="22"/>
+                                <w:lang w:val="fr-BE"/>
+                              </w:rPr>
+                              <w:tab/>
+                            </w:r>
+                            <w:r>
+                              <w:rPr>
+                                <w:b/>
+                                <w:bCs/>
+                                <w:color w:val="C00000"/>
+                                <w:sz w:val="18"/>
+                                <w:szCs w:val="22"/>
+                                <w:lang w:val="fr-BE"/>
+                              </w:rPr>
+                              <w:tab/>
+                            </w:r>
+                            <w:r>
+                              <w:rPr>
+                                <w:b/>
+                                <w:bCs/>
+                                <w:color w:val="C00000"/>
+                                <w:sz w:val="18"/>
+                                <w:szCs w:val="22"/>
+                                <w:lang w:val="fr-BE"/>
+                              </w:rPr>
+                              <w:tab/>
+                            </w:r>
+                            <w:r>
+                              <w:rPr>
+                                <w:b/>
+                                <w:bCs/>
+                                <w:color w:val="C00000"/>
+                                <w:sz w:val="18"/>
+                                <w:szCs w:val="22"/>
+                                <w:lang w:val="fr-BE"/>
+                              </w:rPr>
+                              <w:tab/>
+                            </w:r>
+                            <w:r>
+                              <w:rPr>
+                                <w:b/>
+                                <w:bCs/>
+                                <w:color w:val="C00000"/>
+                                <w:sz w:val="18"/>
+                                <w:szCs w:val="22"/>
+                                <w:lang w:val="fr-BE"/>
+                              </w:rPr>
+                              <w:tab/>
+                              <w:t xml:space="preserve">d = 0.3 </w:t>
+                            </w:r>
+                            <w:r>
+                              <w:rPr>
+                                <w:b/>
+                                <w:bCs/>
+                                <w:color w:val="C00000"/>
+                                <w:sz w:val="18"/>
+                                <w:szCs w:val="22"/>
+                                <w:lang w:val="fr-BE"/>
+                              </w:rPr>
+                              <w:tab/>
+                            </w:r>
+                            <w:r>
+                              <w:rPr>
+                                <w:b/>
+                                <w:bCs/>
+                                <w:color w:val="C00000"/>
+                                <w:sz w:val="18"/>
+                                <w:szCs w:val="22"/>
+                                <w:lang w:val="fr-BE"/>
+                              </w:rPr>
+                              <w:tab/>
+                            </w:r>
+                            <w:r>
+                              <w:rPr>
+                                <w:b/>
+                                <w:bCs/>
+                                <w:color w:val="C00000"/>
+                                <w:sz w:val="18"/>
+                                <w:szCs w:val="22"/>
+                                <w:lang w:val="fr-BE"/>
+                              </w:rPr>
+                              <w:tab/>
+                            </w:r>
+                            <w:r>
+                              <w:rPr>
+                                <w:b/>
+                                <w:bCs/>
+                                <w:color w:val="C00000"/>
+                                <w:sz w:val="18"/>
+                                <w:szCs w:val="22"/>
+                                <w:lang w:val="fr-BE"/>
+                              </w:rPr>
+                              <w:tab/>
+                            </w:r>
+                            <w:r>
+                              <w:rPr>
+                                <w:b/>
+                                <w:bCs/>
+                                <w:color w:val="C00000"/>
+                                <w:sz w:val="18"/>
+                                <w:szCs w:val="22"/>
+                                <w:lang w:val="fr-BE"/>
+                              </w:rPr>
+                              <w:tab/>
+                              <w:t>d = 0.1</w:t>
+                            </w:r>
+                          </w:p>
+                        </w:txbxContent>
+                      </wps:txbx>
+                      <wps:bodyPr rot="0" spcFirstLastPara="0" vertOverflow="overflow" horzOverflow="overflow" vert="horz" wrap="square" lIns="91440" tIns="45720" rIns="91440" bIns="45720" numCol="1" spcCol="0" rtlCol="0" fromWordArt="0" anchor="t" anchorCtr="0" forceAA="0" compatLnSpc="1">
+                        <a:prstTxWarp prst="textNoShape">
+                          <a:avLst/>
+                        </a:prstTxWarp>
+                        <a:noAutofit/>
+                      </wps:bodyPr>
+                    </wps:wsp>
+                  </a:graphicData>
+                </a:graphic>
+                <wp14:sizeRelV relativeFrom="margin">
+                  <wp14:pctHeight>0</wp14:pctHeight>
+                </wp14:sizeRelV>
+              </wp:anchor>
+            </w:drawing>
+          </mc:Choice>
+          <mc:Fallback>
+            <w:pict>
+              <v:shape w14:anchorId="14B9D40C" id="Zone de texte 47" o:spid="_x0000_s1058" type="#_x0000_t202" style="position:absolute;left:0;text-align:left;margin-left:-8.9pt;margin-top:143.55pt;width:487.5pt;height:23.25pt;z-index:251685888;visibility:visible;mso-wrap-style:square;mso-height-percent:0;mso-wrap-distance-left:9pt;mso-wrap-distance-top:0;mso-wrap-distance-right:9pt;mso-wrap-distance-bottom:0;mso-position-horizontal:absolute;mso-position-horizontal-relative:text;mso-position-vertical:absolute;mso-position-vertical-relative:text;mso-height-percent:0;mso-height-relative:margin;v-text-anchor:top" o:gfxdata="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" fillcolor="white [3201]" stroked="f" strokeweight=".5pt">
+                <v:textbox>
+                  <w:txbxContent>
+                    <w:p>
+                      <w:pPr>
+                        <w:ind w:left="720"/>
+                        <w:rPr>
+                          <w:b/>
+                          <w:bCs/>
+                          <w:color w:val="C00000"/>
+                          <w:sz w:val="18"/>
+                          <w:szCs w:val="22"/>
+                          <w:lang w:val="fr-BE"/>
+                        </w:rPr>
+                      </w:pPr>
+                      <w:r>
+                        <w:rPr>
+                          <w:b/>
+                          <w:bCs/>
+                          <w:color w:val="C00000"/>
+                          <w:sz w:val="18"/>
+                          <w:szCs w:val="22"/>
+                          <w:lang w:val="fr-BE"/>
+                        </w:rPr>
+                        <w:t>d = 0.6</w:t>
+                      </w:r>
+                      <w:r>
+                        <w:rPr>
+                          <w:b/>
+                          <w:bCs/>
+                          <w:color w:val="C00000"/>
+                          <w:sz w:val="18"/>
+                          <w:szCs w:val="22"/>
+                          <w:lang w:val="fr-BE"/>
+                        </w:rPr>
+                        <w:tab/>
+                      </w:r>
+                      <w:r>
+                        <w:rPr>
+                          <w:b/>
+                          <w:bCs/>
+                          <w:color w:val="C00000"/>
+                          <w:sz w:val="18"/>
+                          <w:szCs w:val="22"/>
+                          <w:lang w:val="fr-BE"/>
+                        </w:rPr>
+                        <w:tab/>
+                      </w:r>
+                      <w:r>
+                        <w:rPr>
+                          <w:b/>
+                          <w:bCs/>
+                          <w:color w:val="C00000"/>
+                          <w:sz w:val="18"/>
+                          <w:szCs w:val="22"/>
+                          <w:lang w:val="fr-BE"/>
+                        </w:rPr>
+                        <w:tab/>
+                      </w:r>
+                      <w:r>
+                        <w:rPr>
+                          <w:b/>
+                          <w:bCs/>
+                          <w:color w:val="C00000"/>
+                          <w:sz w:val="18"/>
+                          <w:szCs w:val="22"/>
+                          <w:lang w:val="fr-BE"/>
+                        </w:rPr>
+                        <w:tab/>
+                      </w:r>
+                      <w:r>
+                        <w:rPr>
+                          <w:b/>
+                          <w:bCs/>
+                          <w:color w:val="C00000"/>
+                          <w:sz w:val="18"/>
+                          <w:szCs w:val="22"/>
+                          <w:lang w:val="fr-BE"/>
+                        </w:rPr>
+                        <w:tab/>
+                        <w:t xml:space="preserve">d = 0.3 </w:t>
+                      </w:r>
+                      <w:r>
+                        <w:rPr>
+                          <w:b/>
+                          <w:bCs/>
+                          <w:color w:val="C00000"/>
+                          <w:sz w:val="18"/>
+                          <w:szCs w:val="22"/>
+                          <w:lang w:val="fr-BE"/>
+                        </w:rPr>
+                        <w:tab/>
+                      </w:r>
+                      <w:r>
+                        <w:rPr>
+                          <w:b/>
+                          <w:bCs/>
+                          <w:color w:val="C00000"/>
+                          <w:sz w:val="18"/>
+                          <w:szCs w:val="22"/>
+                          <w:lang w:val="fr-BE"/>
+                        </w:rPr>
+                        <w:tab/>
+                      </w:r>
+                      <w:r>
+                        <w:rPr>
+                          <w:b/>
+                          <w:bCs/>
+                          <w:color w:val="C00000"/>
+                          <w:sz w:val="18"/>
+                          <w:szCs w:val="22"/>
+                          <w:lang w:val="fr-BE"/>
+                        </w:rPr>
+                        <w:tab/>
+                      </w:r>
+                      <w:r>
+                        <w:rPr>
+                          <w:b/>
+                          <w:bCs/>
+                          <w:color w:val="C00000"/>
+                          <w:sz w:val="18"/>
+                          <w:szCs w:val="22"/>
+                          <w:lang w:val="fr-BE"/>
+                        </w:rPr>
+                        <w:tab/>
+                      </w:r>
+                      <w:r>
+                        <w:rPr>
+                          <w:b/>
+                          <w:bCs/>
+                          <w:color w:val="C00000"/>
+                          <w:sz w:val="18"/>
+                          <w:szCs w:val="22"/>
+                          <w:lang w:val="fr-BE"/>
+                        </w:rPr>
+                        <w:tab/>
+                        <w:t>d = 0.1</w:t>
+                      </w:r>
+                    </w:p>
+                  </w:txbxContent>
+                </v:textbox>
+              </v:shape>
+            </w:pict>
+          </mc:Fallback>
+        </mc:AlternateContent>
+      </w:r>
+    </w:p>
+    <w:p>
+      <w:pPr>
+        <w:rPr>
+          <w:szCs w:val="20"/>
+        </w:rPr>
+      </w:pPr>
+    </w:p>
+    <w:p>
+      <w:pPr>
+        <w:rPr>
+          <w:szCs w:val="20"/>
+        </w:rPr>
+      </w:pPr>
+    </w:p>
+    <w:p>
+      <w:pPr>
+        <w:rPr>
+          <w:szCs w:val="20"/>
+        </w:rPr>
       </w:pPr>
     </w:p>
     <w:p>
@@ -7055,6 +8013,269 @@
       <w:pPr>
         <w:rPr>
           <w:sz w:val="22"/>
+        </w:rPr>
+      </w:pPr>
+    </w:p>
+    <w:p>
+      <w:pPr>
+        <w:pStyle w:val="Chapter2title"/>
+        <w:rPr>
+          <w:rFonts w:ascii="Helvetica" w:hAnsi="Helvetica"/>
+          <w:b w:val="0"/>
+          <w:bCs/>
+          <w:sz w:val="26"/>
+          <w:lang w:val="fr-BE"/>
+        </w:rPr>
+      </w:pPr>
+      <w:r>
+        <w:rPr>
+          <w:rFonts w:ascii="Helvetica" w:hAnsi="Helvetica"/>
+          <w:b w:val="0"/>
+          <w:bCs/>
+          <w:sz w:val="26"/>
+          <w:lang w:val="fr-BE"/>
+        </w:rPr>
+        <w:lastRenderedPageBreak/>
+        <w:t>Note pour moi qu</w:t>
+      </w:r>
+      <w:r>
+        <w:rPr>
+          <w:rFonts w:ascii="Helvetica" w:hAnsi="Helvetica"/>
+          <w:b w:val="0"/>
+          <w:bCs/>
+          <w:sz w:val="26"/>
+          <w:lang w:val="fr-BE"/>
+        </w:rPr>
+        <w:t>and je reprends</w:t>
+      </w:r>
+      <w:r>
+        <w:rPr>
+          <w:rFonts w:ascii="Helvetica" w:hAnsi="Helvetica"/>
+          <w:b w:val="0"/>
+          <w:bCs/>
+          <w:sz w:val="26"/>
+          <w:lang w:val="fr-BE"/>
+        </w:rPr>
+        <w:t>, matlab planté</w:t>
+      </w:r>
+      <w:r>
+        <w:rPr>
+          <w:rFonts w:ascii="Helvetica" w:hAnsi="Helvetica"/>
+          <w:b w:val="0"/>
+          <w:bCs/>
+          <w:sz w:val="26"/>
+          <w:lang w:val="fr-BE"/>
+        </w:rPr>
+        <w:t>:</w:t>
+      </w:r>
+    </w:p>
+    <w:p>
+      <w:pPr>
+        <w:pStyle w:val="Chapter2title"/>
+        <w:rPr>
+          <w:rFonts w:ascii="Helvetica" w:hAnsi="Helvetica"/>
+          <w:b w:val="0"/>
+          <w:bCs/>
+          <w:sz w:val="26"/>
+          <w:lang w:val="fr-BE"/>
+        </w:rPr>
+      </w:pPr>
+      <w:r>
+        <w:rPr>
+          <w:rFonts w:ascii="Helvetica" w:hAnsi="Helvetica"/>
+          <w:b w:val="0"/>
+          <w:bCs/>
+          <w:sz w:val="26"/>
+          <w:lang w:val="fr-BE"/>
+        </w:rPr>
+        <w:t xml:space="preserve">Pour BPSK, d = 0.6, on a discr_LOS = 0 pour l'indice 2001, </w:t>
+      </w:r>
+      <w:r>
+        <w:rPr>
+          <w:rFonts w:ascii="Helvetica" w:hAnsi="Helvetica"/>
+          <w:b w:val="0"/>
+          <w:bCs/>
+          <w:sz w:val="26"/>
+          <w:lang w:val="fr-BE"/>
+        </w:rPr>
+        <w:t>on a discr</w:t>
+      </w:r>
+      <w:r>
+        <w:rPr>
+          <w:rFonts w:ascii="Helvetica" w:hAnsi="Helvetica"/>
+          <w:b w:val="0"/>
+          <w:bCs/>
+          <w:sz w:val="26"/>
+          <w:lang w:val="fr-BE"/>
+        </w:rPr>
+        <w:t>_total</w:t>
+      </w:r>
+      <w:r>
+        <w:rPr>
+          <w:rFonts w:ascii="Helvetica" w:hAnsi="Helvetica"/>
+          <w:b w:val="0"/>
+          <w:bCs/>
+          <w:sz w:val="26"/>
+          <w:lang w:val="fr-BE"/>
+        </w:rPr>
+        <w:t xml:space="preserve"> = 0 pour l'indice 21</w:t>
+      </w:r>
+      <w:r>
+        <w:rPr>
+          <w:rFonts w:ascii="Helvetica" w:hAnsi="Helvetica"/>
+          <w:b w:val="0"/>
+          <w:bCs/>
+          <w:sz w:val="26"/>
+          <w:lang w:val="fr-BE"/>
+        </w:rPr>
+        <w:t>51</w:t>
+      </w:r>
+      <w:r>
+        <w:rPr>
+          <w:rFonts w:ascii="Helvetica" w:hAnsi="Helvetica"/>
+          <w:b w:val="0"/>
+          <w:bCs/>
+          <w:sz w:val="26"/>
+          <w:lang w:val="fr-BE"/>
+        </w:rPr>
+        <w:t xml:space="preserve">, </w:t>
+      </w:r>
+      <w:r>
+        <w:rPr>
+          <w:rFonts w:ascii="Helvetica" w:hAnsi="Helvetica"/>
+          <w:b w:val="0"/>
+          <w:bCs/>
+          <w:sz w:val="26"/>
+          <w:lang w:val="fr-BE"/>
+        </w:rPr>
+        <w:t xml:space="preserve">=&gt; regarder dtau(2001) – dtau(2151) pour avoir la chip diff. </w:t>
+      </w:r>
+    </w:p>
+    <w:p>
+      <w:pPr>
+        <w:pStyle w:val="Chapter2title"/>
+        <w:numPr>
+          <w:ilvl w:val="0"/>
+          <w:numId w:val="47"/>
+        </w:numPr>
+        <w:rPr>
+          <w:rFonts w:ascii="Helvetica" w:hAnsi="Helvetica"/>
+          <w:b w:val="0"/>
+          <w:bCs/>
+          <w:sz w:val="26"/>
+          <w:lang w:val="en-GB"/>
+        </w:rPr>
+      </w:pPr>
+      <w:r>
+        <w:rPr>
+          <w:rFonts w:ascii="Helvetica" w:hAnsi="Helvetica"/>
+          <w:b w:val="0"/>
+          <w:bCs/>
+          <w:sz w:val="26"/>
+          <w:lang w:val="en-GB"/>
+        </w:rPr>
+        <w:t>dtau(</w:t>
+      </w:r>
+      <w:r>
+        <w:rPr>
+          <w:rFonts w:ascii="Helvetica" w:hAnsi="Helvetica"/>
+          <w:b w:val="0"/>
+          <w:bCs/>
+          <w:sz w:val="26"/>
+          <w:lang w:val="en-GB"/>
+        </w:rPr>
+        <w:t>find(~discr_LOS)</w:t>
+      </w:r>
+      <w:r>
+        <w:rPr>
+          <w:rFonts w:ascii="Helvetica" w:hAnsi="Helvetica"/>
+          <w:b w:val="0"/>
+          <w:bCs/>
+          <w:sz w:val="26"/>
+          <w:lang w:val="en-GB"/>
+        </w:rPr>
+        <w:t>)</w:t>
+      </w:r>
+      <w:r>
+        <w:rPr>
+          <w:rFonts w:ascii="Helvetica" w:hAnsi="Helvetica"/>
+          <w:b w:val="0"/>
+          <w:bCs/>
+          <w:sz w:val="26"/>
+          <w:lang w:val="en-GB"/>
+        </w:rPr>
+        <w:t xml:space="preserve"> </w:t>
+      </w:r>
+      <w:r>
+        <w:rPr>
+          <w:rFonts w:ascii="Helvetica" w:hAnsi="Helvetica"/>
+          <w:b w:val="0"/>
+          <w:bCs/>
+          <w:sz w:val="26"/>
+          <w:lang w:val="en-GB"/>
+        </w:rPr>
+        <w:t xml:space="preserve"> - dtau(</w:t>
+      </w:r>
+      <w:r>
+        <w:rPr>
+          <w:rFonts w:ascii="Helvetica" w:hAnsi="Helvetica"/>
+          <w:b w:val="0"/>
+          <w:bCs/>
+          <w:sz w:val="26"/>
+          <w:lang w:val="en-GB"/>
+        </w:rPr>
+        <w:t>find(~d</w:t>
+      </w:r>
+      <w:r>
+        <w:rPr>
+          <w:rFonts w:ascii="Helvetica" w:hAnsi="Helvetica"/>
+          <w:b w:val="0"/>
+          <w:bCs/>
+          <w:sz w:val="26"/>
+          <w:lang w:val="en-GB"/>
+        </w:rPr>
+        <w:t>iscr_total)</w:t>
+      </w:r>
+      <w:r>
+        <w:rPr>
+          <w:rFonts w:ascii="Helvetica" w:hAnsi="Helvetica"/>
+          <w:b w:val="0"/>
+          <w:bCs/>
+          <w:sz w:val="26"/>
+          <w:lang w:val="en-GB"/>
+        </w:rPr>
+        <w:t>)</w:t>
+      </w:r>
+    </w:p>
+    <w:p>
+      <w:pPr>
+        <w:pStyle w:val="Chapter2title"/>
+        <w:rPr>
+          <w:rFonts w:ascii="Helvetica" w:hAnsi="Helvetica"/>
+          <w:b w:val="0"/>
+          <w:bCs/>
+          <w:sz w:val="26"/>
+          <w:lang w:val="en-GB"/>
+        </w:rPr>
+      </w:pPr>
+    </w:p>
+    <w:p>
+      <w:pPr>
+        <w:pStyle w:val="Chapter2title"/>
+        <w:rPr>
+          <w:rFonts w:ascii="Helvetica" w:hAnsi="Helvetica"/>
+          <w:sz w:val="26"/>
+          <w:lang w:val="en-GB"/>
+        </w:rPr>
+      </w:pPr>
+    </w:p>
+    <w:p>
+      <w:pPr>
+        <w:pStyle w:val="Chapter2title"/>
+        <w:rPr>
+          <w:rFonts w:ascii="Helvetica" w:hAnsi="Helvetica"/>
+          <w:sz w:val="26"/>
+          <w:lang w:val="en-GB"/>
         </w:rPr>
       </w:pPr>
     </w:p>
@@ -7065,12 +8286,14 @@
           <w:rFonts w:ascii="Helvetica" w:hAnsi="Helvetica"/>
           <w:bCs/>
           <w:sz w:val="26"/>
+          <w:lang w:val="fr-BE"/>
         </w:rPr>
       </w:pPr>
       <w:r>
         <w:rPr>
           <w:rFonts w:ascii="Helvetica" w:hAnsi="Helvetica"/>
           <w:sz w:val="26"/>
+          <w:lang w:val="fr-BE"/>
         </w:rPr>
         <w:t xml:space="preserve">Question </w:t>
       </w:r>
@@ -7078,6 +8301,7 @@
         <w:rPr>
           <w:rFonts w:ascii="Helvetica" w:hAnsi="Helvetica"/>
           <w:sz w:val="26"/>
+          <w:lang w:val="fr-BE"/>
         </w:rPr>
         <w:t>2.</w:t>
       </w:r>
@@ -7085,6 +8309,7 @@
         <w:rPr>
           <w:rFonts w:ascii="Helvetica" w:hAnsi="Helvetica"/>
           <w:sz w:val="26"/>
+          <w:lang w:val="fr-BE"/>
         </w:rPr>
         <w:t>4</w:t>
       </w:r>
@@ -7099,45 +8324,14 @@
       <w:r>
         <w:t xml:space="preserve">small </w:t>
       </w:r>
-      <w:proofErr w:type="spellStart"/>
-      <w:r>
-        <w:t>Matlab</w:t>
-      </w:r>
-      <w:proofErr w:type="spellEnd"/>
-      <w:r>
-        <w:t xml:space="preserve"> function to compute the code multipath error f</w:t>
-      </w:r>
-      <w:r>
-        <w:t xml:space="preserve">rom a given discriminator function. An example of </w:t>
-      </w:r>
-      <w:proofErr w:type="spellStart"/>
-      <w:r>
-        <w:t>Matlab</w:t>
-      </w:r>
-      <w:proofErr w:type="spellEnd"/>
-      <w:r>
-        <w:t xml:space="preserve"> code is provided below that you can use to complement the “</w:t>
-      </w:r>
-      <w:proofErr w:type="spellStart"/>
-      <w:r>
-        <w:t>compute_multipath_error</w:t>
-      </w:r>
-      <w:proofErr w:type="spellEnd"/>
-      <w:r>
-        <w:t xml:space="preserve"> (</w:t>
-      </w:r>
-      <w:proofErr w:type="spellStart"/>
-      <w:proofErr w:type="gramStart"/>
-      <w:r>
-        <w:t>settings,discr</w:t>
-      </w:r>
-      <w:proofErr w:type="gramEnd"/>
-      <w:r>
-        <w:t>_function</w:t>
-      </w:r>
-      <w:proofErr w:type="spellEnd"/>
-      <w:r>
-        <w:t>)</w:t>
+      <w:r>
+        <w:t>Matlab function to compute the code multipath error f</w:t>
+      </w:r>
+      <w:r>
+        <w:t>rom a given discriminator function. An example of Matlab code is provided below that you can use to complement the “</w:t>
+      </w:r>
+      <w:r>
+        <w:t>compute_multipath_error (settings,discr_function)</w:t>
       </w:r>
       <w:r>
         <w:t>”:</w:t>
@@ -7180,9 +8374,70 @@
           <w:szCs w:val="20"/>
           <w:lang w:val="en-GB" w:eastAsia="en-GB"/>
         </w:rPr>
-        <w:t xml:space="preserve"> </w:t>
-      </w:r>
-      <w:proofErr w:type="spellStart"/>
+        <w:t xml:space="preserve"> multipath_error = compute_multipath_error(settings,discr_total)</w:t>
+      </w:r>
+    </w:p>
+    <w:p>
+      <w:pPr>
+        <w:autoSpaceDE w:val="0"/>
+        <w:autoSpaceDN w:val="0"/>
+        <w:adjustRightInd w:val="0"/>
+        <w:ind w:left="720"/>
+        <w:jc w:val="left"/>
+        <w:rPr>
+          <w:rFonts w:ascii="Courier New" w:hAnsi="Courier New" w:cs="Courier New"/>
+          <w:sz w:val="22"/>
+          <w:lang w:val="en-GB" w:eastAsia="en-GB"/>
+        </w:rPr>
+      </w:pPr>
+      <w:r>
+        <w:rPr>
+          <w:rFonts w:ascii="Courier New" w:hAnsi="Courier New" w:cs="Courier New"/>
+          <w:color w:val="228B22"/>
+          <w:sz w:val="18"/>
+          <w:szCs w:val="20"/>
+          <w:lang w:val="en-GB" w:eastAsia="en-GB"/>
+        </w:rPr>
+        <w:t xml:space="preserve">% Locate the closest zero-crossing to the center in the </w:t>
+      </w:r>
+    </w:p>
+    <w:p>
+      <w:pPr>
+        <w:autoSpaceDE w:val="0"/>
+        <w:autoSpaceDN w:val="0"/>
+        <w:adjustRightInd w:val="0"/>
+        <w:ind w:left="720"/>
+        <w:jc w:val="left"/>
+        <w:rPr>
+          <w:rFonts w:ascii="Courier New" w:hAnsi="Courier New" w:cs="Courier New"/>
+          <w:sz w:val="22"/>
+          <w:lang w:val="en-GB" w:eastAsia="en-GB"/>
+        </w:rPr>
+      </w:pPr>
+      <w:r>
+        <w:rPr>
+          <w:rFonts w:ascii="Courier New" w:hAnsi="Courier New" w:cs="Courier New"/>
+          <w:color w:val="228B22"/>
+          <w:sz w:val="18"/>
+          <w:szCs w:val="20"/>
+          <w:lang w:val="en-GB" w:eastAsia="en-GB"/>
+        </w:rPr>
+        <w:t>% Discriminator function</w:t>
+      </w:r>
+    </w:p>
+    <w:p>
+      <w:pPr>
+        <w:autoSpaceDE w:val="0"/>
+        <w:autoSpaceDN w:val="0"/>
+        <w:adjustRightInd w:val="0"/>
+        <w:ind w:left="720"/>
+        <w:jc w:val="left"/>
+        <w:rPr>
+          <w:rFonts w:ascii="Courier New" w:hAnsi="Courier New" w:cs="Courier New"/>
+          <w:sz w:val="22"/>
+          <w:lang w:val="en-GB" w:eastAsia="en-GB"/>
+        </w:rPr>
+      </w:pPr>
       <w:r>
         <w:rPr>
           <w:rFonts w:ascii="Courier New" w:hAnsi="Courier New" w:cs="Courier New"/>
@@ -7191,9 +8446,22 @@
           <w:szCs w:val="20"/>
           <w:lang w:val="en-GB" w:eastAsia="en-GB"/>
         </w:rPr>
-        <w:t>multipath_error</w:t>
-      </w:r>
-      <w:proofErr w:type="spellEnd"/>
+        <w:t>zerocross = diff(sign(discr_total));</w:t>
+      </w:r>
+    </w:p>
+    <w:p>
+      <w:pPr>
+        <w:autoSpaceDE w:val="0"/>
+        <w:autoSpaceDN w:val="0"/>
+        <w:adjustRightInd w:val="0"/>
+        <w:ind w:left="720"/>
+        <w:jc w:val="left"/>
+        <w:rPr>
+          <w:rFonts w:ascii="Courier New" w:hAnsi="Courier New" w:cs="Courier New"/>
+          <w:sz w:val="22"/>
+          <w:lang w:val="en-GB" w:eastAsia="en-GB"/>
+        </w:rPr>
+      </w:pPr>
       <w:r>
         <w:rPr>
           <w:rFonts w:ascii="Courier New" w:hAnsi="Courier New" w:cs="Courier New"/>
@@ -7202,9 +8470,22 @@
           <w:szCs w:val="20"/>
           <w:lang w:val="en-GB" w:eastAsia="en-GB"/>
         </w:rPr>
-        <w:t xml:space="preserve"> = </w:t>
-      </w:r>
-      <w:proofErr w:type="spellStart"/>
+        <w:t>zerocross_idx = find(zerocross~=0);</w:t>
+      </w:r>
+    </w:p>
+    <w:p>
+      <w:pPr>
+        <w:autoSpaceDE w:val="0"/>
+        <w:autoSpaceDN w:val="0"/>
+        <w:adjustRightInd w:val="0"/>
+        <w:ind w:left="720"/>
+        <w:jc w:val="left"/>
+        <w:rPr>
+          <w:rFonts w:ascii="Courier New" w:hAnsi="Courier New" w:cs="Courier New"/>
+          <w:sz w:val="22"/>
+          <w:lang w:val="en-GB" w:eastAsia="en-GB"/>
+        </w:rPr>
+      </w:pPr>
       <w:r>
         <w:rPr>
           <w:rFonts w:ascii="Courier New" w:hAnsi="Courier New" w:cs="Courier New"/>
@@ -7213,9 +8494,22 @@
           <w:szCs w:val="20"/>
           <w:lang w:val="en-GB" w:eastAsia="en-GB"/>
         </w:rPr>
-        <w:t>compute_multipath_error</w:t>
-      </w:r>
-      <w:proofErr w:type="spellEnd"/>
+        <w:t xml:space="preserve"> </w:t>
+      </w:r>
+    </w:p>
+    <w:p>
+      <w:pPr>
+        <w:autoSpaceDE w:val="0"/>
+        <w:autoSpaceDN w:val="0"/>
+        <w:adjustRightInd w:val="0"/>
+        <w:ind w:left="720"/>
+        <w:jc w:val="left"/>
+        <w:rPr>
+          <w:rFonts w:ascii="Courier New" w:hAnsi="Courier New" w:cs="Courier New"/>
+          <w:sz w:val="22"/>
+          <w:lang w:val="en-GB" w:eastAsia="en-GB"/>
+        </w:rPr>
+      </w:pPr>
       <w:r>
         <w:rPr>
           <w:rFonts w:ascii="Courier New" w:hAnsi="Courier New" w:cs="Courier New"/>
@@ -7224,10 +8518,22 @@
           <w:szCs w:val="20"/>
           <w:lang w:val="en-GB" w:eastAsia="en-GB"/>
         </w:rPr>
-        <w:t>(</w:t>
-      </w:r>
-      <w:proofErr w:type="spellStart"/>
-      <w:proofErr w:type="gramStart"/>
+        <w:t>N_samples = length(settings.dtau)-1;</w:t>
+      </w:r>
+    </w:p>
+    <w:p>
+      <w:pPr>
+        <w:autoSpaceDE w:val="0"/>
+        <w:autoSpaceDN w:val="0"/>
+        <w:adjustRightInd w:val="0"/>
+        <w:ind w:left="720"/>
+        <w:jc w:val="left"/>
+        <w:rPr>
+          <w:rFonts w:ascii="Courier New" w:hAnsi="Courier New" w:cs="Courier New"/>
+          <w:sz w:val="22"/>
+          <w:lang w:val="en-GB" w:eastAsia="en-GB"/>
+        </w:rPr>
+      </w:pPr>
       <w:r>
         <w:rPr>
           <w:rFonts w:ascii="Courier New" w:hAnsi="Courier New" w:cs="Courier New"/>
@@ -7236,9 +8542,22 @@
           <w:szCs w:val="20"/>
           <w:lang w:val="en-GB" w:eastAsia="en-GB"/>
         </w:rPr>
-        <w:t>settings,discr</w:t>
-      </w:r>
-      <w:proofErr w:type="gramEnd"/>
+        <w:t>[~, min_pos] = min(abs(zerocross_idx - N_samples/2));</w:t>
+      </w:r>
+    </w:p>
+    <w:p>
+      <w:pPr>
+        <w:autoSpaceDE w:val="0"/>
+        <w:autoSpaceDN w:val="0"/>
+        <w:adjustRightInd w:val="0"/>
+        <w:ind w:left="720"/>
+        <w:jc w:val="left"/>
+        <w:rPr>
+          <w:rFonts w:ascii="Courier New" w:hAnsi="Courier New" w:cs="Courier New"/>
+          <w:sz w:val="22"/>
+          <w:lang w:val="en-GB" w:eastAsia="en-GB"/>
+        </w:rPr>
+      </w:pPr>
       <w:r>
         <w:rPr>
           <w:rFonts w:ascii="Courier New" w:hAnsi="Courier New" w:cs="Courier New"/>
@@ -7247,9 +8566,22 @@
           <w:szCs w:val="20"/>
           <w:lang w:val="en-GB" w:eastAsia="en-GB"/>
         </w:rPr>
-        <w:t>_total</w:t>
-      </w:r>
-      <w:proofErr w:type="spellEnd"/>
+        <w:t>delay_error = (zerocross_idx(min_pos) - N_samples/2)*settings.delay_step;</w:t>
+      </w:r>
+    </w:p>
+    <w:p>
+      <w:pPr>
+        <w:autoSpaceDE w:val="0"/>
+        <w:autoSpaceDN w:val="0"/>
+        <w:adjustRightInd w:val="0"/>
+        <w:ind w:left="720"/>
+        <w:jc w:val="left"/>
+        <w:rPr>
+          <w:rFonts w:ascii="Courier New" w:hAnsi="Courier New" w:cs="Courier New"/>
+          <w:sz w:val="22"/>
+          <w:lang w:val="en-GB" w:eastAsia="en-GB"/>
+        </w:rPr>
+      </w:pPr>
       <w:r>
         <w:rPr>
           <w:rFonts w:ascii="Courier New" w:hAnsi="Courier New" w:cs="Courier New"/>
@@ -7258,7 +8590,7 @@
           <w:szCs w:val="20"/>
           <w:lang w:val="en-GB" w:eastAsia="en-GB"/>
         </w:rPr>
-        <w:t>)</w:t>
+        <w:t xml:space="preserve"> </w:t>
       </w:r>
     </w:p>
     <w:p>
@@ -7271,41 +8603,18 @@
         <w:rPr>
           <w:rFonts w:ascii="Courier New" w:hAnsi="Courier New" w:cs="Courier New"/>
           <w:sz w:val="22"/>
-          <w:lang w:val="en-GB" w:eastAsia="en-GB"/>
+          <w:lang w:val="es-ES_tradnl" w:eastAsia="en-GB"/>
         </w:rPr>
       </w:pPr>
       <w:r>
         <w:rPr>
           <w:rFonts w:ascii="Courier New" w:hAnsi="Courier New" w:cs="Courier New"/>
-          <w:color w:val="228B22"/>
+          <w:color w:val="000000"/>
           <w:sz w:val="18"/>
           <w:szCs w:val="20"/>
-          <w:lang w:val="en-GB" w:eastAsia="en-GB"/>
-        </w:rPr>
-        <w:lastRenderedPageBreak/>
-        <w:t xml:space="preserve">% Locate the closest zero-crossing to the </w:t>
-      </w:r>
-      <w:proofErr w:type="spellStart"/>
-      <w:r>
-        <w:rPr>
-          <w:rFonts w:ascii="Courier New" w:hAnsi="Courier New" w:cs="Courier New"/>
-          <w:color w:val="228B22"/>
-          <w:sz w:val="18"/>
-          <w:szCs w:val="20"/>
-          <w:lang w:val="en-GB" w:eastAsia="en-GB"/>
-        </w:rPr>
-        <w:t>center</w:t>
-      </w:r>
-      <w:proofErr w:type="spellEnd"/>
-      <w:r>
-        <w:rPr>
-          <w:rFonts w:ascii="Courier New" w:hAnsi="Courier New" w:cs="Courier New"/>
-          <w:color w:val="228B22"/>
-          <w:sz w:val="18"/>
-          <w:szCs w:val="20"/>
-          <w:lang w:val="en-GB" w:eastAsia="en-GB"/>
-        </w:rPr>
-        <w:t xml:space="preserve"> in the </w:t>
+          <w:lang w:val="es-ES_tradnl" w:eastAsia="en-GB"/>
+        </w:rPr>
+        <w:t>Chip_distance = 3e8/1.023e6;</w:t>
       </w:r>
     </w:p>
     <w:p>
@@ -7318,506 +8627,9 @@
         <w:rPr>
           <w:rFonts w:ascii="Courier New" w:hAnsi="Courier New" w:cs="Courier New"/>
           <w:sz w:val="22"/>
-          <w:lang w:val="en-GB" w:eastAsia="en-GB"/>
-        </w:rPr>
-      </w:pPr>
-      <w:r>
-        <w:rPr>
-          <w:rFonts w:ascii="Courier New" w:hAnsi="Courier New" w:cs="Courier New"/>
-          <w:color w:val="228B22"/>
-          <w:sz w:val="18"/>
-          <w:szCs w:val="20"/>
-          <w:lang w:val="en-GB" w:eastAsia="en-GB"/>
-        </w:rPr>
-        <w:t>% Discriminator function</w:t>
-      </w:r>
-    </w:p>
-    <w:p>
-      <w:pPr>
-        <w:autoSpaceDE w:val="0"/>
-        <w:autoSpaceDN w:val="0"/>
-        <w:adjustRightInd w:val="0"/>
-        <w:ind w:left="720"/>
-        <w:jc w:val="left"/>
-        <w:rPr>
-          <w:rFonts w:ascii="Courier New" w:hAnsi="Courier New" w:cs="Courier New"/>
-          <w:sz w:val="22"/>
-          <w:lang w:val="en-GB" w:eastAsia="en-GB"/>
-        </w:rPr>
-      </w:pPr>
-      <w:proofErr w:type="spellStart"/>
-      <w:r>
-        <w:rPr>
-          <w:rFonts w:ascii="Courier New" w:hAnsi="Courier New" w:cs="Courier New"/>
-          <w:color w:val="000000"/>
-          <w:sz w:val="18"/>
-          <w:szCs w:val="20"/>
-          <w:lang w:val="en-GB" w:eastAsia="en-GB"/>
-        </w:rPr>
-        <w:t>zerocross</w:t>
-      </w:r>
-      <w:proofErr w:type="spellEnd"/>
-      <w:r>
-        <w:rPr>
-          <w:rFonts w:ascii="Courier New" w:hAnsi="Courier New" w:cs="Courier New"/>
-          <w:color w:val="000000"/>
-          <w:sz w:val="18"/>
-          <w:szCs w:val="20"/>
-          <w:lang w:val="en-GB" w:eastAsia="en-GB"/>
-        </w:rPr>
-        <w:t xml:space="preserve"> = diff(sign(</w:t>
-      </w:r>
-      <w:proofErr w:type="spellStart"/>
-      <w:r>
-        <w:rPr>
-          <w:rFonts w:ascii="Courier New" w:hAnsi="Courier New" w:cs="Courier New"/>
-          <w:color w:val="000000"/>
-          <w:sz w:val="18"/>
-          <w:szCs w:val="20"/>
-          <w:lang w:val="en-GB" w:eastAsia="en-GB"/>
-        </w:rPr>
-        <w:t>discr_total</w:t>
-      </w:r>
-      <w:proofErr w:type="spellEnd"/>
-      <w:r>
-        <w:rPr>
-          <w:rFonts w:ascii="Courier New" w:hAnsi="Courier New" w:cs="Courier New"/>
-          <w:color w:val="000000"/>
-          <w:sz w:val="18"/>
-          <w:szCs w:val="20"/>
-          <w:lang w:val="en-GB" w:eastAsia="en-GB"/>
-        </w:rPr>
-        <w:t>));</w:t>
-      </w:r>
-    </w:p>
-    <w:p>
-      <w:pPr>
-        <w:autoSpaceDE w:val="0"/>
-        <w:autoSpaceDN w:val="0"/>
-        <w:adjustRightInd w:val="0"/>
-        <w:ind w:left="720"/>
-        <w:jc w:val="left"/>
-        <w:rPr>
-          <w:rFonts w:ascii="Courier New" w:hAnsi="Courier New" w:cs="Courier New"/>
-          <w:sz w:val="22"/>
-          <w:lang w:val="en-GB" w:eastAsia="en-GB"/>
-        </w:rPr>
-      </w:pPr>
-      <w:proofErr w:type="spellStart"/>
-      <w:r>
-        <w:rPr>
-          <w:rFonts w:ascii="Courier New" w:hAnsi="Courier New" w:cs="Courier New"/>
-          <w:color w:val="000000"/>
-          <w:sz w:val="18"/>
-          <w:szCs w:val="20"/>
-          <w:lang w:val="en-GB" w:eastAsia="en-GB"/>
-        </w:rPr>
-        <w:t>zerocross_idx</w:t>
-      </w:r>
-      <w:proofErr w:type="spellEnd"/>
-      <w:r>
-        <w:rPr>
-          <w:rFonts w:ascii="Courier New" w:hAnsi="Courier New" w:cs="Courier New"/>
-          <w:color w:val="000000"/>
-          <w:sz w:val="18"/>
-          <w:szCs w:val="20"/>
-          <w:lang w:val="en-GB" w:eastAsia="en-GB"/>
-        </w:rPr>
-        <w:t xml:space="preserve"> = find(</w:t>
-      </w:r>
-      <w:proofErr w:type="spellStart"/>
-      <w:r>
-        <w:rPr>
-          <w:rFonts w:ascii="Courier New" w:hAnsi="Courier New" w:cs="Courier New"/>
-          <w:color w:val="000000"/>
-          <w:sz w:val="18"/>
-          <w:szCs w:val="20"/>
-          <w:lang w:val="en-GB" w:eastAsia="en-GB"/>
-        </w:rPr>
-        <w:t>zerocross</w:t>
-      </w:r>
-      <w:proofErr w:type="spellEnd"/>
-      <w:r>
-        <w:rPr>
-          <w:rFonts w:ascii="Courier New" w:hAnsi="Courier New" w:cs="Courier New"/>
-          <w:color w:val="000000"/>
-          <w:sz w:val="18"/>
-          <w:szCs w:val="20"/>
-          <w:lang w:val="en-GB" w:eastAsia="en-GB"/>
-        </w:rPr>
-        <w:t>~=0);</w:t>
-      </w:r>
-    </w:p>
-    <w:p>
-      <w:pPr>
-        <w:autoSpaceDE w:val="0"/>
-        <w:autoSpaceDN w:val="0"/>
-        <w:adjustRightInd w:val="0"/>
-        <w:ind w:left="720"/>
-        <w:jc w:val="left"/>
-        <w:rPr>
-          <w:rFonts w:ascii="Courier New" w:hAnsi="Courier New" w:cs="Courier New"/>
-          <w:sz w:val="22"/>
-          <w:lang w:val="en-GB" w:eastAsia="en-GB"/>
-        </w:rPr>
-      </w:pPr>
-      <w:r>
-        <w:rPr>
-          <w:rFonts w:ascii="Courier New" w:hAnsi="Courier New" w:cs="Courier New"/>
-          <w:color w:val="000000"/>
-          <w:sz w:val="18"/>
-          <w:szCs w:val="20"/>
-          <w:lang w:val="en-GB" w:eastAsia="en-GB"/>
-        </w:rPr>
-        <w:t xml:space="preserve"> </w:t>
-      </w:r>
-    </w:p>
-    <w:p>
-      <w:pPr>
-        <w:autoSpaceDE w:val="0"/>
-        <w:autoSpaceDN w:val="0"/>
-        <w:adjustRightInd w:val="0"/>
-        <w:ind w:left="720"/>
-        <w:jc w:val="left"/>
-        <w:rPr>
-          <w:rFonts w:ascii="Courier New" w:hAnsi="Courier New" w:cs="Courier New"/>
-          <w:sz w:val="22"/>
-          <w:lang w:val="en-GB" w:eastAsia="en-GB"/>
-        </w:rPr>
-      </w:pPr>
-      <w:proofErr w:type="spellStart"/>
-      <w:r>
-        <w:rPr>
-          <w:rFonts w:ascii="Courier New" w:hAnsi="Courier New" w:cs="Courier New"/>
-          <w:color w:val="000000"/>
-          <w:sz w:val="18"/>
-          <w:szCs w:val="20"/>
-          <w:lang w:val="en-GB" w:eastAsia="en-GB"/>
-        </w:rPr>
-        <w:t>N_samples</w:t>
-      </w:r>
-      <w:proofErr w:type="spellEnd"/>
-      <w:r>
-        <w:rPr>
-          <w:rFonts w:ascii="Courier New" w:hAnsi="Courier New" w:cs="Courier New"/>
-          <w:color w:val="000000"/>
-          <w:sz w:val="18"/>
-          <w:szCs w:val="20"/>
-          <w:lang w:val="en-GB" w:eastAsia="en-GB"/>
-        </w:rPr>
-        <w:t xml:space="preserve"> = length(</w:t>
-      </w:r>
-      <w:proofErr w:type="spellStart"/>
-      <w:proofErr w:type="gramStart"/>
-      <w:r>
-        <w:rPr>
-          <w:rFonts w:ascii="Courier New" w:hAnsi="Courier New" w:cs="Courier New"/>
-          <w:color w:val="000000"/>
-          <w:sz w:val="18"/>
-          <w:szCs w:val="20"/>
-          <w:lang w:val="en-GB" w:eastAsia="en-GB"/>
-        </w:rPr>
-        <w:t>settings.dtau</w:t>
-      </w:r>
-      <w:proofErr w:type="spellEnd"/>
-      <w:proofErr w:type="gramEnd"/>
-      <w:r>
-        <w:rPr>
-          <w:rFonts w:ascii="Courier New" w:hAnsi="Courier New" w:cs="Courier New"/>
-          <w:color w:val="000000"/>
-          <w:sz w:val="18"/>
-          <w:szCs w:val="20"/>
-          <w:lang w:val="en-GB" w:eastAsia="en-GB"/>
-        </w:rPr>
-        <w:t>)-1;</w:t>
-      </w:r>
-    </w:p>
-    <w:p>
-      <w:pPr>
-        <w:autoSpaceDE w:val="0"/>
-        <w:autoSpaceDN w:val="0"/>
-        <w:adjustRightInd w:val="0"/>
-        <w:ind w:left="720"/>
-        <w:jc w:val="left"/>
-        <w:rPr>
-          <w:rFonts w:ascii="Courier New" w:hAnsi="Courier New" w:cs="Courier New"/>
-          <w:sz w:val="22"/>
-          <w:lang w:val="en-GB" w:eastAsia="en-GB"/>
-        </w:rPr>
-      </w:pPr>
-      <w:r>
-        <w:rPr>
-          <w:rFonts w:ascii="Courier New" w:hAnsi="Courier New" w:cs="Courier New"/>
-          <w:color w:val="000000"/>
-          <w:sz w:val="18"/>
-          <w:szCs w:val="20"/>
-          <w:lang w:val="en-GB" w:eastAsia="en-GB"/>
-        </w:rPr>
-        <w:t xml:space="preserve">[~, </w:t>
-      </w:r>
-      <w:proofErr w:type="spellStart"/>
-      <w:r>
-        <w:rPr>
-          <w:rFonts w:ascii="Courier New" w:hAnsi="Courier New" w:cs="Courier New"/>
-          <w:color w:val="000000"/>
-          <w:sz w:val="18"/>
-          <w:szCs w:val="20"/>
-          <w:lang w:val="en-GB" w:eastAsia="en-GB"/>
-        </w:rPr>
-        <w:t>min_pos</w:t>
-      </w:r>
-      <w:proofErr w:type="spellEnd"/>
-      <w:r>
-        <w:rPr>
-          <w:rFonts w:ascii="Courier New" w:hAnsi="Courier New" w:cs="Courier New"/>
-          <w:color w:val="000000"/>
-          <w:sz w:val="18"/>
-          <w:szCs w:val="20"/>
-          <w:lang w:val="en-GB" w:eastAsia="en-GB"/>
-        </w:rPr>
-        <w:t xml:space="preserve">] = </w:t>
-      </w:r>
-      <w:proofErr w:type="gramStart"/>
-      <w:r>
-        <w:rPr>
-          <w:rFonts w:ascii="Courier New" w:hAnsi="Courier New" w:cs="Courier New"/>
-          <w:color w:val="000000"/>
-          <w:sz w:val="18"/>
-          <w:szCs w:val="20"/>
-          <w:lang w:val="en-GB" w:eastAsia="en-GB"/>
-        </w:rPr>
-        <w:t>min(</w:t>
-      </w:r>
-      <w:proofErr w:type="gramEnd"/>
-      <w:r>
-        <w:rPr>
-          <w:rFonts w:ascii="Courier New" w:hAnsi="Courier New" w:cs="Courier New"/>
-          <w:color w:val="000000"/>
-          <w:sz w:val="18"/>
-          <w:szCs w:val="20"/>
-          <w:lang w:val="en-GB" w:eastAsia="en-GB"/>
-        </w:rPr>
-        <w:t>abs(</w:t>
-      </w:r>
-      <w:proofErr w:type="spellStart"/>
-      <w:r>
-        <w:rPr>
-          <w:rFonts w:ascii="Courier New" w:hAnsi="Courier New" w:cs="Courier New"/>
-          <w:color w:val="000000"/>
-          <w:sz w:val="18"/>
-          <w:szCs w:val="20"/>
-          <w:lang w:val="en-GB" w:eastAsia="en-GB"/>
-        </w:rPr>
-        <w:t>zerocross_idx</w:t>
-      </w:r>
-      <w:proofErr w:type="spellEnd"/>
-      <w:r>
-        <w:rPr>
-          <w:rFonts w:ascii="Courier New" w:hAnsi="Courier New" w:cs="Courier New"/>
-          <w:color w:val="000000"/>
-          <w:sz w:val="18"/>
-          <w:szCs w:val="20"/>
-          <w:lang w:val="en-GB" w:eastAsia="en-GB"/>
-        </w:rPr>
-        <w:t xml:space="preserve"> - </w:t>
-      </w:r>
-      <w:proofErr w:type="spellStart"/>
-      <w:r>
-        <w:rPr>
-          <w:rFonts w:ascii="Courier New" w:hAnsi="Courier New" w:cs="Courier New"/>
-          <w:color w:val="000000"/>
-          <w:sz w:val="18"/>
-          <w:szCs w:val="20"/>
-          <w:lang w:val="en-GB" w:eastAsia="en-GB"/>
-        </w:rPr>
-        <w:t>N_samples</w:t>
-      </w:r>
-      <w:proofErr w:type="spellEnd"/>
-      <w:r>
-        <w:rPr>
-          <w:rFonts w:ascii="Courier New" w:hAnsi="Courier New" w:cs="Courier New"/>
-          <w:color w:val="000000"/>
-          <w:sz w:val="18"/>
-          <w:szCs w:val="20"/>
-          <w:lang w:val="en-GB" w:eastAsia="en-GB"/>
-        </w:rPr>
-        <w:t>/2));</w:t>
-      </w:r>
-    </w:p>
-    <w:p>
-      <w:pPr>
-        <w:autoSpaceDE w:val="0"/>
-        <w:autoSpaceDN w:val="0"/>
-        <w:adjustRightInd w:val="0"/>
-        <w:ind w:left="720"/>
-        <w:jc w:val="left"/>
-        <w:rPr>
-          <w:rFonts w:ascii="Courier New" w:hAnsi="Courier New" w:cs="Courier New"/>
-          <w:sz w:val="22"/>
-          <w:lang w:val="en-GB" w:eastAsia="en-GB"/>
-        </w:rPr>
-      </w:pPr>
-      <w:proofErr w:type="spellStart"/>
-      <w:r>
-        <w:rPr>
-          <w:rFonts w:ascii="Courier New" w:hAnsi="Courier New" w:cs="Courier New"/>
-          <w:color w:val="000000"/>
-          <w:sz w:val="18"/>
-          <w:szCs w:val="20"/>
-          <w:lang w:val="en-GB" w:eastAsia="en-GB"/>
-        </w:rPr>
-        <w:t>delay_error</w:t>
-      </w:r>
-      <w:proofErr w:type="spellEnd"/>
-      <w:r>
-        <w:rPr>
-          <w:rFonts w:ascii="Courier New" w:hAnsi="Courier New" w:cs="Courier New"/>
-          <w:color w:val="000000"/>
-          <w:sz w:val="18"/>
-          <w:szCs w:val="20"/>
-          <w:lang w:val="en-GB" w:eastAsia="en-GB"/>
-        </w:rPr>
-        <w:t xml:space="preserve"> = (</w:t>
-      </w:r>
-      <w:proofErr w:type="spellStart"/>
-      <w:r>
-        <w:rPr>
-          <w:rFonts w:ascii="Courier New" w:hAnsi="Courier New" w:cs="Courier New"/>
-          <w:color w:val="000000"/>
-          <w:sz w:val="18"/>
-          <w:szCs w:val="20"/>
-          <w:lang w:val="en-GB" w:eastAsia="en-GB"/>
-        </w:rPr>
-        <w:t>zerocross_idx</w:t>
-      </w:r>
-      <w:proofErr w:type="spellEnd"/>
-      <w:r>
-        <w:rPr>
-          <w:rFonts w:ascii="Courier New" w:hAnsi="Courier New" w:cs="Courier New"/>
-          <w:color w:val="000000"/>
-          <w:sz w:val="18"/>
-          <w:szCs w:val="20"/>
-          <w:lang w:val="en-GB" w:eastAsia="en-GB"/>
-        </w:rPr>
-        <w:t>(</w:t>
-      </w:r>
-      <w:proofErr w:type="spellStart"/>
-      <w:r>
-        <w:rPr>
-          <w:rFonts w:ascii="Courier New" w:hAnsi="Courier New" w:cs="Courier New"/>
-          <w:color w:val="000000"/>
-          <w:sz w:val="18"/>
-          <w:szCs w:val="20"/>
-          <w:lang w:val="en-GB" w:eastAsia="en-GB"/>
-        </w:rPr>
-        <w:t>min_pos</w:t>
-      </w:r>
-      <w:proofErr w:type="spellEnd"/>
-      <w:r>
-        <w:rPr>
-          <w:rFonts w:ascii="Courier New" w:hAnsi="Courier New" w:cs="Courier New"/>
-          <w:color w:val="000000"/>
-          <w:sz w:val="18"/>
-          <w:szCs w:val="20"/>
-          <w:lang w:val="en-GB" w:eastAsia="en-GB"/>
-        </w:rPr>
-        <w:t xml:space="preserve">) - </w:t>
-      </w:r>
-      <w:proofErr w:type="spellStart"/>
-      <w:r>
-        <w:rPr>
-          <w:rFonts w:ascii="Courier New" w:hAnsi="Courier New" w:cs="Courier New"/>
-          <w:color w:val="000000"/>
-          <w:sz w:val="18"/>
-          <w:szCs w:val="20"/>
-          <w:lang w:val="en-GB" w:eastAsia="en-GB"/>
-        </w:rPr>
-        <w:t>N_samples</w:t>
-      </w:r>
-      <w:proofErr w:type="spellEnd"/>
-      <w:r>
-        <w:rPr>
-          <w:rFonts w:ascii="Courier New" w:hAnsi="Courier New" w:cs="Courier New"/>
-          <w:color w:val="000000"/>
-          <w:sz w:val="18"/>
-          <w:szCs w:val="20"/>
-          <w:lang w:val="en-GB" w:eastAsia="en-GB"/>
-        </w:rPr>
-        <w:t>/</w:t>
-      </w:r>
-      <w:proofErr w:type="gramStart"/>
-      <w:r>
-        <w:rPr>
-          <w:rFonts w:ascii="Courier New" w:hAnsi="Courier New" w:cs="Courier New"/>
-          <w:color w:val="000000"/>
-          <w:sz w:val="18"/>
-          <w:szCs w:val="20"/>
-          <w:lang w:val="en-GB" w:eastAsia="en-GB"/>
-        </w:rPr>
-        <w:t>2)*</w:t>
-      </w:r>
-      <w:proofErr w:type="spellStart"/>
-      <w:proofErr w:type="gramEnd"/>
-      <w:r>
-        <w:rPr>
-          <w:rFonts w:ascii="Courier New" w:hAnsi="Courier New" w:cs="Courier New"/>
-          <w:color w:val="000000"/>
-          <w:sz w:val="18"/>
-          <w:szCs w:val="20"/>
-          <w:lang w:val="en-GB" w:eastAsia="en-GB"/>
-        </w:rPr>
-        <w:t>settings.delay_step</w:t>
-      </w:r>
-      <w:proofErr w:type="spellEnd"/>
-      <w:r>
-        <w:rPr>
-          <w:rFonts w:ascii="Courier New" w:hAnsi="Courier New" w:cs="Courier New"/>
-          <w:color w:val="000000"/>
-          <w:sz w:val="18"/>
-          <w:szCs w:val="20"/>
-          <w:lang w:val="en-GB" w:eastAsia="en-GB"/>
-        </w:rPr>
-        <w:t>;</w:t>
-      </w:r>
-    </w:p>
-    <w:p>
-      <w:pPr>
-        <w:autoSpaceDE w:val="0"/>
-        <w:autoSpaceDN w:val="0"/>
-        <w:adjustRightInd w:val="0"/>
-        <w:ind w:left="720"/>
-        <w:jc w:val="left"/>
-        <w:rPr>
-          <w:rFonts w:ascii="Courier New" w:hAnsi="Courier New" w:cs="Courier New"/>
-          <w:sz w:val="22"/>
-          <w:lang w:val="en-GB" w:eastAsia="en-GB"/>
-        </w:rPr>
-      </w:pPr>
-      <w:r>
-        <w:rPr>
-          <w:rFonts w:ascii="Courier New" w:hAnsi="Courier New" w:cs="Courier New"/>
-          <w:color w:val="000000"/>
-          <w:sz w:val="18"/>
-          <w:szCs w:val="20"/>
-          <w:lang w:val="en-GB" w:eastAsia="en-GB"/>
-        </w:rPr>
-        <w:t xml:space="preserve"> </w:t>
-      </w:r>
-    </w:p>
-    <w:p>
-      <w:pPr>
-        <w:autoSpaceDE w:val="0"/>
-        <w:autoSpaceDN w:val="0"/>
-        <w:adjustRightInd w:val="0"/>
-        <w:ind w:left="720"/>
-        <w:jc w:val="left"/>
-        <w:rPr>
-          <w:rFonts w:ascii="Courier New" w:hAnsi="Courier New" w:cs="Courier New"/>
-          <w:sz w:val="22"/>
           <w:lang w:val="es-ES_tradnl" w:eastAsia="en-GB"/>
         </w:rPr>
       </w:pPr>
-      <w:proofErr w:type="spellStart"/>
       <w:r>
         <w:rPr>
           <w:rFonts w:ascii="Courier New" w:hAnsi="Courier New" w:cs="Courier New"/>
@@ -7826,98 +8638,7 @@
           <w:szCs w:val="20"/>
           <w:lang w:val="es-ES_tradnl" w:eastAsia="en-GB"/>
         </w:rPr>
-        <w:t>Chip_distance</w:t>
-      </w:r>
-      <w:proofErr w:type="spellEnd"/>
-      <w:r>
-        <w:rPr>
-          <w:rFonts w:ascii="Courier New" w:hAnsi="Courier New" w:cs="Courier New"/>
-          <w:color w:val="000000"/>
-          <w:sz w:val="18"/>
-          <w:szCs w:val="20"/>
-          <w:lang w:val="es-ES_tradnl" w:eastAsia="en-GB"/>
-        </w:rPr>
-        <w:t xml:space="preserve"> = 3e8/1.023e6;</w:t>
-      </w:r>
-    </w:p>
-    <w:p>
-      <w:pPr>
-        <w:autoSpaceDE w:val="0"/>
-        <w:autoSpaceDN w:val="0"/>
-        <w:adjustRightInd w:val="0"/>
-        <w:ind w:left="720"/>
-        <w:jc w:val="left"/>
-        <w:rPr>
-          <w:rFonts w:ascii="Courier New" w:hAnsi="Courier New" w:cs="Courier New"/>
-          <w:sz w:val="22"/>
-          <w:lang w:val="es-ES_tradnl" w:eastAsia="en-GB"/>
-        </w:rPr>
-      </w:pPr>
-      <w:proofErr w:type="spellStart"/>
-      <w:r>
-        <w:rPr>
-          <w:rFonts w:ascii="Courier New" w:hAnsi="Courier New" w:cs="Courier New"/>
-          <w:color w:val="000000"/>
-          <w:sz w:val="18"/>
-          <w:szCs w:val="20"/>
-          <w:lang w:val="es-ES_tradnl" w:eastAsia="en-GB"/>
-        </w:rPr>
-        <w:t>multipath_error</w:t>
-      </w:r>
-      <w:proofErr w:type="spellEnd"/>
-      <w:r>
-        <w:rPr>
-          <w:rFonts w:ascii="Courier New" w:hAnsi="Courier New" w:cs="Courier New"/>
-          <w:color w:val="000000"/>
-          <w:sz w:val="18"/>
-          <w:szCs w:val="20"/>
-          <w:lang w:val="es-ES_tradnl" w:eastAsia="en-GB"/>
-        </w:rPr>
-        <w:t xml:space="preserve"> = </w:t>
-      </w:r>
-      <w:proofErr w:type="spellStart"/>
-      <w:r>
-        <w:rPr>
-          <w:rFonts w:ascii="Courier New" w:hAnsi="Courier New" w:cs="Courier New"/>
-          <w:color w:val="000000"/>
-          <w:sz w:val="18"/>
-          <w:szCs w:val="20"/>
-          <w:lang w:val="es-ES_tradnl" w:eastAsia="en-GB"/>
-        </w:rPr>
-        <w:t>delay_error</w:t>
-      </w:r>
-      <w:proofErr w:type="spellEnd"/>
-      <w:r>
-        <w:rPr>
-          <w:rFonts w:ascii="Courier New" w:hAnsi="Courier New" w:cs="Courier New"/>
-          <w:color w:val="000000"/>
-          <w:sz w:val="18"/>
-          <w:szCs w:val="20"/>
-          <w:lang w:val="es-ES_tradnl" w:eastAsia="en-GB"/>
-        </w:rPr>
-        <w:t>*</w:t>
-      </w:r>
-      <w:proofErr w:type="spellStart"/>
-      <w:r>
-        <w:rPr>
-          <w:rFonts w:ascii="Courier New" w:hAnsi="Courier New" w:cs="Courier New"/>
-          <w:color w:val="000000"/>
-          <w:sz w:val="18"/>
-          <w:szCs w:val="20"/>
-          <w:lang w:val="es-ES_tradnl" w:eastAsia="en-GB"/>
-        </w:rPr>
-        <w:t>Chip_distance</w:t>
-      </w:r>
-      <w:proofErr w:type="spellEnd"/>
-      <w:r>
-        <w:rPr>
-          <w:rFonts w:ascii="Courier New" w:hAnsi="Courier New" w:cs="Courier New"/>
-          <w:color w:val="000000"/>
-          <w:sz w:val="18"/>
-          <w:szCs w:val="20"/>
-          <w:lang w:val="es-ES_tradnl" w:eastAsia="en-GB"/>
-        </w:rPr>
-        <w:t>;</w:t>
+        <w:t>multipath_error = delay_error*Chip_distance;</w:t>
       </w:r>
     </w:p>
     <w:p>
@@ -7970,7 +8691,7 @@
           <w:lang w:eastAsia="de-CH"/>
         </w:rPr>
       </w:pPr>
-      <w:bookmarkStart w:id="25" w:name="_Toc346115071"/>
+      <w:bookmarkStart w:id="26" w:name="_Toc346115071"/>
       <w:r>
         <w:rPr>
           <w:sz w:val="30"/>
@@ -7992,7 +8713,7 @@
         <w:lastRenderedPageBreak/>
         <w:t>Exercise 3</w:t>
       </w:r>
-      <w:bookmarkEnd w:id="25"/>
+      <w:bookmarkEnd w:id="26"/>
       <w:r>
         <w:rPr>
           <w:sz w:val="30"/>
@@ -8067,15 +8788,7 @@
         <w:t>mee</w:t>
       </w:r>
       <w:r>
-        <w:t xml:space="preserve"> for BPSK and </w:t>
-      </w:r>
-      <w:proofErr w:type="gramStart"/>
-      <w:r>
-        <w:t>BOC(</w:t>
-      </w:r>
-      <w:proofErr w:type="gramEnd"/>
-      <w:r>
-        <w:t>1,1) for MSAR=0.5,  0 &lt;</w:t>
+        <w:t xml:space="preserve"> for BPSK and BOC(1,1) for MSAR=0.5,  0 &lt;</w:t>
       </w:r>
       <m:oMath>
         <m:sSub>
@@ -8254,7 +8967,7 @@
           </mc:Choice>
           <mc:Fallback>
             <w:pict>
-              <v:shape w14:anchorId="5F1BAA71" id="Text Box 19" o:spid="_x0000_s1057" type="#_x0000_t202" style="width:452.35pt;height:151.45pt;visibility:visible;mso-wrap-style:square;mso-left-percent:-10001;mso-top-percent:-10001;mso-position-horizontal:absolute;mso-position-horizontal-relative:char;mso-position-vertical:absolute;mso-position-vertical-relative:line;mso-left-percent:-10001;mso-top-percent:-10001;v-text-anchor:top" o:gfxdata="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">
+              <v:shape w14:anchorId="5F1BAA71" id="Text Box 19" o:spid="_x0000_s1059" type="#_x0000_t202" style="width:452.35pt;height:151.45pt;visibility:visible;mso-wrap-style:square;mso-left-percent:-10001;mso-top-percent:-10001;mso-position-horizontal:absolute;mso-position-horizontal-relative:char;mso-position-vertical:absolute;mso-position-vertical-relative:line;mso-left-percent:-10001;mso-top-percent:-10001;v-text-anchor:top" o:gfxdata="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">
                 <v:textbox>
                   <w:txbxContent>
                     <w:p>
@@ -8578,7 +9291,7 @@
           </mc:Choice>
           <mc:Fallback>
             <w:pict>
-              <v:shape w14:anchorId="3DF7909C" id="Text Box 20" o:spid="_x0000_s1058" type="#_x0000_t202" style="width:452.35pt;height:151.45pt;visibility:visible;mso-wrap-style:square;mso-left-percent:-10001;mso-top-percent:-10001;mso-position-horizontal:absolute;mso-position-horizontal-relative:char;mso-position-vertical:absolute;mso-position-vertical-relative:line;mso-left-percent:-10001;mso-top-percent:-10001;v-text-anchor:top" o:gfxdata="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">
+              <v:shape w14:anchorId="3DF7909C" id="Text Box 20" o:spid="_x0000_s1060" type="#_x0000_t202" style="width:452.35pt;height:151.45pt;visibility:visible;mso-wrap-style:square;mso-left-percent:-10001;mso-top-percent:-10001;mso-position-horizontal:absolute;mso-position-horizontal-relative:char;mso-position-vertical:absolute;mso-position-vertical-relative:line;mso-left-percent:-10001;mso-top-percent:-10001;v-text-anchor:top" o:gfxdata="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">
                 <v:textbox>
                   <w:txbxContent>
                     <w:p>
@@ -8854,28 +9567,14 @@
         <w:rPr>
           <w:szCs w:val="20"/>
         </w:rPr>
-        <w:t xml:space="preserve">Write a </w:t>
-      </w:r>
-      <w:proofErr w:type="spellStart"/>
-      <w:r>
+        <w:t>Write a Matlab function called</w:t>
+      </w:r>
+    </w:p>
+    <w:p>
+      <w:pPr>
         <w:rPr>
           <w:szCs w:val="20"/>
         </w:rPr>
-        <w:t>Matlab</w:t>
-      </w:r>
-      <w:proofErr w:type="spellEnd"/>
-      <w:r>
-        <w:rPr>
-          <w:szCs w:val="20"/>
-        </w:rPr>
-        <w:t xml:space="preserve"> function called</w:t>
-      </w:r>
-    </w:p>
-    <w:p>
-      <w:pPr>
-        <w:rPr>
-          <w:szCs w:val="20"/>
-        </w:rPr>
       </w:pPr>
     </w:p>
     <w:p>
@@ -8884,7 +9583,6 @@
           <w:sz w:val="22"/>
         </w:rPr>
       </w:pPr>
-      <w:proofErr w:type="spellStart"/>
       <w:r>
         <w:rPr>
           <w:rFonts w:ascii="Courier New" w:hAnsi="Courier New" w:cs="Courier New"/>
@@ -8893,7 +9591,6 @@
         </w:rPr>
         <w:t>hrc_discriminator</w:t>
       </w:r>
-      <w:proofErr w:type="spellEnd"/>
       <w:r>
         <w:rPr>
           <w:rFonts w:ascii="Courier New" w:hAnsi="Courier New" w:cs="Courier New"/>
@@ -8901,10 +9598,8 @@
           <w:szCs w:val="20"/>
           <w:lang w:eastAsia="en-GB"/>
         </w:rPr>
-        <w:t>(</w:t>
-      </w:r>
-      <w:proofErr w:type="spellStart"/>
-      <w:proofErr w:type="gramStart"/>
+        <w:t>(set</w:t>
+      </w:r>
       <w:r>
         <w:rPr>
           <w:rFonts w:ascii="Courier New" w:hAnsi="Courier New" w:cs="Courier New"/>
@@ -8912,7 +9607,7 @@
           <w:szCs w:val="20"/>
           <w:lang w:eastAsia="en-GB"/>
         </w:rPr>
-        <w:t>set</w:t>
+        <w:t>tings</w:t>
       </w:r>
       <w:r>
         <w:rPr>
@@ -8921,7 +9616,7 @@
           <w:szCs w:val="20"/>
           <w:lang w:eastAsia="en-GB"/>
         </w:rPr>
-        <w:t>tings</w:t>
+        <w:t>,multipath_delay,</w:t>
       </w:r>
       <w:r>
         <w:rPr>
@@ -8930,9 +9625,8 @@
           <w:szCs w:val="20"/>
           <w:lang w:eastAsia="en-GB"/>
         </w:rPr>
-        <w:t>,multipath</w:t>
-      </w:r>
-      <w:proofErr w:type="gramEnd"/>
+        <w:t>multipath_</w:t>
+      </w:r>
       <w:r>
         <w:rPr>
           <w:rFonts w:ascii="Courier New" w:hAnsi="Courier New" w:cs="Courier New"/>
@@ -8940,35 +9634,7 @@
           <w:szCs w:val="20"/>
           <w:lang w:eastAsia="en-GB"/>
         </w:rPr>
-        <w:t>_delay,</w:t>
-      </w:r>
-      <w:r>
-        <w:rPr>
-          <w:rFonts w:ascii="Courier New" w:hAnsi="Courier New" w:cs="Courier New"/>
-          <w:sz w:val="18"/>
-          <w:szCs w:val="20"/>
-          <w:lang w:eastAsia="en-GB"/>
-        </w:rPr>
-        <w:t>multipath_</w:t>
-      </w:r>
-      <w:r>
-        <w:rPr>
-          <w:rFonts w:ascii="Courier New" w:hAnsi="Courier New" w:cs="Courier New"/>
-          <w:sz w:val="18"/>
-          <w:szCs w:val="20"/>
-          <w:lang w:eastAsia="en-GB"/>
-        </w:rPr>
-        <w:t>phase</w:t>
-      </w:r>
-      <w:proofErr w:type="spellEnd"/>
-      <w:r>
-        <w:rPr>
-          <w:rFonts w:ascii="Courier New" w:hAnsi="Courier New" w:cs="Courier New"/>
-          <w:sz w:val="18"/>
-          <w:szCs w:val="20"/>
-          <w:lang w:eastAsia="en-GB"/>
-        </w:rPr>
-        <w:t>)</w:t>
+        <w:t>phase)</w:t>
       </w:r>
       <w:r>
         <w:rPr>
@@ -9030,9 +9696,9 @@
         </w:rPr>
         <w:object w:dxaOrig="3580" w:dyaOrig="620" w14:anchorId="602FA830">
           <v:shape id="_x0000_i1061" type="#_x0000_t75" style="width:180pt;height:28.5pt" o:ole="">
-            <v:imagedata r:id="rId23" o:title=""/>
+            <v:imagedata r:id="rId33" o:title=""/>
           </v:shape>
-          <o:OLEObject Type="Embed" ProgID="Equation.DSMT4" ShapeID="_x0000_i1061" DrawAspect="Content" ObjectID="_1650019283" r:id="rId24"/>
+          <o:OLEObject Type="Embed" ProgID="Equation.DSMT4" ShapeID="_x0000_i1061" DrawAspect="Content" ObjectID="_1650024517" r:id="rId34"/>
         </w:object>
       </w:r>
     </w:p>
@@ -9148,10 +9814,8 @@
           <w:szCs w:val="20"/>
           <w:lang w:eastAsia="en-GB"/>
         </w:rPr>
-        <w:t>(</w:t>
-      </w:r>
-      <w:proofErr w:type="spellStart"/>
-      <w:proofErr w:type="gramStart"/>
+        <w:t>(set</w:t>
+      </w:r>
       <w:r>
         <w:rPr>
           <w:rFonts w:ascii="Courier New" w:hAnsi="Courier New" w:cs="Courier New"/>
@@ -9160,7 +9824,7 @@
           <w:szCs w:val="20"/>
           <w:lang w:eastAsia="en-GB"/>
         </w:rPr>
-        <w:t>set</w:t>
+        <w:t>tings</w:t>
       </w:r>
       <w:r>
         <w:rPr>
@@ -9170,7 +9834,7 @@
           <w:szCs w:val="20"/>
           <w:lang w:eastAsia="en-GB"/>
         </w:rPr>
-        <w:t>tings</w:t>
+        <w:t>,multipath_delay,</w:t>
       </w:r>
       <w:r>
         <w:rPr>
@@ -9180,9 +9844,8 @@
           <w:szCs w:val="20"/>
           <w:lang w:eastAsia="en-GB"/>
         </w:rPr>
-        <w:t>,multipath</w:t>
-      </w:r>
-      <w:proofErr w:type="gramEnd"/>
+        <w:t>multipath_</w:t>
+      </w:r>
       <w:r>
         <w:rPr>
           <w:rFonts w:ascii="Courier New" w:hAnsi="Courier New" w:cs="Courier New"/>
@@ -9191,38 +9854,7 @@
           <w:szCs w:val="20"/>
           <w:lang w:eastAsia="en-GB"/>
         </w:rPr>
-        <w:t>_delay,</w:t>
-      </w:r>
-      <w:r>
-        <w:rPr>
-          <w:rFonts w:ascii="Courier New" w:hAnsi="Courier New" w:cs="Courier New"/>
-          <w:i/>
-          <w:sz w:val="18"/>
-          <w:szCs w:val="20"/>
-          <w:lang w:eastAsia="en-GB"/>
-        </w:rPr>
-        <w:t>multipath_</w:t>
-      </w:r>
-      <w:r>
-        <w:rPr>
-          <w:rFonts w:ascii="Courier New" w:hAnsi="Courier New" w:cs="Courier New"/>
-          <w:i/>
-          <w:sz w:val="18"/>
-          <w:szCs w:val="20"/>
-          <w:lang w:eastAsia="en-GB"/>
-        </w:rPr>
-        <w:t>phase</w:t>
-      </w:r>
-      <w:proofErr w:type="spellEnd"/>
-      <w:r>
-        <w:rPr>
-          <w:rFonts w:ascii="Courier New" w:hAnsi="Courier New" w:cs="Courier New"/>
-          <w:i/>
-          <w:sz w:val="18"/>
-          <w:szCs w:val="20"/>
-          <w:lang w:eastAsia="en-GB"/>
-        </w:rPr>
-        <w:t>)</w:t>
+        <w:t>phase)</w:t>
       </w:r>
       <w:r>
         <w:rPr>
@@ -9314,7 +9946,6 @@
         </w:rPr>
         <w:t xml:space="preserve"> the function </w:t>
       </w:r>
-      <w:proofErr w:type="spellStart"/>
       <w:r>
         <w:rPr>
           <w:rFonts w:ascii="Courier New" w:hAnsi="Courier New" w:cs="Courier New"/>
@@ -9329,7 +9960,6 @@
         </w:rPr>
         <w:t>_hrc</w:t>
       </w:r>
-      <w:proofErr w:type="spellEnd"/>
       <w:r>
         <w:rPr>
           <w:szCs w:val="20"/>
@@ -9562,7 +10192,7 @@
           </mc:Choice>
           <mc:Fallback>
             <w:pict>
-              <v:shape w14:anchorId="4FEDDA44" id="Text Box 21" o:spid="_x0000_s1059" type="#_x0000_t202" style="width:452.35pt;height:151.45pt;visibility:visible;mso-wrap-style:square;mso-left-percent:-10001;mso-top-percent:-10001;mso-position-horizontal:absolute;mso-position-horizontal-relative:char;mso-position-vertical:absolute;mso-position-vertical-relative:line;mso-left-percent:-10001;mso-top-percent:-10001;v-text-anchor:top" o:gfxdata="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">
+              <v:shape w14:anchorId="4FEDDA44" id="Text Box 21" o:spid="_x0000_s1061" type="#_x0000_t202" style="width:452.35pt;height:151.45pt;visibility:visible;mso-wrap-style:square;mso-left-percent:-10001;mso-top-percent:-10001;mso-position-horizontal:absolute;mso-position-horizontal-relative:char;mso-position-vertical:absolute;mso-position-vertical-relative:line;mso-left-percent:-10001;mso-top-percent:-10001;v-text-anchor:top" o:gfxdata="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">
                 <v:textbox>
                   <w:txbxContent>
                     <w:p>
@@ -9720,9 +10350,9 @@
       </w:pPr>
     </w:p>
     <w:sectPr>
-      <w:headerReference w:type="default" r:id="rId25"/>
-      <w:footerReference w:type="even" r:id="rId26"/>
-      <w:footerReference w:type="default" r:id="rId27"/>
+      <w:headerReference w:type="default" r:id="rId35"/>
+      <w:footerReference w:type="even" r:id="rId36"/>
+      <w:footerReference w:type="default" r:id="rId37"/>
       <w:pgSz w:w="11907" w:h="16840" w:code="9"/>
       <w:pgMar w:top="1368" w:right="1138" w:bottom="1138" w:left="1138" w:header="720" w:footer="288" w:gutter="0"/>
       <w:cols w:space="708"/>
@@ -9730,6 +10360,57 @@
     </w:sectPr>
   </w:body>
 </w:document>
+</file>
+
+<file path=word/comments.xml><?xml version="1.0" encoding="utf-8"?>
+<w:comments xmlns:wpc="http://schemas.microsoft.com/office/word/2010/wordprocessingCanvas" xmlns:cx="http://schemas.microsoft.com/office/drawing/2014/chartex" xmlns:cx1="http://schemas.microsoft.com/office/drawing/2015/9/8/chartex" xmlns:cx2="http://schemas.microsoft.com/office/drawing/2015/10/21/chartex" xmlns:cx3="http://schemas.microsoft.com/office/drawing/2016/5/9/chartex" xmlns:cx4="http://schemas.microsoft.com/office/drawing/2016/5/10/chartex" xmlns:cx5="http://schemas.microsoft.com/office/drawing/2016/5/11/chartex" xmlns:cx6="http://schemas.microsoft.com/office/drawing/2016/5/12/chartex" xmlns:cx7="http://schemas.microsoft.com/office/drawing/2016/5/13/chartex" xmlns:cx8="http://schemas.microsoft.com/office/drawing/2016/5/14/chartex" xmlns:mc="http://schemas.openxmlformats.org/markup-compatibility/2006" xmlns:aink="http://schemas.microsoft.com/office/drawing/2016/ink" xmlns:am3d="http://schemas.microsoft.com/office/drawing/2017/model3d" xmlns:o="urn:schemas-microsoft-com:office:office" xmlns:r="http://schemas.openxmlformats.org/officeDocument/2006/relationships" xmlns:m="http://schemas.openxmlformats.org/officeDocument/2006/math" xmlns:v="urn:schemas-microsoft-com:vml" xmlns:wp14="http://schemas.microsoft.com/office/word/2010/wordprocessingDrawing" xmlns:wp="http://schemas.openxmlformats.org/drawingml/2006/wordprocessingDrawing" xmlns:w10="urn:schemas-microsoft-com:office:word" xmlns:w="http://schemas.openxmlformats.org/wordprocessingml/2006/main" xmlns:w14="http://schemas.microsoft.com/office/word/2010/wordml" xmlns:w15="http://schemas.microsoft.com/office/word/2012/wordml" xmlns:w16cex="http://schemas.microsoft.com/office/word/2018/wordml/cex" xmlns:w16cid="http://schemas.microsoft.com/office/word/2016/wordml/cid" xmlns:w16="http://schemas.microsoft.com/office/word/2018/wordml" xmlns:w16se="http://schemas.microsoft.com/office/word/2015/wordml/symex" xmlns:wpg="http://schemas.microsoft.com/office/word/2010/wordprocessingGroup" xmlns:wpi="http://schemas.microsoft.com/office/word/2010/wordprocessingInk" xmlns:wne="http://schemas.microsoft.com/office/word/2006/wordml" xmlns:wps="http://schemas.microsoft.com/office/word/2010/wordprocessingShape" mc:Ignorable="w14 w15 w16se w16cid w16 w16cex wp14">
+  <w:comment w:id="25" w:author="Stéphanie" w:date="2020-05-03T14:22:00Z" w:initials="S">
+    <w:p>
+      <w:pPr>
+        <w:pStyle w:val="Commentaire"/>
+        <w:rPr>
+          <w:lang w:val="fr-BE"/>
+        </w:rPr>
+      </w:pPr>
+      <w:r>
+        <w:rPr>
+          <w:rStyle w:val="Marquedecommentaire"/>
+        </w:rPr>
+        <w:annotationRef/>
+      </w:r>
+      <w:r>
+        <w:rPr>
+          <w:lang w:val="fr-BE"/>
+        </w:rPr>
+        <w:t>Pas certaine à 100% de ma r</w:t>
+      </w:r>
+      <w:r>
+        <w:rPr>
+          <w:lang w:val="fr-BE"/>
+        </w:rPr>
+        <w:t>éponse</w:t>
+      </w:r>
+    </w:p>
+  </w:comment>
+</w:comments>
+</file>
+
+<file path=word/commentsExtended.xml><?xml version="1.0" encoding="utf-8"?>
+<w15:commentsEx xmlns:wpc="http://schemas.microsoft.com/office/word/2010/wordprocessingCanvas" xmlns:cx="http://schemas.microsoft.com/office/drawing/2014/chartex" xmlns:cx1="http://schemas.microsoft.com/office/drawing/2015/9/8/chartex" xmlns:cx2="http://schemas.microsoft.com/office/drawing/2015/10/21/chartex" xmlns:cx3="http://schemas.microsoft.com/office/drawing/2016/5/9/chartex" xmlns:cx4="http://schemas.microsoft.com/office/drawing/2016/5/10/chartex" xmlns:cx5="http://schemas.microsoft.com/office/drawing/2016/5/11/chartex" xmlns:cx6="http://schemas.microsoft.com/office/drawing/2016/5/12/chartex" xmlns:cx7="http://schemas.microsoft.com/office/drawing/2016/5/13/chartex" xmlns:cx8="http://schemas.microsoft.com/office/drawing/2016/5/14/chartex" xmlns:mc="http://schemas.openxmlformats.org/markup-compatibility/2006" xmlns:aink="http://schemas.microsoft.com/office/drawing/2016/ink" xmlns:am3d="http://schemas.microsoft.com/office/drawing/2017/model3d" xmlns:o="urn:schemas-microsoft-com:office:office" xmlns:r="http://schemas.openxmlformats.org/officeDocument/2006/relationships" xmlns:m="http://schemas.openxmlformats.org/officeDocument/2006/math" xmlns:v="urn:schemas-microsoft-com:vml" xmlns:wp14="http://schemas.microsoft.com/office/word/2010/wordprocessingDrawing" xmlns:wp="http://schemas.openxmlformats.org/drawingml/2006/wordprocessingDrawing" xmlns:w10="urn:schemas-microsoft-com:office:word" xmlns:w="http://schemas.openxmlformats.org/wordprocessingml/2006/main" xmlns:w14="http://schemas.microsoft.com/office/word/2010/wordml" xmlns:w15="http://schemas.microsoft.com/office/word/2012/wordml" xmlns:w16cex="http://schemas.microsoft.com/office/word/2018/wordml/cex" xmlns:w16cid="http://schemas.microsoft.com/office/word/2016/wordml/cid" xmlns:w16="http://schemas.microsoft.com/office/word/2018/wordml" xmlns:w16se="http://schemas.microsoft.com/office/word/2015/wordml/symex" xmlns:wpg="http://schemas.microsoft.com/office/word/2010/wordprocessingGroup" xmlns:wpi="http://schemas.microsoft.com/office/word/2010/wordprocessingInk" xmlns:wne="http://schemas.microsoft.com/office/word/2006/wordml" xmlns:wps="http://schemas.microsoft.com/office/word/2010/wordprocessingShape" mc:Ignorable="w14 w15 w16se w16cid w16 w16cex wp14">
+  <w15:commentEx w15:paraId="4F831E09" w15:done="0"/>
+</w15:commentsEx>
+</file>
+
+<file path=word/commentsExtensible.xml><?xml version="1.0" encoding="utf-8"?>
+<w16cex:commentsExtensible xmlns:wpc="http://schemas.microsoft.com/office/word/2010/wordprocessingCanvas" xmlns:cx="http://schemas.microsoft.com/office/drawing/2014/chartex" xmlns:cx1="http://schemas.microsoft.com/office/drawing/2015/9/8/chartex" xmlns:cx2="http://schemas.microsoft.com/office/drawing/2015/10/21/chartex" xmlns:cx3="http://schemas.microsoft.com/office/drawing/2016/5/9/chartex" xmlns:cx4="http://schemas.microsoft.com/office/drawing/2016/5/10/chartex" xmlns:cx5="http://schemas.microsoft.com/office/drawing/2016/5/11/chartex" xmlns:cx6="http://schemas.microsoft.com/office/drawing/2016/5/12/chartex" xmlns:cx7="http://schemas.microsoft.com/office/drawing/2016/5/13/chartex" xmlns:cx8="http://schemas.microsoft.com/office/drawing/2016/5/14/chartex" xmlns:mc="http://schemas.openxmlformats.org/markup-compatibility/2006" xmlns:aink="http://schemas.microsoft.com/office/drawing/2016/ink" xmlns:am3d="http://schemas.microsoft.com/office/drawing/2017/model3d" xmlns:o="urn:schemas-microsoft-com:office:office" xmlns:r="http://schemas.openxmlformats.org/officeDocument/2006/relationships" xmlns:m="http://schemas.openxmlformats.org/officeDocument/2006/math" xmlns:v="urn:schemas-microsoft-com:vml" xmlns:wp14="http://schemas.microsoft.com/office/word/2010/wordprocessingDrawing" xmlns:wp="http://schemas.openxmlformats.org/drawingml/2006/wordprocessingDrawing" xmlns:w10="urn:schemas-microsoft-com:office:word" xmlns:w="http://schemas.openxmlformats.org/wordprocessingml/2006/main" xmlns:w14="http://schemas.microsoft.com/office/word/2010/wordml" xmlns:w15="http://schemas.microsoft.com/office/word/2012/wordml" xmlns:w16cex="http://schemas.microsoft.com/office/word/2018/wordml/cex" xmlns:w16cid="http://schemas.microsoft.com/office/word/2016/wordml/cid" xmlns:w16="http://schemas.microsoft.com/office/word/2018/wordml" xmlns:w16se="http://schemas.microsoft.com/office/word/2015/wordml/symex" xmlns:wpg="http://schemas.microsoft.com/office/word/2010/wordprocessingGroup" xmlns:wpi="http://schemas.microsoft.com/office/word/2010/wordprocessingInk" xmlns:wne="http://schemas.microsoft.com/office/word/2006/wordml" xmlns:wps="http://schemas.microsoft.com/office/word/2010/wordprocessingShape" mc:Ignorable="w14 w15 w16se w16cid w16 w16cex wp14">
+  <w16cex:commentExtensible w16cex:durableId="2259522F" w16cex:dateUtc="2020-05-03T12:22:00Z"/>
+</w16cex:commentsExtensible>
+</file>
+
+<file path=word/commentsIds.xml><?xml version="1.0" encoding="utf-8"?>
+<w16cid:commentsIds xmlns:wpc="http://schemas.microsoft.com/office/word/2010/wordprocessingCanvas" xmlns:cx="http://schemas.microsoft.com/office/drawing/2014/chartex" xmlns:cx1="http://schemas.microsoft.com/office/drawing/2015/9/8/chartex" xmlns:cx2="http://schemas.microsoft.com/office/drawing/2015/10/21/chartex" xmlns:cx3="http://schemas.microsoft.com/office/drawing/2016/5/9/chartex" xmlns:cx4="http://schemas.microsoft.com/office/drawing/2016/5/10/chartex" xmlns:cx5="http://schemas.microsoft.com/office/drawing/2016/5/11/chartex" xmlns:cx6="http://schemas.microsoft.com/office/drawing/2016/5/12/chartex" xmlns:cx7="http://schemas.microsoft.com/office/drawing/2016/5/13/chartex" xmlns:cx8="http://schemas.microsoft.com/office/drawing/2016/5/14/chartex" xmlns:mc="http://schemas.openxmlformats.org/markup-compatibility/2006" xmlns:aink="http://schemas.microsoft.com/office/drawing/2016/ink" xmlns:am3d="http://schemas.microsoft.com/office/drawing/2017/model3d" xmlns:o="urn:schemas-microsoft-com:office:office" xmlns:r="http://schemas.openxmlformats.org/officeDocument/2006/relationships" xmlns:m="http://schemas.openxmlformats.org/officeDocument/2006/math" xmlns:v="urn:schemas-microsoft-com:vml" xmlns:wp14="http://schemas.microsoft.com/office/word/2010/wordprocessingDrawing" xmlns:wp="http://schemas.openxmlformats.org/drawingml/2006/wordprocessingDrawing" xmlns:w10="urn:schemas-microsoft-com:office:word" xmlns:w="http://schemas.openxmlformats.org/wordprocessingml/2006/main" xmlns:w14="http://schemas.microsoft.com/office/word/2010/wordml" xmlns:w15="http://schemas.microsoft.com/office/word/2012/wordml" xmlns:w16cex="http://schemas.microsoft.com/office/word/2018/wordml/cex" xmlns:w16cid="http://schemas.microsoft.com/office/word/2016/wordml/cid" xmlns:w16="http://schemas.microsoft.com/office/word/2018/wordml" xmlns:w16se="http://schemas.microsoft.com/office/word/2015/wordml/symex" xmlns:wpg="http://schemas.microsoft.com/office/word/2010/wordprocessingGroup" xmlns:wpi="http://schemas.microsoft.com/office/word/2010/wordprocessingInk" xmlns:wne="http://schemas.microsoft.com/office/word/2006/wordml" xmlns:wps="http://schemas.microsoft.com/office/word/2010/wordprocessingShape" mc:Ignorable="w14 w15 w16se w16cid w16 w16cex wp14">
+  <w16cid:commentId w16cid:paraId="4F831E09" w16cid:durableId="2259522F"/>
+</w16cid:commentsIds>
 </file>
 
 <file path=word/endnotes.xml><?xml version="1.0" encoding="utf-8"?>
@@ -10078,23 +10759,7 @@
           <w:sz w:val="18"/>
           <w:szCs w:val="18"/>
         </w:rPr>
-        <w:t xml:space="preserve"> Sometimes might be also referred as </w:t>
-      </w:r>
-      <w:proofErr w:type="spellStart"/>
-      <w:r>
-        <w:rPr>
-          <w:sz w:val="18"/>
-          <w:szCs w:val="18"/>
-        </w:rPr>
-        <w:t>non line</w:t>
-      </w:r>
-      <w:proofErr w:type="spellEnd"/>
-      <w:r>
-        <w:rPr>
-          <w:sz w:val="18"/>
-          <w:szCs w:val="18"/>
-        </w:rPr>
-        <w:t>-of-sight (NLOS) signal.</w:t>
+        <w:t xml:space="preserve"> Sometimes might be also referred as non line-of-sight (NLOS) signal.</w:t>
       </w:r>
     </w:p>
   </w:footnote>
@@ -12031,6 +12696,118 @@
     </w:lvl>
   </w:abstractNum>
   <w:abstractNum w:abstractNumId="22" w15:restartNumberingAfterBreak="0">
+    <w:nsid w:val="23EA7ABD"/>
+    <w:multiLevelType w:val="hybridMultilevel"/>
+    <w:tmpl w:val="EC8E9B2C"/>
+    <w:lvl w:ilvl="0" w:tplc="6846C0E6">
+      <w:numFmt w:val="bullet"/>
+      <w:lvlText w:val=""/>
+      <w:lvlJc w:val="left"/>
+      <w:pPr>
+        <w:ind w:left="720" w:hanging="360"/>
+      </w:pPr>
+      <w:rPr>
+        <w:rFonts w:ascii="Wingdings" w:eastAsia="Times New Roman" w:hAnsi="Wingdings" w:cs="Times New Roman" w:hint="default"/>
+      </w:rPr>
+    </w:lvl>
+    <w:lvl w:ilvl="1" w:tplc="080C0003" w:tentative="1">
+      <w:start w:val="1"/>
+      <w:numFmt w:val="bullet"/>
+      <w:lvlText w:val="o"/>
+      <w:lvlJc w:val="left"/>
+      <w:pPr>
+        <w:ind w:left="1440" w:hanging="360"/>
+      </w:pPr>
+      <w:rPr>
+        <w:rFonts w:ascii="Courier New" w:hAnsi="Courier New" w:cs="Courier New" w:hint="default"/>
+      </w:rPr>
+    </w:lvl>
+    <w:lvl w:ilvl="2" w:tplc="080C0005" w:tentative="1">
+      <w:start w:val="1"/>
+      <w:numFmt w:val="bullet"/>
+      <w:lvlText w:val=""/>
+      <w:lvlJc w:val="left"/>
+      <w:pPr>
+        <w:ind w:left="2160" w:hanging="360"/>
+      </w:pPr>
+      <w:rPr>
+        <w:rFonts w:ascii="Wingdings" w:hAnsi="Wingdings" w:cs="Wingdings" w:hint="default"/>
+      </w:rPr>
+    </w:lvl>
+    <w:lvl w:ilvl="3" w:tplc="080C0001" w:tentative="1">
+      <w:start w:val="1"/>
+      <w:numFmt w:val="bullet"/>
+      <w:lvlText w:val=""/>
+      <w:lvlJc w:val="left"/>
+      <w:pPr>
+        <w:ind w:left="2880" w:hanging="360"/>
+      </w:pPr>
+      <w:rPr>
+        <w:rFonts w:ascii="Symbol" w:hAnsi="Symbol" w:cs="Symbol" w:hint="default"/>
+      </w:rPr>
+    </w:lvl>
+    <w:lvl w:ilvl="4" w:tplc="080C0003" w:tentative="1">
+      <w:start w:val="1"/>
+      <w:numFmt w:val="bullet"/>
+      <w:lvlText w:val="o"/>
+      <w:lvlJc w:val="left"/>
+      <w:pPr>
+        <w:ind w:left="3600" w:hanging="360"/>
+      </w:pPr>
+      <w:rPr>
+        <w:rFonts w:ascii="Courier New" w:hAnsi="Courier New" w:cs="Courier New" w:hint="default"/>
+      </w:rPr>
+    </w:lvl>
+    <w:lvl w:ilvl="5" w:tplc="080C0005" w:tentative="1">
+      <w:start w:val="1"/>
+      <w:numFmt w:val="bullet"/>
+      <w:lvlText w:val=""/>
+      <w:lvlJc w:val="left"/>
+      <w:pPr>
+        <w:ind w:left="4320" w:hanging="360"/>
+      </w:pPr>
+      <w:rPr>
+        <w:rFonts w:ascii="Wingdings" w:hAnsi="Wingdings" w:cs="Wingdings" w:hint="default"/>
+      </w:rPr>
+    </w:lvl>
+    <w:lvl w:ilvl="6" w:tplc="080C0001" w:tentative="1">
+      <w:start w:val="1"/>
+      <w:numFmt w:val="bullet"/>
+      <w:lvlText w:val=""/>
+      <w:lvlJc w:val="left"/>
+      <w:pPr>
+        <w:ind w:left="5040" w:hanging="360"/>
+      </w:pPr>
+      <w:rPr>
+        <w:rFonts w:ascii="Symbol" w:hAnsi="Symbol" w:cs="Symbol" w:hint="default"/>
+      </w:rPr>
+    </w:lvl>
+    <w:lvl w:ilvl="7" w:tplc="080C0003" w:tentative="1">
+      <w:start w:val="1"/>
+      <w:numFmt w:val="bullet"/>
+      <w:lvlText w:val="o"/>
+      <w:lvlJc w:val="left"/>
+      <w:pPr>
+        <w:ind w:left="5760" w:hanging="360"/>
+      </w:pPr>
+      <w:rPr>
+        <w:rFonts w:ascii="Courier New" w:hAnsi="Courier New" w:cs="Courier New" w:hint="default"/>
+      </w:rPr>
+    </w:lvl>
+    <w:lvl w:ilvl="8" w:tplc="080C0005" w:tentative="1">
+      <w:start w:val="1"/>
+      <w:numFmt w:val="bullet"/>
+      <w:lvlText w:val=""/>
+      <w:lvlJc w:val="left"/>
+      <w:pPr>
+        <w:ind w:left="6480" w:hanging="360"/>
+      </w:pPr>
+      <w:rPr>
+        <w:rFonts w:ascii="Wingdings" w:hAnsi="Wingdings" w:cs="Wingdings" w:hint="default"/>
+      </w:rPr>
+    </w:lvl>
+  </w:abstractNum>
+  <w:abstractNum w:abstractNumId="23" w15:restartNumberingAfterBreak="0">
     <w:nsid w:val="26F3683D"/>
     <w:multiLevelType w:val="hybridMultilevel"/>
     <w:tmpl w:val="8DCA0CD6"/>
@@ -12146,7 +12923,7 @@
       </w:pPr>
     </w:lvl>
   </w:abstractNum>
-  <w:abstractNum w:abstractNumId="23" w15:restartNumberingAfterBreak="0">
+  <w:abstractNum w:abstractNumId="24" w15:restartNumberingAfterBreak="0">
     <w:nsid w:val="29F270B2"/>
     <w:multiLevelType w:val="multilevel"/>
     <w:tmpl w:val="467C8CC2"/>
@@ -12287,7 +13064,7 @@
       </w:rPr>
     </w:lvl>
   </w:abstractNum>
-  <w:abstractNum w:abstractNumId="24" w15:restartNumberingAfterBreak="0">
+  <w:abstractNum w:abstractNumId="25" w15:restartNumberingAfterBreak="0">
     <w:nsid w:val="2C0500C4"/>
     <w:multiLevelType w:val="hybridMultilevel"/>
     <w:tmpl w:val="2B60530A"/>
@@ -12428,7 +13205,7 @@
       </w:rPr>
     </w:lvl>
   </w:abstractNum>
-  <w:abstractNum w:abstractNumId="25" w15:restartNumberingAfterBreak="0">
+  <w:abstractNum w:abstractNumId="26" w15:restartNumberingAfterBreak="0">
     <w:nsid w:val="306D130C"/>
     <w:multiLevelType w:val="hybridMultilevel"/>
     <w:tmpl w:val="F0DE0552"/>
@@ -12569,7 +13346,7 @@
       </w:rPr>
     </w:lvl>
   </w:abstractNum>
-  <w:abstractNum w:abstractNumId="26" w15:restartNumberingAfterBreak="0">
+  <w:abstractNum w:abstractNumId="27" w15:restartNumberingAfterBreak="0">
     <w:nsid w:val="3105446A"/>
     <w:multiLevelType w:val="hybridMultilevel"/>
     <w:tmpl w:val="431AC64A"/>
@@ -12682,7 +13459,7 @@
       </w:rPr>
     </w:lvl>
   </w:abstractNum>
-  <w:abstractNum w:abstractNumId="27" w15:restartNumberingAfterBreak="0">
+  <w:abstractNum w:abstractNumId="28" w15:restartNumberingAfterBreak="0">
     <w:nsid w:val="36970D11"/>
     <w:multiLevelType w:val="hybridMultilevel"/>
     <w:tmpl w:val="DACEB30E"/>
@@ -12824,7 +13601,7 @@
       </w:rPr>
     </w:lvl>
   </w:abstractNum>
-  <w:abstractNum w:abstractNumId="28" w15:restartNumberingAfterBreak="0">
+  <w:abstractNum w:abstractNumId="29" w15:restartNumberingAfterBreak="0">
     <w:nsid w:val="377F39D6"/>
     <w:multiLevelType w:val="hybridMultilevel"/>
     <w:tmpl w:val="F69C411E"/>
@@ -12910,7 +13687,7 @@
       </w:pPr>
     </w:lvl>
   </w:abstractNum>
-  <w:abstractNum w:abstractNumId="29" w15:restartNumberingAfterBreak="0">
+  <w:abstractNum w:abstractNumId="30" w15:restartNumberingAfterBreak="0">
     <w:nsid w:val="397E447F"/>
     <w:multiLevelType w:val="hybridMultilevel"/>
     <w:tmpl w:val="FFFC02D6"/>
@@ -13052,7 +13829,7 @@
       </w:rPr>
     </w:lvl>
   </w:abstractNum>
-  <w:abstractNum w:abstractNumId="30" w15:restartNumberingAfterBreak="0">
+  <w:abstractNum w:abstractNumId="31" w15:restartNumberingAfterBreak="0">
     <w:nsid w:val="3BE51065"/>
     <w:multiLevelType w:val="multilevel"/>
     <w:tmpl w:val="484E36D8"/>
@@ -13192,7 +13969,7 @@
       </w:rPr>
     </w:lvl>
   </w:abstractNum>
-  <w:abstractNum w:abstractNumId="31" w15:restartNumberingAfterBreak="0">
+  <w:abstractNum w:abstractNumId="32" w15:restartNumberingAfterBreak="0">
     <w:nsid w:val="480472D0"/>
     <w:multiLevelType w:val="hybridMultilevel"/>
     <w:tmpl w:val="1134668A"/>
@@ -13308,7 +14085,7 @@
       </w:pPr>
     </w:lvl>
   </w:abstractNum>
-  <w:abstractNum w:abstractNumId="32" w15:restartNumberingAfterBreak="0">
+  <w:abstractNum w:abstractNumId="33" w15:restartNumberingAfterBreak="0">
     <w:nsid w:val="4B3E5B94"/>
     <w:multiLevelType w:val="hybridMultilevel"/>
     <w:tmpl w:val="A17C907C"/>
@@ -13449,7 +14226,7 @@
       </w:rPr>
     </w:lvl>
   </w:abstractNum>
-  <w:abstractNum w:abstractNumId="33" w15:restartNumberingAfterBreak="0">
+  <w:abstractNum w:abstractNumId="34" w15:restartNumberingAfterBreak="0">
     <w:nsid w:val="50D66606"/>
     <w:multiLevelType w:val="hybridMultilevel"/>
     <w:tmpl w:val="5FB66038"/>
@@ -13591,7 +14368,7 @@
       </w:rPr>
     </w:lvl>
   </w:abstractNum>
-  <w:abstractNum w:abstractNumId="34" w15:restartNumberingAfterBreak="0">
+  <w:abstractNum w:abstractNumId="35" w15:restartNumberingAfterBreak="0">
     <w:nsid w:val="547C5806"/>
     <w:multiLevelType w:val="multilevel"/>
     <w:tmpl w:val="0409001F"/>
@@ -13705,7 +14482,7 @@
       </w:pPr>
     </w:lvl>
   </w:abstractNum>
-  <w:abstractNum w:abstractNumId="35" w15:restartNumberingAfterBreak="0">
+  <w:abstractNum w:abstractNumId="36" w15:restartNumberingAfterBreak="0">
     <w:nsid w:val="54D23D05"/>
     <w:multiLevelType w:val="hybridMultilevel"/>
     <w:tmpl w:val="20A6CD2E"/>
@@ -13821,7 +14598,7 @@
       </w:pPr>
     </w:lvl>
   </w:abstractNum>
-  <w:abstractNum w:abstractNumId="36" w15:restartNumberingAfterBreak="0">
+  <w:abstractNum w:abstractNumId="37" w15:restartNumberingAfterBreak="0">
     <w:nsid w:val="58AC10D2"/>
     <w:multiLevelType w:val="hybridMultilevel"/>
     <w:tmpl w:val="1BE0CAFE"/>
@@ -13934,7 +14711,7 @@
       </w:rPr>
     </w:lvl>
   </w:abstractNum>
-  <w:abstractNum w:abstractNumId="37" w15:restartNumberingAfterBreak="0">
+  <w:abstractNum w:abstractNumId="38" w15:restartNumberingAfterBreak="0">
     <w:nsid w:val="5F1A35C8"/>
     <w:multiLevelType w:val="multilevel"/>
     <w:tmpl w:val="DEAAD652"/>
@@ -14074,7 +14851,7 @@
       </w:rPr>
     </w:lvl>
   </w:abstractNum>
-  <w:abstractNum w:abstractNumId="38" w15:restartNumberingAfterBreak="0">
+  <w:abstractNum w:abstractNumId="39" w15:restartNumberingAfterBreak="0">
     <w:nsid w:val="607403BB"/>
     <w:multiLevelType w:val="multilevel"/>
     <w:tmpl w:val="FFFC02D6"/>
@@ -14216,7 +14993,7 @@
       </w:rPr>
     </w:lvl>
   </w:abstractNum>
-  <w:abstractNum w:abstractNumId="39" w15:restartNumberingAfterBreak="0">
+  <w:abstractNum w:abstractNumId="40" w15:restartNumberingAfterBreak="0">
     <w:nsid w:val="691F17D9"/>
     <w:multiLevelType w:val="multilevel"/>
     <w:tmpl w:val="04090023"/>
@@ -14331,7 +15108,7 @@
       </w:pPr>
     </w:lvl>
   </w:abstractNum>
-  <w:abstractNum w:abstractNumId="40" w15:restartNumberingAfterBreak="0">
+  <w:abstractNum w:abstractNumId="41" w15:restartNumberingAfterBreak="0">
     <w:nsid w:val="69995283"/>
     <w:multiLevelType w:val="multilevel"/>
     <w:tmpl w:val="5FB66038"/>
@@ -14473,7 +15250,7 @@
       </w:rPr>
     </w:lvl>
   </w:abstractNum>
-  <w:abstractNum w:abstractNumId="41" w15:restartNumberingAfterBreak="0">
+  <w:abstractNum w:abstractNumId="42" w15:restartNumberingAfterBreak="0">
     <w:nsid w:val="6D7041A5"/>
     <w:multiLevelType w:val="hybridMultilevel"/>
     <w:tmpl w:val="467C8CC2"/>
@@ -14614,7 +15391,119 @@
       </w:rPr>
     </w:lvl>
   </w:abstractNum>
-  <w:abstractNum w:abstractNumId="42" w15:restartNumberingAfterBreak="0">
+  <w:abstractNum w:abstractNumId="43" w15:restartNumberingAfterBreak="0">
+    <w:nsid w:val="6ECA7B1D"/>
+    <w:multiLevelType w:val="hybridMultilevel"/>
+    <w:tmpl w:val="BC00F174"/>
+    <w:lvl w:ilvl="0" w:tplc="88048B70">
+      <w:numFmt w:val="bullet"/>
+      <w:lvlText w:val=""/>
+      <w:lvlJc w:val="left"/>
+      <w:pPr>
+        <w:ind w:left="720" w:hanging="360"/>
+      </w:pPr>
+      <w:rPr>
+        <w:rFonts w:ascii="Wingdings" w:eastAsia="Times New Roman" w:hAnsi="Wingdings" w:cs="Times New Roman" w:hint="default"/>
+      </w:rPr>
+    </w:lvl>
+    <w:lvl w:ilvl="1" w:tplc="080C0003" w:tentative="1">
+      <w:start w:val="1"/>
+      <w:numFmt w:val="bullet"/>
+      <w:lvlText w:val="o"/>
+      <w:lvlJc w:val="left"/>
+      <w:pPr>
+        <w:ind w:left="1440" w:hanging="360"/>
+      </w:pPr>
+      <w:rPr>
+        <w:rFonts w:ascii="Courier New" w:hAnsi="Courier New" w:cs="Courier New" w:hint="default"/>
+      </w:rPr>
+    </w:lvl>
+    <w:lvl w:ilvl="2" w:tplc="080C0005" w:tentative="1">
+      <w:start w:val="1"/>
+      <w:numFmt w:val="bullet"/>
+      <w:lvlText w:val=""/>
+      <w:lvlJc w:val="left"/>
+      <w:pPr>
+        <w:ind w:left="2160" w:hanging="360"/>
+      </w:pPr>
+      <w:rPr>
+        <w:rFonts w:ascii="Wingdings" w:hAnsi="Wingdings" w:cs="Wingdings" w:hint="default"/>
+      </w:rPr>
+    </w:lvl>
+    <w:lvl w:ilvl="3" w:tplc="080C0001" w:tentative="1">
+      <w:start w:val="1"/>
+      <w:numFmt w:val="bullet"/>
+      <w:lvlText w:val=""/>
+      <w:lvlJc w:val="left"/>
+      <w:pPr>
+        <w:ind w:left="2880" w:hanging="360"/>
+      </w:pPr>
+      <w:rPr>
+        <w:rFonts w:ascii="Symbol" w:hAnsi="Symbol" w:cs="Symbol" w:hint="default"/>
+      </w:rPr>
+    </w:lvl>
+    <w:lvl w:ilvl="4" w:tplc="080C0003" w:tentative="1">
+      <w:start w:val="1"/>
+      <w:numFmt w:val="bullet"/>
+      <w:lvlText w:val="o"/>
+      <w:lvlJc w:val="left"/>
+      <w:pPr>
+        <w:ind w:left="3600" w:hanging="360"/>
+      </w:pPr>
+      <w:rPr>
+        <w:rFonts w:ascii="Courier New" w:hAnsi="Courier New" w:cs="Courier New" w:hint="default"/>
+      </w:rPr>
+    </w:lvl>
+    <w:lvl w:ilvl="5" w:tplc="080C0005" w:tentative="1">
+      <w:start w:val="1"/>
+      <w:numFmt w:val="bullet"/>
+      <w:lvlText w:val=""/>
+      <w:lvlJc w:val="left"/>
+      <w:pPr>
+        <w:ind w:left="4320" w:hanging="360"/>
+      </w:pPr>
+      <w:rPr>
+        <w:rFonts w:ascii="Wingdings" w:hAnsi="Wingdings" w:cs="Wingdings" w:hint="default"/>
+      </w:rPr>
+    </w:lvl>
+    <w:lvl w:ilvl="6" w:tplc="080C0001" w:tentative="1">
+      <w:start w:val="1"/>
+      <w:numFmt w:val="bullet"/>
+      <w:lvlText w:val=""/>
+      <w:lvlJc w:val="left"/>
+      <w:pPr>
+        <w:ind w:left="5040" w:hanging="360"/>
+      </w:pPr>
+      <w:rPr>
+        <w:rFonts w:ascii="Symbol" w:hAnsi="Symbol" w:cs="Symbol" w:hint="default"/>
+      </w:rPr>
+    </w:lvl>
+    <w:lvl w:ilvl="7" w:tplc="080C0003" w:tentative="1">
+      <w:start w:val="1"/>
+      <w:numFmt w:val="bullet"/>
+      <w:lvlText w:val="o"/>
+      <w:lvlJc w:val="left"/>
+      <w:pPr>
+        <w:ind w:left="5760" w:hanging="360"/>
+      </w:pPr>
+      <w:rPr>
+        <w:rFonts w:ascii="Courier New" w:hAnsi="Courier New" w:cs="Courier New" w:hint="default"/>
+      </w:rPr>
+    </w:lvl>
+    <w:lvl w:ilvl="8" w:tplc="080C0005" w:tentative="1">
+      <w:start w:val="1"/>
+      <w:numFmt w:val="bullet"/>
+      <w:lvlText w:val=""/>
+      <w:lvlJc w:val="left"/>
+      <w:pPr>
+        <w:ind w:left="6480" w:hanging="360"/>
+      </w:pPr>
+      <w:rPr>
+        <w:rFonts w:ascii="Wingdings" w:hAnsi="Wingdings" w:cs="Wingdings" w:hint="default"/>
+      </w:rPr>
+    </w:lvl>
+  </w:abstractNum>
+  <w:abstractNum w:abstractNumId="44" w15:restartNumberingAfterBreak="0">
     <w:nsid w:val="70595D60"/>
     <w:multiLevelType w:val="hybridMultilevel"/>
     <w:tmpl w:val="D0CA87F8"/>
@@ -14730,7 +15619,7 @@
       </w:pPr>
     </w:lvl>
   </w:abstractNum>
-  <w:abstractNum w:abstractNumId="43" w15:restartNumberingAfterBreak="0">
+  <w:abstractNum w:abstractNumId="45" w15:restartNumberingAfterBreak="0">
     <w:nsid w:val="7D96455B"/>
     <w:multiLevelType w:val="hybridMultilevel"/>
     <w:tmpl w:val="5A921D8A"/>
@@ -14875,7 +15764,7 @@
     <w:abstractNumId w:val="12"/>
   </w:num>
   <w:num w:numId="2">
-    <w:abstractNumId w:val="30"/>
+    <w:abstractNumId w:val="31"/>
   </w:num>
   <w:num w:numId="3">
     <w:abstractNumId w:val="19"/>
@@ -14884,10 +15773,10 @@
     <w:abstractNumId w:val="20"/>
   </w:num>
   <w:num w:numId="5">
-    <w:abstractNumId w:val="32"/>
+    <w:abstractNumId w:val="33"/>
   </w:num>
   <w:num w:numId="6">
-    <w:abstractNumId w:val="31"/>
+    <w:abstractNumId w:val="32"/>
   </w:num>
   <w:num w:numId="7">
     <w:abstractNumId w:val="11"/>
@@ -14896,25 +15785,25 @@
     <w:abstractNumId w:val="17"/>
   </w:num>
   <w:num w:numId="9">
-    <w:abstractNumId w:val="24"/>
+    <w:abstractNumId w:val="25"/>
   </w:num>
   <w:num w:numId="10">
-    <w:abstractNumId w:val="42"/>
+    <w:abstractNumId w:val="44"/>
   </w:num>
   <w:num w:numId="11">
-    <w:abstractNumId w:val="22"/>
+    <w:abstractNumId w:val="23"/>
   </w:num>
   <w:num w:numId="12">
-    <w:abstractNumId w:val="43"/>
+    <w:abstractNumId w:val="45"/>
   </w:num>
   <w:num w:numId="13">
     <w:abstractNumId w:val="14"/>
   </w:num>
   <w:num w:numId="14">
-    <w:abstractNumId w:val="35"/>
+    <w:abstractNumId w:val="36"/>
   </w:num>
   <w:num w:numId="15">
-    <w:abstractNumId w:val="26"/>
+    <w:abstractNumId w:val="27"/>
   </w:num>
   <w:num w:numId="16">
     <w:abstractNumId w:val="21"/>
@@ -14950,49 +15839,49 @@
     <w:abstractNumId w:val="0"/>
   </w:num>
   <w:num w:numId="27">
-    <w:abstractNumId w:val="34"/>
+    <w:abstractNumId w:val="35"/>
   </w:num>
   <w:num w:numId="28">
     <w:abstractNumId w:val="18"/>
   </w:num>
   <w:num w:numId="29">
-    <w:abstractNumId w:val="39"/>
+    <w:abstractNumId w:val="40"/>
   </w:num>
   <w:num w:numId="30">
-    <w:abstractNumId w:val="41"/>
+    <w:abstractNumId w:val="42"/>
   </w:num>
   <w:num w:numId="31">
-    <w:abstractNumId w:val="23"/>
+    <w:abstractNumId w:val="24"/>
   </w:num>
   <w:num w:numId="32">
-    <w:abstractNumId w:val="25"/>
+    <w:abstractNumId w:val="26"/>
   </w:num>
   <w:num w:numId="33">
     <w:abstractNumId w:val="10"/>
   </w:num>
   <w:num w:numId="34">
-    <w:abstractNumId w:val="29"/>
+    <w:abstractNumId w:val="30"/>
   </w:num>
   <w:num w:numId="35">
-    <w:abstractNumId w:val="38"/>
+    <w:abstractNumId w:val="39"/>
   </w:num>
   <w:num w:numId="36">
-    <w:abstractNumId w:val="33"/>
+    <w:abstractNumId w:val="34"/>
   </w:num>
   <w:num w:numId="37">
-    <w:abstractNumId w:val="40"/>
+    <w:abstractNumId w:val="41"/>
   </w:num>
   <w:num w:numId="38">
-    <w:abstractNumId w:val="27"/>
+    <w:abstractNumId w:val="28"/>
   </w:num>
   <w:num w:numId="39">
-    <w:abstractNumId w:val="37"/>
+    <w:abstractNumId w:val="38"/>
   </w:num>
   <w:num w:numId="40">
     <w:abstractNumId w:val="15"/>
   </w:num>
   <w:num w:numId="41">
-    <w:abstractNumId w:val="37"/>
+    <w:abstractNumId w:val="38"/>
     <w:lvlOverride w:ilvl="0">
       <w:startOverride w:val="1"/>
     </w:lvlOverride>
@@ -15025,13 +15914,19 @@
     <w:abstractNumId w:val="13"/>
   </w:num>
   <w:num w:numId="43">
-    <w:abstractNumId w:val="36"/>
+    <w:abstractNumId w:val="37"/>
   </w:num>
   <w:num w:numId="44">
-    <w:abstractNumId w:val="28"/>
+    <w:abstractNumId w:val="29"/>
   </w:num>
   <w:num w:numId="45">
     <w:abstractNumId w:val="16"/>
+  </w:num>
+  <w:num w:numId="46">
+    <w:abstractNumId w:val="43"/>
+  </w:num>
+  <w:num w:numId="47">
+    <w:abstractNumId w:val="22"/>
   </w:num>
 </w:numbering>
 </file>
@@ -15040,6 +15935,9 @@
 <w15:people xmlns:wpc="http://schemas.microsoft.com/office/word/2010/wordprocessingCanvas" xmlns:cx="http://schemas.microsoft.com/office/drawing/2014/chartex" xmlns:cx1="http://schemas.microsoft.com/office/drawing/2015/9/8/chartex" xmlns:cx2="http://schemas.microsoft.com/office/drawing/2015/10/21/chartex" xmlns:cx3="http://schemas.microsoft.com/office/drawing/2016/5/9/chartex" xmlns:cx4="http://schemas.microsoft.com/office/drawing/2016/5/10/chartex" xmlns:cx5="http://schemas.microsoft.com/office/drawing/2016/5/11/chartex" xmlns:cx6="http://schemas.microsoft.com/office/drawing/2016/5/12/chartex" xmlns:cx7="http://schemas.microsoft.com/office/drawing/2016/5/13/chartex" xmlns:cx8="http://schemas.microsoft.com/office/drawing/2016/5/14/chartex" xmlns:mc="http://schemas.openxmlformats.org/markup-compatibility/2006" xmlns:aink="http://schemas.microsoft.com/office/drawing/2016/ink" xmlns:am3d="http://schemas.microsoft.com/office/drawing/2017/model3d" xmlns:o="urn:schemas-microsoft-com:office:office" xmlns:r="http://schemas.openxmlformats.org/officeDocument/2006/relationships" xmlns:m="http://schemas.openxmlformats.org/officeDocument/2006/math" xmlns:v="urn:schemas-microsoft-com:vml" xmlns:wp14="http://schemas.microsoft.com/office/word/2010/wordprocessingDrawing" xmlns:wp="http://schemas.openxmlformats.org/drawingml/2006/wordprocessingDrawing" xmlns:w10="urn:schemas-microsoft-com:office:word" xmlns:w="http://schemas.openxmlformats.org/wordprocessingml/2006/main" xmlns:w14="http://schemas.microsoft.com/office/word/2010/wordml" xmlns:w15="http://schemas.microsoft.com/office/word/2012/wordml" xmlns:w16cex="http://schemas.microsoft.com/office/word/2018/wordml/cex" xmlns:w16cid="http://schemas.microsoft.com/office/word/2016/wordml/cid" xmlns:w16="http://schemas.microsoft.com/office/word/2018/wordml" xmlns:w16se="http://schemas.microsoft.com/office/word/2015/wordml/symex" xmlns:wpg="http://schemas.microsoft.com/office/word/2010/wordprocessingGroup" xmlns:wpi="http://schemas.microsoft.com/office/word/2010/wordprocessingInk" xmlns:wne="http://schemas.microsoft.com/office/word/2006/wordml" xmlns:wps="http://schemas.microsoft.com/office/word/2010/wordprocessingShape" mc:Ignorable="w14 w15 w16se w16cid w16 w16cex wp14">
   <w15:person w15:author="Gabriel Laupré">
     <w15:presenceInfo w15:providerId="Windows Live" w15:userId="d04af60395232ea1"/>
+  </w15:person>
+  <w15:person w15:author="Stéphanie">
+    <w15:presenceInfo w15:providerId="None" w15:userId="Stéphanie"/>
   </w15:person>
 </w15:people>
 </file>
@@ -19945,7 +20843,7 @@
 </file>
 
 <file path=customXml/itemProps1.xml><?xml version="1.0" encoding="utf-8"?>
-<ds:datastoreItem xmlns:ds="http://schemas.openxmlformats.org/officeDocument/2006/customXml" ds:itemID="{63D4B65B-89DB-48DD-B3A2-BAB76298EEFA}">
+<ds:datastoreItem xmlns:ds="http://schemas.openxmlformats.org/officeDocument/2006/customXml" ds:itemID="{65F0AEB4-D29A-42E4-805B-88143164E2AE}">
   <ds:schemaRefs>
     <ds:schemaRef ds:uri="http://schemas.openxmlformats.org/officeDocument/2006/bibliography"/>
   </ds:schemaRefs>

</xml_diff>

<commit_message>
finished question 1 and 2
</commit_message>
<xml_diff>
--- a/Lab5/Student/Lab 5 - Multipath Student v8.0.docx
+++ b/Lab5/Student/Lab 5 - Multipath Student v8.0.docx
@@ -1,6 +1,6 @@
 
 <file path=word/document.xml><?xml version="1.0" encoding="utf-8"?>
-<w:document xmlns:wpc="http://schemas.microsoft.com/office/word/2010/wordprocessingCanvas" xmlns:cx="http://schemas.microsoft.com/office/drawing/2014/chartex" xmlns:cx1="http://schemas.microsoft.com/office/drawing/2015/9/8/chartex" xmlns:cx2="http://schemas.microsoft.com/office/drawing/2015/10/21/chartex" xmlns:cx3="http://schemas.microsoft.com/office/drawing/2016/5/9/chartex" xmlns:cx4="http://schemas.microsoft.com/office/drawing/2016/5/10/chartex" xmlns:cx5="http://schemas.microsoft.com/office/drawing/2016/5/11/chartex" xmlns:cx6="http://schemas.microsoft.com/office/drawing/2016/5/12/chartex" xmlns:cx7="http://schemas.microsoft.com/office/drawing/2016/5/13/chartex" xmlns:cx8="http://schemas.microsoft.com/office/drawing/2016/5/14/chartex" xmlns:mc="http://schemas.openxmlformats.org/markup-compatibility/2006" xmlns:aink="http://schemas.microsoft.com/office/drawing/2016/ink" xmlns:am3d="http://schemas.microsoft.com/office/drawing/2017/model3d" xmlns:o="urn:schemas-microsoft-com:office:office" xmlns:r="http://schemas.openxmlformats.org/officeDocument/2006/relationships" xmlns:m="http://schemas.openxmlformats.org/officeDocument/2006/math" xmlns:v="urn:schemas-microsoft-com:vml" xmlns:wp14="http://schemas.microsoft.com/office/word/2010/wordprocessingDrawing" xmlns:wp="http://schemas.openxmlformats.org/drawingml/2006/wordprocessingDrawing" xmlns:w10="urn:schemas-microsoft-com:office:word" xmlns:w="http://schemas.openxmlformats.org/wordprocessingml/2006/main" xmlns:w14="http://schemas.microsoft.com/office/word/2010/wordml" xmlns:w15="http://schemas.microsoft.com/office/word/2012/wordml" xmlns:w16cid="http://schemas.microsoft.com/office/word/2016/wordml/cid" xmlns:w16se="http://schemas.microsoft.com/office/word/2015/wordml/symex" xmlns:wpg="http://schemas.microsoft.com/office/word/2010/wordprocessingGroup" xmlns:wpi="http://schemas.microsoft.com/office/word/2010/wordprocessingInk" xmlns:wne="http://schemas.microsoft.com/office/word/2006/wordml" xmlns:wps="http://schemas.microsoft.com/office/word/2010/wordprocessingShape" mc:Ignorable="w14 w15 w16se w16cid wp14">
+<w:document xmlns:wpc="http://schemas.microsoft.com/office/word/2010/wordprocessingCanvas" xmlns:cx="http://schemas.microsoft.com/office/drawing/2014/chartex" xmlns:cx1="http://schemas.microsoft.com/office/drawing/2015/9/8/chartex" xmlns:cx2="http://schemas.microsoft.com/office/drawing/2015/10/21/chartex" xmlns:cx3="http://schemas.microsoft.com/office/drawing/2016/5/9/chartex" xmlns:cx4="http://schemas.microsoft.com/office/drawing/2016/5/10/chartex" xmlns:cx5="http://schemas.microsoft.com/office/drawing/2016/5/11/chartex" xmlns:cx6="http://schemas.microsoft.com/office/drawing/2016/5/12/chartex" xmlns:cx7="http://schemas.microsoft.com/office/drawing/2016/5/13/chartex" xmlns:cx8="http://schemas.microsoft.com/office/drawing/2016/5/14/chartex" xmlns:mc="http://schemas.openxmlformats.org/markup-compatibility/2006" xmlns:aink="http://schemas.microsoft.com/office/drawing/2016/ink" xmlns:am3d="http://schemas.microsoft.com/office/drawing/2017/model3d" xmlns:o="urn:schemas-microsoft-com:office:office" xmlns:r="http://schemas.openxmlformats.org/officeDocument/2006/relationships" xmlns:m="http://schemas.openxmlformats.org/officeDocument/2006/math" xmlns:v="urn:schemas-microsoft-com:vml" xmlns:wp14="http://schemas.microsoft.com/office/word/2010/wordprocessingDrawing" xmlns:wp="http://schemas.openxmlformats.org/drawingml/2006/wordprocessingDrawing" xmlns:w10="urn:schemas-microsoft-com:office:word" xmlns:w="http://schemas.openxmlformats.org/wordprocessingml/2006/main" xmlns:w14="http://schemas.microsoft.com/office/word/2010/wordml" xmlns:w15="http://schemas.microsoft.com/office/word/2012/wordml" xmlns:w16cex="http://schemas.microsoft.com/office/word/2018/wordml/cex" xmlns:w16cid="http://schemas.microsoft.com/office/word/2016/wordml/cid" xmlns:w16="http://schemas.microsoft.com/office/word/2018/wordml" xmlns:w16se="http://schemas.microsoft.com/office/word/2015/wordml/symex" xmlns:wpg="http://schemas.microsoft.com/office/word/2010/wordprocessingGroup" xmlns:wpi="http://schemas.microsoft.com/office/word/2010/wordprocessingInk" xmlns:wne="http://schemas.microsoft.com/office/word/2006/wordml" xmlns:wps="http://schemas.microsoft.com/office/word/2010/wordprocessingShape" mc:Ignorable="w14 w15 w16se w16cid w16 w16cex wp14">
   <w:body>
     <w:p>
       <w:bookmarkStart w:id="0" w:name="_Toc235262533"/>
@@ -400,25 +400,7 @@
           <w:b w:val="0"/>
           <w:lang w:val="es-ES"/>
         </w:rPr>
-        <w:t xml:space="preserve"> </w:t>
-      </w:r>
-      <w:proofErr w:type="spellStart"/>
-      <w:r>
-        <w:rPr>
-          <w:rStyle w:val="Titredulivre"/>
-          <w:b w:val="0"/>
-          <w:lang w:val="es-ES"/>
-        </w:rPr>
-        <w:t>Capuano</w:t>
-      </w:r>
-      <w:proofErr w:type="spellEnd"/>
-      <w:r>
-        <w:rPr>
-          <w:rStyle w:val="Titredulivre"/>
-          <w:b w:val="0"/>
-          <w:lang w:val="es-ES"/>
-        </w:rPr>
-        <w:t xml:space="preserve"> </w:t>
+        <w:t xml:space="preserve"> Capuano </w:t>
       </w:r>
     </w:p>
     <w:p>
@@ -1023,8 +1005,8 @@
           <mc:Choice Requires="wpg">
             <w:drawing>
               <wp:inline distT="0" distB="0" distL="0" distR="0" wp14:anchorId="13D959B6" wp14:editId="228CE8BD">
-                <wp:extent cx="3656539" cy="2956593"/>
-                <wp:effectExtent l="0" t="12700" r="1270" b="2540"/>
+                <wp:extent cx="3656539" cy="2945134"/>
+                <wp:effectExtent l="0" t="0" r="1270" b="7620"/>
                 <wp:docPr id="31" name="Group 28"/>
                 <wp:cNvGraphicFramePr/>
                 <a:graphic xmlns:a="http://schemas.openxmlformats.org/drawingml/2006/main">
@@ -1034,9 +1016,9 @@
                       <wpg:grpSpPr>
                         <a:xfrm>
                           <a:off x="0" y="0"/>
-                          <a:ext cx="3656539" cy="2956593"/>
+                          <a:ext cx="3656539" cy="2945134"/>
                           <a:chOff x="0" y="0"/>
-                          <a:chExt cx="3656539" cy="2956593"/>
+                          <a:chExt cx="3656539" cy="2945134"/>
                         </a:xfrm>
                       </wpg:grpSpPr>
                       <wps:wsp>
@@ -1221,8 +1203,8 @@
                         <wps:cNvSpPr txBox="1"/>
                         <wps:spPr>
                           <a:xfrm>
-                            <a:off x="0" y="1236987"/>
-                            <a:ext cx="741045" cy="365760"/>
+                            <a:off x="0" y="1236973"/>
+                            <a:ext cx="741045" cy="354330"/>
                           </a:xfrm>
                           <a:prstGeom prst="rect">
                             <a:avLst/>
@@ -1277,8 +1259,8 @@
                         <wps:cNvSpPr txBox="1"/>
                         <wps:spPr>
                           <a:xfrm>
-                            <a:off x="920440" y="578112"/>
-                            <a:ext cx="739775" cy="365760"/>
+                            <a:off x="920387" y="578106"/>
+                            <a:ext cx="739775" cy="354330"/>
                           </a:xfrm>
                           <a:prstGeom prst="rect">
                             <a:avLst/>
@@ -1340,8 +1322,8 @@
                         <wps:cNvSpPr txBox="1"/>
                         <wps:spPr>
                           <a:xfrm>
-                            <a:off x="1754303" y="1620911"/>
-                            <a:ext cx="889635" cy="365760"/>
+                            <a:off x="1754203" y="1620893"/>
+                            <a:ext cx="889000" cy="354330"/>
                           </a:xfrm>
                           <a:prstGeom prst="rect">
                             <a:avLst/>
@@ -1546,8 +1528,8 @@
                         <wps:cNvSpPr txBox="1"/>
                         <wps:spPr>
                           <a:xfrm>
-                            <a:off x="2868887" y="199246"/>
-                            <a:ext cx="741045" cy="365760"/>
+                            <a:off x="2868723" y="199244"/>
+                            <a:ext cx="741045" cy="354330"/>
                           </a:xfrm>
                           <a:prstGeom prst="rect">
                             <a:avLst/>
@@ -1609,8 +1591,8 @@
                         <wps:cNvSpPr txBox="1"/>
                         <wps:spPr>
                           <a:xfrm>
-                            <a:off x="2915303" y="2590833"/>
-                            <a:ext cx="741045" cy="365760"/>
+                            <a:off x="2915136" y="2590804"/>
+                            <a:ext cx="741045" cy="354330"/>
                           </a:xfrm>
                           <a:prstGeom prst="rect">
                             <a:avLst/>
@@ -1652,25 +1634,25 @@
           </mc:Choice>
           <mc:Fallback>
             <w:pict>
-              <v:group w14:anchorId="13D959B6" id="Group 28" o:spid="_x0000_s1026" style="width:287.9pt;height:232.8pt;mso-position-horizontal-relative:char;mso-position-vertical-relative:line" coordsize="36565,29565" o:gfxdata="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">
-                <v:line id="Straight Connector 32" o:spid="_x0000_s1027" style="position:absolute;visibility:visible;mso-wrap-style:square" from="6062,16927" to="6062,26318" o:connectortype="straight" o:gfxdata="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" strokecolor="black [3213]" strokeweight="2pt"/>
-                <v:oval id="Oval 33" o:spid="_x0000_s1028" style="position:absolute;left:5362;top:16226;width:1400;height:1401;visibility:visible;mso-wrap-style:square;v-text-anchor:middle" o:gfxdata="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" fillcolor="black [3213]" strokecolor="black [3213]" strokeweight="2pt"/>
+              <v:group w14:anchorId="13D959B6" id="Group 28" o:spid="_x0000_s1026" style="width:287.9pt;height:231.9pt;mso-position-horizontal-relative:char;mso-position-vertical-relative:line" coordsize="36565,29451" o:gfxdata="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">
+                <v:line id="Straight Connector 32" o:spid="_x0000_s1027" style="position:absolute;visibility:visible;mso-wrap-style:square" from="6062,16927" to="6062,26318" o:connectortype="straight" o:gfxdata="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" strokecolor="black [3213]" strokeweight="2pt"/>
+                <v:oval id="Oval 33" o:spid="_x0000_s1028" style="position:absolute;left:5362;top:16226;width:1400;height:1401;visibility:visible;mso-wrap-style:square;v-text-anchor:middle" o:gfxdata="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" fillcolor="black [3213]" strokecolor="black [3213]" strokeweight="2pt"/>
                 <v:shapetype id="_x0000_t32" coordsize="21600,21600" o:spt="32" o:oned="t" path="m,l21600,21600e" filled="f">
                   <v:path arrowok="t" fillok="f" o:connecttype="none"/>
                   <o:lock v:ext="edit" shapetype="t"/>
                 </v:shapetype>
-                <v:shape id="Straight Arrow Connector 34" o:spid="_x0000_s1029" type="#_x0000_t32" style="position:absolute;left:6536;top:2142;width:17073;height:14084;flip:x;visibility:visible;mso-wrap-style:square" o:connectortype="straight" o:gfxdata="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" strokecolor="#4579b8 [3044]" strokeweight="1.5pt">
+                <v:shape id="Straight Arrow Connector 34" o:spid="_x0000_s1029" type="#_x0000_t32" style="position:absolute;left:6536;top:2142;width:17073;height:14084;flip:x;visibility:visible;mso-wrap-style:square" o:connectortype="straight" o:gfxdata="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" strokecolor="#4579b8 [3044]" strokeweight="1.5pt">
                   <v:stroke endarrow="block"/>
                 </v:shape>
-                <v:shape id="Straight Arrow Connector 35" o:spid="_x0000_s1030" type="#_x0000_t32" style="position:absolute;left:17049;top:12151;width:17073;height:14084;flip:x;visibility:visible;mso-wrap-style:square" o:connectortype="straight" o:gfxdata="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" strokecolor="#c00000" strokeweight="1.5pt"/>
-                <v:shape id="Straight Arrow Connector 36" o:spid="_x0000_s1031" type="#_x0000_t32" style="position:absolute;left:6557;top:17422;width:10492;height:8813;flip:x y;visibility:visible;mso-wrap-style:square" o:connectortype="straight" o:gfxdata="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" strokecolor="#c00000" strokeweight="1.5pt">
+                <v:shape id="Straight Arrow Connector 35" o:spid="_x0000_s1030" type="#_x0000_t32" style="position:absolute;left:17049;top:12151;width:17073;height:14084;flip:x;visibility:visible;mso-wrap-style:square" o:connectortype="straight" o:gfxdata="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" strokecolor="#c00000" strokeweight="1.5pt"/>
+                <v:shape id="Straight Arrow Connector 36" o:spid="_x0000_s1031" type="#_x0000_t32" style="position:absolute;left:6557;top:17422;width:10492;height:8813;flip:x y;visibility:visible;mso-wrap-style:square" o:connectortype="straight" o:gfxdata="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" strokecolor="#c00000" strokeweight="1.5pt">
                   <v:stroke endarrow="block"/>
                 </v:shape>
                 <v:shapetype id="_x0000_t202" coordsize="21600,21600" o:spt="202" path="m,l,21600r21600,l21600,xe">
                   <v:stroke joinstyle="miter"/>
                   <v:path gradientshapeok="t" o:connecttype="rect"/>
                 </v:shapetype>
-                <v:shape id="TextBox 20" o:spid="_x0000_s1032" type="#_x0000_t202" style="position:absolute;top:12369;width:7410;height:3658;visibility:visible;mso-wrap-style:square;v-text-anchor:top" o:gfxdata="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" filled="f" stroked="f">
+                <v:shape id="TextBox 20" o:spid="_x0000_s1032" type="#_x0000_t202" style="position:absolute;top:12369;width:7410;height:3544;visibility:visible;mso-wrap-style:square;v-text-anchor:top" o:gfxdata="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" filled="f" stroked="f">
                   <v:textbox style="mso-fit-shape-to-text:t">
                     <w:txbxContent>
                       <w:p>
@@ -1711,7 +1693,7 @@
                     </w:txbxContent>
                   </v:textbox>
                 </v:shape>
-                <v:shape id="TextBox 21" o:spid="_x0000_s1033" type="#_x0000_t202" style="position:absolute;left:9204;top:5781;width:7398;height:3657;visibility:visible;mso-wrap-style:square;v-text-anchor:top" o:gfxdata="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" filled="f" stroked="f">
+                <v:shape id="TextBox 21" o:spid="_x0000_s1033" type="#_x0000_t202" style="position:absolute;left:9203;top:5781;width:7398;height:3543;visibility:visible;mso-wrap-style:square;v-text-anchor:top" o:gfxdata="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" filled="f" stroked="f">
                   <v:textbox style="mso-fit-shape-to-text:t">
                     <w:txbxContent>
                       <w:p>
@@ -1759,7 +1741,7 @@
                     </w:txbxContent>
                   </v:textbox>
                 </v:shape>
-                <v:shape id="TextBox 22" o:spid="_x0000_s1034" type="#_x0000_t202" style="position:absolute;left:17543;top:16209;width:8896;height:3657;visibility:visible;mso-wrap-style:square;v-text-anchor:top" o:gfxdata="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" filled="f" stroked="f">
+                <v:shape id="TextBox 22" o:spid="_x0000_s1034" type="#_x0000_t202" style="position:absolute;left:17542;top:16208;width:8890;height:3544;visibility:visible;mso-wrap-style:square;v-text-anchor:top" o:gfxdata="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" filled="f" stroked="f">
                   <v:textbox style="mso-fit-shape-to-text:t">
                     <w:txbxContent>
                       <w:p>
@@ -1784,11 +1766,11 @@
                     </w:txbxContent>
                   </v:textbox>
                 </v:shape>
-                <v:rect id="Rectangle 40" o:spid="_x0000_s1035" style="position:absolute;left:2975;top:26235;width:33590;height:3048;visibility:visible;mso-wrap-style:square;v-text-anchor:middle" o:gfxdata="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" fillcolor="#d8d8d8 [2732]" stroked="f" strokeweight="2pt"/>
-                <v:oval id="Oval 41" o:spid="_x0000_s1036" style="position:absolute;left:31510;width:1773;height:1772;visibility:visible;mso-wrap-style:square;v-text-anchor:middle" o:gfxdata="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" filled="f" strokecolor="black [3213]" strokeweight="1.5pt"/>
-                <v:rect id="Rectangle 42" o:spid="_x0000_s1037" style="position:absolute;left:33562;top:143;width:2163;height:1485;visibility:visible;mso-wrap-style:square;v-text-anchor:middle" o:gfxdata="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" filled="f" strokecolor="black [3213]" strokeweight="1.5pt"/>
-                <v:rect id="Rectangle 43" o:spid="_x0000_s1038" style="position:absolute;left:29067;top:143;width:2163;height:1485;visibility:visible;mso-wrap-style:square;v-text-anchor:middle" o:gfxdata="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" filled="f" strokecolor="black [3213]" strokeweight="1.5pt"/>
-                <v:shape id="TextBox 26" o:spid="_x0000_s1039" type="#_x0000_t202" style="position:absolute;left:28688;top:1992;width:7411;height:3658;visibility:visible;mso-wrap-style:square;v-text-anchor:top" o:gfxdata="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" filled="f" stroked="f">
+                <v:rect id="Rectangle 40" o:spid="_x0000_s1035" style="position:absolute;left:2975;top:26235;width:33590;height:3048;visibility:visible;mso-wrap-style:square;v-text-anchor:middle" o:gfxdata="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" fillcolor="#d8d8d8 [2732]" stroked="f" strokeweight="2pt"/>
+                <v:oval id="Oval 41" o:spid="_x0000_s1036" style="position:absolute;left:31510;width:1773;height:1772;visibility:visible;mso-wrap-style:square;v-text-anchor:middle" o:gfxdata="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" filled="f" strokecolor="black [3213]" strokeweight="1.5pt"/>
+                <v:rect id="Rectangle 42" o:spid="_x0000_s1037" style="position:absolute;left:33562;top:143;width:2163;height:1485;visibility:visible;mso-wrap-style:square;v-text-anchor:middle" o:gfxdata="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" filled="f" strokecolor="black [3213]" strokeweight="1.5pt"/>
+                <v:rect id="Rectangle 43" o:spid="_x0000_s1038" style="position:absolute;left:29067;top:143;width:2163;height:1485;visibility:visible;mso-wrap-style:square;v-text-anchor:middle" o:gfxdata="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" filled="f" strokecolor="black [3213]" strokeweight="1.5pt"/>
+                <v:shape id="TextBox 26" o:spid="_x0000_s1039" type="#_x0000_t202" style="position:absolute;left:28687;top:1992;width:7410;height:3543;visibility:visible;mso-wrap-style:square;v-text-anchor:top" o:gfxdata="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" filled="f" stroked="f">
                   <v:textbox style="mso-fit-shape-to-text:t">
                     <w:txbxContent>
                       <w:p>
@@ -1836,7 +1818,7 @@
                     </w:txbxContent>
                   </v:textbox>
                 </v:shape>
-                <v:shape id="TextBox 27" o:spid="_x0000_s1040" type="#_x0000_t202" style="position:absolute;left:29153;top:25908;width:7410;height:3657;visibility:visible;mso-wrap-style:square;v-text-anchor:top" o:gfxdata="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" filled="f" stroked="f">
+                <v:shape id="TextBox 27" o:spid="_x0000_s1040" type="#_x0000_t202" style="position:absolute;left:29151;top:25908;width:7410;height:3543;visibility:visible;mso-wrap-style:square;v-text-anchor:top" o:gfxdata="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" filled="f" stroked="f">
                   <v:textbox style="mso-fit-shape-to-text:t">
                     <w:txbxContent>
                       <w:p>
@@ -1984,15 +1966,7 @@
         </w:numPr>
       </w:pPr>
       <w:r>
-        <w:t xml:space="preserve">The receiver is </w:t>
-      </w:r>
-      <w:proofErr w:type="gramStart"/>
-      <w:r>
-        <w:t>stationary</w:t>
-      </w:r>
-      <w:proofErr w:type="gramEnd"/>
-      <w:r>
-        <w:t xml:space="preserve"> and the Doppler shift experienced by the LOS and the specular multipath is the same.</w:t>
+        <w:t>The receiver is stationary and the Doppler shift experienced by the LOS and the specular multipath is the same.</w:t>
       </w:r>
     </w:p>
     <w:p>
@@ -2046,7 +2020,6 @@
             <w:rFonts w:ascii="Cambria Math" w:hAnsi="Cambria Math"/>
             <w:sz w:val="22"/>
           </w:rPr>
-          <w:lastRenderedPageBreak/>
           <m:t>r</m:t>
         </m:r>
         <m:d>
@@ -2321,6 +2294,7 @@
     </w:p>
     <w:p>
       <w:r>
+        <w:lastRenderedPageBreak/>
         <w:t>where:</w:t>
       </w:r>
     </w:p>
@@ -3193,7 +3167,7 @@
           </mc:Choice>
           <mc:Fallback>
             <w:pict>
-              <v:shape w14:anchorId="1DAB82B3" id="Text Box 18" o:spid="_x0000_s1041" type="#_x0000_t202" style="position:absolute;left:0;text-align:left;margin-left:0;margin-top:11.15pt;width:485.25pt;height:430.5pt;z-index:-251662336;visibility:visible;mso-wrap-style:square;mso-width-percent:0;mso-height-percent:0;mso-wrap-distance-left:9pt;mso-wrap-distance-top:0;mso-wrap-distance-right:9pt;mso-wrap-distance-bottom:0;mso-position-horizontal:left;mso-position-horizontal-relative:margin;mso-position-vertical:absolute;mso-position-vertical-relative:text;mso-width-percent:0;mso-height-percent:0;mso-width-relative:page;mso-height-relative:page;v-text-anchor:top" o:gfxdata="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">
+              <v:shape w14:anchorId="1DAB82B3" id="Text Box 18" o:spid="_x0000_s1041" type="#_x0000_t202" style="position:absolute;left:0;text-align:left;margin-left:0;margin-top:11.15pt;width:485.25pt;height:430.5pt;z-index:-251662336;visibility:visible;mso-wrap-style:square;mso-width-percent:0;mso-height-percent:0;mso-wrap-distance-left:9pt;mso-wrap-distance-top:0;mso-wrap-distance-right:9pt;mso-wrap-distance-bottom:0;mso-position-horizontal:left;mso-position-horizontal-relative:margin;mso-position-vertical:absolute;mso-position-vertical-relative:text;mso-width-percent:0;mso-height-percent:0;mso-width-relative:page;mso-height-relative:page;v-text-anchor:top" o:gfxdata="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">
                 <v:textbox>
                   <w:txbxContent>
                     <w:p>
@@ -3572,7 +3546,7 @@
           </mc:Choice>
           <mc:Fallback>
             <w:pict>
-              <v:group w14:anchorId="0D3FBAD3" id="Groupe 15" o:spid="_x0000_s1042" style="position:absolute;left:0;text-align:left;margin-left:248.35pt;margin-top:2.65pt;width:221.65pt;height:210pt;z-index:251670528;mso-position-horizontal-relative:text;mso-position-vertical-relative:text" coordsize="28149,26670" o:gfxdata="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">
+              <v:group w14:anchorId="0D3FBAD3" id="Groupe 15" o:spid="_x0000_s1042" style="position:absolute;left:0;text-align:left;margin-left:248.35pt;margin-top:2.65pt;width:221.65pt;height:210pt;z-index:251670528;mso-position-horizontal-relative:text;mso-position-vertical-relative:text" coordsize="28149,26670" o:gfxdata="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">
                 <v:shapetype id="_x0000_t75" coordsize="21600,21600" o:spt="75" o:preferrelative="t" path="m@4@5l@4@11@9@11@9@5xe" filled="f" stroked="f">
                   <v:stroke joinstyle="miter"/>
                   <v:formulas>
@@ -3592,10 +3566,10 @@
                   <v:path o:extrusionok="f" gradientshapeok="t" o:connecttype="rect"/>
                   <o:lock v:ext="edit" aspectratio="t"/>
                 </v:shapetype>
-                <v:shape id="Image 13" o:spid="_x0000_s1043" type="#_x0000_t75" style="position:absolute;width:28149;height:23387;visibility:visible;mso-wrap-style:square" o:gfxdata="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">
+                <v:shape id="Image 13" o:spid="_x0000_s1043" type="#_x0000_t75" style="position:absolute;width:28149;height:23387;visibility:visible;mso-wrap-style:square" o:gfxdata="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">
                   <v:imagedata r:id="rId10" o:title="" cropleft="1801f" cropright="4574f"/>
                 </v:shape>
-                <v:shape id="Zone de texte 2" o:spid="_x0000_s1044" type="#_x0000_t202" style="position:absolute;left:4572;top:24193;width:20383;height:2477;visibility:visible;mso-wrap-style:square;v-text-anchor:top" o:gfxdata="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" stroked="f">
+                <v:shape id="Zone de texte 2" o:spid="_x0000_s1044" type="#_x0000_t202" style="position:absolute;left:4572;top:24193;width:20383;height:2477;visibility:visible;mso-wrap-style:square;v-text-anchor:top" o:gfxdata="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" stroked="f">
                   <v:textbox>
                     <w:txbxContent>
                       <w:p>
@@ -3798,11 +3772,11 @@
           </mc:Choice>
           <mc:Fallback>
             <w:pict>
-              <v:group w14:anchorId="60EE6C54" id="Groupe 5" o:spid="_x0000_s1045" style="position:absolute;left:0;text-align:left;margin-left:9.1pt;margin-top:1.9pt;width:219.75pt;height:214.5pt;z-index:251659264;mso-position-horizontal-relative:text;mso-position-vertical-relative:text;mso-width-relative:margin;mso-height-relative:margin" coordorigin="476" coordsize="27908,27241" o:gfxdata="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">
-                <v:shape id="Image 1" o:spid="_x0000_s1046" type="#_x0000_t75" style="position:absolute;left:476;width:27908;height:23641;visibility:visible;mso-wrap-style:square" o:gfxdata="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">
+              <v:group w14:anchorId="60EE6C54" id="Groupe 5" o:spid="_x0000_s1045" style="position:absolute;left:0;text-align:left;margin-left:9.1pt;margin-top:1.9pt;width:219.75pt;height:214.5pt;z-index:251659264;mso-position-horizontal-relative:text;mso-position-vertical-relative:text;mso-width-relative:margin;mso-height-relative:margin" coordorigin="476" coordsize="27908,27241" o:gfxdata="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">
+                <v:shape id="Image 1" o:spid="_x0000_s1046" type="#_x0000_t75" style="position:absolute;left:476;width:27908;height:23641;visibility:visible;mso-wrap-style:square" o:gfxdata="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">
                   <v:imagedata r:id="rId12" o:title="" cropleft="2772f" cropright="4752f"/>
                 </v:shape>
-                <v:shape id="Zone de texte 2" o:spid="_x0000_s1047" type="#_x0000_t202" style="position:absolute;left:7239;top:24193;width:15525;height:3048;visibility:visible;mso-wrap-style:square;v-text-anchor:top" o:gfxdata="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" stroked="f">
+                <v:shape id="Zone de texte 2" o:spid="_x0000_s1047" type="#_x0000_t202" style="position:absolute;left:7239;top:24193;width:15525;height:3048;visibility:visible;mso-wrap-style:square;v-text-anchor:top" o:gfxdata="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" stroked="f">
                   <v:textbox>
                     <w:txbxContent>
                       <w:p>
@@ -3957,7 +3931,6 @@
           <w:noProof/>
           <w:sz w:val="26"/>
         </w:rPr>
-        <w:lastRenderedPageBreak/>
         <mc:AlternateContent>
           <mc:Choice Requires="wpg">
             <w:drawing>
@@ -4079,11 +4052,11 @@
           </mc:Choice>
           <mc:Fallback>
             <w:pict>
-              <v:group w14:anchorId="2E09F400" id="Groupe 7" o:spid="_x0000_s1048" style="position:absolute;left:0;text-align:left;margin-left:6.85pt;margin-top:16.8pt;width:225pt;height:208.5pt;z-index:251662336;mso-position-horizontal-relative:text;mso-position-vertical-relative:text;mso-width-relative:margin;mso-height-relative:margin" coordorigin="1047" coordsize="26955,25622" o:gfxdata="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">
-                <v:shape id="Image 3" o:spid="_x0000_s1049" type="#_x0000_t75" style="position:absolute;left:1047;width:26956;height:22428;visibility:visible;mso-wrap-style:square" o:gfxdata="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">
+              <v:group w14:anchorId="2E09F400" id="Groupe 7" o:spid="_x0000_s1048" style="position:absolute;left:0;text-align:left;margin-left:6.85pt;margin-top:16.8pt;width:225pt;height:208.5pt;z-index:251662336;mso-position-horizontal-relative:text;mso-position-vertical-relative:text;mso-width-relative:margin;mso-height-relative:margin" coordorigin="1047" coordsize="26955,25622" o:gfxdata="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">
+                <v:shape id="Image 3" o:spid="_x0000_s1049" type="#_x0000_t75" style="position:absolute;left:1047;width:26956;height:22428;visibility:visible;mso-wrap-style:square" o:gfxdata="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">
                   <v:imagedata r:id="rId14" o:title="" cropleft="2297f" cropright="4162f"/>
                 </v:shape>
-                <v:shape id="Zone de texte 2" o:spid="_x0000_s1050" type="#_x0000_t202" style="position:absolute;left:6572;top:23145;width:18288;height:2477;visibility:visible;mso-wrap-style:square;v-text-anchor:top" o:gfxdata="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" stroked="f">
+                <v:shape id="Zone de texte 2" o:spid="_x0000_s1050" type="#_x0000_t202" style="position:absolute;left:6572;top:23145;width:18288;height:2477;visibility:visible;mso-wrap-style:square;v-text-anchor:top" o:gfxdata="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" stroked="f">
                   <v:textbox>
                     <w:txbxContent>
                       <w:p>
@@ -4279,11 +4252,11 @@
           </mc:Choice>
           <mc:Fallback>
             <w:pict>
-              <v:group w14:anchorId="53C0DA57" id="Groupe 12" o:spid="_x0000_s1051" style="position:absolute;left:0;text-align:left;margin-left:254.35pt;margin-top:14.55pt;width:219.8pt;height:210.75pt;z-index:251666432;mso-position-horizontal-relative:text;mso-position-vertical-relative:text;mso-width-relative:margin;mso-height-relative:margin" coordorigin="1143" coordsize="26581,25431" o:gfxdata="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">
-                <v:shape id="Image 10" o:spid="_x0000_s1052" type="#_x0000_t75" style="position:absolute;left:1143;width:26581;height:22428;visibility:visible;mso-wrap-style:square" o:gfxdata="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">
+              <v:group w14:anchorId="53C0DA57" id="Groupe 12" o:spid="_x0000_s1051" style="position:absolute;left:0;text-align:left;margin-left:254.35pt;margin-top:14.55pt;width:219.8pt;height:210.75pt;z-index:251666432;mso-position-horizontal-relative:text;mso-position-vertical-relative:text;mso-width-relative:margin;mso-height-relative:margin" coordorigin="1143" coordsize="26581,25431" o:gfxdata="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">
+                <v:shape id="Image 10" o:spid="_x0000_s1052" type="#_x0000_t75" style="position:absolute;left:1143;width:26581;height:22428;visibility:visible;mso-wrap-style:square" o:gfxdata="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">
                   <v:imagedata r:id="rId16" o:title="" cropleft="2504f" cropright="4799f"/>
                 </v:shape>
-                <v:shape id="Zone de texte 2" o:spid="_x0000_s1053" type="#_x0000_t202" style="position:absolute;left:4953;top:22955;width:20383;height:2476;visibility:visible;mso-wrap-style:square;v-text-anchor:top" o:gfxdata="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" stroked="f">
+                <v:shape id="Zone de texte 2" o:spid="_x0000_s1053" type="#_x0000_t202" style="position:absolute;left:4953;top:22955;width:20383;height:2476;visibility:visible;mso-wrap-style:square;v-text-anchor:top" o:gfxdata="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" stroked="f">
                   <v:textbox>
                     <w:txbxContent>
                       <w:p>
@@ -4466,6 +4439,7 @@
           <w:rFonts w:ascii="Helvetica" w:hAnsi="Helvetica"/>
           <w:sz w:val="26"/>
         </w:rPr>
+        <w:lastRenderedPageBreak/>
         <w:t xml:space="preserve">Question </w:t>
       </w:r>
       <w:r>
@@ -4803,35 +4777,148 @@
           <w:color w:val="C00000"/>
           <w:shd w:val="clear" w:color="auto" w:fill="FFFFFF"/>
         </w:rPr>
-        <w:t>In practice, probably not.</w:t>
+        <w:t>In theory, we see from equation (1) that yes, if we have access to the parameters of this equation, we can analytically treat the multipath component separately</w:t>
       </w:r>
       <w:r>
         <w:rPr>
           <w:color w:val="C00000"/>
           <w:shd w:val="clear" w:color="auto" w:fill="FFFFFF"/>
         </w:rPr>
-        <w:t xml:space="preserve"> They come with different attenuations, phases and delays</w:t>
+        <w:t>. We can model and</w:t>
       </w:r>
       <w:r>
         <w:rPr>
           <w:color w:val="C00000"/>
           <w:shd w:val="clear" w:color="auto" w:fill="FFFFFF"/>
         </w:rPr>
-        <w:t xml:space="preserve"> and it is probably difficult to identify each of them </w:t>
+        <w:t xml:space="preserve"> </w:t>
       </w:r>
       <w:r>
         <w:rPr>
           <w:color w:val="C00000"/>
           <w:shd w:val="clear" w:color="auto" w:fill="FFFFFF"/>
         </w:rPr>
-        <w:t>exactly</w:t>
+        <w:t>remove its</w:t>
       </w:r>
       <w:r>
         <w:rPr>
           <w:color w:val="C00000"/>
           <w:shd w:val="clear" w:color="auto" w:fill="FFFFFF"/>
         </w:rPr>
-        <w:t xml:space="preserve">. </w:t>
+        <w:t xml:space="preserve"> contribution</w:t>
+      </w:r>
+      <w:r>
+        <w:rPr>
+          <w:color w:val="C00000"/>
+          <w:shd w:val="clear" w:color="auto" w:fill="FFFFFF"/>
+        </w:rPr>
+        <w:t xml:space="preserve"> </w:t>
+      </w:r>
+      <w:r>
+        <w:rPr>
+          <w:color w:val="C00000"/>
+          <w:shd w:val="clear" w:color="auto" w:fill="FFFFFF"/>
+        </w:rPr>
+        <w:t xml:space="preserve">to </w:t>
+      </w:r>
+      <w:r>
+        <w:rPr>
+          <w:color w:val="C00000"/>
+          <w:shd w:val="clear" w:color="auto" w:fill="FFFFFF"/>
+        </w:rPr>
+        <w:t xml:space="preserve">reconstruct the LOS signal only. </w:t>
+      </w:r>
+    </w:p>
+    <w:p>
+      <w:pPr>
+        <w:rPr>
+          <w:color w:val="C00000"/>
+          <w:shd w:val="clear" w:color="auto" w:fill="FFFFFF"/>
+        </w:rPr>
+      </w:pPr>
+      <w:r>
+        <w:rPr>
+          <w:color w:val="C00000"/>
+          <w:shd w:val="clear" w:color="auto" w:fill="FFFFFF"/>
+        </w:rPr>
+        <w:t>(</w:t>
+      </w:r>
+      <w:r>
+        <w:rPr>
+          <w:color w:val="C00000"/>
+          <w:shd w:val="clear" w:color="auto" w:fill="FFFFFF"/>
+        </w:rPr>
+        <w:t>In practice</w:t>
+      </w:r>
+      <w:r>
+        <w:rPr>
+          <w:color w:val="C00000"/>
+          <w:shd w:val="clear" w:color="auto" w:fill="FFFFFF"/>
+        </w:rPr>
+        <w:t xml:space="preserve"> however</w:t>
+      </w:r>
+      <w:r>
+        <w:rPr>
+          <w:color w:val="C00000"/>
+          <w:shd w:val="clear" w:color="auto" w:fill="FFFFFF"/>
+        </w:rPr>
+        <w:t xml:space="preserve">, </w:t>
+      </w:r>
+      <w:r>
+        <w:rPr>
+          <w:color w:val="C00000"/>
+          <w:shd w:val="clear" w:color="auto" w:fill="FFFFFF"/>
+        </w:rPr>
+        <w:t>several multipath components</w:t>
+      </w:r>
+      <w:r>
+        <w:rPr>
+          <w:color w:val="C00000"/>
+          <w:shd w:val="clear" w:color="auto" w:fill="FFFFFF"/>
+        </w:rPr>
+        <w:t xml:space="preserve"> come with different attenuations, phases and delays</w:t>
+      </w:r>
+      <w:r>
+        <w:rPr>
+          <w:color w:val="C00000"/>
+          <w:shd w:val="clear" w:color="auto" w:fill="FFFFFF"/>
+        </w:rPr>
+        <w:t xml:space="preserve"> </w:t>
+      </w:r>
+      <w:r>
+        <w:rPr>
+          <w:color w:val="C00000"/>
+          <w:shd w:val="clear" w:color="auto" w:fill="FFFFFF"/>
+        </w:rPr>
+        <w:t xml:space="preserve">so </w:t>
+      </w:r>
+      <w:r>
+        <w:rPr>
+          <w:color w:val="C00000"/>
+          <w:shd w:val="clear" w:color="auto" w:fill="FFFFFF"/>
+        </w:rPr>
+        <w:t xml:space="preserve">it is probably difficult to identify each of them </w:t>
+      </w:r>
+      <w:r>
+        <w:rPr>
+          <w:color w:val="C00000"/>
+          <w:shd w:val="clear" w:color="auto" w:fill="FFFFFF"/>
+        </w:rPr>
+        <w:t>exactly</w:t>
+      </w:r>
+      <w:r>
+        <w:rPr>
+          <w:color w:val="C00000"/>
+          <w:shd w:val="clear" w:color="auto" w:fill="FFFFFF"/>
+        </w:rPr>
+        <w:t>.</w:t>
+      </w:r>
+      <w:r>
+        <w:rPr>
+          <w:color w:val="C00000"/>
+          <w:shd w:val="clear" w:color="auto" w:fill="FFFFFF"/>
+        </w:rPr>
+        <w:t>)</w:t>
       </w:r>
     </w:p>
     <w:p>
@@ -5303,10 +5390,10 @@
           <w:sz w:val="22"/>
         </w:rPr>
         <w:object w:dxaOrig="220" w:dyaOrig="279" w14:anchorId="58695969">
-          <v:shape id="_x0000_i1027" type="#_x0000_t75" alt="" style="width:8.25pt;height:13.7pt;mso-width-percent:0;mso-height-percent:0;mso-width-percent:0;mso-height-percent:0" o:ole="">
+          <v:shape id="_x0000_i1025" type="#_x0000_t75" alt="" style="width:8.15pt;height:13.75pt;mso-width-percent:0;mso-height-percent:0;mso-width-percent:0;mso-height-percent:0" o:ole="">
             <v:imagedata r:id="rId17" o:title=""/>
           </v:shape>
-          <o:OLEObject Type="Embed" ProgID="Equation.DSMT4" ShapeID="_x0000_i1027" DrawAspect="Content" ObjectID="_1650266852" r:id="rId18"/>
+          <o:OLEObject Type="Embed" ProgID="Equation.DSMT4" ShapeID="_x0000_i1025" DrawAspect="Content" ObjectID="_1650395350" r:id="rId18"/>
         </w:object>
       </w:r>
       <w:r>
@@ -5634,7 +5721,6 @@
           <w:noProof/>
           <w:szCs w:val="20"/>
         </w:rPr>
-        <w:lastRenderedPageBreak/>
         <w:drawing>
           <wp:anchor distT="0" distB="0" distL="114300" distR="114300" simplePos="0" relativeHeight="251671552" behindDoc="0" locked="0" layoutInCell="1" allowOverlap="1" wp14:anchorId="604B97B6" wp14:editId="3D397023">
             <wp:simplePos x="0" y="0"/>
@@ -5780,7 +5866,7 @@
           </mc:Choice>
           <mc:Fallback>
             <w:pict>
-              <v:shape w14:anchorId="6C700389" id="Text Box 46" o:spid="_x0000_s1054" type="#_x0000_t202" style="position:absolute;left:0;text-align:left;margin-left:430.3pt;margin-top:6.55pt;width:481.5pt;height:193.5pt;z-index:-251643904;visibility:visible;mso-wrap-style:square;mso-width-percent:0;mso-height-percent:0;mso-wrap-distance-left:9pt;mso-wrap-distance-top:0;mso-wrap-distance-right:9pt;mso-wrap-distance-bottom:0;mso-position-horizontal:right;mso-position-horizontal-relative:margin;mso-position-vertical:absolute;mso-position-vertical-relative:text;mso-width-percent:0;mso-height-percent:0;mso-width-relative:page;mso-height-relative:page;v-text-anchor:top" o:gfxdata="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">
+              <v:shape w14:anchorId="6C700389" id="Text Box 46" o:spid="_x0000_s1054" type="#_x0000_t202" style="position:absolute;left:0;text-align:left;margin-left:430.3pt;margin-top:6.55pt;width:481.5pt;height:193.5pt;z-index:-251643904;visibility:visible;mso-wrap-style:square;mso-width-percent:0;mso-height-percent:0;mso-wrap-distance-left:9pt;mso-wrap-distance-top:0;mso-wrap-distance-right:9pt;mso-wrap-distance-bottom:0;mso-position-horizontal:right;mso-position-horizontal-relative:margin;mso-position-vertical:absolute;mso-position-vertical-relative:text;mso-width-percent:0;mso-height-percent:0;mso-width-relative:page;mso-height-relative:page;v-text-anchor:top" o:gfxdata="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">
                 <v:textbox>
                   <w:txbxContent>
                     <w:p>
@@ -5899,7 +5985,7 @@
           </mc:Choice>
           <mc:Fallback>
             <w:pict>
-              <v:shape w14:anchorId="7F4263A6" id="Zone de texte 22" o:spid="_x0000_s1055" type="#_x0000_t202" style="position:absolute;left:0;text-align:left;margin-left:21.85pt;margin-top:172.05pt;width:191.25pt;height:18.75pt;z-index:251674624;visibility:visible;mso-wrap-style:square;mso-width-percent:0;mso-height-percent:0;mso-wrap-distance-left:9pt;mso-wrap-distance-top:0;mso-wrap-distance-right:9pt;mso-wrap-distance-bottom:0;mso-position-horizontal:absolute;mso-position-horizontal-relative:text;mso-position-vertical:absolute;mso-position-vertical-relative:text;mso-width-percent:0;mso-height-percent:0;mso-width-relative:margin;mso-height-relative:margin;v-text-anchor:top" o:gfxdata="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" filled="f" stroked="f" strokeweight=".5pt">
+              <v:shape w14:anchorId="7F4263A6" id="Zone de texte 22" o:spid="_x0000_s1055" type="#_x0000_t202" style="position:absolute;left:0;text-align:left;margin-left:21.85pt;margin-top:172.05pt;width:191.25pt;height:18.75pt;z-index:251674624;visibility:visible;mso-wrap-style:square;mso-width-percent:0;mso-height-percent:0;mso-wrap-distance-left:9pt;mso-wrap-distance-top:0;mso-wrap-distance-right:9pt;mso-wrap-distance-bottom:0;mso-position-horizontal:absolute;mso-position-horizontal-relative:text;mso-position-vertical:absolute;mso-position-vertical-relative:text;mso-width-percent:0;mso-height-percent:0;mso-width-relative:margin;mso-height-relative:margin;v-text-anchor:top" o:gfxdata="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" filled="f" stroked="f" strokeweight=".5pt">
                 <v:textbox>
                   <w:txbxContent>
                     <w:p>
@@ -6025,7 +6111,7 @@
           </mc:Choice>
           <mc:Fallback>
             <w:pict>
-              <v:shape w14:anchorId="6F98440D" id="Zone de texte 23" o:spid="_x0000_s1056" type="#_x0000_t202" style="position:absolute;left:0;text-align:left;margin-left:267.85pt;margin-top:173.55pt;width:191.25pt;height:18.75pt;z-index:251676672;visibility:visible;mso-wrap-style:square;mso-width-percent:0;mso-height-percent:0;mso-wrap-distance-left:9pt;mso-wrap-distance-top:0;mso-wrap-distance-right:9pt;mso-wrap-distance-bottom:0;mso-position-horizontal:absolute;mso-position-horizontal-relative:text;mso-position-vertical:absolute;mso-position-vertical-relative:text;mso-width-percent:0;mso-height-percent:0;mso-width-relative:margin;mso-height-relative:margin;v-text-anchor:top" o:gfxdata="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" filled="f" stroked="f" strokeweight=".5pt">
+              <v:shape w14:anchorId="6F98440D" id="Zone de texte 23" o:spid="_x0000_s1056" type="#_x0000_t202" style="position:absolute;left:0;text-align:left;margin-left:267.85pt;margin-top:173.55pt;width:191.25pt;height:18.75pt;z-index:251676672;visibility:visible;mso-wrap-style:square;mso-width-percent:0;mso-height-percent:0;mso-wrap-distance-left:9pt;mso-wrap-distance-top:0;mso-wrap-distance-right:9pt;mso-wrap-distance-bottom:0;mso-position-horizontal:absolute;mso-position-horizontal-relative:text;mso-position-vertical:absolute;mso-position-vertical-relative:text;mso-width-percent:0;mso-height-percent:0;mso-width-relative:margin;mso-height-relative:margin;v-text-anchor:top" o:gfxdata="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" filled="f" stroked="f" strokeweight=".5pt">
                 <v:textbox>
                   <w:txbxContent>
                     <w:p>
@@ -6077,12 +6163,12 @@
           <w:sz w:val="26"/>
         </w:rPr>
       </w:pPr>
-      <w:commentRangeStart w:id="11"/>
       <w:r>
         <w:rPr>
           <w:rFonts w:ascii="Helvetica" w:hAnsi="Helvetica"/>
           <w:sz w:val="26"/>
         </w:rPr>
+        <w:lastRenderedPageBreak/>
         <w:t xml:space="preserve">Question </w:t>
       </w:r>
       <w:r>
@@ -6098,15 +6184,6 @@
           <w:sz w:val="26"/>
         </w:rPr>
         <w:t>2</w:t>
-      </w:r>
-      <w:commentRangeEnd w:id="11"/>
-      <w:r>
-        <w:rPr>
-          <w:rStyle w:val="Marquedecommentaire"/>
-          <w:rFonts w:ascii="Helvetica" w:hAnsi="Helvetica"/>
-          <w:b w:val="0"/>
-        </w:rPr>
-        <w:commentReference w:id="11"/>
       </w:r>
     </w:p>
     <w:p>
@@ -6292,6 +6369,13 @@
                 <w:color w:val="C00000"/>
                 <w:szCs w:val="20"/>
               </w:rPr>
+              <w:t>4</w:t>
+            </w:r>
+            <w:r>
+              <w:rPr>
+                <w:color w:val="C00000"/>
+                <w:szCs w:val="20"/>
+              </w:rPr>
               <w:t xml:space="preserve"> chip </w:t>
             </w:r>
             <w:r>
@@ -6306,7 +6390,7 @@
                 <w:color w:val="C00000"/>
                 <w:szCs w:val="20"/>
               </w:rPr>
-              <w:t>29.615</w:t>
+              <w:t>41.056</w:t>
             </w:r>
             <w:r>
               <w:rPr>
@@ -6385,6 +6469,13 @@
                 <w:color w:val="C00000"/>
                 <w:szCs w:val="20"/>
               </w:rPr>
+              <w:t>4</w:t>
+            </w:r>
+            <w:r>
+              <w:rPr>
+                <w:color w:val="C00000"/>
+                <w:szCs w:val="20"/>
+              </w:rPr>
               <w:t xml:space="preserve"> </w:t>
             </w:r>
             <w:r>
@@ -6413,21 +6504,7 @@
                 <w:color w:val="C00000"/>
                 <w:szCs w:val="20"/>
               </w:rPr>
-              <w:t>29</w:t>
-            </w:r>
-            <w:r>
-              <w:rPr>
-                <w:color w:val="C00000"/>
-                <w:szCs w:val="20"/>
-              </w:rPr>
-              <w:t>.</w:t>
-            </w:r>
-            <w:r>
-              <w:rPr>
-                <w:color w:val="C00000"/>
-                <w:szCs w:val="20"/>
-              </w:rPr>
-              <w:t>6150</w:t>
+              <w:t>41.056</w:t>
             </w:r>
           </w:p>
         </w:tc>
@@ -6470,13 +6547,73 @@
         <w:rPr>
           <w:color w:val="C00000"/>
         </w:rPr>
-        <w:t xml:space="preserve">: 1 chip lasts </w:t>
+        <w:t xml:space="preserve">: </w:t>
       </w:r>
       <w:r>
         <w:rPr>
           <w:color w:val="C00000"/>
         </w:rPr>
-        <w:t xml:space="preserve">1/1023 sec =&gt; this represents 296.150 m. </w:t>
+        <w:t xml:space="preserve">chip rate of 1Mcps =&gt; </w:t>
+      </w:r>
+      <w:r>
+        <w:rPr>
+          <w:color w:val="C00000"/>
+        </w:rPr>
+        <w:t xml:space="preserve">1 chip lasts </w:t>
+      </w:r>
+      <w:r>
+        <w:rPr>
+          <w:color w:val="C00000"/>
+        </w:rPr>
+        <w:t>1/1</w:t>
+      </w:r>
+      <w:r>
+        <w:rPr>
+          <w:color w:val="C00000"/>
+        </w:rPr>
+        <w:t>.</w:t>
+      </w:r>
+      <w:r>
+        <w:rPr>
+          <w:color w:val="C00000"/>
+        </w:rPr>
+        <w:t>023</w:t>
+      </w:r>
+      <w:r>
+        <w:rPr>
+          <w:color w:val="C00000"/>
+        </w:rPr>
+        <w:t>x10e6</w:t>
+      </w:r>
+      <w:r>
+        <w:rPr>
+          <w:color w:val="C00000"/>
+        </w:rPr>
+        <w:t xml:space="preserve"> sec =&gt; this represents 29</w:t>
+      </w:r>
+      <w:r>
+        <w:rPr>
+          <w:color w:val="C00000"/>
+        </w:rPr>
+        <w:t>3</w:t>
+      </w:r>
+      <w:r>
+        <w:rPr>
+          <w:color w:val="C00000"/>
+        </w:rPr>
+        <w:t>.</w:t>
+      </w:r>
+      <w:r>
+        <w:rPr>
+          <w:color w:val="C00000"/>
+        </w:rPr>
+        <w:t>255</w:t>
+      </w:r>
+      <w:r>
+        <w:rPr>
+          <w:color w:val="C00000"/>
+        </w:rPr>
+        <w:t xml:space="preserve"> m. </w:t>
       </w:r>
       <w:proofErr w:type="gramStart"/>
       <w:r>
@@ -6502,13 +6639,25 @@
         <w:rPr>
           <w:color w:val="C00000"/>
         </w:rPr>
+        <w:t>4</w:t>
+      </w:r>
+      <w:r>
+        <w:rPr>
+          <w:color w:val="C00000"/>
+        </w:rPr>
         <w:t xml:space="preserve"> chip, we have an error of </w:t>
       </w:r>
       <w:r>
         <w:rPr>
           <w:color w:val="C00000"/>
         </w:rPr>
-        <w:t>29.615 m</w:t>
+        <w:t xml:space="preserve">41.056 </w:t>
+      </w:r>
+      <w:r>
+        <w:rPr>
+          <w:color w:val="C00000"/>
+        </w:rPr>
+        <w:t>m</w:t>
       </w:r>
       <w:r>
         <w:rPr>
@@ -6586,10 +6735,10 @@
           <w:szCs w:val="20"/>
         </w:rPr>
         <w:object w:dxaOrig="220" w:dyaOrig="279" w14:anchorId="3D9F10F9">
-          <v:shape id="_x0000_i1026" type="#_x0000_t75" alt="" style="width:8.25pt;height:13.7pt;mso-width-percent:0;mso-height-percent:0;mso-width-percent:0;mso-height-percent:0" o:ole="">
+          <v:shape id="_x0000_i1026" type="#_x0000_t75" alt="" style="width:8.15pt;height:13.75pt;mso-width-percent:0;mso-height-percent:0;mso-width-percent:0;mso-height-percent:0" o:ole="">
             <v:imagedata r:id="rId17" o:title=""/>
           </v:shape>
-          <o:OLEObject Type="Embed" ProgID="Equation.DSMT4" ShapeID="_x0000_i1026" DrawAspect="Content" ObjectID="_1650266853" r:id="rId25"/>
+          <o:OLEObject Type="Embed" ProgID="Equation.DSMT4" ShapeID="_x0000_i1026" DrawAspect="Content" ObjectID="_1650395351" r:id="rId22"/>
         </w:object>
       </w:r>
       <w:r>
@@ -6905,6 +7054,9 @@
                 <w:szCs w:val="20"/>
               </w:rPr>
             </w:pPr>
+            <w:r>
+              <w:t xml:space="preserve">41.0557   </w:t>
+            </w:r>
           </w:p>
         </w:tc>
         <w:tc>
@@ -6922,6 +7074,9 @@
                 <w:szCs w:val="20"/>
               </w:rPr>
             </w:pPr>
+            <w:r>
+              <w:t xml:space="preserve">20.5279  </w:t>
+            </w:r>
           </w:p>
         </w:tc>
         <w:tc>
@@ -6939,6 +7094,9 @@
                 <w:szCs w:val="20"/>
               </w:rPr>
             </w:pPr>
+            <w:r>
+              <w:t>5.8651</w:t>
+            </w:r>
           </w:p>
         </w:tc>
       </w:tr>
@@ -6991,6 +7149,12 @@
                 <w:szCs w:val="20"/>
               </w:rPr>
             </w:pPr>
+            <w:r>
+              <w:rPr>
+                <w:szCs w:val="20"/>
+              </w:rPr>
+              <w:t xml:space="preserve">23.4604   </w:t>
+            </w:r>
           </w:p>
         </w:tc>
         <w:tc>
@@ -7008,6 +7172,12 @@
                 <w:szCs w:val="20"/>
               </w:rPr>
             </w:pPr>
+            <w:r>
+              <w:rPr>
+                <w:szCs w:val="20"/>
+              </w:rPr>
+              <w:t xml:space="preserve">11.7302    </w:t>
+            </w:r>
           </w:p>
         </w:tc>
         <w:tc>
@@ -7024,6 +7194,12 @@
                 <w:szCs w:val="20"/>
               </w:rPr>
             </w:pPr>
+            <w:r>
+              <w:rPr>
+                <w:szCs w:val="20"/>
+              </w:rPr>
+              <w:t>2.9326</w:t>
+            </w:r>
           </w:p>
         </w:tc>
       </w:tr>
@@ -7083,7 +7259,7 @@
                     <pic:cNvPicPr/>
                   </pic:nvPicPr>
                   <pic:blipFill>
-                    <a:blip r:embed="rId26" cstate="print">
+                    <a:blip r:embed="rId23" cstate="print">
                       <a:extLst>
                         <a:ext uri="{28A0092B-C50C-407E-A947-70E740481C1C}">
                           <a14:useLocalDpi xmlns:a14="http://schemas.microsoft.com/office/drawing/2010/main" val="0"/>
@@ -7158,7 +7334,7 @@
                     <pic:cNvPicPr/>
                   </pic:nvPicPr>
                   <pic:blipFill>
-                    <a:blip r:embed="rId27" cstate="print">
+                    <a:blip r:embed="rId24" cstate="print">
                       <a:extLst>
                         <a:ext uri="{28A0092B-C50C-407E-A947-70E740481C1C}">
                           <a14:useLocalDpi xmlns:a14="http://schemas.microsoft.com/office/drawing/2010/main" val="0"/>
@@ -7219,7 +7395,7 @@
                     <pic:cNvPicPr/>
                   </pic:nvPicPr>
                   <pic:blipFill>
-                    <a:blip r:embed="rId28" cstate="print">
+                    <a:blip r:embed="rId25" cstate="print">
                       <a:extLst>
                         <a:ext uri="{28A0092B-C50C-407E-A947-70E740481C1C}">
                           <a14:useLocalDpi xmlns:a14="http://schemas.microsoft.com/office/drawing/2010/main" val="0"/>
@@ -7312,6 +7488,7 @@
                                 <w:lang w:val="fr-BE"/>
                               </w:rPr>
                             </w:pPr>
+                            <w:proofErr w:type="gramStart"/>
                             <w:r>
                               <w:rPr>
                                 <w:b/>
@@ -7321,7 +7498,19 @@
                                 <w:szCs w:val="22"/>
                                 <w:lang w:val="fr-BE"/>
                               </w:rPr>
-                              <w:t>d = 0.6</w:t>
+                              <w:t>d</w:t>
+                            </w:r>
+                            <w:proofErr w:type="gramEnd"/>
+                            <w:r>
+                              <w:rPr>
+                                <w:b/>
+                                <w:bCs/>
+                                <w:color w:val="C00000"/>
+                                <w:sz w:val="18"/>
+                                <w:szCs w:val="22"/>
+                                <w:lang w:val="fr-BE"/>
+                              </w:rPr>
+                              <w:t xml:space="preserve"> = 0.6</w:t>
                             </w:r>
                             <w:r>
                               <w:rPr>
@@ -7455,7 +7644,7 @@
           </mc:Choice>
           <mc:Fallback>
             <w:pict>
-              <v:shape w14:anchorId="147BF50A" id="Zone de texte 27" o:spid="_x0000_s1057" type="#_x0000_t202" style="position:absolute;left:0;text-align:left;margin-left:-5.9pt;margin-top:141.7pt;width:487.5pt;height:23.25pt;z-index:251680768;visibility:visible;mso-wrap-style:square;mso-height-percent:0;mso-wrap-distance-left:9pt;mso-wrap-distance-top:0;mso-wrap-distance-right:9pt;mso-wrap-distance-bottom:0;mso-position-horizontal:absolute;mso-position-horizontal-relative:text;mso-position-vertical:absolute;mso-position-vertical-relative:text;mso-height-percent:0;mso-height-relative:margin;v-text-anchor:top" o:gfxdata="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" fillcolor="white [3201]" stroked="f" strokeweight=".5pt">
+              <v:shape w14:anchorId="147BF50A" id="Zone de texte 27" o:spid="_x0000_s1057" type="#_x0000_t202" style="position:absolute;left:0;text-align:left;margin-left:-5.9pt;margin-top:141.7pt;width:487.5pt;height:23.25pt;z-index:251680768;visibility:visible;mso-wrap-style:square;mso-height-percent:0;mso-wrap-distance-left:9pt;mso-wrap-distance-top:0;mso-wrap-distance-right:9pt;mso-wrap-distance-bottom:0;mso-position-horizontal:absolute;mso-position-horizontal-relative:text;mso-position-vertical:absolute;mso-position-vertical-relative:text;mso-height-percent:0;mso-height-relative:margin;v-text-anchor:top" o:gfxdata="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" fillcolor="white [3201]" stroked="f" strokeweight=".5pt">
                 <v:textbox>
                   <w:txbxContent>
                     <w:p>
@@ -7470,6 +7659,7 @@
                           <w:lang w:val="fr-BE"/>
                         </w:rPr>
                       </w:pPr>
+                      <w:proofErr w:type="gramStart"/>
                       <w:r>
                         <w:rPr>
                           <w:b/>
@@ -7479,7 +7669,19 @@
                           <w:szCs w:val="22"/>
                           <w:lang w:val="fr-BE"/>
                         </w:rPr>
-                        <w:t>d = 0.6</w:t>
+                        <w:t>d</w:t>
+                      </w:r>
+                      <w:proofErr w:type="gramEnd"/>
+                      <w:r>
+                        <w:rPr>
+                          <w:b/>
+                          <w:bCs/>
+                          <w:color w:val="C00000"/>
+                          <w:sz w:val="18"/>
+                          <w:szCs w:val="22"/>
+                          <w:lang w:val="fr-BE"/>
+                        </w:rPr>
+                        <w:t xml:space="preserve"> = 0.6</w:t>
                       </w:r>
                       <w:r>
                         <w:rPr>
@@ -7653,7 +7855,7 @@
                     <pic:cNvPicPr/>
                   </pic:nvPicPr>
                   <pic:blipFill>
-                    <a:blip r:embed="rId29">
+                    <a:blip r:embed="rId26">
                       <a:extLst>
                         <a:ext uri="{28A0092B-C50C-407E-A947-70E740481C1C}">
                           <a14:useLocalDpi xmlns:a14="http://schemas.microsoft.com/office/drawing/2010/main" val="0"/>
@@ -7750,7 +7952,7 @@
                     <pic:cNvPicPr/>
                   </pic:nvPicPr>
                   <pic:blipFill>
-                    <a:blip r:embed="rId30" cstate="print">
+                    <a:blip r:embed="rId27" cstate="print">
                       <a:extLst>
                         <a:ext uri="{28A0092B-C50C-407E-A947-70E740481C1C}">
                           <a14:useLocalDpi xmlns:a14="http://schemas.microsoft.com/office/drawing/2010/main" val="0"/>
@@ -7812,7 +8014,7 @@
                     <pic:cNvPicPr/>
                   </pic:nvPicPr>
                   <pic:blipFill>
-                    <a:blip r:embed="rId31" cstate="print">
+                    <a:blip r:embed="rId28" cstate="print">
                       <a:extLst>
                         <a:ext uri="{28A0092B-C50C-407E-A947-70E740481C1C}">
                           <a14:useLocalDpi xmlns:a14="http://schemas.microsoft.com/office/drawing/2010/main" val="0"/>
@@ -7905,6 +8107,7 @@
                                 <w:lang w:val="fr-BE"/>
                               </w:rPr>
                             </w:pPr>
+                            <w:proofErr w:type="gramStart"/>
                             <w:r>
                               <w:rPr>
                                 <w:b/>
@@ -7914,7 +8117,19 @@
                                 <w:szCs w:val="22"/>
                                 <w:lang w:val="fr-BE"/>
                               </w:rPr>
-                              <w:t>d = 0.6</w:t>
+                              <w:t>d</w:t>
+                            </w:r>
+                            <w:proofErr w:type="gramEnd"/>
+                            <w:r>
+                              <w:rPr>
+                                <w:b/>
+                                <w:bCs/>
+                                <w:color w:val="C00000"/>
+                                <w:sz w:val="18"/>
+                                <w:szCs w:val="22"/>
+                                <w:lang w:val="fr-BE"/>
+                              </w:rPr>
+                              <w:t xml:space="preserve"> = 0.6</w:t>
                             </w:r>
                             <w:r>
                               <w:rPr>
@@ -8048,7 +8263,7 @@
           </mc:Choice>
           <mc:Fallback>
             <w:pict>
-              <v:shape w14:anchorId="14B9D40C" id="Zone de texte 47" o:spid="_x0000_s1058" type="#_x0000_t202" style="position:absolute;left:0;text-align:left;margin-left:-8.9pt;margin-top:143.55pt;width:487.5pt;height:23.25pt;z-index:251685888;visibility:visible;mso-wrap-style:square;mso-height-percent:0;mso-wrap-distance-left:9pt;mso-wrap-distance-top:0;mso-wrap-distance-right:9pt;mso-wrap-distance-bottom:0;mso-position-horizontal:absolute;mso-position-horizontal-relative:text;mso-position-vertical:absolute;mso-position-vertical-relative:text;mso-height-percent:0;mso-height-relative:margin;v-text-anchor:top" o:gfxdata="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" fillcolor="white [3201]" stroked="f" strokeweight=".5pt">
+              <v:shape w14:anchorId="14B9D40C" id="Zone de texte 47" o:spid="_x0000_s1058" type="#_x0000_t202" style="position:absolute;left:0;text-align:left;margin-left:-8.9pt;margin-top:143.55pt;width:487.5pt;height:23.25pt;z-index:251685888;visibility:visible;mso-wrap-style:square;mso-height-percent:0;mso-wrap-distance-left:9pt;mso-wrap-distance-top:0;mso-wrap-distance-right:9pt;mso-wrap-distance-bottom:0;mso-position-horizontal:absolute;mso-position-horizontal-relative:text;mso-position-vertical:absolute;mso-position-vertical-relative:text;mso-height-percent:0;mso-height-relative:margin;v-text-anchor:top" o:gfxdata="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" fillcolor="white [3201]" stroked="f" strokeweight=".5pt">
                 <v:textbox>
                   <w:txbxContent>
                     <w:p>
@@ -8063,6 +8278,7 @@
                           <w:lang w:val="fr-BE"/>
                         </w:rPr>
                       </w:pPr>
+                      <w:proofErr w:type="gramStart"/>
                       <w:r>
                         <w:rPr>
                           <w:b/>
@@ -8072,7 +8288,19 @@
                           <w:szCs w:val="22"/>
                           <w:lang w:val="fr-BE"/>
                         </w:rPr>
-                        <w:t>d = 0.6</w:t>
+                        <w:t>d</w:t>
+                      </w:r>
+                      <w:proofErr w:type="gramEnd"/>
+                      <w:r>
+                        <w:rPr>
+                          <w:b/>
+                          <w:bCs/>
+                          <w:color w:val="C00000"/>
+                          <w:sz w:val="18"/>
+                          <w:szCs w:val="22"/>
+                          <w:lang w:val="fr-BE"/>
+                        </w:rPr>
+                        <w:t xml:space="preserve"> = 0.6</w:t>
                       </w:r>
                       <w:r>
                         <w:rPr>
@@ -8245,421 +8473,918 @@
           <w:b w:val="0"/>
           <w:bCs/>
           <w:sz w:val="26"/>
-          <w:lang w:val="fr-BE"/>
-        </w:rPr>
-      </w:pPr>
-      <w:r>
+          <w:lang w:val="en-GB"/>
+        </w:rPr>
+      </w:pPr>
+    </w:p>
+    <w:p>
+      <w:pPr>
+        <w:pStyle w:val="Chapter2title"/>
         <w:rPr>
           <w:rFonts w:ascii="Helvetica" w:hAnsi="Helvetica"/>
           <w:b w:val="0"/>
           <w:bCs/>
-          <w:sz w:val="26"/>
-          <w:lang w:val="fr-BE"/>
-        </w:rPr>
-        <w:t>Note pour moi qu</w:t>
-      </w:r>
+          <w:color w:val="C00000"/>
+          <w:sz w:val="20"/>
+          <w:szCs w:val="18"/>
+          <w:lang w:val="en-GB"/>
+        </w:rPr>
+      </w:pPr>
       <w:r>
         <w:rPr>
           <w:rFonts w:ascii="Helvetica" w:hAnsi="Helvetica"/>
           <w:b w:val="0"/>
           <w:bCs/>
-          <w:sz w:val="26"/>
-          <w:lang w:val="fr-BE"/>
-        </w:rPr>
-        <w:t>and je reprends</w:t>
-      </w:r>
-      <w:r>
+          <w:color w:val="C00000"/>
+          <w:sz w:val="20"/>
+          <w:szCs w:val="18"/>
+          <w:lang w:val="en-GB"/>
+        </w:rPr>
+        <w:t>Visually, we see that the errors have the following values:</w:t>
+      </w:r>
+    </w:p>
+    <w:p>
+      <w:pPr>
+        <w:pStyle w:val="Chapter2title"/>
         <w:rPr>
           <w:rFonts w:ascii="Helvetica" w:hAnsi="Helvetica"/>
           <w:b w:val="0"/>
           <w:bCs/>
-          <w:sz w:val="26"/>
-          <w:lang w:val="fr-BE"/>
-        </w:rPr>
-        <w:t xml:space="preserve">, </w:t>
-      </w:r>
-      <w:proofErr w:type="spellStart"/>
-      <w:r>
+          <w:color w:val="C00000"/>
+          <w:sz w:val="22"/>
+          <w:szCs w:val="20"/>
+          <w:lang w:val="en-GB"/>
+        </w:rPr>
+      </w:pPr>
+    </w:p>
+    <w:tbl>
+      <w:tblPr>
+        <w:tblStyle w:val="Grilledutableau"/>
+        <w:tblW w:w="0" w:type="auto"/>
+        <w:jc w:val="center"/>
+        <w:tblLook w:val="04A0" w:firstRow="1" w:lastRow="0" w:firstColumn="1" w:lastColumn="0" w:noHBand="0" w:noVBand="1"/>
+      </w:tblPr>
+      <w:tblGrid>
+        <w:gridCol w:w="1290"/>
+        <w:gridCol w:w="1012"/>
+        <w:gridCol w:w="6"/>
+        <w:gridCol w:w="1006"/>
+        <w:gridCol w:w="12"/>
+        <w:gridCol w:w="1000"/>
+      </w:tblGrid>
+      <w:tr>
+        <w:trPr>
+          <w:jc w:val="center"/>
+        </w:trPr>
+        <w:tc>
+          <w:tcPr>
+            <w:tcW w:w="1290" w:type="dxa"/>
+          </w:tcPr>
+          <w:p>
+            <w:pPr>
+              <w:autoSpaceDE w:val="0"/>
+              <w:autoSpaceDN w:val="0"/>
+              <w:adjustRightInd w:val="0"/>
+              <w:jc w:val="center"/>
+              <w:rPr>
+                <w:color w:val="C00000"/>
+                <w:szCs w:val="20"/>
+              </w:rPr>
+            </w:pPr>
+          </w:p>
+        </w:tc>
+        <w:tc>
+          <w:tcPr>
+            <w:tcW w:w="3036" w:type="dxa"/>
+            <w:gridSpan w:val="5"/>
+          </w:tcPr>
+          <w:p>
+            <w:pPr>
+              <w:autoSpaceDE w:val="0"/>
+              <w:autoSpaceDN w:val="0"/>
+              <w:adjustRightInd w:val="0"/>
+              <w:jc w:val="center"/>
+              <w:rPr>
+                <w:color w:val="C00000"/>
+                <w:szCs w:val="20"/>
+              </w:rPr>
+            </w:pPr>
+            <w:r>
+              <w:rPr>
+                <w:color w:val="C00000"/>
+                <w:szCs w:val="20"/>
+              </w:rPr>
+              <w:t xml:space="preserve">Multipath Error </w:t>
+            </w:r>
+            <w:r>
+              <w:rPr>
+                <w:color w:val="C00000"/>
+                <w:szCs w:val="20"/>
+              </w:rPr>
+              <w:t>[chip]</w:t>
+            </w:r>
+          </w:p>
+        </w:tc>
+      </w:tr>
+      <w:tr>
+        <w:trPr>
+          <w:jc w:val="center"/>
+        </w:trPr>
+        <w:tc>
+          <w:tcPr>
+            <w:tcW w:w="1290" w:type="dxa"/>
+          </w:tcPr>
+          <w:p>
+            <w:pPr>
+              <w:autoSpaceDE w:val="0"/>
+              <w:autoSpaceDN w:val="0"/>
+              <w:adjustRightInd w:val="0"/>
+              <w:jc w:val="center"/>
+              <w:rPr>
+                <w:color w:val="C00000"/>
+                <w:szCs w:val="20"/>
+              </w:rPr>
+            </w:pPr>
+          </w:p>
+        </w:tc>
+        <w:tc>
+          <w:tcPr>
+            <w:tcW w:w="1012" w:type="dxa"/>
+          </w:tcPr>
+          <w:p>
+            <w:pPr>
+              <w:autoSpaceDE w:val="0"/>
+              <w:autoSpaceDN w:val="0"/>
+              <w:adjustRightInd w:val="0"/>
+              <w:jc w:val="center"/>
+              <w:rPr>
+                <w:color w:val="C00000"/>
+                <w:szCs w:val="20"/>
+              </w:rPr>
+            </w:pPr>
+            <w:r>
+              <w:rPr>
+                <w:i/>
+                <w:color w:val="C00000"/>
+                <w:szCs w:val="20"/>
+              </w:rPr>
+              <w:t>d</w:t>
+            </w:r>
+            <w:r>
+              <w:rPr>
+                <w:color w:val="C00000"/>
+                <w:szCs w:val="20"/>
+              </w:rPr>
+              <w:t xml:space="preserve"> = 0.6</w:t>
+            </w:r>
+          </w:p>
+        </w:tc>
+        <w:tc>
+          <w:tcPr>
+            <w:tcW w:w="1012" w:type="dxa"/>
+            <w:gridSpan w:val="2"/>
+          </w:tcPr>
+          <w:p>
+            <w:pPr>
+              <w:autoSpaceDE w:val="0"/>
+              <w:autoSpaceDN w:val="0"/>
+              <w:adjustRightInd w:val="0"/>
+              <w:jc w:val="center"/>
+              <w:rPr>
+                <w:color w:val="C00000"/>
+                <w:szCs w:val="20"/>
+              </w:rPr>
+            </w:pPr>
+            <w:r>
+              <w:rPr>
+                <w:i/>
+                <w:color w:val="C00000"/>
+                <w:szCs w:val="20"/>
+              </w:rPr>
+              <w:t>d</w:t>
+            </w:r>
+            <w:r>
+              <w:rPr>
+                <w:color w:val="C00000"/>
+                <w:szCs w:val="20"/>
+              </w:rPr>
+              <w:t xml:space="preserve"> = 0.3</w:t>
+            </w:r>
+          </w:p>
+        </w:tc>
+        <w:tc>
+          <w:tcPr>
+            <w:tcW w:w="1012" w:type="dxa"/>
+            <w:gridSpan w:val="2"/>
+          </w:tcPr>
+          <w:p>
+            <w:pPr>
+              <w:autoSpaceDE w:val="0"/>
+              <w:autoSpaceDN w:val="0"/>
+              <w:adjustRightInd w:val="0"/>
+              <w:jc w:val="center"/>
+              <w:rPr>
+                <w:color w:val="C00000"/>
+                <w:szCs w:val="20"/>
+              </w:rPr>
+            </w:pPr>
+            <w:r>
+              <w:rPr>
+                <w:i/>
+                <w:color w:val="C00000"/>
+                <w:szCs w:val="20"/>
+              </w:rPr>
+              <w:t>d</w:t>
+            </w:r>
+            <w:r>
+              <w:rPr>
+                <w:color w:val="C00000"/>
+                <w:szCs w:val="20"/>
+              </w:rPr>
+              <w:t xml:space="preserve"> = 0.1</w:t>
+            </w:r>
+          </w:p>
+        </w:tc>
+      </w:tr>
+      <w:tr>
+        <w:trPr>
+          <w:jc w:val="center"/>
+        </w:trPr>
+        <w:tc>
+          <w:tcPr>
+            <w:tcW w:w="1290" w:type="dxa"/>
+          </w:tcPr>
+          <w:p>
+            <w:pPr>
+              <w:autoSpaceDE w:val="0"/>
+              <w:autoSpaceDN w:val="0"/>
+              <w:adjustRightInd w:val="0"/>
+              <w:jc w:val="center"/>
+              <w:rPr>
+                <w:color w:val="C00000"/>
+                <w:szCs w:val="20"/>
+              </w:rPr>
+            </w:pPr>
+            <w:r>
+              <w:rPr>
+                <w:color w:val="C00000"/>
+                <w:szCs w:val="20"/>
+              </w:rPr>
+              <w:t>BPSK</w:t>
+            </w:r>
+          </w:p>
+        </w:tc>
+        <w:tc>
+          <w:tcPr>
+            <w:tcW w:w="1012" w:type="dxa"/>
+          </w:tcPr>
+          <w:p>
+            <w:pPr>
+              <w:autoSpaceDE w:val="0"/>
+              <w:autoSpaceDN w:val="0"/>
+              <w:adjustRightInd w:val="0"/>
+              <w:jc w:val="center"/>
+              <w:rPr>
+                <w:color w:val="C00000"/>
+                <w:szCs w:val="20"/>
+              </w:rPr>
+            </w:pPr>
+            <w:r>
+              <w:rPr>
+                <w:color w:val="C00000"/>
+                <w:szCs w:val="20"/>
+              </w:rPr>
+              <w:t>0.1</w:t>
+            </w:r>
+            <w:r>
+              <w:rPr>
+                <w:color w:val="C00000"/>
+                <w:szCs w:val="20"/>
+              </w:rPr>
+              <w:t>4</w:t>
+            </w:r>
+          </w:p>
+        </w:tc>
+        <w:tc>
+          <w:tcPr>
+            <w:tcW w:w="1012" w:type="dxa"/>
+            <w:gridSpan w:val="2"/>
+          </w:tcPr>
+          <w:p>
+            <w:pPr>
+              <w:autoSpaceDE w:val="0"/>
+              <w:autoSpaceDN w:val="0"/>
+              <w:adjustRightInd w:val="0"/>
+              <w:jc w:val="center"/>
+              <w:rPr>
+                <w:color w:val="C00000"/>
+                <w:szCs w:val="20"/>
+              </w:rPr>
+            </w:pPr>
+            <w:r>
+              <w:rPr>
+                <w:color w:val="C00000"/>
+                <w:szCs w:val="20"/>
+              </w:rPr>
+              <w:t>0.07</w:t>
+            </w:r>
+          </w:p>
+        </w:tc>
+        <w:tc>
+          <w:tcPr>
+            <w:tcW w:w="1012" w:type="dxa"/>
+            <w:gridSpan w:val="2"/>
+          </w:tcPr>
+          <w:p>
+            <w:pPr>
+              <w:autoSpaceDE w:val="0"/>
+              <w:autoSpaceDN w:val="0"/>
+              <w:adjustRightInd w:val="0"/>
+              <w:jc w:val="center"/>
+              <w:rPr>
+                <w:color w:val="C00000"/>
+                <w:szCs w:val="20"/>
+              </w:rPr>
+            </w:pPr>
+            <w:r>
+              <w:rPr>
+                <w:color w:val="C00000"/>
+                <w:szCs w:val="20"/>
+              </w:rPr>
+              <w:t>0.02</w:t>
+            </w:r>
+          </w:p>
+        </w:tc>
+      </w:tr>
+      <w:tr>
+        <w:trPr>
+          <w:jc w:val="center"/>
+        </w:trPr>
+        <w:tc>
+          <w:tcPr>
+            <w:tcW w:w="1290" w:type="dxa"/>
+          </w:tcPr>
+          <w:p>
+            <w:pPr>
+              <w:autoSpaceDE w:val="0"/>
+              <w:autoSpaceDN w:val="0"/>
+              <w:adjustRightInd w:val="0"/>
+              <w:jc w:val="center"/>
+              <w:rPr>
+                <w:color w:val="C00000"/>
+                <w:szCs w:val="20"/>
+              </w:rPr>
+            </w:pPr>
+            <w:proofErr w:type="gramStart"/>
+            <w:r>
+              <w:rPr>
+                <w:color w:val="C00000"/>
+                <w:szCs w:val="20"/>
+              </w:rPr>
+              <w:t>BOC(</w:t>
+            </w:r>
+            <w:proofErr w:type="gramEnd"/>
+            <w:r>
+              <w:rPr>
+                <w:color w:val="C00000"/>
+                <w:szCs w:val="20"/>
+              </w:rPr>
+              <w:t>1,1)</w:t>
+            </w:r>
+          </w:p>
+        </w:tc>
+        <w:tc>
+          <w:tcPr>
+            <w:tcW w:w="1018" w:type="dxa"/>
+            <w:gridSpan w:val="2"/>
+          </w:tcPr>
+          <w:p>
+            <w:pPr>
+              <w:autoSpaceDE w:val="0"/>
+              <w:autoSpaceDN w:val="0"/>
+              <w:adjustRightInd w:val="0"/>
+              <w:jc w:val="center"/>
+              <w:rPr>
+                <w:color w:val="C00000"/>
+                <w:szCs w:val="20"/>
+              </w:rPr>
+            </w:pPr>
+            <w:r>
+              <w:rPr>
+                <w:color w:val="C00000"/>
+                <w:szCs w:val="20"/>
+              </w:rPr>
+              <w:t>0.</w:t>
+            </w:r>
+            <w:r>
+              <w:rPr>
+                <w:color w:val="C00000"/>
+                <w:szCs w:val="20"/>
+              </w:rPr>
+              <w:t>08</w:t>
+            </w:r>
+          </w:p>
+        </w:tc>
+        <w:tc>
+          <w:tcPr>
+            <w:tcW w:w="1018" w:type="dxa"/>
+            <w:gridSpan w:val="2"/>
+          </w:tcPr>
+          <w:p>
+            <w:pPr>
+              <w:autoSpaceDE w:val="0"/>
+              <w:autoSpaceDN w:val="0"/>
+              <w:adjustRightInd w:val="0"/>
+              <w:jc w:val="center"/>
+              <w:rPr>
+                <w:color w:val="C00000"/>
+                <w:szCs w:val="20"/>
+              </w:rPr>
+            </w:pPr>
+            <w:r>
+              <w:rPr>
+                <w:color w:val="C00000"/>
+                <w:szCs w:val="20"/>
+              </w:rPr>
+              <w:t>0.04</w:t>
+            </w:r>
+          </w:p>
+        </w:tc>
+        <w:tc>
+          <w:tcPr>
+            <w:tcW w:w="1000" w:type="dxa"/>
+          </w:tcPr>
+          <w:p>
+            <w:pPr>
+              <w:autoSpaceDE w:val="0"/>
+              <w:autoSpaceDN w:val="0"/>
+              <w:adjustRightInd w:val="0"/>
+              <w:jc w:val="center"/>
+              <w:rPr>
+                <w:color w:val="C00000"/>
+                <w:szCs w:val="20"/>
+              </w:rPr>
+            </w:pPr>
+            <w:r>
+              <w:rPr>
+                <w:color w:val="C00000"/>
+                <w:szCs w:val="20"/>
+              </w:rPr>
+              <w:t>0.01</w:t>
+            </w:r>
+          </w:p>
+        </w:tc>
+      </w:tr>
+    </w:tbl>
+    <w:p>
+      <w:pPr>
+        <w:pStyle w:val="Chapter2title"/>
         <w:rPr>
           <w:rFonts w:ascii="Helvetica" w:hAnsi="Helvetica"/>
           <w:b w:val="0"/>
           <w:bCs/>
-          <w:sz w:val="26"/>
-          <w:lang w:val="fr-BE"/>
-        </w:rPr>
-        <w:t>matlab</w:t>
-      </w:r>
-      <w:proofErr w:type="spellEnd"/>
-      <w:r>
+          <w:color w:val="C00000"/>
+          <w:sz w:val="22"/>
+          <w:szCs w:val="20"/>
+          <w:lang w:val="en-GB"/>
+        </w:rPr>
+      </w:pPr>
+    </w:p>
+    <w:p>
+      <w:pPr>
+        <w:pStyle w:val="Chapter2title"/>
         <w:rPr>
           <w:rFonts w:ascii="Helvetica" w:hAnsi="Helvetica"/>
           <w:b w:val="0"/>
           <w:bCs/>
-          <w:sz w:val="26"/>
-          <w:lang w:val="fr-BE"/>
-        </w:rPr>
-        <w:t xml:space="preserve"> planté</w:t>
-      </w:r>
+          <w:color w:val="C00000"/>
+          <w:sz w:val="20"/>
+          <w:szCs w:val="18"/>
+          <w:lang w:val="en-GB"/>
+        </w:rPr>
+      </w:pPr>
       <w:r>
         <w:rPr>
           <w:rFonts w:ascii="Helvetica" w:hAnsi="Helvetica"/>
           <w:b w:val="0"/>
           <w:bCs/>
-          <w:sz w:val="26"/>
-          <w:lang w:val="fr-BE"/>
-        </w:rPr>
-        <w:t>:</w:t>
-      </w:r>
-    </w:p>
-    <w:p>
-      <w:pPr>
-        <w:pStyle w:val="Chapter2title"/>
+          <w:color w:val="C00000"/>
+          <w:sz w:val="20"/>
+          <w:szCs w:val="18"/>
+          <w:lang w:val="en-GB"/>
+        </w:rPr>
+        <w:t>w</w:t>
+      </w:r>
+      <w:r>
         <w:rPr>
           <w:rFonts w:ascii="Helvetica" w:hAnsi="Helvetica"/>
           <w:b w:val="0"/>
           <w:bCs/>
-          <w:sz w:val="26"/>
-          <w:lang w:val="fr-BE"/>
-        </w:rPr>
-      </w:pPr>
+          <w:color w:val="C00000"/>
+          <w:sz w:val="20"/>
+          <w:szCs w:val="18"/>
+          <w:lang w:val="en-GB"/>
+        </w:rPr>
+        <w:t xml:space="preserve">hich lead to the values in meters provided in previous table. </w:t>
+      </w:r>
       <w:r>
         <w:rPr>
           <w:rFonts w:ascii="Helvetica" w:hAnsi="Helvetica"/>
           <w:b w:val="0"/>
           <w:bCs/>
-          <w:sz w:val="26"/>
-          <w:lang w:val="fr-BE"/>
-        </w:rPr>
-        <w:t xml:space="preserve">Pour BPSK, d = 0.6, on a </w:t>
-      </w:r>
-      <w:proofErr w:type="spellStart"/>
+          <w:color w:val="C00000"/>
+          <w:sz w:val="20"/>
+          <w:szCs w:val="18"/>
+          <w:lang w:val="en-GB"/>
+        </w:rPr>
+        <w:t xml:space="preserve">We see that for both modulations, the error is decreasing when the spacing is reduced. </w:t>
+      </w:r>
       <w:r>
         <w:rPr>
           <w:rFonts w:ascii="Helvetica" w:hAnsi="Helvetica"/>
           <w:b w:val="0"/>
           <w:bCs/>
-          <w:sz w:val="26"/>
-          <w:lang w:val="fr-BE"/>
-        </w:rPr>
-        <w:t>discr_LOS</w:t>
-      </w:r>
-      <w:proofErr w:type="spellEnd"/>
+          <w:color w:val="C00000"/>
+          <w:sz w:val="20"/>
+          <w:szCs w:val="18"/>
+          <w:lang w:val="en-GB"/>
+        </w:rPr>
+        <w:t>This is because a</w:t>
+      </w:r>
       <w:r>
         <w:rPr>
           <w:rFonts w:ascii="Helvetica" w:hAnsi="Helvetica"/>
           <w:b w:val="0"/>
           <w:bCs/>
-          <w:sz w:val="26"/>
-          <w:lang w:val="fr-BE"/>
-        </w:rPr>
-        <w:t xml:space="preserve"> = 0 pour l'indice 2001, on a </w:t>
-      </w:r>
-      <w:proofErr w:type="spellStart"/>
+          <w:color w:val="C00000"/>
+          <w:sz w:val="20"/>
+          <w:szCs w:val="18"/>
+          <w:lang w:val="en-GB"/>
+        </w:rPr>
+        <w:t xml:space="preserve"> smaller correlator spacing</w:t>
+      </w:r>
       <w:r>
         <w:rPr>
           <w:rFonts w:ascii="Helvetica" w:hAnsi="Helvetica"/>
           <w:b w:val="0"/>
           <w:bCs/>
-          <w:sz w:val="26"/>
-          <w:lang w:val="fr-BE"/>
-        </w:rPr>
-        <w:t>discr_total</w:t>
-      </w:r>
-      <w:proofErr w:type="spellEnd"/>
+          <w:color w:val="C00000"/>
+          <w:sz w:val="20"/>
+          <w:szCs w:val="18"/>
+          <w:lang w:val="en-GB"/>
+        </w:rPr>
+        <w:t xml:space="preserve"> reduces</w:t>
+      </w:r>
       <w:r>
         <w:rPr>
           <w:rFonts w:ascii="Helvetica" w:hAnsi="Helvetica"/>
           <w:b w:val="0"/>
           <w:bCs/>
-          <w:sz w:val="26"/>
-          <w:lang w:val="fr-BE"/>
-        </w:rPr>
-        <w:t xml:space="preserve"> = 0 pour l'indice 2151</w:t>
-      </w:r>
+          <w:color w:val="C00000"/>
+          <w:sz w:val="20"/>
+          <w:szCs w:val="18"/>
+          <w:lang w:val="en-GB"/>
+        </w:rPr>
+        <w:t xml:space="preserve"> </w:t>
+      </w:r>
+      <w:proofErr w:type="spellStart"/>
       <w:r>
         <w:rPr>
           <w:rFonts w:ascii="Helvetica" w:hAnsi="Helvetica"/>
           <w:b w:val="0"/>
           <w:bCs/>
-          <w:sz w:val="26"/>
-          <w:lang w:val="fr-BE"/>
-        </w:rPr>
-        <w:t xml:space="preserve">, </w:t>
-      </w:r>
+          <w:color w:val="C00000"/>
+          <w:sz w:val="20"/>
+          <w:szCs w:val="18"/>
+          <w:lang w:val="en-GB"/>
+        </w:rPr>
+        <w:t>pseudorange</w:t>
+      </w:r>
+      <w:proofErr w:type="spellEnd"/>
       <w:r>
         <w:rPr>
           <w:rFonts w:ascii="Helvetica" w:hAnsi="Helvetica"/>
           <w:b w:val="0"/>
           <w:bCs/>
-          <w:sz w:val="26"/>
-          <w:lang w:val="fr-BE"/>
-        </w:rPr>
-        <w:t xml:space="preserve">=&gt; regarder </w:t>
-      </w:r>
-      <w:proofErr w:type="spellStart"/>
+          <w:color w:val="C00000"/>
+          <w:sz w:val="20"/>
+          <w:szCs w:val="18"/>
+          <w:lang w:val="en-GB"/>
+        </w:rPr>
+        <w:t xml:space="preserve"> error</w:t>
+      </w:r>
       <w:r>
         <w:rPr>
           <w:rFonts w:ascii="Helvetica" w:hAnsi="Helvetica"/>
           <w:b w:val="0"/>
           <w:bCs/>
-          <w:sz w:val="26"/>
-          <w:lang w:val="fr-BE"/>
-        </w:rPr>
-        <w:t>dtau</w:t>
-      </w:r>
-      <w:proofErr w:type="spellEnd"/>
+          <w:color w:val="C00000"/>
+          <w:sz w:val="20"/>
+          <w:szCs w:val="18"/>
+          <w:lang w:val="en-GB"/>
+        </w:rPr>
+        <w:t xml:space="preserve">. </w:t>
+      </w:r>
+      <w:proofErr w:type="gramStart"/>
       <w:r>
         <w:rPr>
           <w:rFonts w:ascii="Helvetica" w:hAnsi="Helvetica"/>
           <w:b w:val="0"/>
           <w:bCs/>
-          <w:sz w:val="26"/>
-          <w:lang w:val="fr-BE"/>
-        </w:rPr>
-        <w:t xml:space="preserve">(2001) – </w:t>
-      </w:r>
-      <w:proofErr w:type="spellStart"/>
+          <w:color w:val="C00000"/>
+          <w:sz w:val="20"/>
+          <w:szCs w:val="18"/>
+          <w:lang w:val="en-GB"/>
+        </w:rPr>
+        <w:t>Indeed</w:t>
+      </w:r>
+      <w:proofErr w:type="gramEnd"/>
       <w:r>
         <w:rPr>
           <w:rFonts w:ascii="Helvetica" w:hAnsi="Helvetica"/>
           <w:b w:val="0"/>
           <w:bCs/>
-          <w:sz w:val="26"/>
-          <w:lang w:val="fr-BE"/>
-        </w:rPr>
-        <w:t>dtau</w:t>
-      </w:r>
-      <w:proofErr w:type="spellEnd"/>
+          <w:color w:val="C00000"/>
+          <w:sz w:val="20"/>
+          <w:szCs w:val="18"/>
+          <w:lang w:val="en-GB"/>
+        </w:rPr>
+        <w:t xml:space="preserve"> the </w:t>
+      </w:r>
       <w:r>
         <w:rPr>
           <w:rFonts w:ascii="Helvetica" w:hAnsi="Helvetica"/>
           <w:b w:val="0"/>
           <w:bCs/>
-          <w:sz w:val="26"/>
-          <w:lang w:val="fr-BE"/>
-        </w:rPr>
-        <w:t xml:space="preserve">(2151) pour avoir la chip </w:t>
-      </w:r>
-      <w:proofErr w:type="spellStart"/>
+          <w:color w:val="C00000"/>
+          <w:sz w:val="20"/>
+          <w:szCs w:val="18"/>
+          <w:lang w:val="en-GB"/>
+        </w:rPr>
+        <w:t>DLL discriminator is less distorted.</w:t>
+      </w:r>
       <w:r>
         <w:rPr>
           <w:rFonts w:ascii="Helvetica" w:hAnsi="Helvetica"/>
           <w:b w:val="0"/>
           <w:bCs/>
-          <w:sz w:val="26"/>
-          <w:lang w:val="fr-BE"/>
-        </w:rPr>
-        <w:t>diff</w:t>
-      </w:r>
-      <w:proofErr w:type="spellEnd"/>
+          <w:color w:val="C00000"/>
+          <w:sz w:val="20"/>
+          <w:szCs w:val="18"/>
+          <w:lang w:val="en-GB"/>
+        </w:rPr>
+        <w:t xml:space="preserve"> </w:t>
+      </w:r>
+      <w:proofErr w:type="gramStart"/>
       <w:r>
         <w:rPr>
           <w:rFonts w:ascii="Helvetica" w:hAnsi="Helvetica"/>
           <w:b w:val="0"/>
           <w:bCs/>
-          <w:sz w:val="26"/>
-          <w:lang w:val="fr-BE"/>
-        </w:rPr>
-        <w:t xml:space="preserve">. </w:t>
-      </w:r>
-    </w:p>
-    <w:p>
-      <w:pPr>
-        <w:pStyle w:val="Chapter2title"/>
-        <w:numPr>
-          <w:ilvl w:val="0"/>
-          <w:numId w:val="47"/>
-        </w:numPr>
+          <w:color w:val="C00000"/>
+          <w:sz w:val="20"/>
+          <w:szCs w:val="18"/>
+          <w:lang w:val="en-GB"/>
+        </w:rPr>
+        <w:t>However</w:t>
+      </w:r>
+      <w:proofErr w:type="gramEnd"/>
+      <w:r>
         <w:rPr>
           <w:rFonts w:ascii="Helvetica" w:hAnsi="Helvetica"/>
           <w:b w:val="0"/>
           <w:bCs/>
-          <w:sz w:val="26"/>
+          <w:color w:val="C00000"/>
+          <w:sz w:val="20"/>
+          <w:szCs w:val="18"/>
           <w:lang w:val="en-GB"/>
         </w:rPr>
-      </w:pPr>
-      <w:proofErr w:type="spellStart"/>
+        <w:t xml:space="preserve"> </w:t>
+      </w:r>
       <w:r>
         <w:rPr>
           <w:rFonts w:ascii="Helvetica" w:hAnsi="Helvetica"/>
           <w:b w:val="0"/>
           <w:bCs/>
-          <w:sz w:val="26"/>
+          <w:color w:val="C00000"/>
+          <w:sz w:val="20"/>
+          <w:szCs w:val="18"/>
           <w:lang w:val="en-GB"/>
         </w:rPr>
-        <w:t>dtau</w:t>
-      </w:r>
-      <w:proofErr w:type="spellEnd"/>
+        <w:t>a spacing reduction decreases the tolerance to dynamics</w:t>
+      </w:r>
       <w:r>
         <w:rPr>
           <w:rFonts w:ascii="Helvetica" w:hAnsi="Helvetica"/>
           <w:b w:val="0"/>
           <w:bCs/>
-          <w:sz w:val="26"/>
+          <w:color w:val="C00000"/>
+          <w:sz w:val="20"/>
+          <w:szCs w:val="18"/>
           <w:lang w:val="en-GB"/>
         </w:rPr>
-        <w:t>(</w:t>
-      </w:r>
+        <w:t xml:space="preserve">, and it has implications on the receiver front-end (a good </w:t>
+      </w:r>
+      <w:proofErr w:type="spellStart"/>
       <w:r>
         <w:rPr>
           <w:rFonts w:ascii="Helvetica" w:hAnsi="Helvetica"/>
           <w:b w:val="0"/>
           <w:bCs/>
-          <w:sz w:val="26"/>
+          <w:color w:val="C00000"/>
+          <w:sz w:val="20"/>
+          <w:szCs w:val="18"/>
           <w:lang w:val="en-GB"/>
         </w:rPr>
-        <w:t>find(~</w:t>
-      </w:r>
-      <w:proofErr w:type="spellStart"/>
+        <w:t>analog</w:t>
+      </w:r>
+      <w:proofErr w:type="spellEnd"/>
       <w:r>
         <w:rPr>
           <w:rFonts w:ascii="Helvetica" w:hAnsi="Helvetica"/>
           <w:b w:val="0"/>
           <w:bCs/>
-          <w:sz w:val="26"/>
+          <w:color w:val="C00000"/>
+          <w:sz w:val="20"/>
+          <w:szCs w:val="18"/>
           <w:lang w:val="en-GB"/>
         </w:rPr>
-        <w:t>discr_LOS</w:t>
-      </w:r>
-      <w:proofErr w:type="spellEnd"/>
-      <w:proofErr w:type="gramStart"/>
+        <w:t>-to-digital converter</w:t>
+      </w:r>
       <w:r>
         <w:rPr>
           <w:rFonts w:ascii="Helvetica" w:hAnsi="Helvetica"/>
           <w:b w:val="0"/>
           <w:bCs/>
-          <w:sz w:val="26"/>
+          <w:color w:val="C00000"/>
+          <w:sz w:val="20"/>
+          <w:szCs w:val="18"/>
           <w:lang w:val="en-GB"/>
         </w:rPr>
-        <w:t>)</w:t>
+        <w:t xml:space="preserve"> is required</w:t>
       </w:r>
       <w:r>
         <w:rPr>
           <w:rFonts w:ascii="Helvetica" w:hAnsi="Helvetica"/>
           <w:b w:val="0"/>
           <w:bCs/>
-          <w:sz w:val="26"/>
+          <w:color w:val="C00000"/>
+          <w:sz w:val="20"/>
+          <w:szCs w:val="18"/>
           <w:lang w:val="en-GB"/>
         </w:rPr>
-        <w:t>)</w:t>
+        <w:t>. It increases the hardware complexity</w:t>
       </w:r>
       <w:r>
         <w:rPr>
           <w:rFonts w:ascii="Helvetica" w:hAnsi="Helvetica"/>
           <w:b w:val="0"/>
           <w:bCs/>
-          <w:sz w:val="26"/>
+          <w:color w:val="C00000"/>
+          <w:sz w:val="20"/>
+          <w:szCs w:val="18"/>
           <w:lang w:val="en-GB"/>
         </w:rPr>
-        <w:t xml:space="preserve"> </w:t>
+        <w:t>)</w:t>
       </w:r>
       <w:r>
         <w:rPr>
           <w:rFonts w:ascii="Helvetica" w:hAnsi="Helvetica"/>
           <w:b w:val="0"/>
           <w:bCs/>
-          <w:sz w:val="26"/>
+          <w:color w:val="C00000"/>
+          <w:sz w:val="20"/>
+          <w:szCs w:val="18"/>
           <w:lang w:val="en-GB"/>
         </w:rPr>
-        <w:t xml:space="preserve"> -</w:t>
-      </w:r>
-      <w:proofErr w:type="gramEnd"/>
-      <w:r>
+        <w:t>.</w:t>
+      </w:r>
+    </w:p>
+    <w:p>
+      <w:pPr>
+        <w:pStyle w:val="Chapter2title"/>
         <w:rPr>
           <w:rFonts w:ascii="Helvetica" w:hAnsi="Helvetica"/>
           <w:b w:val="0"/>
           <w:bCs/>
-          <w:sz w:val="26"/>
+          <w:color w:val="C00000"/>
+          <w:sz w:val="20"/>
+          <w:szCs w:val="18"/>
           <w:lang w:val="en-GB"/>
         </w:rPr>
-        <w:t xml:space="preserve"> </w:t>
-      </w:r>
-      <w:proofErr w:type="spellStart"/>
-      <w:r>
+      </w:pPr>
+    </w:p>
+    <w:p>
+      <w:pPr>
+        <w:pStyle w:val="Chapter2title"/>
         <w:rPr>
           <w:rFonts w:ascii="Helvetica" w:hAnsi="Helvetica"/>
           <w:b w:val="0"/>
           <w:bCs/>
-          <w:sz w:val="26"/>
+          <w:color w:val="C00000"/>
+          <w:sz w:val="20"/>
+          <w:szCs w:val="18"/>
           <w:lang w:val="en-GB"/>
         </w:rPr>
-        <w:t>dtau</w:t>
-      </w:r>
-      <w:proofErr w:type="spellEnd"/>
+      </w:pPr>
       <w:r>
         <w:rPr>
           <w:rFonts w:ascii="Helvetica" w:hAnsi="Helvetica"/>
           <w:b w:val="0"/>
           <w:bCs/>
-          <w:sz w:val="26"/>
+          <w:color w:val="C00000"/>
+          <w:sz w:val="20"/>
+          <w:szCs w:val="18"/>
           <w:lang w:val="en-GB"/>
         </w:rPr>
-        <w:t>(</w:t>
-      </w:r>
+        <w:t xml:space="preserve">We also observe that the error is more important for BPSK than BOC, for the same distance d. </w:t>
+      </w:r>
+      <w:proofErr w:type="gramStart"/>
       <w:r>
         <w:rPr>
           <w:rFonts w:ascii="Helvetica" w:hAnsi="Helvetica"/>
           <w:b w:val="0"/>
           <w:bCs/>
-          <w:sz w:val="26"/>
+          <w:color w:val="C00000"/>
+          <w:sz w:val="20"/>
+          <w:szCs w:val="18"/>
           <w:lang w:val="en-GB"/>
         </w:rPr>
-        <w:t>find(~</w:t>
-      </w:r>
-      <w:proofErr w:type="spellStart"/>
+        <w:t>BOC(</w:t>
+      </w:r>
+      <w:proofErr w:type="gramEnd"/>
       <w:r>
         <w:rPr>
           <w:rFonts w:ascii="Helvetica" w:hAnsi="Helvetica"/>
           <w:b w:val="0"/>
           <w:bCs/>
-          <w:sz w:val="26"/>
+          <w:color w:val="C00000"/>
+          <w:sz w:val="20"/>
+          <w:szCs w:val="18"/>
           <w:lang w:val="en-GB"/>
         </w:rPr>
-        <w:t>d</w:t>
+        <w:t>1,1) signals are</w:t>
       </w:r>
       <w:r>
         <w:rPr>
           <w:rFonts w:ascii="Helvetica" w:hAnsi="Helvetica"/>
           <w:b w:val="0"/>
           <w:bCs/>
-          <w:sz w:val="26"/>
+          <w:color w:val="C00000"/>
+          <w:sz w:val="20"/>
+          <w:szCs w:val="18"/>
           <w:lang w:val="en-GB"/>
         </w:rPr>
-        <w:t>iscr_total</w:t>
-      </w:r>
-      <w:proofErr w:type="spellEnd"/>
+        <w:t xml:space="preserve"> indeed</w:t>
+      </w:r>
       <w:r>
         <w:rPr>
           <w:rFonts w:ascii="Helvetica" w:hAnsi="Helvetica"/>
           <w:b w:val="0"/>
           <w:bCs/>
-          <w:sz w:val="26"/>
+          <w:color w:val="C00000"/>
+          <w:sz w:val="20"/>
+          <w:szCs w:val="18"/>
           <w:lang w:val="en-GB"/>
         </w:rPr>
-        <w:t>)</w:t>
+        <w:t xml:space="preserve"> better to handle multipath signals</w:t>
       </w:r>
       <w:r>
         <w:rPr>
           <w:rFonts w:ascii="Helvetica" w:hAnsi="Helvetica"/>
           <w:b w:val="0"/>
           <w:bCs/>
-          <w:sz w:val="26"/>
+          <w:color w:val="C00000"/>
+          <w:sz w:val="20"/>
+          <w:szCs w:val="18"/>
           <w:lang w:val="en-GB"/>
         </w:rPr>
-        <w:t>)</w:t>
-      </w:r>
-    </w:p>
-    <w:p>
-      <w:pPr>
-        <w:pStyle w:val="Chapter2title"/>
+        <w:t>, because the main peak</w:t>
+      </w:r>
+      <w:r>
         <w:rPr>
           <w:rFonts w:ascii="Helvetica" w:hAnsi="Helvetica"/>
           <w:b w:val="0"/>
           <w:bCs/>
-          <w:sz w:val="26"/>
+          <w:color w:val="C00000"/>
+          <w:sz w:val="20"/>
+          <w:szCs w:val="18"/>
           <w:lang w:val="en-GB"/>
         </w:rPr>
-      </w:pPr>
+        <w:t xml:space="preserve"> of the correlation</w:t>
+      </w:r>
+      <w:r>
+        <w:rPr>
+          <w:rFonts w:ascii="Helvetica" w:hAnsi="Helvetica"/>
+          <w:b w:val="0"/>
+          <w:bCs/>
+          <w:color w:val="C00000"/>
+          <w:sz w:val="20"/>
+          <w:szCs w:val="18"/>
+          <w:lang w:val="en-GB"/>
+        </w:rPr>
+        <w:t xml:space="preserve"> is narrower. </w:t>
+      </w:r>
     </w:p>
     <w:p>
       <w:pPr>
@@ -8676,26 +9401,16 @@
         <w:pStyle w:val="Chapter2title"/>
         <w:rPr>
           <w:rFonts w:ascii="Helvetica" w:hAnsi="Helvetica"/>
+          <w:bCs/>
           <w:sz w:val="26"/>
           <w:lang w:val="en-GB"/>
         </w:rPr>
       </w:pPr>
-    </w:p>
-    <w:p>
-      <w:pPr>
-        <w:pStyle w:val="Chapter2title"/>
-        <w:rPr>
-          <w:rFonts w:ascii="Helvetica" w:hAnsi="Helvetica"/>
-          <w:bCs/>
-          <w:sz w:val="26"/>
-          <w:lang w:val="fr-BE"/>
-        </w:rPr>
-      </w:pPr>
       <w:r>
         <w:rPr>
           <w:rFonts w:ascii="Helvetica" w:hAnsi="Helvetica"/>
           <w:sz w:val="26"/>
-          <w:lang w:val="fr-BE"/>
+          <w:lang w:val="en-GB"/>
         </w:rPr>
         <w:t xml:space="preserve">Question </w:t>
       </w:r>
@@ -8703,7 +9418,7 @@
         <w:rPr>
           <w:rFonts w:ascii="Helvetica" w:hAnsi="Helvetica"/>
           <w:sz w:val="26"/>
-          <w:lang w:val="fr-BE"/>
+          <w:lang w:val="en-GB"/>
         </w:rPr>
         <w:t>2.</w:t>
       </w:r>
@@ -8711,7 +9426,7 @@
         <w:rPr>
           <w:rFonts w:ascii="Helvetica" w:hAnsi="Helvetica"/>
           <w:sz w:val="26"/>
-          <w:lang w:val="fr-BE"/>
+          <w:lang w:val="en-GB"/>
         </w:rPr>
         <w:t>4</w:t>
       </w:r>
@@ -8726,32 +9441,32 @@
       <w:r>
         <w:t xml:space="preserve">small </w:t>
       </w:r>
-      <w:r>
-        <w:t>Matlab function to compute the code multipath error f</w:t>
-      </w:r>
-      <w:r>
-        <w:t>rom a given discriminator function. An example of Matlab code is provided below that you can use to complement the “</w:t>
-      </w:r>
       <w:proofErr w:type="spellStart"/>
       <w:r>
+        <w:t>Matlab</w:t>
+      </w:r>
+      <w:proofErr w:type="spellEnd"/>
+      <w:r>
+        <w:t xml:space="preserve"> function to compute the code multipath error f</w:t>
+      </w:r>
+      <w:r>
+        <w:t xml:space="preserve">rom a given discriminator function. An example of </w:t>
+      </w:r>
+      <w:proofErr w:type="spellStart"/>
+      <w:r>
+        <w:t>Matlab</w:t>
+      </w:r>
+      <w:proofErr w:type="spellEnd"/>
+      <w:r>
+        <w:t xml:space="preserve"> code is provided below that you can use to complement the “</w:t>
+      </w:r>
+      <w:proofErr w:type="spellStart"/>
+      <w:r>
         <w:t>compute_multipath_error</w:t>
       </w:r>
       <w:proofErr w:type="spellEnd"/>
       <w:r>
-        <w:t xml:space="preserve"> (</w:t>
-      </w:r>
-      <w:proofErr w:type="spellStart"/>
-      <w:proofErr w:type="gramStart"/>
-      <w:r>
-        <w:t>settings,discr</w:t>
-      </w:r>
-      <w:proofErr w:type="gramEnd"/>
-      <w:r>
-        <w:t>_function</w:t>
-      </w:r>
-      <w:proofErr w:type="spellEnd"/>
-      <w:r>
-        <w:t>)</w:t>
+        <w:t xml:space="preserve"> (settings,discr_function)</w:t>
       </w:r>
       <w:r>
         <w:t>”:</w:t>
@@ -9567,11 +10282,637 @@
     <w:p>
       <w:pPr>
         <w:rPr>
+          <w:color w:val="C00000"/>
+          <w:szCs w:val="20"/>
+        </w:rPr>
+      </w:pPr>
+      <w:r>
+        <w:rPr>
+          <w:color w:val="C00000"/>
+          <w:szCs w:val="20"/>
+        </w:rPr>
+        <w:t xml:space="preserve">Using this function, we get the following multipath errors: </w:t>
+      </w:r>
+    </w:p>
+    <w:p>
+      <w:pPr>
+        <w:rPr>
+          <w:color w:val="C00000"/>
+          <w:szCs w:val="20"/>
+        </w:rPr>
+      </w:pPr>
+    </w:p>
+    <w:tbl>
+      <w:tblPr>
+        <w:tblStyle w:val="Grilledutableau"/>
+        <w:tblW w:w="0" w:type="auto"/>
+        <w:jc w:val="center"/>
+        <w:tblLook w:val="04A0" w:firstRow="1" w:lastRow="0" w:firstColumn="1" w:lastColumn="0" w:noHBand="0" w:noVBand="1"/>
+      </w:tblPr>
+      <w:tblGrid>
+        <w:gridCol w:w="1265"/>
+        <w:gridCol w:w="958"/>
+        <w:gridCol w:w="6"/>
+        <w:gridCol w:w="952"/>
+        <w:gridCol w:w="12"/>
+        <w:gridCol w:w="946"/>
+        <w:gridCol w:w="959"/>
+      </w:tblGrid>
+      <w:tr>
+        <w:trPr>
+          <w:jc w:val="center"/>
+        </w:trPr>
+        <w:tc>
+          <w:tcPr>
+            <w:tcW w:w="1265" w:type="dxa"/>
+          </w:tcPr>
+          <w:p>
+            <w:pPr>
+              <w:autoSpaceDE w:val="0"/>
+              <w:autoSpaceDN w:val="0"/>
+              <w:adjustRightInd w:val="0"/>
+              <w:jc w:val="center"/>
+              <w:rPr>
+                <w:color w:val="C00000"/>
+                <w:szCs w:val="20"/>
+              </w:rPr>
+            </w:pPr>
+          </w:p>
+        </w:tc>
+        <w:tc>
+          <w:tcPr>
+            <w:tcW w:w="3833" w:type="dxa"/>
+            <w:gridSpan w:val="6"/>
+            <w:shd w:val="clear" w:color="auto" w:fill="auto"/>
+          </w:tcPr>
+          <w:p>
+            <w:pPr>
+              <w:autoSpaceDE w:val="0"/>
+              <w:autoSpaceDN w:val="0"/>
+              <w:adjustRightInd w:val="0"/>
+              <w:jc w:val="center"/>
+              <w:rPr>
+                <w:color w:val="C00000"/>
+                <w:szCs w:val="20"/>
+              </w:rPr>
+            </w:pPr>
+            <w:r>
+              <w:rPr>
+                <w:color w:val="C00000"/>
+                <w:szCs w:val="20"/>
+              </w:rPr>
+              <w:t>Multipath Error [m]</w:t>
+            </w:r>
+          </w:p>
+        </w:tc>
+      </w:tr>
+      <w:tr>
+        <w:trPr>
+          <w:jc w:val="center"/>
+        </w:trPr>
+        <w:tc>
+          <w:tcPr>
+            <w:tcW w:w="1265" w:type="dxa"/>
+          </w:tcPr>
+          <w:p>
+            <w:pPr>
+              <w:autoSpaceDE w:val="0"/>
+              <w:autoSpaceDN w:val="0"/>
+              <w:adjustRightInd w:val="0"/>
+              <w:jc w:val="center"/>
+              <w:rPr>
+                <w:color w:val="C00000"/>
+                <w:szCs w:val="20"/>
+              </w:rPr>
+            </w:pPr>
+          </w:p>
+        </w:tc>
+        <w:tc>
+          <w:tcPr>
+            <w:tcW w:w="958" w:type="dxa"/>
+          </w:tcPr>
+          <w:p>
+            <w:pPr>
+              <w:autoSpaceDE w:val="0"/>
+              <w:autoSpaceDN w:val="0"/>
+              <w:adjustRightInd w:val="0"/>
+              <w:jc w:val="center"/>
+              <w:rPr>
+                <w:color w:val="C00000"/>
+                <w:szCs w:val="20"/>
+              </w:rPr>
+            </w:pPr>
+            <w:r>
+              <w:rPr>
+                <w:color w:val="C00000"/>
+                <w:szCs w:val="20"/>
+              </w:rPr>
+              <w:t>d = 1</w:t>
+            </w:r>
+          </w:p>
+        </w:tc>
+        <w:tc>
+          <w:tcPr>
+            <w:tcW w:w="958" w:type="dxa"/>
+            <w:gridSpan w:val="2"/>
+          </w:tcPr>
+          <w:p>
+            <w:pPr>
+              <w:autoSpaceDE w:val="0"/>
+              <w:autoSpaceDN w:val="0"/>
+              <w:adjustRightInd w:val="0"/>
+              <w:jc w:val="center"/>
+              <w:rPr>
+                <w:color w:val="C00000"/>
+                <w:szCs w:val="20"/>
+              </w:rPr>
+            </w:pPr>
+            <w:r>
+              <w:rPr>
+                <w:i/>
+                <w:color w:val="C00000"/>
+                <w:szCs w:val="20"/>
+              </w:rPr>
+              <w:t>d</w:t>
+            </w:r>
+            <w:r>
+              <w:rPr>
+                <w:color w:val="C00000"/>
+                <w:szCs w:val="20"/>
+              </w:rPr>
+              <w:t xml:space="preserve"> = 0.6</w:t>
+            </w:r>
+          </w:p>
+        </w:tc>
+        <w:tc>
+          <w:tcPr>
+            <w:tcW w:w="958" w:type="dxa"/>
+            <w:gridSpan w:val="2"/>
+          </w:tcPr>
+          <w:p>
+            <w:pPr>
+              <w:autoSpaceDE w:val="0"/>
+              <w:autoSpaceDN w:val="0"/>
+              <w:adjustRightInd w:val="0"/>
+              <w:jc w:val="center"/>
+              <w:rPr>
+                <w:color w:val="C00000"/>
+                <w:szCs w:val="20"/>
+              </w:rPr>
+            </w:pPr>
+            <w:r>
+              <w:rPr>
+                <w:i/>
+                <w:color w:val="C00000"/>
+                <w:szCs w:val="20"/>
+              </w:rPr>
+              <w:t>d</w:t>
+            </w:r>
+            <w:r>
+              <w:rPr>
+                <w:color w:val="C00000"/>
+                <w:szCs w:val="20"/>
+              </w:rPr>
+              <w:t xml:space="preserve"> = 0.3</w:t>
+            </w:r>
+          </w:p>
+        </w:tc>
+        <w:tc>
+          <w:tcPr>
+            <w:tcW w:w="959" w:type="dxa"/>
+          </w:tcPr>
+          <w:p>
+            <w:pPr>
+              <w:autoSpaceDE w:val="0"/>
+              <w:autoSpaceDN w:val="0"/>
+              <w:adjustRightInd w:val="0"/>
+              <w:jc w:val="center"/>
+              <w:rPr>
+                <w:i/>
+                <w:color w:val="C00000"/>
+                <w:szCs w:val="20"/>
+              </w:rPr>
+            </w:pPr>
+            <w:r>
+              <w:rPr>
+                <w:i/>
+                <w:color w:val="C00000"/>
+                <w:szCs w:val="20"/>
+              </w:rPr>
+              <w:t>d</w:t>
+            </w:r>
+            <w:r>
+              <w:rPr>
+                <w:color w:val="C00000"/>
+                <w:szCs w:val="20"/>
+              </w:rPr>
+              <w:t xml:space="preserve"> = 0.1</w:t>
+            </w:r>
+          </w:p>
+        </w:tc>
+      </w:tr>
+      <w:tr>
+        <w:trPr>
+          <w:jc w:val="center"/>
+        </w:trPr>
+        <w:tc>
+          <w:tcPr>
+            <w:tcW w:w="1265" w:type="dxa"/>
+          </w:tcPr>
+          <w:p>
+            <w:pPr>
+              <w:autoSpaceDE w:val="0"/>
+              <w:autoSpaceDN w:val="0"/>
+              <w:adjustRightInd w:val="0"/>
+              <w:jc w:val="center"/>
+              <w:rPr>
+                <w:color w:val="C00000"/>
+                <w:szCs w:val="20"/>
+              </w:rPr>
+            </w:pPr>
+            <w:r>
+              <w:rPr>
+                <w:color w:val="C00000"/>
+                <w:szCs w:val="20"/>
+              </w:rPr>
+              <w:t>BPSK</w:t>
+            </w:r>
+          </w:p>
+        </w:tc>
+        <w:tc>
+          <w:tcPr>
+            <w:tcW w:w="958" w:type="dxa"/>
+          </w:tcPr>
+          <w:p>
+            <w:pPr>
+              <w:autoSpaceDE w:val="0"/>
+              <w:autoSpaceDN w:val="0"/>
+              <w:adjustRightInd w:val="0"/>
+              <w:jc w:val="center"/>
+              <w:rPr>
+                <w:color w:val="C00000"/>
+                <w:szCs w:val="20"/>
+              </w:rPr>
+            </w:pPr>
+            <w:r>
+              <w:rPr>
+                <w:color w:val="C00000"/>
+                <w:szCs w:val="20"/>
+              </w:rPr>
+              <w:t>48.9736</w:t>
+            </w:r>
+          </w:p>
+        </w:tc>
+        <w:tc>
+          <w:tcPr>
+            <w:tcW w:w="958" w:type="dxa"/>
+            <w:gridSpan w:val="2"/>
+          </w:tcPr>
+          <w:p>
+            <w:pPr>
+              <w:autoSpaceDE w:val="0"/>
+              <w:autoSpaceDN w:val="0"/>
+              <w:adjustRightInd w:val="0"/>
+              <w:jc w:val="center"/>
+              <w:rPr>
+                <w:color w:val="C00000"/>
+                <w:szCs w:val="20"/>
+              </w:rPr>
+            </w:pPr>
+            <w:r>
+              <w:rPr>
+                <w:color w:val="C00000"/>
+                <w:szCs w:val="20"/>
+              </w:rPr>
+              <w:t>43.9883</w:t>
+            </w:r>
+          </w:p>
+        </w:tc>
+        <w:tc>
+          <w:tcPr>
+            <w:tcW w:w="958" w:type="dxa"/>
+            <w:gridSpan w:val="2"/>
+          </w:tcPr>
+          <w:p>
+            <w:pPr>
+              <w:autoSpaceDE w:val="0"/>
+              <w:autoSpaceDN w:val="0"/>
+              <w:adjustRightInd w:val="0"/>
+              <w:jc w:val="center"/>
+              <w:rPr>
+                <w:color w:val="C00000"/>
+                <w:szCs w:val="20"/>
+              </w:rPr>
+            </w:pPr>
+            <w:r>
+              <w:rPr>
+                <w:color w:val="C00000"/>
+                <w:szCs w:val="20"/>
+              </w:rPr>
+              <w:t>21.9941</w:t>
+            </w:r>
+          </w:p>
+        </w:tc>
+        <w:tc>
+          <w:tcPr>
+            <w:tcW w:w="959" w:type="dxa"/>
+          </w:tcPr>
+          <w:p>
+            <w:pPr>
+              <w:autoSpaceDE w:val="0"/>
+              <w:autoSpaceDN w:val="0"/>
+              <w:adjustRightInd w:val="0"/>
+              <w:jc w:val="center"/>
+              <w:rPr>
+                <w:color w:val="C00000"/>
+                <w:szCs w:val="20"/>
+              </w:rPr>
+            </w:pPr>
+            <w:r>
+              <w:rPr>
+                <w:color w:val="C00000"/>
+                <w:szCs w:val="20"/>
+              </w:rPr>
+              <w:t>7.3314</w:t>
+            </w:r>
+          </w:p>
+        </w:tc>
+      </w:tr>
+      <w:tr>
+        <w:trPr>
+          <w:jc w:val="center"/>
+        </w:trPr>
+        <w:tc>
+          <w:tcPr>
+            <w:tcW w:w="1265" w:type="dxa"/>
+          </w:tcPr>
+          <w:p>
+            <w:pPr>
+              <w:autoSpaceDE w:val="0"/>
+              <w:autoSpaceDN w:val="0"/>
+              <w:adjustRightInd w:val="0"/>
+              <w:jc w:val="center"/>
+              <w:rPr>
+                <w:color w:val="C00000"/>
+                <w:szCs w:val="20"/>
+              </w:rPr>
+            </w:pPr>
+            <w:proofErr w:type="gramStart"/>
+            <w:r>
+              <w:rPr>
+                <w:color w:val="C00000"/>
+                <w:szCs w:val="20"/>
+              </w:rPr>
+              <w:t>BOC(</w:t>
+            </w:r>
+            <w:proofErr w:type="gramEnd"/>
+            <w:r>
+              <w:rPr>
+                <w:color w:val="C00000"/>
+                <w:szCs w:val="20"/>
+              </w:rPr>
+              <w:t>1,1)</w:t>
+            </w:r>
+          </w:p>
+        </w:tc>
+        <w:tc>
+          <w:tcPr>
+            <w:tcW w:w="964" w:type="dxa"/>
+            <w:gridSpan w:val="2"/>
+          </w:tcPr>
+          <w:p>
+            <w:pPr>
+              <w:autoSpaceDE w:val="0"/>
+              <w:autoSpaceDN w:val="0"/>
+              <w:adjustRightInd w:val="0"/>
+              <w:jc w:val="center"/>
+              <w:rPr>
+                <w:color w:val="C00000"/>
+                <w:szCs w:val="20"/>
+              </w:rPr>
+            </w:pPr>
+            <w:r>
+              <w:rPr>
+                <w:color w:val="C00000"/>
+                <w:szCs w:val="20"/>
+              </w:rPr>
+              <w:t>48.9736</w:t>
+            </w:r>
+          </w:p>
+        </w:tc>
+        <w:tc>
+          <w:tcPr>
+            <w:tcW w:w="964" w:type="dxa"/>
+            <w:gridSpan w:val="2"/>
+          </w:tcPr>
+          <w:p>
+            <w:pPr>
+              <w:autoSpaceDE w:val="0"/>
+              <w:autoSpaceDN w:val="0"/>
+              <w:adjustRightInd w:val="0"/>
+              <w:jc w:val="center"/>
+              <w:rPr>
+                <w:color w:val="C00000"/>
+                <w:szCs w:val="20"/>
+              </w:rPr>
+            </w:pPr>
+            <w:r>
+              <w:rPr>
+                <w:color w:val="C00000"/>
+                <w:szCs w:val="20"/>
+              </w:rPr>
+              <w:t>22.2874</w:t>
+            </w:r>
+          </w:p>
+        </w:tc>
+        <w:tc>
+          <w:tcPr>
+            <w:tcW w:w="946" w:type="dxa"/>
+          </w:tcPr>
+          <w:p>
+            <w:pPr>
+              <w:autoSpaceDE w:val="0"/>
+              <w:autoSpaceDN w:val="0"/>
+              <w:adjustRightInd w:val="0"/>
+              <w:jc w:val="center"/>
+              <w:rPr>
+                <w:color w:val="C00000"/>
+                <w:szCs w:val="20"/>
+              </w:rPr>
+            </w:pPr>
+            <w:r>
+              <w:rPr>
+                <w:color w:val="C00000"/>
+                <w:szCs w:val="20"/>
+              </w:rPr>
+              <w:t>11.1437</w:t>
+            </w:r>
+          </w:p>
+        </w:tc>
+        <w:tc>
+          <w:tcPr>
+            <w:tcW w:w="959" w:type="dxa"/>
+          </w:tcPr>
+          <w:p>
+            <w:pPr>
+              <w:autoSpaceDE w:val="0"/>
+              <w:autoSpaceDN w:val="0"/>
+              <w:adjustRightInd w:val="0"/>
+              <w:jc w:val="center"/>
+              <w:rPr>
+                <w:color w:val="C00000"/>
+                <w:szCs w:val="20"/>
+              </w:rPr>
+            </w:pPr>
+            <w:r>
+              <w:rPr>
+                <w:color w:val="C00000"/>
+                <w:szCs w:val="20"/>
+              </w:rPr>
+              <w:t>3.8123</w:t>
+            </w:r>
+          </w:p>
+        </w:tc>
+      </w:tr>
+    </w:tbl>
+    <w:p>
+      <w:pPr>
+        <w:rPr>
           <w:rFonts w:cs="Courier New"/>
-          <w:sz w:val="18"/>
-          <w:szCs w:val="20"/>
-        </w:rPr>
-      </w:pPr>
+          <w:szCs w:val="20"/>
+        </w:rPr>
+      </w:pPr>
+    </w:p>
+    <w:p>
+      <w:pPr>
+        <w:rPr>
+          <w:color w:val="C00000"/>
+          <w:szCs w:val="20"/>
+        </w:rPr>
+      </w:pPr>
+    </w:p>
+    <w:p>
+      <w:pPr>
+        <w:rPr>
+          <w:color w:val="C00000"/>
+          <w:szCs w:val="20"/>
+        </w:rPr>
+      </w:pPr>
+      <w:r>
+        <w:rPr>
+          <w:color w:val="C00000"/>
+          <w:szCs w:val="20"/>
+        </w:rPr>
+        <w:t>As those results are</w:t>
+      </w:r>
+      <w:r>
+        <w:rPr>
+          <w:color w:val="C00000"/>
+          <w:szCs w:val="20"/>
+        </w:rPr>
+        <w:t xml:space="preserve"> </w:t>
+      </w:r>
+      <w:r>
+        <w:rPr>
+          <w:color w:val="C00000"/>
+          <w:szCs w:val="20"/>
+        </w:rPr>
+        <w:t>very</w:t>
+      </w:r>
+      <w:r>
+        <w:rPr>
+          <w:color w:val="C00000"/>
+          <w:szCs w:val="20"/>
+        </w:rPr>
+        <w:t xml:space="preserve"> close to </w:t>
+      </w:r>
+      <w:r>
+        <w:rPr>
+          <w:color w:val="C00000"/>
+          <w:szCs w:val="20"/>
+        </w:rPr>
+        <w:t>the</w:t>
+      </w:r>
+      <w:r>
+        <w:rPr>
+          <w:color w:val="C00000"/>
+          <w:szCs w:val="20"/>
+        </w:rPr>
+        <w:t xml:space="preserve"> </w:t>
+      </w:r>
+      <w:r>
+        <w:rPr>
+          <w:color w:val="C00000"/>
+          <w:szCs w:val="20"/>
+        </w:rPr>
+        <w:t>ones</w:t>
+      </w:r>
+      <w:r>
+        <w:rPr>
+          <w:color w:val="C00000"/>
+          <w:szCs w:val="20"/>
+        </w:rPr>
+        <w:t xml:space="preserve"> obtained visually, we can assess this function works. </w:t>
+      </w:r>
+    </w:p>
+    <w:p>
+      <w:pPr>
+        <w:rPr>
+          <w:color w:val="C00000"/>
+          <w:sz w:val="14"/>
+          <w:szCs w:val="14"/>
+        </w:rPr>
+      </w:pPr>
+      <w:r>
+        <w:rPr>
+          <w:color w:val="C00000"/>
+          <w:sz w:val="14"/>
+          <w:szCs w:val="14"/>
+        </w:rPr>
+        <w:t>(did we have to implement anything</w:t>
+      </w:r>
+      <w:r>
+        <w:rPr>
+          <w:color w:val="C00000"/>
+          <w:sz w:val="14"/>
+          <w:szCs w:val="14"/>
+        </w:rPr>
+        <w:t xml:space="preserve"> more</w:t>
+      </w:r>
+      <w:r>
+        <w:rPr>
+          <w:color w:val="C00000"/>
+          <w:sz w:val="14"/>
+          <w:szCs w:val="14"/>
+        </w:rPr>
+        <w:t>?</w:t>
+      </w:r>
+      <w:r>
+        <w:rPr>
+          <w:color w:val="C00000"/>
+          <w:sz w:val="14"/>
+          <w:szCs w:val="14"/>
+        </w:rPr>
+        <w:t xml:space="preserve"> We simply called this function in </w:t>
+      </w:r>
+      <w:proofErr w:type="spellStart"/>
+      <w:r>
+        <w:rPr>
+          <w:color w:val="C00000"/>
+          <w:sz w:val="14"/>
+          <w:szCs w:val="14"/>
+        </w:rPr>
+        <w:t>plot_discriminator</w:t>
+      </w:r>
+      <w:proofErr w:type="spellEnd"/>
+      <w:r>
+        <w:rPr>
+          <w:color w:val="C00000"/>
+          <w:sz w:val="14"/>
+          <w:szCs w:val="14"/>
+        </w:rPr>
+        <w:t>)</w:t>
+      </w:r>
     </w:p>
     <w:p>
       <w:pPr>
@@ -9583,7 +10924,7 @@
           <w:lang w:eastAsia="de-CH"/>
         </w:rPr>
       </w:pPr>
-      <w:bookmarkStart w:id="12" w:name="_Toc346115071"/>
+      <w:bookmarkStart w:id="11" w:name="_Toc346115071"/>
       <w:r>
         <w:rPr>
           <w:sz w:val="30"/>
@@ -9605,7 +10946,7 @@
         <w:lastRenderedPageBreak/>
         <w:t>Exercise 3</w:t>
       </w:r>
-      <w:bookmarkEnd w:id="12"/>
+      <w:bookmarkEnd w:id="11"/>
       <w:r>
         <w:rPr>
           <w:sz w:val="30"/>
@@ -9673,14 +11014,12 @@
       <w:r>
         <w:t xml:space="preserve">Plot the MEE using the provided function </w:t>
       </w:r>
-      <w:proofErr w:type="spellStart"/>
       <w:r>
         <w:rPr>
           <w:rFonts w:ascii="Courier New" w:hAnsi="Courier New" w:cs="Courier New"/>
         </w:rPr>
         <w:t>mee</w:t>
       </w:r>
-      <w:proofErr w:type="spellEnd"/>
       <w:r>
         <w:t xml:space="preserve"> for BPSK and </w:t>
       </w:r>
@@ -9781,7 +11120,7 @@
                     <pic:cNvPicPr/>
                   </pic:nvPicPr>
                   <pic:blipFill>
-                    <a:blip r:embed="rId32" cstate="print">
+                    <a:blip r:embed="rId29" cstate="print">
                       <a:extLst>
                         <a:ext uri="{28A0092B-C50C-407E-A947-70E740481C1C}">
                           <a14:useLocalDpi xmlns:a14="http://schemas.microsoft.com/office/drawing/2010/main" val="0"/>
@@ -9828,7 +11167,7 @@
                     <pic:cNvPicPr/>
                   </pic:nvPicPr>
                   <pic:blipFill>
-                    <a:blip r:embed="rId33" cstate="print">
+                    <a:blip r:embed="rId30" cstate="print">
                       <a:extLst>
                         <a:ext uri="{28A0092B-C50C-407E-A947-70E740481C1C}">
                           <a14:useLocalDpi xmlns:a14="http://schemas.microsoft.com/office/drawing/2010/main" val="0"/>
@@ -10015,28 +11354,7 @@
           <w:color w:val="C00000"/>
           <w:szCs w:val="20"/>
         </w:rPr>
-        <w:t>1, 1)</w:t>
-      </w:r>
-      <w:r>
-        <w:rPr>
-          <w:color w:val="C00000"/>
-          <w:szCs w:val="20"/>
-        </w:rPr>
-        <w:t>, the maximum error is</w:t>
-      </w:r>
-      <w:r>
-        <w:rPr>
-          <w:color w:val="C00000"/>
-          <w:szCs w:val="20"/>
-        </w:rPr>
-        <w:t xml:space="preserve"> also</w:t>
-      </w:r>
-      <w:r>
-        <w:rPr>
-          <w:color w:val="C00000"/>
-          <w:szCs w:val="20"/>
-        </w:rPr>
-        <w:t xml:space="preserve"> </w:t>
+        <w:t xml:space="preserve">1, 1), the maximum error is also </w:t>
       </w:r>
       <w:r>
         <w:rPr>
@@ -10269,14 +11587,7 @@
           <w:color w:val="C00000"/>
           <w:szCs w:val="20"/>
         </w:rPr>
-        <w:t>Using</w:t>
-      </w:r>
-      <w:r>
-        <w:rPr>
-          <w:color w:val="C00000"/>
-          <w:szCs w:val="20"/>
-        </w:rPr>
-        <w:t xml:space="preserve"> d = 0.6:</w:t>
+        <w:t>Using d = 0.6:</w:t>
       </w:r>
     </w:p>
     <w:p>
@@ -10310,7 +11621,7 @@
                     <pic:cNvPicPr/>
                   </pic:nvPicPr>
                   <pic:blipFill>
-                    <a:blip r:embed="rId34" cstate="print">
+                    <a:blip r:embed="rId31" cstate="print">
                       <a:extLst>
                         <a:ext uri="{28A0092B-C50C-407E-A947-70E740481C1C}">
                           <a14:useLocalDpi xmlns:a14="http://schemas.microsoft.com/office/drawing/2010/main" val="0"/>
@@ -10358,7 +11669,7 @@
                     <pic:cNvPicPr/>
                   </pic:nvPicPr>
                   <pic:blipFill>
-                    <a:blip r:embed="rId35" cstate="print">
+                    <a:blip r:embed="rId32" cstate="print">
                       <a:extLst>
                         <a:ext uri="{28A0092B-C50C-407E-A947-70E740481C1C}">
                           <a14:useLocalDpi xmlns:a14="http://schemas.microsoft.com/office/drawing/2010/main" val="0"/>
@@ -10421,10 +11732,7 @@
         <w:fldChar w:fldCharType="end"/>
       </w:r>
       <w:r>
-        <w:t xml:space="preserve">: </w:t>
-      </w:r>
-      <w:r>
-        <w:t xml:space="preserve">MEE using BPSK (left) and </w:t>
+        <w:t xml:space="preserve">: MEE using BPSK (left) and </w:t>
       </w:r>
       <w:proofErr w:type="gramStart"/>
       <w:r>
@@ -10432,13 +11740,7 @@
       </w:r>
       <w:proofErr w:type="gramEnd"/>
       <w:r>
-        <w:t>1, 1) (right) for in phase and out of phase multipath signal, with a spacing of 0.</w:t>
-      </w:r>
-      <w:r>
-        <w:t>6</w:t>
-      </w:r>
-      <w:r>
-        <w:t xml:space="preserve"> chip</w:t>
+        <w:t>1, 1) (right) for in phase and out of phase multipath signal, with a spacing of 0.6 chip</w:t>
       </w:r>
     </w:p>
     <w:p>
@@ -10526,7 +11828,7 @@
                     <pic:cNvPicPr/>
                   </pic:nvPicPr>
                   <pic:blipFill>
-                    <a:blip r:embed="rId36" cstate="print">
+                    <a:blip r:embed="rId33" cstate="print">
                       <a:extLst>
                         <a:ext uri="{28A0092B-C50C-407E-A947-70E740481C1C}">
                           <a14:useLocalDpi xmlns:a14="http://schemas.microsoft.com/office/drawing/2010/main" val="0"/>
@@ -10574,7 +11876,7 @@
                     <pic:cNvPicPr/>
                   </pic:nvPicPr>
                   <pic:blipFill>
-                    <a:blip r:embed="rId37" cstate="print">
+                    <a:blip r:embed="rId34" cstate="print">
                       <a:extLst>
                         <a:ext uri="{28A0092B-C50C-407E-A947-70E740481C1C}">
                           <a14:useLocalDpi xmlns:a14="http://schemas.microsoft.com/office/drawing/2010/main" val="0"/>
@@ -10651,13 +11953,7 @@
       </w:r>
       <w:proofErr w:type="gramEnd"/>
       <w:r>
-        <w:t>1, 1) (right) for in phase and out of phase multipath signal, with a spacing of 0.</w:t>
-      </w:r>
-      <w:r>
-        <w:t>3</w:t>
-      </w:r>
-      <w:r>
-        <w:t xml:space="preserve"> chip</w:t>
+        <w:t>1, 1) (right) for in phase and out of phase multipath signal, with a spacing of 0.3 chip</w:t>
       </w:r>
     </w:p>
     <w:p>
@@ -10692,82 +11988,12 @@
           <w:szCs w:val="20"/>
         </w:rPr>
       </w:pPr>
-    </w:p>
-    <w:p>
-      <w:pPr>
+      <w:r>
         <w:rPr>
           <w:color w:val="C00000"/>
           <w:szCs w:val="20"/>
         </w:rPr>
-      </w:pPr>
-    </w:p>
-    <w:p>
-      <w:pPr>
-        <w:rPr>
-          <w:color w:val="C00000"/>
-          <w:szCs w:val="20"/>
-        </w:rPr>
-      </w:pPr>
-    </w:p>
-    <w:p>
-      <w:pPr>
-        <w:rPr>
-          <w:color w:val="C00000"/>
-          <w:szCs w:val="20"/>
-        </w:rPr>
-      </w:pPr>
-    </w:p>
-    <w:p>
-      <w:pPr>
-        <w:rPr>
-          <w:color w:val="C00000"/>
-          <w:szCs w:val="20"/>
-        </w:rPr>
-      </w:pPr>
-    </w:p>
-    <w:p>
-      <w:pPr>
-        <w:rPr>
-          <w:color w:val="C00000"/>
-          <w:szCs w:val="20"/>
-        </w:rPr>
-      </w:pPr>
-    </w:p>
-    <w:p>
-      <w:pPr>
-        <w:rPr>
-          <w:color w:val="C00000"/>
-          <w:szCs w:val="20"/>
-        </w:rPr>
-      </w:pPr>
-    </w:p>
-    <w:p>
-      <w:pPr>
-        <w:rPr>
-          <w:color w:val="C00000"/>
-          <w:szCs w:val="20"/>
-        </w:rPr>
-      </w:pPr>
-      <w:r>
-        <w:rPr>
-          <w:color w:val="C00000"/>
-          <w:szCs w:val="20"/>
-        </w:rPr>
-        <w:t>Using d = 0.</w:t>
-      </w:r>
-      <w:r>
-        <w:rPr>
-          <w:color w:val="C00000"/>
-          <w:szCs w:val="20"/>
-        </w:rPr>
-        <w:t>1</w:t>
-      </w:r>
-      <w:r>
-        <w:rPr>
-          <w:color w:val="C00000"/>
-          <w:szCs w:val="20"/>
-        </w:rPr>
-        <w:t>:</w:t>
+        <w:t>Using d = 0.1:</w:t>
       </w:r>
     </w:p>
     <w:p>
@@ -10784,7 +12010,6 @@
           <w:color w:val="C00000"/>
           <w:szCs w:val="20"/>
         </w:rPr>
-        <w:lastRenderedPageBreak/>
         <w:drawing>
           <wp:inline distT="0" distB="0" distL="0" distR="0" wp14:anchorId="34770C53" wp14:editId="634BB812">
             <wp:extent cx="2794715" cy="2095964"/>
@@ -10801,7 +12026,7 @@
                     <pic:cNvPicPr/>
                   </pic:nvPicPr>
                   <pic:blipFill>
-                    <a:blip r:embed="rId38" cstate="print">
+                    <a:blip r:embed="rId35" cstate="print">
                       <a:extLst>
                         <a:ext uri="{28A0092B-C50C-407E-A947-70E740481C1C}">
                           <a14:useLocalDpi xmlns:a14="http://schemas.microsoft.com/office/drawing/2010/main" val="0"/>
@@ -10849,7 +12074,7 @@
                     <pic:cNvPicPr/>
                   </pic:nvPicPr>
                   <pic:blipFill>
-                    <a:blip r:embed="rId39" cstate="print">
+                    <a:blip r:embed="rId36" cstate="print">
                       <a:extLst>
                         <a:ext uri="{28A0092B-C50C-407E-A947-70E740481C1C}">
                           <a14:useLocalDpi xmlns:a14="http://schemas.microsoft.com/office/drawing/2010/main" val="0"/>
@@ -11051,8 +12276,6 @@
         </w:rPr>
         <w:t>error flips in polarity at the middle of its range, which makes the mean error for various delay closer to zero.</w:t>
       </w:r>
-      <w:bookmarkStart w:id="13" w:name="_GoBack"/>
-      <w:bookmarkEnd w:id="13"/>
     </w:p>
     <w:p>
       <w:pPr>
@@ -11241,7 +12464,21 @@
         <w:rPr>
           <w:szCs w:val="20"/>
         </w:rPr>
-        <w:t>Write a Matlab function called</w:t>
+        <w:t xml:space="preserve">Write a </w:t>
+      </w:r>
+      <w:proofErr w:type="spellStart"/>
+      <w:r>
+        <w:rPr>
+          <w:szCs w:val="20"/>
+        </w:rPr>
+        <w:t>Matlab</w:t>
+      </w:r>
+      <w:proofErr w:type="spellEnd"/>
+      <w:r>
+        <w:rPr>
+          <w:szCs w:val="20"/>
+        </w:rPr>
+        <w:t xml:space="preserve"> function called</w:t>
       </w:r>
     </w:p>
     <w:p>
@@ -11403,10 +12640,10 @@
           <w:sz w:val="22"/>
         </w:rPr>
         <w:object w:dxaOrig="3580" w:dyaOrig="620" w14:anchorId="602FA830">
-          <v:shape id="_x0000_i1025" type="#_x0000_t75" alt="" style="width:180.35pt;height:28.1pt;mso-width-percent:0;mso-height-percent:0;mso-width-percent:0;mso-height-percent:0" o:ole="">
-            <v:imagedata r:id="rId40" o:title=""/>
+          <v:shape id="_x0000_i1027" type="#_x0000_t75" alt="" style="width:180.95pt;height:27.55pt;mso-width-percent:0;mso-height-percent:0;mso-width-percent:0;mso-height-percent:0" o:ole="">
+            <v:imagedata r:id="rId37" o:title=""/>
           </v:shape>
-          <o:OLEObject Type="Embed" ProgID="Equation.DSMT4" ShapeID="_x0000_i1025" DrawAspect="Content" ObjectID="_1650266854" r:id="rId41"/>
+          <o:OLEObject Type="Embed" ProgID="Equation.DSMT4" ShapeID="_x0000_i1027" DrawAspect="Content" ObjectID="_1650395352" r:id="rId38"/>
         </w:object>
       </w:r>
     </w:p>
@@ -11884,7 +13121,7 @@
                     <pic:cNvPicPr/>
                   </pic:nvPicPr>
                   <pic:blipFill>
-                    <a:blip r:embed="rId42" cstate="print">
+                    <a:blip r:embed="rId39" cstate="print">
                       <a:extLst>
                         <a:ext uri="{28A0092B-C50C-407E-A947-70E740481C1C}">
                           <a14:useLocalDpi xmlns:a14="http://schemas.microsoft.com/office/drawing/2010/main" val="0"/>
@@ -11931,7 +13168,7 @@
                     <pic:cNvPicPr/>
                   </pic:nvPicPr>
                   <pic:blipFill>
-                    <a:blip r:embed="rId43" cstate="print">
+                    <a:blip r:embed="rId40" cstate="print">
                       <a:extLst>
                         <a:ext uri="{28A0092B-C50C-407E-A947-70E740481C1C}">
                           <a14:useLocalDpi xmlns:a14="http://schemas.microsoft.com/office/drawing/2010/main" val="0"/>
@@ -12122,22 +13359,7 @@
           <w:color w:val="C00000"/>
           <w:szCs w:val="20"/>
         </w:rPr>
-        <w:lastRenderedPageBreak/>
-        <w:t>Using d = 0.</w:t>
-      </w:r>
-      <w:r>
-        <w:rPr>
-          <w:color w:val="C00000"/>
-          <w:szCs w:val="20"/>
-        </w:rPr>
-        <w:t>4</w:t>
-      </w:r>
-      <w:r>
-        <w:rPr>
-          <w:color w:val="C00000"/>
-          <w:szCs w:val="20"/>
-        </w:rPr>
-        <w:t>:</w:t>
+        <w:t>Using d = 0.4:</w:t>
       </w:r>
     </w:p>
     <w:p>
@@ -12150,6 +13372,7 @@
           <w:noProof/>
           <w:sz w:val="22"/>
         </w:rPr>
+        <w:lastRenderedPageBreak/>
         <w:drawing>
           <wp:inline distT="0" distB="0" distL="0" distR="0" wp14:anchorId="66E2A82A" wp14:editId="28DEF6CC">
             <wp:extent cx="2601051" cy="1950720"/>
@@ -12166,7 +13389,7 @@
                     <pic:cNvPicPr/>
                   </pic:nvPicPr>
                   <pic:blipFill>
-                    <a:blip r:embed="rId44" cstate="print">
+                    <a:blip r:embed="rId41" cstate="print">
                       <a:extLst>
                         <a:ext uri="{28A0092B-C50C-407E-A947-70E740481C1C}">
                           <a14:useLocalDpi xmlns:a14="http://schemas.microsoft.com/office/drawing/2010/main" val="0"/>
@@ -12213,7 +13436,7 @@
                     <pic:cNvPicPr/>
                   </pic:nvPicPr>
                   <pic:blipFill>
-                    <a:blip r:embed="rId45" cstate="print">
+                    <a:blip r:embed="rId42" cstate="print">
                       <a:extLst>
                         <a:ext uri="{28A0092B-C50C-407E-A947-70E740481C1C}">
                           <a14:useLocalDpi xmlns:a14="http://schemas.microsoft.com/office/drawing/2010/main" val="0"/>
@@ -12301,21 +13524,7 @@
           <w:color w:val="C00000"/>
           <w:szCs w:val="20"/>
         </w:rPr>
-        <w:t>Using d = 0.</w:t>
-      </w:r>
-      <w:r>
-        <w:rPr>
-          <w:color w:val="C00000"/>
-          <w:szCs w:val="20"/>
-        </w:rPr>
-        <w:t>2</w:t>
-      </w:r>
-      <w:r>
-        <w:rPr>
-          <w:color w:val="C00000"/>
-          <w:szCs w:val="20"/>
-        </w:rPr>
-        <w:t>:</w:t>
+        <w:t>Using d = 0.2:</w:t>
       </w:r>
     </w:p>
     <w:p>
@@ -12344,7 +13553,7 @@
                     <pic:cNvPicPr/>
                   </pic:nvPicPr>
                   <pic:blipFill>
-                    <a:blip r:embed="rId46" cstate="print">
+                    <a:blip r:embed="rId43" cstate="print">
                       <a:extLst>
                         <a:ext uri="{28A0092B-C50C-407E-A947-70E740481C1C}">
                           <a14:useLocalDpi xmlns:a14="http://schemas.microsoft.com/office/drawing/2010/main" val="0"/>
@@ -12392,7 +13601,7 @@
                     <pic:cNvPicPr/>
                   </pic:nvPicPr>
                   <pic:blipFill>
-                    <a:blip r:embed="rId47" cstate="print">
+                    <a:blip r:embed="rId44" cstate="print">
                       <a:extLst>
                         <a:ext uri="{28A0092B-C50C-407E-A947-70E740481C1C}">
                           <a14:useLocalDpi xmlns:a14="http://schemas.microsoft.com/office/drawing/2010/main" val="0"/>
@@ -12580,9 +13789,9 @@
       </w:r>
     </w:p>
     <w:sectPr>
-      <w:headerReference w:type="default" r:id="rId48"/>
-      <w:footerReference w:type="even" r:id="rId49"/>
-      <w:footerReference w:type="default" r:id="rId50"/>
+      <w:headerReference w:type="default" r:id="rId45"/>
+      <w:footerReference w:type="even" r:id="rId46"/>
+      <w:footerReference w:type="default" r:id="rId47"/>
       <w:pgSz w:w="11907" w:h="16840" w:code="9"/>
       <w:pgMar w:top="1368" w:right="1138" w:bottom="1138" w:left="1138" w:header="720" w:footer="288" w:gutter="0"/>
       <w:cols w:space="708"/>
@@ -12592,59 +13801,8 @@
 </w:document>
 </file>
 
-<file path=word/comments.xml><?xml version="1.0" encoding="utf-8"?>
-<w:comments xmlns:wpc="http://schemas.microsoft.com/office/word/2010/wordprocessingCanvas" xmlns:cx="http://schemas.microsoft.com/office/drawing/2014/chartex" xmlns:cx1="http://schemas.microsoft.com/office/drawing/2015/9/8/chartex" xmlns:cx2="http://schemas.microsoft.com/office/drawing/2015/10/21/chartex" xmlns:cx3="http://schemas.microsoft.com/office/drawing/2016/5/9/chartex" xmlns:cx4="http://schemas.microsoft.com/office/drawing/2016/5/10/chartex" xmlns:cx5="http://schemas.microsoft.com/office/drawing/2016/5/11/chartex" xmlns:cx6="http://schemas.microsoft.com/office/drawing/2016/5/12/chartex" xmlns:cx7="http://schemas.microsoft.com/office/drawing/2016/5/13/chartex" xmlns:cx8="http://schemas.microsoft.com/office/drawing/2016/5/14/chartex" xmlns:mc="http://schemas.openxmlformats.org/markup-compatibility/2006" xmlns:aink="http://schemas.microsoft.com/office/drawing/2016/ink" xmlns:am3d="http://schemas.microsoft.com/office/drawing/2017/model3d" xmlns:o="urn:schemas-microsoft-com:office:office" xmlns:r="http://schemas.openxmlformats.org/officeDocument/2006/relationships" xmlns:m="http://schemas.openxmlformats.org/officeDocument/2006/math" xmlns:v="urn:schemas-microsoft-com:vml" xmlns:wp14="http://schemas.microsoft.com/office/word/2010/wordprocessingDrawing" xmlns:wp="http://schemas.openxmlformats.org/drawingml/2006/wordprocessingDrawing" xmlns:w10="urn:schemas-microsoft-com:office:word" xmlns:w="http://schemas.openxmlformats.org/wordprocessingml/2006/main" xmlns:w14="http://schemas.microsoft.com/office/word/2010/wordml" xmlns:w15="http://schemas.microsoft.com/office/word/2012/wordml" xmlns:w16cid="http://schemas.microsoft.com/office/word/2016/wordml/cid" xmlns:w16se="http://schemas.microsoft.com/office/word/2015/wordml/symex" xmlns:wpg="http://schemas.microsoft.com/office/word/2010/wordprocessingGroup" xmlns:wpi="http://schemas.microsoft.com/office/word/2010/wordprocessingInk" xmlns:wne="http://schemas.microsoft.com/office/word/2006/wordml" xmlns:wps="http://schemas.microsoft.com/office/word/2010/wordprocessingShape" mc:Ignorable="w14 w15 w16se w16cid wp14">
-  <w:comment w:id="11" w:author="Stéphanie" w:date="2020-05-03T14:22:00Z" w:initials="S">
-    <w:p>
-      <w:pPr>
-        <w:pStyle w:val="Commentaire"/>
-        <w:rPr>
-          <w:lang w:val="fr-BE"/>
-        </w:rPr>
-      </w:pPr>
-      <w:r>
-        <w:rPr>
-          <w:rStyle w:val="Marquedecommentaire"/>
-        </w:rPr>
-        <w:annotationRef/>
-      </w:r>
-      <w:r>
-        <w:rPr>
-          <w:lang w:val="fr-BE"/>
-        </w:rPr>
-        <w:t>Pas certaine à 100% de ma r</w:t>
-      </w:r>
-      <w:r>
-        <w:rPr>
-          <w:lang w:val="fr-BE"/>
-        </w:rPr>
-        <w:t>éponse</w:t>
-      </w:r>
-    </w:p>
-  </w:comment>
-</w:comments>
-</file>
-
-<file path=word/commentsExtended.xml><?xml version="1.0" encoding="utf-8"?>
-<w15:commentsEx xmlns:wpc="http://schemas.microsoft.com/office/word/2010/wordprocessingCanvas" xmlns:cx="http://schemas.microsoft.com/office/drawing/2014/chartex" xmlns:cx1="http://schemas.microsoft.com/office/drawing/2015/9/8/chartex" xmlns:cx2="http://schemas.microsoft.com/office/drawing/2015/10/21/chartex" xmlns:cx3="http://schemas.microsoft.com/office/drawing/2016/5/9/chartex" xmlns:cx4="http://schemas.microsoft.com/office/drawing/2016/5/10/chartex" xmlns:cx5="http://schemas.microsoft.com/office/drawing/2016/5/11/chartex" xmlns:cx6="http://schemas.microsoft.com/office/drawing/2016/5/12/chartex" xmlns:cx7="http://schemas.microsoft.com/office/drawing/2016/5/13/chartex" xmlns:cx8="http://schemas.microsoft.com/office/drawing/2016/5/14/chartex" xmlns:mc="http://schemas.openxmlformats.org/markup-compatibility/2006" xmlns:aink="http://schemas.microsoft.com/office/drawing/2016/ink" xmlns:am3d="http://schemas.microsoft.com/office/drawing/2017/model3d" xmlns:o="urn:schemas-microsoft-com:office:office" xmlns:r="http://schemas.openxmlformats.org/officeDocument/2006/relationships" xmlns:m="http://schemas.openxmlformats.org/officeDocument/2006/math" xmlns:v="urn:schemas-microsoft-com:vml" xmlns:wp14="http://schemas.microsoft.com/office/word/2010/wordprocessingDrawing" xmlns:wp="http://schemas.openxmlformats.org/drawingml/2006/wordprocessingDrawing" xmlns:w10="urn:schemas-microsoft-com:office:word" xmlns:w="http://schemas.openxmlformats.org/wordprocessingml/2006/main" xmlns:w14="http://schemas.microsoft.com/office/word/2010/wordml" xmlns:w15="http://schemas.microsoft.com/office/word/2012/wordml" xmlns:w16cid="http://schemas.microsoft.com/office/word/2016/wordml/cid" xmlns:w16se="http://schemas.microsoft.com/office/word/2015/wordml/symex" xmlns:wpg="http://schemas.microsoft.com/office/word/2010/wordprocessingGroup" xmlns:wpi="http://schemas.microsoft.com/office/word/2010/wordprocessingInk" xmlns:wne="http://schemas.microsoft.com/office/word/2006/wordml" xmlns:wps="http://schemas.microsoft.com/office/word/2010/wordprocessingShape" mc:Ignorable="w14 w15 w16se w16cid wp14">
-  <w15:commentEx w15:paraId="4F831E09" w15:done="0"/>
-</w15:commentsEx>
-</file>
-
-<file path=word/commentsExtensible.xml><?xml version="1.0" encoding="utf-8"?>
-<w16cex:commentsExtensible xmlns:wpc="http://schemas.microsoft.com/office/word/2010/wordprocessingCanvas" xmlns:cx="http://schemas.microsoft.com/office/drawing/2014/chartex" xmlns:cx1="http://schemas.microsoft.com/office/drawing/2015/9/8/chartex" xmlns:cx2="http://schemas.microsoft.com/office/drawing/2015/10/21/chartex" xmlns:cx3="http://schemas.microsoft.com/office/drawing/2016/5/9/chartex" xmlns:cx4="http://schemas.microsoft.com/office/drawing/2016/5/10/chartex" xmlns:cx5="http://schemas.microsoft.com/office/drawing/2016/5/11/chartex" xmlns:cx6="http://schemas.microsoft.com/office/drawing/2016/5/12/chartex" xmlns:cx7="http://schemas.microsoft.com/office/drawing/2016/5/13/chartex" xmlns:cx8="http://schemas.microsoft.com/office/drawing/2016/5/14/chartex" xmlns:mc="http://schemas.openxmlformats.org/markup-compatibility/2006" xmlns:aink="http://schemas.microsoft.com/office/drawing/2016/ink" xmlns:am3d="http://schemas.microsoft.com/office/drawing/2017/model3d" xmlns:o="urn:schemas-microsoft-com:office:office" xmlns:r="http://schemas.openxmlformats.org/officeDocument/2006/relationships" xmlns:m="http://schemas.openxmlformats.org/officeDocument/2006/math" xmlns:v="urn:schemas-microsoft-com:vml" xmlns:wp14="http://schemas.microsoft.com/office/word/2010/wordprocessingDrawing" xmlns:wp="http://schemas.openxmlformats.org/drawingml/2006/wordprocessingDrawing" xmlns:w10="urn:schemas-microsoft-com:office:word" xmlns:w="http://schemas.openxmlformats.org/wordprocessingml/2006/main" xmlns:w14="http://schemas.microsoft.com/office/word/2010/wordml" xmlns:w15="http://schemas.microsoft.com/office/word/2012/wordml" xmlns:w16cex="http://schemas.microsoft.com/office/word/2018/wordml/cex" xmlns:w16cid="http://schemas.microsoft.com/office/word/2016/wordml/cid" xmlns:w16="http://schemas.microsoft.com/office/word/2018/wordml" xmlns:w16se="http://schemas.microsoft.com/office/word/2015/wordml/symex" xmlns:wpg="http://schemas.microsoft.com/office/word/2010/wordprocessingGroup" xmlns:wpi="http://schemas.microsoft.com/office/word/2010/wordprocessingInk" xmlns:wne="http://schemas.microsoft.com/office/word/2006/wordml" xmlns:wps="http://schemas.microsoft.com/office/word/2010/wordprocessingShape" mc:Ignorable="w14 w15 w16se w16cid w16 w16cex wp14">
-  <w16cex:commentExtensible w16cex:durableId="2259522F" w16cex:dateUtc="2020-05-03T12:22:00Z"/>
-</w16cex:commentsExtensible>
-</file>
-
-<file path=word/commentsIds.xml><?xml version="1.0" encoding="utf-8"?>
-<w16cid:commentsIds xmlns:wpc="http://schemas.microsoft.com/office/word/2010/wordprocessingCanvas" xmlns:cx="http://schemas.microsoft.com/office/drawing/2014/chartex" xmlns:cx1="http://schemas.microsoft.com/office/drawing/2015/9/8/chartex" xmlns:cx2="http://schemas.microsoft.com/office/drawing/2015/10/21/chartex" xmlns:cx3="http://schemas.microsoft.com/office/drawing/2016/5/9/chartex" xmlns:cx4="http://schemas.microsoft.com/office/drawing/2016/5/10/chartex" xmlns:cx5="http://schemas.microsoft.com/office/drawing/2016/5/11/chartex" xmlns:cx6="http://schemas.microsoft.com/office/drawing/2016/5/12/chartex" xmlns:cx7="http://schemas.microsoft.com/office/drawing/2016/5/13/chartex" xmlns:cx8="http://schemas.microsoft.com/office/drawing/2016/5/14/chartex" xmlns:mc="http://schemas.openxmlformats.org/markup-compatibility/2006" xmlns:aink="http://schemas.microsoft.com/office/drawing/2016/ink" xmlns:am3d="http://schemas.microsoft.com/office/drawing/2017/model3d" xmlns:o="urn:schemas-microsoft-com:office:office" xmlns:r="http://schemas.openxmlformats.org/officeDocument/2006/relationships" xmlns:m="http://schemas.openxmlformats.org/officeDocument/2006/math" xmlns:v="urn:schemas-microsoft-com:vml" xmlns:wp14="http://schemas.microsoft.com/office/word/2010/wordprocessingDrawing" xmlns:wp="http://schemas.openxmlformats.org/drawingml/2006/wordprocessingDrawing" xmlns:w10="urn:schemas-microsoft-com:office:word" xmlns:w="http://schemas.openxmlformats.org/wordprocessingml/2006/main" xmlns:w14="http://schemas.microsoft.com/office/word/2010/wordml" xmlns:w15="http://schemas.microsoft.com/office/word/2012/wordml" xmlns:w16cid="http://schemas.microsoft.com/office/word/2016/wordml/cid" xmlns:w16se="http://schemas.microsoft.com/office/word/2015/wordml/symex" xmlns:wpg="http://schemas.microsoft.com/office/word/2010/wordprocessingGroup" xmlns:wpi="http://schemas.microsoft.com/office/word/2010/wordprocessingInk" xmlns:wne="http://schemas.microsoft.com/office/word/2006/wordml" xmlns:wps="http://schemas.microsoft.com/office/word/2010/wordprocessingShape" mc:Ignorable="w14 w15 w16se w16cid wp14">
-  <w16cid:commentId w16cid:paraId="4F831E09" w16cid:durableId="2259522F"/>
-</w16cid:commentsIds>
-</file>
-
 <file path=word/endnotes.xml><?xml version="1.0" encoding="utf-8"?>
-<w:endnotes xmlns:wpc="http://schemas.microsoft.com/office/word/2010/wordprocessingCanvas" xmlns:cx="http://schemas.microsoft.com/office/drawing/2014/chartex" xmlns:cx1="http://schemas.microsoft.com/office/drawing/2015/9/8/chartex" xmlns:cx2="http://schemas.microsoft.com/office/drawing/2015/10/21/chartex" xmlns:cx3="http://schemas.microsoft.com/office/drawing/2016/5/9/chartex" xmlns:cx4="http://schemas.microsoft.com/office/drawing/2016/5/10/chartex" xmlns:cx5="http://schemas.microsoft.com/office/drawing/2016/5/11/chartex" xmlns:cx6="http://schemas.microsoft.com/office/drawing/2016/5/12/chartex" xmlns:cx7="http://schemas.microsoft.com/office/drawing/2016/5/13/chartex" xmlns:cx8="http://schemas.microsoft.com/office/drawing/2016/5/14/chartex" xmlns:mc="http://schemas.openxmlformats.org/markup-compatibility/2006" xmlns:aink="http://schemas.microsoft.com/office/drawing/2016/ink" xmlns:am3d="http://schemas.microsoft.com/office/drawing/2017/model3d" xmlns:o="urn:schemas-microsoft-com:office:office" xmlns:r="http://schemas.openxmlformats.org/officeDocument/2006/relationships" xmlns:m="http://schemas.openxmlformats.org/officeDocument/2006/math" xmlns:v="urn:schemas-microsoft-com:vml" xmlns:wp14="http://schemas.microsoft.com/office/word/2010/wordprocessingDrawing" xmlns:wp="http://schemas.openxmlformats.org/drawingml/2006/wordprocessingDrawing" xmlns:w10="urn:schemas-microsoft-com:office:word" xmlns:w="http://schemas.openxmlformats.org/wordprocessingml/2006/main" xmlns:w14="http://schemas.microsoft.com/office/word/2010/wordml" xmlns:w15="http://schemas.microsoft.com/office/word/2012/wordml" xmlns:w16cid="http://schemas.microsoft.com/office/word/2016/wordml/cid" xmlns:w16se="http://schemas.microsoft.com/office/word/2015/wordml/symex" xmlns:wpg="http://schemas.microsoft.com/office/word/2010/wordprocessingGroup" xmlns:wpi="http://schemas.microsoft.com/office/word/2010/wordprocessingInk" xmlns:wne="http://schemas.microsoft.com/office/word/2006/wordml" xmlns:wps="http://schemas.microsoft.com/office/word/2010/wordprocessingShape" mc:Ignorable="w14 w15 w16se w16cid wp14">
+<w:endnotes xmlns:wpc="http://schemas.microsoft.com/office/word/2010/wordprocessingCanvas" xmlns:cx="http://schemas.microsoft.com/office/drawing/2014/chartex" xmlns:cx1="http://schemas.microsoft.com/office/drawing/2015/9/8/chartex" xmlns:cx2="http://schemas.microsoft.com/office/drawing/2015/10/21/chartex" xmlns:cx3="http://schemas.microsoft.com/office/drawing/2016/5/9/chartex" xmlns:cx4="http://schemas.microsoft.com/office/drawing/2016/5/10/chartex" xmlns:cx5="http://schemas.microsoft.com/office/drawing/2016/5/11/chartex" xmlns:cx6="http://schemas.microsoft.com/office/drawing/2016/5/12/chartex" xmlns:cx7="http://schemas.microsoft.com/office/drawing/2016/5/13/chartex" xmlns:cx8="http://schemas.microsoft.com/office/drawing/2016/5/14/chartex" xmlns:mc="http://schemas.openxmlformats.org/markup-compatibility/2006" xmlns:aink="http://schemas.microsoft.com/office/drawing/2016/ink" xmlns:am3d="http://schemas.microsoft.com/office/drawing/2017/model3d" xmlns:o="urn:schemas-microsoft-com:office:office" xmlns:r="http://schemas.openxmlformats.org/officeDocument/2006/relationships" xmlns:m="http://schemas.openxmlformats.org/officeDocument/2006/math" xmlns:v="urn:schemas-microsoft-com:vml" xmlns:wp14="http://schemas.microsoft.com/office/word/2010/wordprocessingDrawing" xmlns:wp="http://schemas.openxmlformats.org/drawingml/2006/wordprocessingDrawing" xmlns:w10="urn:schemas-microsoft-com:office:word" xmlns:w="http://schemas.openxmlformats.org/wordprocessingml/2006/main" xmlns:w14="http://schemas.microsoft.com/office/word/2010/wordml" xmlns:w15="http://schemas.microsoft.com/office/word/2012/wordml" xmlns:w16cex="http://schemas.microsoft.com/office/word/2018/wordml/cex" xmlns:w16cid="http://schemas.microsoft.com/office/word/2016/wordml/cid" xmlns:w16="http://schemas.microsoft.com/office/word/2018/wordml" xmlns:w16se="http://schemas.microsoft.com/office/word/2015/wordml/symex" xmlns:wpg="http://schemas.microsoft.com/office/word/2010/wordprocessingGroup" xmlns:wpi="http://schemas.microsoft.com/office/word/2010/wordprocessingInk" xmlns:wne="http://schemas.microsoft.com/office/word/2006/wordml" xmlns:wps="http://schemas.microsoft.com/office/word/2010/wordprocessingShape" mc:Ignorable="w14 w15 w16se w16cid w16 w16cex wp14">
   <w:endnote w:type="separator" w:id="-1">
     <w:p>
       <w:r>
@@ -12668,7 +13826,7 @@
 </file>
 
 <file path=word/footer1.xml><?xml version="1.0" encoding="utf-8"?>
-<w:ftr xmlns:wpc="http://schemas.microsoft.com/office/word/2010/wordprocessingCanvas" xmlns:cx="http://schemas.microsoft.com/office/drawing/2014/chartex" xmlns:cx1="http://schemas.microsoft.com/office/drawing/2015/9/8/chartex" xmlns:cx2="http://schemas.microsoft.com/office/drawing/2015/10/21/chartex" xmlns:cx3="http://schemas.microsoft.com/office/drawing/2016/5/9/chartex" xmlns:cx4="http://schemas.microsoft.com/office/drawing/2016/5/10/chartex" xmlns:cx5="http://schemas.microsoft.com/office/drawing/2016/5/11/chartex" xmlns:cx6="http://schemas.microsoft.com/office/drawing/2016/5/12/chartex" xmlns:cx7="http://schemas.microsoft.com/office/drawing/2016/5/13/chartex" xmlns:cx8="http://schemas.microsoft.com/office/drawing/2016/5/14/chartex" xmlns:mc="http://schemas.openxmlformats.org/markup-compatibility/2006" xmlns:aink="http://schemas.microsoft.com/office/drawing/2016/ink" xmlns:am3d="http://schemas.microsoft.com/office/drawing/2017/model3d" xmlns:o="urn:schemas-microsoft-com:office:office" xmlns:r="http://schemas.openxmlformats.org/officeDocument/2006/relationships" xmlns:m="http://schemas.openxmlformats.org/officeDocument/2006/math" xmlns:v="urn:schemas-microsoft-com:vml" xmlns:wp14="http://schemas.microsoft.com/office/word/2010/wordprocessingDrawing" xmlns:wp="http://schemas.openxmlformats.org/drawingml/2006/wordprocessingDrawing" xmlns:w10="urn:schemas-microsoft-com:office:word" xmlns:w="http://schemas.openxmlformats.org/wordprocessingml/2006/main" xmlns:w14="http://schemas.microsoft.com/office/word/2010/wordml" xmlns:w15="http://schemas.microsoft.com/office/word/2012/wordml" xmlns:w16cid="http://schemas.microsoft.com/office/word/2016/wordml/cid" xmlns:w16se="http://schemas.microsoft.com/office/word/2015/wordml/symex" xmlns:wpg="http://schemas.microsoft.com/office/word/2010/wordprocessingGroup" xmlns:wpi="http://schemas.microsoft.com/office/word/2010/wordprocessingInk" xmlns:wne="http://schemas.microsoft.com/office/word/2006/wordml" xmlns:wps="http://schemas.microsoft.com/office/word/2010/wordprocessingShape" mc:Ignorable="w14 w15 w16se w16cid wp14">
+<w:ftr xmlns:wpc="http://schemas.microsoft.com/office/word/2010/wordprocessingCanvas" xmlns:cx="http://schemas.microsoft.com/office/drawing/2014/chartex" xmlns:cx1="http://schemas.microsoft.com/office/drawing/2015/9/8/chartex" xmlns:cx2="http://schemas.microsoft.com/office/drawing/2015/10/21/chartex" xmlns:cx3="http://schemas.microsoft.com/office/drawing/2016/5/9/chartex" xmlns:cx4="http://schemas.microsoft.com/office/drawing/2016/5/10/chartex" xmlns:cx5="http://schemas.microsoft.com/office/drawing/2016/5/11/chartex" xmlns:cx6="http://schemas.microsoft.com/office/drawing/2016/5/12/chartex" xmlns:cx7="http://schemas.microsoft.com/office/drawing/2016/5/13/chartex" xmlns:cx8="http://schemas.microsoft.com/office/drawing/2016/5/14/chartex" xmlns:mc="http://schemas.openxmlformats.org/markup-compatibility/2006" xmlns:aink="http://schemas.microsoft.com/office/drawing/2016/ink" xmlns:am3d="http://schemas.microsoft.com/office/drawing/2017/model3d" xmlns:o="urn:schemas-microsoft-com:office:office" xmlns:r="http://schemas.openxmlformats.org/officeDocument/2006/relationships" xmlns:m="http://schemas.openxmlformats.org/officeDocument/2006/math" xmlns:v="urn:schemas-microsoft-com:vml" xmlns:wp14="http://schemas.microsoft.com/office/word/2010/wordprocessingDrawing" xmlns:wp="http://schemas.openxmlformats.org/drawingml/2006/wordprocessingDrawing" xmlns:w10="urn:schemas-microsoft-com:office:word" xmlns:w="http://schemas.openxmlformats.org/wordprocessingml/2006/main" xmlns:w14="http://schemas.microsoft.com/office/word/2010/wordml" xmlns:w15="http://schemas.microsoft.com/office/word/2012/wordml" xmlns:w16cex="http://schemas.microsoft.com/office/word/2018/wordml/cex" xmlns:w16cid="http://schemas.microsoft.com/office/word/2016/wordml/cid" xmlns:w16="http://schemas.microsoft.com/office/word/2018/wordml" xmlns:w16se="http://schemas.microsoft.com/office/word/2015/wordml/symex" xmlns:wpg="http://schemas.microsoft.com/office/word/2010/wordprocessingGroup" xmlns:wpi="http://schemas.microsoft.com/office/word/2010/wordprocessingInk" xmlns:wne="http://schemas.microsoft.com/office/word/2006/wordml" xmlns:wps="http://schemas.microsoft.com/office/word/2010/wordprocessingShape" mc:Ignorable="w14 w15 w16se w16cid w16 w16cex wp14">
   <w:p>
     <w:pPr>
       <w:pStyle w:val="Pieddepage"/>
@@ -12705,7 +13863,7 @@
 </file>
 
 <file path=word/footer2.xml><?xml version="1.0" encoding="utf-8"?>
-<w:ftr xmlns:wpc="http://schemas.microsoft.com/office/word/2010/wordprocessingCanvas" xmlns:cx="http://schemas.microsoft.com/office/drawing/2014/chartex" xmlns:cx1="http://schemas.microsoft.com/office/drawing/2015/9/8/chartex" xmlns:cx2="http://schemas.microsoft.com/office/drawing/2015/10/21/chartex" xmlns:cx3="http://schemas.microsoft.com/office/drawing/2016/5/9/chartex" xmlns:cx4="http://schemas.microsoft.com/office/drawing/2016/5/10/chartex" xmlns:cx5="http://schemas.microsoft.com/office/drawing/2016/5/11/chartex" xmlns:cx6="http://schemas.microsoft.com/office/drawing/2016/5/12/chartex" xmlns:cx7="http://schemas.microsoft.com/office/drawing/2016/5/13/chartex" xmlns:cx8="http://schemas.microsoft.com/office/drawing/2016/5/14/chartex" xmlns:mc="http://schemas.openxmlformats.org/markup-compatibility/2006" xmlns:aink="http://schemas.microsoft.com/office/drawing/2016/ink" xmlns:am3d="http://schemas.microsoft.com/office/drawing/2017/model3d" xmlns:o="urn:schemas-microsoft-com:office:office" xmlns:r="http://schemas.openxmlformats.org/officeDocument/2006/relationships" xmlns:m="http://schemas.openxmlformats.org/officeDocument/2006/math" xmlns:v="urn:schemas-microsoft-com:vml" xmlns:wp14="http://schemas.microsoft.com/office/word/2010/wordprocessingDrawing" xmlns:wp="http://schemas.openxmlformats.org/drawingml/2006/wordprocessingDrawing" xmlns:w10="urn:schemas-microsoft-com:office:word" xmlns:w="http://schemas.openxmlformats.org/wordprocessingml/2006/main" xmlns:w14="http://schemas.microsoft.com/office/word/2010/wordml" xmlns:w15="http://schemas.microsoft.com/office/word/2012/wordml" xmlns:w16cid="http://schemas.microsoft.com/office/word/2016/wordml/cid" xmlns:w16se="http://schemas.microsoft.com/office/word/2015/wordml/symex" xmlns:wpg="http://schemas.microsoft.com/office/word/2010/wordprocessingGroup" xmlns:wpi="http://schemas.microsoft.com/office/word/2010/wordprocessingInk" xmlns:wne="http://schemas.microsoft.com/office/word/2006/wordml" xmlns:wps="http://schemas.microsoft.com/office/word/2010/wordprocessingShape" mc:Ignorable="w14 w15 w16se w16cid wp14">
+<w:ftr xmlns:wpc="http://schemas.microsoft.com/office/word/2010/wordprocessingCanvas" xmlns:cx="http://schemas.microsoft.com/office/drawing/2014/chartex" xmlns:cx1="http://schemas.microsoft.com/office/drawing/2015/9/8/chartex" xmlns:cx2="http://schemas.microsoft.com/office/drawing/2015/10/21/chartex" xmlns:cx3="http://schemas.microsoft.com/office/drawing/2016/5/9/chartex" xmlns:cx4="http://schemas.microsoft.com/office/drawing/2016/5/10/chartex" xmlns:cx5="http://schemas.microsoft.com/office/drawing/2016/5/11/chartex" xmlns:cx6="http://schemas.microsoft.com/office/drawing/2016/5/12/chartex" xmlns:cx7="http://schemas.microsoft.com/office/drawing/2016/5/13/chartex" xmlns:cx8="http://schemas.microsoft.com/office/drawing/2016/5/14/chartex" xmlns:mc="http://schemas.openxmlformats.org/markup-compatibility/2006" xmlns:aink="http://schemas.microsoft.com/office/drawing/2016/ink" xmlns:am3d="http://schemas.microsoft.com/office/drawing/2017/model3d" xmlns:o="urn:schemas-microsoft-com:office:office" xmlns:r="http://schemas.openxmlformats.org/officeDocument/2006/relationships" xmlns:m="http://schemas.openxmlformats.org/officeDocument/2006/math" xmlns:v="urn:schemas-microsoft-com:vml" xmlns:wp14="http://schemas.microsoft.com/office/word/2010/wordprocessingDrawing" xmlns:wp="http://schemas.openxmlformats.org/drawingml/2006/wordprocessingDrawing" xmlns:w10="urn:schemas-microsoft-com:office:word" xmlns:w="http://schemas.openxmlformats.org/wordprocessingml/2006/main" xmlns:w14="http://schemas.microsoft.com/office/word/2010/wordml" xmlns:w15="http://schemas.microsoft.com/office/word/2012/wordml" xmlns:w16cex="http://schemas.microsoft.com/office/word/2018/wordml/cex" xmlns:w16cid="http://schemas.microsoft.com/office/word/2016/wordml/cid" xmlns:w16="http://schemas.microsoft.com/office/word/2018/wordml" xmlns:w16se="http://schemas.microsoft.com/office/word/2015/wordml/symex" xmlns:wpg="http://schemas.microsoft.com/office/word/2010/wordprocessingGroup" xmlns:wpi="http://schemas.microsoft.com/office/word/2010/wordprocessingInk" xmlns:wne="http://schemas.microsoft.com/office/word/2006/wordml" xmlns:wps="http://schemas.microsoft.com/office/word/2010/wordprocessingShape" mc:Ignorable="w14 w15 w16se w16cid w16 w16cex wp14">
   <w:tbl>
     <w:tblPr>
       <w:tblW w:w="0" w:type="auto"/>
@@ -12767,7 +13925,7 @@
               <w:sz w:val="18"/>
               <w:szCs w:val="18"/>
             </w:rPr>
-            <w:t>2020-05-05</w:t>
+            <w:t>2020-05-07</w:t>
           </w:r>
           <w:r>
             <w:rPr>
@@ -12947,7 +14105,7 @@
 </file>
 
 <file path=word/footnotes.xml><?xml version="1.0" encoding="utf-8"?>
-<w:footnotes xmlns:wpc="http://schemas.microsoft.com/office/word/2010/wordprocessingCanvas" xmlns:cx="http://schemas.microsoft.com/office/drawing/2014/chartex" xmlns:cx1="http://schemas.microsoft.com/office/drawing/2015/9/8/chartex" xmlns:cx2="http://schemas.microsoft.com/office/drawing/2015/10/21/chartex" xmlns:cx3="http://schemas.microsoft.com/office/drawing/2016/5/9/chartex" xmlns:cx4="http://schemas.microsoft.com/office/drawing/2016/5/10/chartex" xmlns:cx5="http://schemas.microsoft.com/office/drawing/2016/5/11/chartex" xmlns:cx6="http://schemas.microsoft.com/office/drawing/2016/5/12/chartex" xmlns:cx7="http://schemas.microsoft.com/office/drawing/2016/5/13/chartex" xmlns:cx8="http://schemas.microsoft.com/office/drawing/2016/5/14/chartex" xmlns:mc="http://schemas.openxmlformats.org/markup-compatibility/2006" xmlns:aink="http://schemas.microsoft.com/office/drawing/2016/ink" xmlns:am3d="http://schemas.microsoft.com/office/drawing/2017/model3d" xmlns:o="urn:schemas-microsoft-com:office:office" xmlns:r="http://schemas.openxmlformats.org/officeDocument/2006/relationships" xmlns:m="http://schemas.openxmlformats.org/officeDocument/2006/math" xmlns:v="urn:schemas-microsoft-com:vml" xmlns:wp14="http://schemas.microsoft.com/office/word/2010/wordprocessingDrawing" xmlns:wp="http://schemas.openxmlformats.org/drawingml/2006/wordprocessingDrawing" xmlns:w10="urn:schemas-microsoft-com:office:word" xmlns:w="http://schemas.openxmlformats.org/wordprocessingml/2006/main" xmlns:w14="http://schemas.microsoft.com/office/word/2010/wordml" xmlns:w15="http://schemas.microsoft.com/office/word/2012/wordml" xmlns:w16cid="http://schemas.microsoft.com/office/word/2016/wordml/cid" xmlns:w16se="http://schemas.microsoft.com/office/word/2015/wordml/symex" xmlns:wpg="http://schemas.microsoft.com/office/word/2010/wordprocessingGroup" xmlns:wpi="http://schemas.microsoft.com/office/word/2010/wordprocessingInk" xmlns:wne="http://schemas.microsoft.com/office/word/2006/wordml" xmlns:wps="http://schemas.microsoft.com/office/word/2010/wordprocessingShape" mc:Ignorable="w14 w15 w16se w16cid wp14">
+<w:footnotes xmlns:wpc="http://schemas.microsoft.com/office/word/2010/wordprocessingCanvas" xmlns:cx="http://schemas.microsoft.com/office/drawing/2014/chartex" xmlns:cx1="http://schemas.microsoft.com/office/drawing/2015/9/8/chartex" xmlns:cx2="http://schemas.microsoft.com/office/drawing/2015/10/21/chartex" xmlns:cx3="http://schemas.microsoft.com/office/drawing/2016/5/9/chartex" xmlns:cx4="http://schemas.microsoft.com/office/drawing/2016/5/10/chartex" xmlns:cx5="http://schemas.microsoft.com/office/drawing/2016/5/11/chartex" xmlns:cx6="http://schemas.microsoft.com/office/drawing/2016/5/12/chartex" xmlns:cx7="http://schemas.microsoft.com/office/drawing/2016/5/13/chartex" xmlns:cx8="http://schemas.microsoft.com/office/drawing/2016/5/14/chartex" xmlns:mc="http://schemas.openxmlformats.org/markup-compatibility/2006" xmlns:aink="http://schemas.microsoft.com/office/drawing/2016/ink" xmlns:am3d="http://schemas.microsoft.com/office/drawing/2017/model3d" xmlns:o="urn:schemas-microsoft-com:office:office" xmlns:r="http://schemas.openxmlformats.org/officeDocument/2006/relationships" xmlns:m="http://schemas.openxmlformats.org/officeDocument/2006/math" xmlns:v="urn:schemas-microsoft-com:vml" xmlns:wp14="http://schemas.microsoft.com/office/word/2010/wordprocessingDrawing" xmlns:wp="http://schemas.openxmlformats.org/drawingml/2006/wordprocessingDrawing" xmlns:w10="urn:schemas-microsoft-com:office:word" xmlns:w="http://schemas.openxmlformats.org/wordprocessingml/2006/main" xmlns:w14="http://schemas.microsoft.com/office/word/2010/wordml" xmlns:w15="http://schemas.microsoft.com/office/word/2012/wordml" xmlns:w16cex="http://schemas.microsoft.com/office/word/2018/wordml/cex" xmlns:w16cid="http://schemas.microsoft.com/office/word/2016/wordml/cid" xmlns:w16="http://schemas.microsoft.com/office/word/2018/wordml" xmlns:w16se="http://schemas.microsoft.com/office/word/2015/wordml/symex" xmlns:wpg="http://schemas.microsoft.com/office/word/2010/wordprocessingGroup" xmlns:wpi="http://schemas.microsoft.com/office/word/2010/wordprocessingInk" xmlns:wne="http://schemas.microsoft.com/office/word/2006/wordml" xmlns:wps="http://schemas.microsoft.com/office/word/2010/wordprocessingShape" mc:Ignorable="w14 w15 w16se w16cid w16 w16cex wp14">
   <w:footnote w:type="separator" w:id="-1">
     <w:p>
       <w:r>
@@ -13013,7 +14171,7 @@
 </file>
 
 <file path=word/header1.xml><?xml version="1.0" encoding="utf-8"?>
-<w:hdr xmlns:wpc="http://schemas.microsoft.com/office/word/2010/wordprocessingCanvas" xmlns:cx="http://schemas.microsoft.com/office/drawing/2014/chartex" xmlns:cx1="http://schemas.microsoft.com/office/drawing/2015/9/8/chartex" xmlns:cx2="http://schemas.microsoft.com/office/drawing/2015/10/21/chartex" xmlns:cx3="http://schemas.microsoft.com/office/drawing/2016/5/9/chartex" xmlns:cx4="http://schemas.microsoft.com/office/drawing/2016/5/10/chartex" xmlns:cx5="http://schemas.microsoft.com/office/drawing/2016/5/11/chartex" xmlns:cx6="http://schemas.microsoft.com/office/drawing/2016/5/12/chartex" xmlns:cx7="http://schemas.microsoft.com/office/drawing/2016/5/13/chartex" xmlns:cx8="http://schemas.microsoft.com/office/drawing/2016/5/14/chartex" xmlns:mc="http://schemas.openxmlformats.org/markup-compatibility/2006" xmlns:aink="http://schemas.microsoft.com/office/drawing/2016/ink" xmlns:am3d="http://schemas.microsoft.com/office/drawing/2017/model3d" xmlns:o="urn:schemas-microsoft-com:office:office" xmlns:r="http://schemas.openxmlformats.org/officeDocument/2006/relationships" xmlns:m="http://schemas.openxmlformats.org/officeDocument/2006/math" xmlns:v="urn:schemas-microsoft-com:vml" xmlns:wp14="http://schemas.microsoft.com/office/word/2010/wordprocessingDrawing" xmlns:wp="http://schemas.openxmlformats.org/drawingml/2006/wordprocessingDrawing" xmlns:w10="urn:schemas-microsoft-com:office:word" xmlns:w="http://schemas.openxmlformats.org/wordprocessingml/2006/main" xmlns:w14="http://schemas.microsoft.com/office/word/2010/wordml" xmlns:w15="http://schemas.microsoft.com/office/word/2012/wordml" xmlns:w16cid="http://schemas.microsoft.com/office/word/2016/wordml/cid" xmlns:w16se="http://schemas.microsoft.com/office/word/2015/wordml/symex" xmlns:wpg="http://schemas.microsoft.com/office/word/2010/wordprocessingGroup" xmlns:wpi="http://schemas.microsoft.com/office/word/2010/wordprocessingInk" xmlns:wne="http://schemas.microsoft.com/office/word/2006/wordml" xmlns:wps="http://schemas.microsoft.com/office/word/2010/wordprocessingShape" mc:Ignorable="w14 w15 w16se w16cid wp14">
+<w:hdr xmlns:wpc="http://schemas.microsoft.com/office/word/2010/wordprocessingCanvas" xmlns:cx="http://schemas.microsoft.com/office/drawing/2014/chartex" xmlns:cx1="http://schemas.microsoft.com/office/drawing/2015/9/8/chartex" xmlns:cx2="http://schemas.microsoft.com/office/drawing/2015/10/21/chartex" xmlns:cx3="http://schemas.microsoft.com/office/drawing/2016/5/9/chartex" xmlns:cx4="http://schemas.microsoft.com/office/drawing/2016/5/10/chartex" xmlns:cx5="http://schemas.microsoft.com/office/drawing/2016/5/11/chartex" xmlns:cx6="http://schemas.microsoft.com/office/drawing/2016/5/12/chartex" xmlns:cx7="http://schemas.microsoft.com/office/drawing/2016/5/13/chartex" xmlns:cx8="http://schemas.microsoft.com/office/drawing/2016/5/14/chartex" xmlns:mc="http://schemas.openxmlformats.org/markup-compatibility/2006" xmlns:aink="http://schemas.microsoft.com/office/drawing/2016/ink" xmlns:am3d="http://schemas.microsoft.com/office/drawing/2017/model3d" xmlns:o="urn:schemas-microsoft-com:office:office" xmlns:r="http://schemas.openxmlformats.org/officeDocument/2006/relationships" xmlns:m="http://schemas.openxmlformats.org/officeDocument/2006/math" xmlns:v="urn:schemas-microsoft-com:vml" xmlns:wp14="http://schemas.microsoft.com/office/word/2010/wordprocessingDrawing" xmlns:wp="http://schemas.openxmlformats.org/drawingml/2006/wordprocessingDrawing" xmlns:w10="urn:schemas-microsoft-com:office:word" xmlns:w="http://schemas.openxmlformats.org/wordprocessingml/2006/main" xmlns:w14="http://schemas.microsoft.com/office/word/2010/wordml" xmlns:w15="http://schemas.microsoft.com/office/word/2012/wordml" xmlns:w16cex="http://schemas.microsoft.com/office/word/2018/wordml/cex" xmlns:w16cid="http://schemas.microsoft.com/office/word/2016/wordml/cid" xmlns:w16="http://schemas.microsoft.com/office/word/2018/wordml" xmlns:w16se="http://schemas.microsoft.com/office/word/2015/wordml/symex" xmlns:wpg="http://schemas.microsoft.com/office/word/2010/wordprocessingGroup" xmlns:wpi="http://schemas.microsoft.com/office/word/2010/wordprocessingInk" xmlns:wne="http://schemas.microsoft.com/office/word/2006/wordml" xmlns:wps="http://schemas.microsoft.com/office/word/2010/wordprocessingShape" mc:Ignorable="w14 w15 w16se w16cid w16 w16cex wp14">
   <w:tbl>
     <w:tblPr>
       <w:tblW w:w="9645" w:type="dxa"/>
@@ -13246,7 +14404,7 @@
 </file>
 
 <file path=word/numbering.xml><?xml version="1.0" encoding="utf-8"?>
-<w:numbering xmlns:wpc="http://schemas.microsoft.com/office/word/2010/wordprocessingCanvas" xmlns:cx="http://schemas.microsoft.com/office/drawing/2014/chartex" xmlns:cx1="http://schemas.microsoft.com/office/drawing/2015/9/8/chartex" xmlns:cx2="http://schemas.microsoft.com/office/drawing/2015/10/21/chartex" xmlns:cx3="http://schemas.microsoft.com/office/drawing/2016/5/9/chartex" xmlns:cx4="http://schemas.microsoft.com/office/drawing/2016/5/10/chartex" xmlns:cx5="http://schemas.microsoft.com/office/drawing/2016/5/11/chartex" xmlns:cx6="http://schemas.microsoft.com/office/drawing/2016/5/12/chartex" xmlns:cx7="http://schemas.microsoft.com/office/drawing/2016/5/13/chartex" xmlns:cx8="http://schemas.microsoft.com/office/drawing/2016/5/14/chartex" xmlns:mc="http://schemas.openxmlformats.org/markup-compatibility/2006" xmlns:aink="http://schemas.microsoft.com/office/drawing/2016/ink" xmlns:am3d="http://schemas.microsoft.com/office/drawing/2017/model3d" xmlns:o="urn:schemas-microsoft-com:office:office" xmlns:r="http://schemas.openxmlformats.org/officeDocument/2006/relationships" xmlns:m="http://schemas.openxmlformats.org/officeDocument/2006/math" xmlns:v="urn:schemas-microsoft-com:vml" xmlns:wp14="http://schemas.microsoft.com/office/word/2010/wordprocessingDrawing" xmlns:wp="http://schemas.openxmlformats.org/drawingml/2006/wordprocessingDrawing" xmlns:w10="urn:schemas-microsoft-com:office:word" xmlns:w="http://schemas.openxmlformats.org/wordprocessingml/2006/main" xmlns:w14="http://schemas.microsoft.com/office/word/2010/wordml" xmlns:w15="http://schemas.microsoft.com/office/word/2012/wordml" xmlns:w16cid="http://schemas.microsoft.com/office/word/2016/wordml/cid" xmlns:w16se="http://schemas.microsoft.com/office/word/2015/wordml/symex" xmlns:wpg="http://schemas.microsoft.com/office/word/2010/wordprocessingGroup" xmlns:wpi="http://schemas.microsoft.com/office/word/2010/wordprocessingInk" xmlns:wne="http://schemas.microsoft.com/office/word/2006/wordml" xmlns:wps="http://schemas.microsoft.com/office/word/2010/wordprocessingShape" mc:Ignorable="w14 w15 w16se w16cid wp14">
+<w:numbering xmlns:wpc="http://schemas.microsoft.com/office/word/2010/wordprocessingCanvas" xmlns:cx="http://schemas.microsoft.com/office/drawing/2014/chartex" xmlns:cx1="http://schemas.microsoft.com/office/drawing/2015/9/8/chartex" xmlns:cx2="http://schemas.microsoft.com/office/drawing/2015/10/21/chartex" xmlns:cx3="http://schemas.microsoft.com/office/drawing/2016/5/9/chartex" xmlns:cx4="http://schemas.microsoft.com/office/drawing/2016/5/10/chartex" xmlns:cx5="http://schemas.microsoft.com/office/drawing/2016/5/11/chartex" xmlns:cx6="http://schemas.microsoft.com/office/drawing/2016/5/12/chartex" xmlns:cx7="http://schemas.microsoft.com/office/drawing/2016/5/13/chartex" xmlns:cx8="http://schemas.microsoft.com/office/drawing/2016/5/14/chartex" xmlns:mc="http://schemas.openxmlformats.org/markup-compatibility/2006" xmlns:aink="http://schemas.microsoft.com/office/drawing/2016/ink" xmlns:am3d="http://schemas.microsoft.com/office/drawing/2017/model3d" xmlns:o="urn:schemas-microsoft-com:office:office" xmlns:r="http://schemas.openxmlformats.org/officeDocument/2006/relationships" xmlns:m="http://schemas.openxmlformats.org/officeDocument/2006/math" xmlns:v="urn:schemas-microsoft-com:vml" xmlns:wp14="http://schemas.microsoft.com/office/word/2010/wordprocessingDrawing" xmlns:wp="http://schemas.openxmlformats.org/drawingml/2006/wordprocessingDrawing" xmlns:w10="urn:schemas-microsoft-com:office:word" xmlns:w="http://schemas.openxmlformats.org/wordprocessingml/2006/main" xmlns:w14="http://schemas.microsoft.com/office/word/2010/wordml" xmlns:w15="http://schemas.microsoft.com/office/word/2012/wordml" xmlns:w16cex="http://schemas.microsoft.com/office/word/2018/wordml/cex" xmlns:w16cid="http://schemas.microsoft.com/office/word/2016/wordml/cid" xmlns:w16="http://schemas.microsoft.com/office/word/2018/wordml" xmlns:w16se="http://schemas.microsoft.com/office/word/2015/wordml/symex" xmlns:wpg="http://schemas.microsoft.com/office/word/2010/wordprocessingGroup" xmlns:wpi="http://schemas.microsoft.com/office/word/2010/wordprocessingInk" xmlns:wne="http://schemas.microsoft.com/office/word/2006/wordml" xmlns:wps="http://schemas.microsoft.com/office/word/2010/wordprocessingShape" mc:Ignorable="w14 w15 w16se w16cid w16 w16cex wp14">
   <w:abstractNum w:abstractNumId="0" w15:restartNumberingAfterBreak="0">
     <w:nsid w:val="FFFFFF7C"/>
     <w:multiLevelType w:val="singleLevel"/>
@@ -18177,16 +19335,8 @@
 </w:numbering>
 </file>
 
-<file path=word/people.xml><?xml version="1.0" encoding="utf-8"?>
-<w15:people xmlns:wpc="http://schemas.microsoft.com/office/word/2010/wordprocessingCanvas" xmlns:cx="http://schemas.microsoft.com/office/drawing/2014/chartex" xmlns:cx1="http://schemas.microsoft.com/office/drawing/2015/9/8/chartex" xmlns:cx2="http://schemas.microsoft.com/office/drawing/2015/10/21/chartex" xmlns:cx3="http://schemas.microsoft.com/office/drawing/2016/5/9/chartex" xmlns:cx4="http://schemas.microsoft.com/office/drawing/2016/5/10/chartex" xmlns:cx5="http://schemas.microsoft.com/office/drawing/2016/5/11/chartex" xmlns:cx6="http://schemas.microsoft.com/office/drawing/2016/5/12/chartex" xmlns:cx7="http://schemas.microsoft.com/office/drawing/2016/5/13/chartex" xmlns:cx8="http://schemas.microsoft.com/office/drawing/2016/5/14/chartex" xmlns:mc="http://schemas.openxmlformats.org/markup-compatibility/2006" xmlns:aink="http://schemas.microsoft.com/office/drawing/2016/ink" xmlns:am3d="http://schemas.microsoft.com/office/drawing/2017/model3d" xmlns:o="urn:schemas-microsoft-com:office:office" xmlns:r="http://schemas.openxmlformats.org/officeDocument/2006/relationships" xmlns:m="http://schemas.openxmlformats.org/officeDocument/2006/math" xmlns:v="urn:schemas-microsoft-com:vml" xmlns:wp14="http://schemas.microsoft.com/office/word/2010/wordprocessingDrawing" xmlns:wp="http://schemas.openxmlformats.org/drawingml/2006/wordprocessingDrawing" xmlns:w10="urn:schemas-microsoft-com:office:word" xmlns:w="http://schemas.openxmlformats.org/wordprocessingml/2006/main" xmlns:w14="http://schemas.microsoft.com/office/word/2010/wordml" xmlns:w15="http://schemas.microsoft.com/office/word/2012/wordml" xmlns:w16cid="http://schemas.microsoft.com/office/word/2016/wordml/cid" xmlns:w16se="http://schemas.microsoft.com/office/word/2015/wordml/symex" xmlns:wpg="http://schemas.microsoft.com/office/word/2010/wordprocessingGroup" xmlns:wpi="http://schemas.microsoft.com/office/word/2010/wordprocessingInk" xmlns:wne="http://schemas.microsoft.com/office/word/2006/wordml" xmlns:wps="http://schemas.microsoft.com/office/word/2010/wordprocessingShape" mc:Ignorable="w14 w15 w16se w16cid wp14">
-  <w15:person w15:author="Stéphanie">
-    <w15:presenceInfo w15:providerId="None" w15:userId="Stéphanie"/>
-  </w15:person>
-</w15:people>
-</file>
-
 <file path=word/styles.xml><?xml version="1.0" encoding="utf-8"?>
-<w:styles xmlns:mc="http://schemas.openxmlformats.org/markup-compatibility/2006" xmlns:r="http://schemas.openxmlformats.org/officeDocument/2006/relationships" xmlns:w="http://schemas.openxmlformats.org/wordprocessingml/2006/main" xmlns:w14="http://schemas.microsoft.com/office/word/2010/wordml" xmlns:w15="http://schemas.microsoft.com/office/word/2012/wordml" xmlns:w16cid="http://schemas.microsoft.com/office/word/2016/wordml/cid" xmlns:w16se="http://schemas.microsoft.com/office/word/2015/wordml/symex" mc:Ignorable="w14 w15 w16se w16cid">
+<w:styles xmlns:mc="http://schemas.openxmlformats.org/markup-compatibility/2006" xmlns:r="http://schemas.openxmlformats.org/officeDocument/2006/relationships" xmlns:w="http://schemas.openxmlformats.org/wordprocessingml/2006/main" xmlns:w14="http://schemas.microsoft.com/office/word/2010/wordml" xmlns:w15="http://schemas.microsoft.com/office/word/2012/wordml" xmlns:w16cex="http://schemas.microsoft.com/office/word/2018/wordml/cex" xmlns:w16cid="http://schemas.microsoft.com/office/word/2016/wordml/cid" xmlns:w16="http://schemas.microsoft.com/office/word/2018/wordml" xmlns:w16se="http://schemas.microsoft.com/office/word/2015/wordml/symex" mc:Ignorable="w14 w15 w16se w16cid w16 w16cex">
   <w:docDefaults>
     <w:rPrDefault>
       <w:rPr>
@@ -23089,7 +24239,7 @@
 </file>
 
 <file path=customXml/itemProps1.xml><?xml version="1.0" encoding="utf-8"?>
-<ds:datastoreItem xmlns:ds="http://schemas.openxmlformats.org/officeDocument/2006/customXml" ds:itemID="{56431AB0-5A91-1D46-A724-9EE391F76A8C}">
+<ds:datastoreItem xmlns:ds="http://schemas.openxmlformats.org/officeDocument/2006/customXml" ds:itemID="{EEC7A1FD-4BDA-44C0-A1D0-833DFCE9AFB9}">
   <ds:schemaRefs>
     <ds:schemaRef ds:uri="http://schemas.openxmlformats.org/officeDocument/2006/bibliography"/>
   </ds:schemaRefs>

</xml_diff>

<commit_message>
minor change in report
</commit_message>
<xml_diff>
--- a/Lab5/Student/Lab 5 - Multipath Student v8.0.docx
+++ b/Lab5/Student/Lab 5 - Multipath Student v8.0.docx
@@ -336,7 +336,23 @@
           <w:rStyle w:val="Titredulivre"/>
           <w:b w:val="0"/>
         </w:rPr>
-        <w:t xml:space="preserve">Miguel Angel Ribot </w:t>
+        <w:t xml:space="preserve">Miguel Angel </w:t>
+      </w:r>
+      <w:proofErr w:type="spellStart"/>
+      <w:r>
+        <w:rPr>
+          <w:rStyle w:val="Titredulivre"/>
+          <w:b w:val="0"/>
+        </w:rPr>
+        <w:t>Ribot</w:t>
+      </w:r>
+      <w:proofErr w:type="spellEnd"/>
+      <w:r>
+        <w:rPr>
+          <w:rStyle w:val="Titredulivre"/>
+          <w:b w:val="0"/>
+        </w:rPr>
+        <w:t xml:space="preserve"> </w:t>
       </w:r>
     </w:p>
     <w:p>
@@ -368,13 +384,23 @@
         </w:rPr>
         <w:tab/>
       </w:r>
+      <w:proofErr w:type="spellStart"/>
       <w:r>
         <w:rPr>
           <w:rStyle w:val="Titredulivre"/>
           <w:b w:val="0"/>
           <w:lang w:val="es-ES"/>
         </w:rPr>
-        <w:t xml:space="preserve">Vincenzo Capuano </w:t>
+        <w:t>Vincenzo</w:t>
+      </w:r>
+      <w:proofErr w:type="spellEnd"/>
+      <w:r>
+        <w:rPr>
+          <w:rStyle w:val="Titredulivre"/>
+          <w:b w:val="0"/>
+          <w:lang w:val="es-ES"/>
+        </w:rPr>
+        <w:t xml:space="preserve"> Capuano </w:t>
       </w:r>
     </w:p>
     <w:p>
@@ -412,8 +438,17 @@
           <w:rStyle w:val="Titredulivre"/>
           <w:b w:val="0"/>
         </w:rPr>
-        <w:t>Cyril Botteron</w:t>
-      </w:r>
+        <w:t xml:space="preserve">Cyril </w:t>
+      </w:r>
+      <w:proofErr w:type="spellStart"/>
+      <w:r>
+        <w:rPr>
+          <w:rStyle w:val="Titredulivre"/>
+          <w:b w:val="0"/>
+        </w:rPr>
+        <w:t>Botteron</w:t>
+      </w:r>
+      <w:proofErr w:type="spellEnd"/>
     </w:p>
     <w:p>
       <w:pPr>
@@ -433,7 +468,23 @@
           <w:rStyle w:val="Titredulivre"/>
           <w:b w:val="0"/>
         </w:rPr>
-        <w:t>Teaching assistant: Gabriel Laupré (</w:t>
+        <w:t xml:space="preserve">Teaching assistant: Gabriel </w:t>
+      </w:r>
+      <w:proofErr w:type="spellStart"/>
+      <w:r>
+        <w:rPr>
+          <w:rStyle w:val="Titredulivre"/>
+          <w:b w:val="0"/>
+        </w:rPr>
+        <w:t>Laupré</w:t>
+      </w:r>
+      <w:proofErr w:type="spellEnd"/>
+      <w:r>
+        <w:rPr>
+          <w:rStyle w:val="Titredulivre"/>
+          <w:b w:val="0"/>
+        </w:rPr>
+        <w:t xml:space="preserve"> (</w:t>
       </w:r>
       <w:hyperlink r:id="rId8" w:history="1">
         <w:r>
@@ -590,34 +641,34 @@
           <w:rStyle w:val="Titredulivre"/>
           <w:b w:val="0"/>
         </w:rPr>
-        <w:t xml:space="preserve">Date of lab : </w:t>
-      </w:r>
-      <w:bookmarkStart w:id="7" w:name="_Hlk39149958"/>
+        <w:t xml:space="preserve">Date of </w:t>
+      </w:r>
+      <w:proofErr w:type="gramStart"/>
       <w:r>
         <w:rPr>
           <w:rStyle w:val="Titredulivre"/>
           <w:b w:val="0"/>
         </w:rPr>
-        <w:t>01-05-2020 – 08-05-2020</w:t>
-      </w:r>
-    </w:p>
-    <w:bookmarkEnd w:id="7"/>
-    <w:p>
-      <w:pPr>
+        <w:t>lab :</w:t>
+      </w:r>
+      <w:proofErr w:type="gramEnd"/>
+      <w:r>
         <w:rPr>
           <w:rStyle w:val="Titredulivre"/>
           <w:b w:val="0"/>
         </w:rPr>
-      </w:pPr>
-    </w:p>
-    <w:p>
-      <w:pPr>
+        <w:t xml:space="preserve"> </w:t>
+      </w:r>
+      <w:bookmarkStart w:id="7" w:name="_Hlk39149958"/>
+      <w:r>
         <w:rPr>
           <w:rStyle w:val="Titredulivre"/>
           <w:b w:val="0"/>
         </w:rPr>
-      </w:pPr>
-    </w:p>
+        <w:t>01-05-2020 – 08-05-2020</w:t>
+      </w:r>
+    </w:p>
+    <w:bookmarkEnd w:id="7"/>
     <w:p>
       <w:pPr>
         <w:rPr>
@@ -625,27 +676,87 @@
           <w:b w:val="0"/>
         </w:rPr>
       </w:pPr>
-      <w:r>
+    </w:p>
+    <w:p>
+      <w:pPr>
         <w:rPr>
           <w:rStyle w:val="Titredulivre"/>
           <w:b w:val="0"/>
         </w:rPr>
-        <w:t>Student</w:t>
-      </w:r>
-      <w:r>
+      </w:pPr>
+    </w:p>
+    <w:p>
+      <w:pPr>
         <w:rPr>
           <w:rStyle w:val="Titredulivre"/>
           <w:b w:val="0"/>
         </w:rPr>
-        <w:t xml:space="preserve"> name : </w:t>
-      </w:r>
+      </w:pPr>
       <w:r>
         <w:rPr>
           <w:rStyle w:val="Titredulivre"/>
           <w:b w:val="0"/>
-          <w:color w:val="C00000"/>
-        </w:rPr>
-        <w:t>Alberic De Lajarte &amp; Stephanie Lebrun</w:t>
+        </w:rPr>
+        <w:t>Student</w:t>
+      </w:r>
+      <w:r>
+        <w:rPr>
+          <w:rStyle w:val="Titredulivre"/>
+          <w:b w:val="0"/>
+        </w:rPr>
+        <w:t xml:space="preserve"> </w:t>
+      </w:r>
+      <w:proofErr w:type="gramStart"/>
+      <w:r>
+        <w:rPr>
+          <w:rStyle w:val="Titredulivre"/>
+          <w:b w:val="0"/>
+        </w:rPr>
+        <w:t>name :</w:t>
+      </w:r>
+      <w:proofErr w:type="gramEnd"/>
+      <w:r>
+        <w:rPr>
+          <w:rStyle w:val="Titredulivre"/>
+          <w:b w:val="0"/>
+        </w:rPr>
+        <w:t xml:space="preserve"> </w:t>
+      </w:r>
+      <w:proofErr w:type="spellStart"/>
+      <w:r>
+        <w:rPr>
+          <w:rStyle w:val="Titredulivre"/>
+          <w:b w:val="0"/>
+          <w:color w:val="C00000"/>
+        </w:rPr>
+        <w:t>Alberic</w:t>
+      </w:r>
+      <w:proofErr w:type="spellEnd"/>
+      <w:r>
+        <w:rPr>
+          <w:rStyle w:val="Titredulivre"/>
+          <w:b w:val="0"/>
+          <w:color w:val="C00000"/>
+        </w:rPr>
+        <w:t xml:space="preserve"> De </w:t>
+      </w:r>
+      <w:proofErr w:type="spellStart"/>
+      <w:r>
+        <w:rPr>
+          <w:rStyle w:val="Titredulivre"/>
+          <w:b w:val="0"/>
+          <w:color w:val="C00000"/>
+        </w:rPr>
+        <w:t>Lajarte</w:t>
+      </w:r>
+      <w:proofErr w:type="spellEnd"/>
+      <w:r>
+        <w:rPr>
+          <w:rStyle w:val="Titredulivre"/>
+          <w:b w:val="0"/>
+          <w:color w:val="C00000"/>
+        </w:rPr>
+        <w:t xml:space="preserve"> &amp; Stephanie Lebrun</w:t>
       </w:r>
     </w:p>
     <w:p>
@@ -2282,8 +2393,13 @@
       </w:r>
       <w:r>
         <w:tab/>
-        <w:t>is the carrier phase of the LOS signal component referred to the receiver’s local oscillator,</w:t>
-      </w:r>
+        <w:t xml:space="preserve">is the carrier phase of the LOS signal component referred to the receiver’s local </w:t>
+      </w:r>
+      <w:proofErr w:type="gramStart"/>
+      <w:r>
+        <w:t>oscillator,</w:t>
+      </w:r>
+      <w:proofErr w:type="gramEnd"/>
     </w:p>
     <w:p>
       <w:r>
@@ -2683,6 +2799,7 @@
         </w:rPr>
         <w:t xml:space="preserve"> </w:t>
       </w:r>
+      <w:proofErr w:type="spellStart"/>
       <w:r>
         <w:rPr>
           <w:rFonts w:ascii="Courier New" w:hAnsi="Courier New" w:cs="Courier New"/>
@@ -2691,6 +2808,7 @@
         </w:rPr>
         <w:t>initSettings</w:t>
       </w:r>
+      <w:proofErr w:type="spellEnd"/>
       <w:r>
         <w:rPr>
           <w:rFonts w:cs="Courier New"/>
@@ -2713,8 +2831,18 @@
           <w:sz w:val="18"/>
           <w:szCs w:val="20"/>
         </w:rPr>
-        <w:t>settings = initSetings</w:t>
-      </w:r>
+        <w:t xml:space="preserve">settings = </w:t>
+      </w:r>
+      <w:proofErr w:type="spellStart"/>
+      <w:r>
+        <w:rPr>
+          <w:rFonts w:ascii="Courier New" w:hAnsi="Courier New" w:cs="Courier New"/>
+          <w:sz w:val="18"/>
+          <w:szCs w:val="20"/>
+        </w:rPr>
+        <w:t>initSetings</w:t>
+      </w:r>
+      <w:proofErr w:type="spellEnd"/>
       <w:r>
         <w:rPr>
           <w:rFonts w:cs="Courier New"/>
@@ -2759,8 +2887,17 @@
         <w:t>0º</w:t>
       </w:r>
       <w:r>
-        <w:t xml:space="preserve"> assuming first a GPS L1 BPSK received signal, and then a Galileo E1 BOC(1,1) signal. For each signal, use the </w:t>
-      </w:r>
+        <w:t xml:space="preserve"> assuming first a GPS L1 BPSK received signal, and then a Galileo E1 </w:t>
+      </w:r>
+      <w:proofErr w:type="gramStart"/>
+      <w:r>
+        <w:t>BOC(</w:t>
+      </w:r>
+      <w:proofErr w:type="gramEnd"/>
+      <w:r>
+        <w:t xml:space="preserve">1,1) signal. For each signal, use the </w:t>
+      </w:r>
+      <w:proofErr w:type="spellStart"/>
       <w:r>
         <w:rPr>
           <w:rFonts w:ascii="Courier New" w:hAnsi="Courier New" w:cs="Courier New"/>
@@ -2769,6 +2906,7 @@
         </w:rPr>
         <w:t>plot_autocorrelation</w:t>
       </w:r>
+      <w:proofErr w:type="spellEnd"/>
       <w:r>
         <w:t xml:space="preserve"> function to plot the autocorrelation of the LOS component, the multipath component, and their sum.</w:t>
       </w:r>
@@ -3398,7 +3536,27 @@
                                   <w:sz w:val="18"/>
                                   <w:szCs w:val="22"/>
                                 </w:rPr>
-                                <w:t>Galileo E1 BOC(1,1)</w:t>
+                                <w:t xml:space="preserve">Galileo E1 </w:t>
+                              </w:r>
+                              <w:proofErr w:type="gramStart"/>
+                              <w:r>
+                                <w:rPr>
+                                  <w:b/>
+                                  <w:bCs/>
+                                  <w:sz w:val="18"/>
+                                  <w:szCs w:val="22"/>
+                                </w:rPr>
+                                <w:t>BOC(</w:t>
+                              </w:r>
+                              <w:proofErr w:type="gramEnd"/>
+                              <w:r>
+                                <w:rPr>
+                                  <w:b/>
+                                  <w:bCs/>
+                                  <w:sz w:val="18"/>
+                                  <w:szCs w:val="22"/>
+                                </w:rPr>
+                                <w:t>1,1)</w:t>
                               </w:r>
                               <w:r>
                                 <w:rPr>
@@ -3467,7 +3625,27 @@
                             <w:sz w:val="18"/>
                             <w:szCs w:val="22"/>
                           </w:rPr>
-                          <w:t>Galileo E1 BOC(1,1)</w:t>
+                          <w:t xml:space="preserve">Galileo E1 </w:t>
+                        </w:r>
+                        <w:proofErr w:type="gramStart"/>
+                        <w:r>
+                          <w:rPr>
+                            <w:b/>
+                            <w:bCs/>
+                            <w:sz w:val="18"/>
+                            <w:szCs w:val="22"/>
+                          </w:rPr>
+                          <w:t>BOC(</w:t>
+                        </w:r>
+                        <w:proofErr w:type="gramEnd"/>
+                        <w:r>
+                          <w:rPr>
+                            <w:b/>
+                            <w:bCs/>
+                            <w:sz w:val="18"/>
+                            <w:szCs w:val="22"/>
+                          </w:rPr>
+                          <w:t>1,1)</w:t>
                         </w:r>
                         <w:r>
                           <w:rPr>
@@ -4058,7 +4236,27 @@
                                   <w:sz w:val="18"/>
                                   <w:szCs w:val="22"/>
                                 </w:rPr>
-                                <w:t>Galileo E1 BOC(1,1)</w:t>
+                                <w:t xml:space="preserve">Galileo E1 </w:t>
+                              </w:r>
+                              <w:proofErr w:type="gramStart"/>
+                              <w:r>
+                                <w:rPr>
+                                  <w:b/>
+                                  <w:bCs/>
+                                  <w:sz w:val="18"/>
+                                  <w:szCs w:val="22"/>
+                                </w:rPr>
+                                <w:t>BOC(</w:t>
+                              </w:r>
+                              <w:proofErr w:type="gramEnd"/>
+                              <w:r>
+                                <w:rPr>
+                                  <w:b/>
+                                  <w:bCs/>
+                                  <w:sz w:val="18"/>
+                                  <w:szCs w:val="22"/>
+                                </w:rPr>
+                                <w:t>1,1)</w:t>
                               </w:r>
                               <w:r>
                                 <w:rPr>
@@ -4114,7 +4312,27 @@
                             <w:sz w:val="18"/>
                             <w:szCs w:val="22"/>
                           </w:rPr>
-                          <w:t>Galileo E1 BOC(1,1)</w:t>
+                          <w:t xml:space="preserve">Galileo E1 </w:t>
+                        </w:r>
+                        <w:proofErr w:type="gramStart"/>
+                        <w:r>
+                          <w:rPr>
+                            <w:b/>
+                            <w:bCs/>
+                            <w:sz w:val="18"/>
+                            <w:szCs w:val="22"/>
+                          </w:rPr>
+                          <w:t>BOC(</w:t>
+                        </w:r>
+                        <w:proofErr w:type="gramEnd"/>
+                        <w:r>
+                          <w:rPr>
+                            <w:b/>
+                            <w:bCs/>
+                            <w:sz w:val="18"/>
+                            <w:szCs w:val="22"/>
+                          </w:rPr>
+                          <w:t>1,1)</w:t>
                         </w:r>
                         <w:r>
                           <w:rPr>
@@ -4477,7 +4695,21 @@
         <w:rPr>
           <w:color w:val="C00000"/>
         </w:rPr>
-        <w:t xml:space="preserve">The pseudorange error induced could be quite large. </w:t>
+        <w:t xml:space="preserve">The </w:t>
+      </w:r>
+      <w:proofErr w:type="spellStart"/>
+      <w:r>
+        <w:rPr>
+          <w:color w:val="C00000"/>
+        </w:rPr>
+        <w:t>pseudorange</w:t>
+      </w:r>
+      <w:proofErr w:type="spellEnd"/>
+      <w:r>
+        <w:rPr>
+          <w:color w:val="C00000"/>
+        </w:rPr>
+        <w:t xml:space="preserve"> error induced could be quite large. </w:t>
       </w:r>
       <w:r>
         <w:rPr>
@@ -4595,28 +4827,7 @@
           <w:color w:val="C00000"/>
           <w:shd w:val="clear" w:color="auto" w:fill="FFFFFF"/>
         </w:rPr>
-        <w:t xml:space="preserve"> </w:t>
-      </w:r>
-      <w:r>
-        <w:rPr>
-          <w:color w:val="C00000"/>
-          <w:shd w:val="clear" w:color="auto" w:fill="FFFFFF"/>
-        </w:rPr>
-        <w:t>remove its</w:t>
-      </w:r>
-      <w:r>
-        <w:rPr>
-          <w:color w:val="C00000"/>
-          <w:shd w:val="clear" w:color="auto" w:fill="FFFFFF"/>
-        </w:rPr>
-        <w:t xml:space="preserve"> contribution</w:t>
-      </w:r>
-      <w:r>
-        <w:rPr>
-          <w:color w:val="C00000"/>
-          <w:shd w:val="clear" w:color="auto" w:fill="FFFFFF"/>
-        </w:rPr>
-        <w:t xml:space="preserve"> </w:t>
+        <w:t xml:space="preserve"> remove its contribution </w:t>
       </w:r>
       <w:r>
         <w:rPr>
@@ -5197,7 +5408,7 @@
           <v:shape id="_x0000_i1025" type="#_x0000_t75" alt="" style="width:8.15pt;height:13.75pt;mso-width-percent:0;mso-height-percent:0;mso-width-percent:0;mso-height-percent:0" o:ole="">
             <v:imagedata r:id="rId17" o:title=""/>
           </v:shape>
-          <o:OLEObject Type="Embed" ProgID="Equation.DSMT4" ShapeID="_x0000_i1025" DrawAspect="Content" ObjectID="_1650395440" r:id="rId18"/>
+          <o:OLEObject Type="Embed" ProgID="Equation.DSMT4" ShapeID="_x0000_i1025" DrawAspect="Content" ObjectID="_1650395758" r:id="rId18"/>
         </w:object>
       </w:r>
       <w:r>
@@ -5247,7 +5458,15 @@
     </w:p>
     <w:p>
       <w:r>
-        <w:t>As seen in the course, due to the presence of a multipath, the correlation function may be distorted and thereby induce a pseudorange or code delay error, as can be seen in the plotted example below:</w:t>
+        <w:t xml:space="preserve">As seen in the course, due to the presence of a multipath, the correlation function may be distorted and thereby induce a </w:t>
+      </w:r>
+      <w:proofErr w:type="spellStart"/>
+      <w:r>
+        <w:t>pseudorange</w:t>
+      </w:r>
+      <w:proofErr w:type="spellEnd"/>
+      <w:r>
+        <w:t xml:space="preserve"> or code delay error, as can be seen in the plotted example below:</w:t>
       </w:r>
     </w:p>
     <w:p>
@@ -5319,6 +5538,7 @@
       <w:r>
         <w:t xml:space="preserve">Use the </w:t>
       </w:r>
+      <w:proofErr w:type="spellStart"/>
       <w:r>
         <w:rPr>
           <w:rFonts w:ascii="Courier New" w:hAnsi="Courier New" w:cs="Courier New"/>
@@ -5327,6 +5547,7 @@
         </w:rPr>
         <w:t>plot_discriminator</w:t>
       </w:r>
+      <w:proofErr w:type="spellEnd"/>
       <w:r>
         <w:rPr>
           <w:rFonts w:cs="Courier New"/>
@@ -5347,7 +5568,15 @@
         </m:r>
       </m:oMath>
       <w:r>
-        <w:t xml:space="preserve"> of a LOS component, and a LOS + multipath component, assuming first a GPS L1 BPSK received signal, and then a Galileo E1 BOC(1,1) signal. (Multipath Parameters: MSAR=0.5, </w:t>
+        <w:t xml:space="preserve"> of a LOS component, and a LOS + multipath component, assuming first a GPS L1 BPSK received signal, and then a Galileo E1 </w:t>
+      </w:r>
+      <w:proofErr w:type="gramStart"/>
+      <w:r>
+        <w:t>BOC(</w:t>
+      </w:r>
+      <w:proofErr w:type="gramEnd"/>
+      <w:r>
+        <w:t xml:space="preserve">1,1) signal. (Multipath Parameters: MSAR=0.5, </w:t>
       </w:r>
       <m:oMath>
         <m:sSub>
@@ -5997,7 +6226,21 @@
         <w:rPr>
           <w:szCs w:val="20"/>
         </w:rPr>
-        <w:t>the code error in meters for BPSK and BOC(1,1) resulting from the existence of the</w:t>
+        <w:t xml:space="preserve">the code error in meters for BPSK and </w:t>
+      </w:r>
+      <w:proofErr w:type="gramStart"/>
+      <w:r>
+        <w:rPr>
+          <w:szCs w:val="20"/>
+        </w:rPr>
+        <w:t>BOC(</w:t>
+      </w:r>
+      <w:proofErr w:type="gramEnd"/>
+      <w:r>
+        <w:rPr>
+          <w:szCs w:val="20"/>
+        </w:rPr>
+        <w:t>1,1) resulting from the existence of the</w:t>
       </w:r>
       <w:r>
         <w:rPr>
@@ -6192,11 +6435,19 @@
                 <w:szCs w:val="20"/>
               </w:rPr>
             </w:pPr>
+            <w:proofErr w:type="gramStart"/>
             <w:r>
               <w:rPr>
                 <w:szCs w:val="20"/>
               </w:rPr>
-              <w:t>BOC(1,1)</w:t>
+              <w:t>BOC(</w:t>
+            </w:r>
+            <w:proofErr w:type="gramEnd"/>
+            <w:r>
+              <w:rPr>
+                <w:szCs w:val="20"/>
+              </w:rPr>
+              <w:t>1,1)</w:t>
             </w:r>
           </w:p>
         </w:tc>
@@ -6291,7 +6542,21 @@
         <w:rPr>
           <w:color w:val="C00000"/>
         </w:rPr>
-        <w:t xml:space="preserve"> and BOC(1,1) </w:t>
+        <w:t xml:space="preserve"> and </w:t>
+      </w:r>
+      <w:proofErr w:type="gramStart"/>
+      <w:r>
+        <w:rPr>
+          <w:color w:val="C00000"/>
+        </w:rPr>
+        <w:t>BOC(</w:t>
+      </w:r>
+      <w:proofErr w:type="gramEnd"/>
+      <w:r>
+        <w:rPr>
+          <w:color w:val="C00000"/>
+        </w:rPr>
+        <w:t xml:space="preserve">1,1) </w:t>
       </w:r>
       <w:r>
         <w:rPr>
@@ -6363,7 +6628,21 @@
         <w:rPr>
           <w:color w:val="C00000"/>
         </w:rPr>
-        <w:t xml:space="preserve"> m. So for 0.</w:t>
+        <w:t xml:space="preserve"> m. </w:t>
+      </w:r>
+      <w:proofErr w:type="gramStart"/>
+      <w:r>
+        <w:rPr>
+          <w:color w:val="C00000"/>
+        </w:rPr>
+        <w:t>So</w:t>
+      </w:r>
+      <w:proofErr w:type="gramEnd"/>
+      <w:r>
+        <w:rPr>
+          <w:color w:val="C00000"/>
+        </w:rPr>
+        <w:t xml:space="preserve"> for 0.</w:t>
       </w:r>
       <w:r>
         <w:rPr>
@@ -6474,7 +6753,7 @@
           <v:shape id="_x0000_i1026" type="#_x0000_t75" alt="" style="width:8.15pt;height:13.75pt;mso-width-percent:0;mso-height-percent:0;mso-width-percent:0;mso-height-percent:0" o:ole="">
             <v:imagedata r:id="rId17" o:title=""/>
           </v:shape>
-          <o:OLEObject Type="Embed" ProgID="Equation.DSMT4" ShapeID="_x0000_i1026" DrawAspect="Content" ObjectID="_1650395441" r:id="rId22"/>
+          <o:OLEObject Type="Embed" ProgID="Equation.DSMT4" ShapeID="_x0000_i1026" DrawAspect="Content" ObjectID="_1650395759" r:id="rId22"/>
         </w:object>
       </w:r>
       <w:r>
@@ -6593,6 +6872,7 @@
               <w:adjustRightInd w:val="0"/>
               <w:jc w:val="center"/>
               <w:rPr>
+                <w:color w:val="C00000"/>
                 <w:szCs w:val="20"/>
               </w:rPr>
             </w:pPr>
@@ -6610,11 +6890,13 @@
               <w:adjustRightInd w:val="0"/>
               <w:jc w:val="center"/>
               <w:rPr>
+                <w:color w:val="C00000"/>
                 <w:szCs w:val="20"/>
               </w:rPr>
             </w:pPr>
             <w:r>
               <w:rPr>
+                <w:color w:val="C00000"/>
                 <w:szCs w:val="20"/>
               </w:rPr>
               <w:t>Multipath Error [m]</w:t>
@@ -6637,6 +6919,7 @@
               <w:adjustRightInd w:val="0"/>
               <w:jc w:val="center"/>
               <w:rPr>
+                <w:color w:val="C00000"/>
                 <w:szCs w:val="20"/>
               </w:rPr>
             </w:pPr>
@@ -6653,24 +6936,28 @@
               <w:adjustRightInd w:val="0"/>
               <w:jc w:val="center"/>
               <w:rPr>
+                <w:color w:val="C00000"/>
                 <w:szCs w:val="20"/>
               </w:rPr>
             </w:pPr>
             <w:r>
               <w:rPr>
                 <w:i/>
+                <w:color w:val="C00000"/>
                 <w:szCs w:val="20"/>
               </w:rPr>
               <w:t>d</w:t>
             </w:r>
             <w:r>
               <w:rPr>
+                <w:color w:val="C00000"/>
                 <w:szCs w:val="20"/>
               </w:rPr>
               <w:t xml:space="preserve"> = 0.</w:t>
             </w:r>
             <w:r>
               <w:rPr>
+                <w:color w:val="C00000"/>
                 <w:szCs w:val="20"/>
               </w:rPr>
               <w:t>6</w:t>
@@ -6689,24 +6976,28 @@
               <w:adjustRightInd w:val="0"/>
               <w:jc w:val="center"/>
               <w:rPr>
+                <w:color w:val="C00000"/>
                 <w:szCs w:val="20"/>
               </w:rPr>
             </w:pPr>
             <w:r>
               <w:rPr>
                 <w:i/>
+                <w:color w:val="C00000"/>
                 <w:szCs w:val="20"/>
               </w:rPr>
               <w:t>d</w:t>
             </w:r>
             <w:r>
               <w:rPr>
+                <w:color w:val="C00000"/>
                 <w:szCs w:val="20"/>
               </w:rPr>
               <w:t xml:space="preserve"> = 0</w:t>
             </w:r>
             <w:r>
               <w:rPr>
+                <w:color w:val="C00000"/>
                 <w:szCs w:val="20"/>
               </w:rPr>
               <w:t>.3</w:t>
@@ -6725,24 +7016,28 @@
               <w:adjustRightInd w:val="0"/>
               <w:jc w:val="center"/>
               <w:rPr>
+                <w:color w:val="C00000"/>
                 <w:szCs w:val="20"/>
               </w:rPr>
             </w:pPr>
             <w:r>
               <w:rPr>
                 <w:i/>
+                <w:color w:val="C00000"/>
                 <w:szCs w:val="20"/>
               </w:rPr>
               <w:t>d</w:t>
             </w:r>
             <w:r>
               <w:rPr>
+                <w:color w:val="C00000"/>
                 <w:szCs w:val="20"/>
               </w:rPr>
               <w:t xml:space="preserve"> = 0.</w:t>
             </w:r>
             <w:r>
               <w:rPr>
+                <w:color w:val="C00000"/>
                 <w:szCs w:val="20"/>
               </w:rPr>
               <w:t>1</w:t>
@@ -6765,11 +7060,13 @@
               <w:adjustRightInd w:val="0"/>
               <w:jc w:val="center"/>
               <w:rPr>
+                <w:color w:val="C00000"/>
                 <w:szCs w:val="20"/>
               </w:rPr>
             </w:pPr>
             <w:r>
               <w:rPr>
+                <w:color w:val="C00000"/>
                 <w:szCs w:val="20"/>
               </w:rPr>
               <w:t>BPSK</w:t>
@@ -6787,10 +7084,14 @@
               <w:adjustRightInd w:val="0"/>
               <w:jc w:val="center"/>
               <w:rPr>
+                <w:color w:val="C00000"/>
                 <w:szCs w:val="20"/>
               </w:rPr>
             </w:pPr>
             <w:r>
+              <w:rPr>
+                <w:color w:val="C00000"/>
+              </w:rPr>
               <w:t xml:space="preserve">41.0557   </w:t>
             </w:r>
           </w:p>
@@ -6807,10 +7108,14 @@
               <w:adjustRightInd w:val="0"/>
               <w:jc w:val="center"/>
               <w:rPr>
+                <w:color w:val="C00000"/>
                 <w:szCs w:val="20"/>
               </w:rPr>
             </w:pPr>
             <w:r>
+              <w:rPr>
+                <w:color w:val="C00000"/>
+              </w:rPr>
               <w:t xml:space="preserve">20.5279  </w:t>
             </w:r>
           </w:p>
@@ -6827,10 +7132,14 @@
               <w:adjustRightInd w:val="0"/>
               <w:jc w:val="center"/>
               <w:rPr>
+                <w:color w:val="C00000"/>
                 <w:szCs w:val="20"/>
               </w:rPr>
             </w:pPr>
             <w:r>
+              <w:rPr>
+                <w:color w:val="C00000"/>
+              </w:rPr>
               <w:t>5.8651</w:t>
             </w:r>
           </w:p>
@@ -6851,14 +7160,25 @@
               <w:adjustRightInd w:val="0"/>
               <w:jc w:val="center"/>
               <w:rPr>
+                <w:color w:val="C00000"/>
                 <w:szCs w:val="20"/>
               </w:rPr>
             </w:pPr>
+            <w:proofErr w:type="gramStart"/>
             <w:r>
               <w:rPr>
+                <w:color w:val="C00000"/>
                 <w:szCs w:val="20"/>
               </w:rPr>
-              <w:t>BOC(1,1)</w:t>
+              <w:t>BOC(</w:t>
+            </w:r>
+            <w:proofErr w:type="gramEnd"/>
+            <w:r>
+              <w:rPr>
+                <w:color w:val="C00000"/>
+                <w:szCs w:val="20"/>
+              </w:rPr>
+              <w:t>1,1)</w:t>
             </w:r>
           </w:p>
         </w:tc>
@@ -6874,11 +7194,13 @@
               <w:adjustRightInd w:val="0"/>
               <w:jc w:val="center"/>
               <w:rPr>
+                <w:color w:val="C00000"/>
                 <w:szCs w:val="20"/>
               </w:rPr>
             </w:pPr>
             <w:r>
               <w:rPr>
+                <w:color w:val="C00000"/>
                 <w:szCs w:val="20"/>
               </w:rPr>
               <w:t xml:space="preserve">23.4604   </w:t>
@@ -6897,11 +7219,13 @@
               <w:adjustRightInd w:val="0"/>
               <w:jc w:val="center"/>
               <w:rPr>
+                <w:color w:val="C00000"/>
                 <w:szCs w:val="20"/>
               </w:rPr>
             </w:pPr>
             <w:r>
               <w:rPr>
+                <w:color w:val="C00000"/>
                 <w:szCs w:val="20"/>
               </w:rPr>
               <w:t xml:space="preserve">11.7302    </w:t>
@@ -6919,11 +7243,13 @@
               <w:adjustRightInd w:val="0"/>
               <w:jc w:val="center"/>
               <w:rPr>
+                <w:color w:val="C00000"/>
                 <w:szCs w:val="20"/>
               </w:rPr>
             </w:pPr>
             <w:r>
               <w:rPr>
+                <w:color w:val="C00000"/>
                 <w:szCs w:val="20"/>
               </w:rPr>
               <w:t>2.9326</w:t>
@@ -7216,6 +7542,7 @@
                                 <w:lang w:val="fr-BE"/>
                               </w:rPr>
                             </w:pPr>
+                            <w:proofErr w:type="gramStart"/>
                             <w:r>
                               <w:rPr>
                                 <w:b/>
@@ -7225,7 +7552,19 @@
                                 <w:szCs w:val="22"/>
                                 <w:lang w:val="fr-BE"/>
                               </w:rPr>
-                              <w:t>d = 0.6</w:t>
+                              <w:t>d</w:t>
+                            </w:r>
+                            <w:proofErr w:type="gramEnd"/>
+                            <w:r>
+                              <w:rPr>
+                                <w:b/>
+                                <w:bCs/>
+                                <w:color w:val="C00000"/>
+                                <w:sz w:val="18"/>
+                                <w:szCs w:val="22"/>
+                                <w:lang w:val="fr-BE"/>
+                              </w:rPr>
+                              <w:t xml:space="preserve"> = 0.6</w:t>
                             </w:r>
                             <w:r>
                               <w:rPr>
@@ -7374,6 +7713,7 @@
                           <w:lang w:val="fr-BE"/>
                         </w:rPr>
                       </w:pPr>
+                      <w:proofErr w:type="gramStart"/>
                       <w:r>
                         <w:rPr>
                           <w:b/>
@@ -7383,7 +7723,19 @@
                           <w:szCs w:val="22"/>
                           <w:lang w:val="fr-BE"/>
                         </w:rPr>
-                        <w:t>d = 0.6</w:t>
+                        <w:t>d</w:t>
+                      </w:r>
+                      <w:proofErr w:type="gramEnd"/>
+                      <w:r>
+                        <w:rPr>
+                          <w:b/>
+                          <w:bCs/>
+                          <w:color w:val="C00000"/>
+                          <w:sz w:val="18"/>
+                          <w:szCs w:val="22"/>
+                          <w:lang w:val="fr-BE"/>
+                        </w:rPr>
+                        <w:t xml:space="preserve"> = 0.6</w:t>
                       </w:r>
                       <w:r>
                         <w:rPr>
@@ -7809,6 +8161,7 @@
                                 <w:lang w:val="fr-BE"/>
                               </w:rPr>
                             </w:pPr>
+                            <w:proofErr w:type="gramStart"/>
                             <w:r>
                               <w:rPr>
                                 <w:b/>
@@ -7818,7 +8171,19 @@
                                 <w:szCs w:val="22"/>
                                 <w:lang w:val="fr-BE"/>
                               </w:rPr>
-                              <w:t>d = 0.6</w:t>
+                              <w:t>d</w:t>
+                            </w:r>
+                            <w:proofErr w:type="gramEnd"/>
+                            <w:r>
+                              <w:rPr>
+                                <w:b/>
+                                <w:bCs/>
+                                <w:color w:val="C00000"/>
+                                <w:sz w:val="18"/>
+                                <w:szCs w:val="22"/>
+                                <w:lang w:val="fr-BE"/>
+                              </w:rPr>
+                              <w:t xml:space="preserve"> = 0.6</w:t>
                             </w:r>
                             <w:r>
                               <w:rPr>
@@ -7967,6 +8332,7 @@
                           <w:lang w:val="fr-BE"/>
                         </w:rPr>
                       </w:pPr>
+                      <w:proofErr w:type="gramStart"/>
                       <w:r>
                         <w:rPr>
                           <w:b/>
@@ -7976,7 +8342,19 @@
                           <w:szCs w:val="22"/>
                           <w:lang w:val="fr-BE"/>
                         </w:rPr>
-                        <w:t>d = 0.6</w:t>
+                        <w:t>d</w:t>
+                      </w:r>
+                      <w:proofErr w:type="gramEnd"/>
+                      <w:r>
+                        <w:rPr>
+                          <w:b/>
+                          <w:bCs/>
+                          <w:color w:val="C00000"/>
+                          <w:sz w:val="18"/>
+                          <w:szCs w:val="22"/>
+                          <w:lang w:val="fr-BE"/>
+                        </w:rPr>
+                        <w:t xml:space="preserve"> = 0.6</w:t>
                       </w:r>
                       <w:r>
                         <w:rPr>
@@ -8511,12 +8889,21 @@
                 <w:szCs w:val="20"/>
               </w:rPr>
             </w:pPr>
+            <w:proofErr w:type="gramStart"/>
             <w:r>
               <w:rPr>
                 <w:color w:val="C00000"/>
                 <w:szCs w:val="20"/>
               </w:rPr>
-              <w:t>BOC(1,1)</w:t>
+              <w:t>BOC(</w:t>
+            </w:r>
+            <w:proofErr w:type="gramEnd"/>
+            <w:r>
+              <w:rPr>
+                <w:color w:val="C00000"/>
+                <w:szCs w:val="20"/>
+              </w:rPr>
+              <w:t>1,1)</w:t>
             </w:r>
           </w:p>
         </w:tc>
@@ -8712,8 +9099,9 @@
           <w:szCs w:val="18"/>
           <w:lang w:val="en-GB"/>
         </w:rPr>
-        <w:t xml:space="preserve"> pseudorange</w:t>
-      </w:r>
+        <w:t xml:space="preserve"> </w:t>
+      </w:r>
+      <w:proofErr w:type="spellStart"/>
       <w:r>
         <w:rPr>
           <w:rFonts w:ascii="Helvetica" w:hAnsi="Helvetica"/>
@@ -8724,8 +9112,9 @@
           <w:szCs w:val="18"/>
           <w:lang w:val="en-GB"/>
         </w:rPr>
-        <w:t xml:space="preserve"> error</w:t>
-      </w:r>
+        <w:t>pseudorange</w:t>
+      </w:r>
+      <w:proofErr w:type="spellEnd"/>
       <w:r>
         <w:rPr>
           <w:rFonts w:ascii="Helvetica" w:hAnsi="Helvetica"/>
@@ -8736,7 +9125,7 @@
           <w:szCs w:val="18"/>
           <w:lang w:val="en-GB"/>
         </w:rPr>
-        <w:t xml:space="preserve">. Indeed the </w:t>
+        <w:t xml:space="preserve"> error</w:t>
       </w:r>
       <w:r>
         <w:rPr>
@@ -8748,8 +9137,9 @@
           <w:szCs w:val="18"/>
           <w:lang w:val="en-GB"/>
         </w:rPr>
-        <w:t>DLL discriminator is less distorted.</w:t>
-      </w:r>
+        <w:t xml:space="preserve">. </w:t>
+      </w:r>
+      <w:proofErr w:type="gramStart"/>
       <w:r>
         <w:rPr>
           <w:rFonts w:ascii="Helvetica" w:hAnsi="Helvetica"/>
@@ -8760,8 +9150,9 @@
           <w:szCs w:val="18"/>
           <w:lang w:val="en-GB"/>
         </w:rPr>
-        <w:t xml:space="preserve"> </w:t>
-      </w:r>
+        <w:t>Indeed</w:t>
+      </w:r>
+      <w:proofErr w:type="gramEnd"/>
       <w:r>
         <w:rPr>
           <w:rFonts w:ascii="Helvetica" w:hAnsi="Helvetica"/>
@@ -8772,7 +9163,7 @@
           <w:szCs w:val="18"/>
           <w:lang w:val="en-GB"/>
         </w:rPr>
-        <w:t xml:space="preserve">However </w:t>
+        <w:t xml:space="preserve"> the </w:t>
       </w:r>
       <w:r>
         <w:rPr>
@@ -8784,7 +9175,7 @@
           <w:szCs w:val="18"/>
           <w:lang w:val="en-GB"/>
         </w:rPr>
-        <w:t>a spacing reduction decreases the tolerance to dynamics</w:t>
+        <w:t>DLL discriminator is less distorted.</w:t>
       </w:r>
       <w:r>
         <w:rPr>
@@ -8796,8 +9187,9 @@
           <w:szCs w:val="18"/>
           <w:lang w:val="en-GB"/>
         </w:rPr>
-        <w:t>, and it has implications on the receiver front-end (a good analog-to-digital converter</w:t>
-      </w:r>
+        <w:t xml:space="preserve"> </w:t>
+      </w:r>
+      <w:proofErr w:type="gramStart"/>
       <w:r>
         <w:rPr>
           <w:rFonts w:ascii="Helvetica" w:hAnsi="Helvetica"/>
@@ -8808,8 +9200,9 @@
           <w:szCs w:val="18"/>
           <w:lang w:val="en-GB"/>
         </w:rPr>
-        <w:t xml:space="preserve"> is required</w:t>
-      </w:r>
+        <w:t>However</w:t>
+      </w:r>
+      <w:proofErr w:type="gramEnd"/>
       <w:r>
         <w:rPr>
           <w:rFonts w:ascii="Helvetica" w:hAnsi="Helvetica"/>
@@ -8820,7 +9213,7 @@
           <w:szCs w:val="18"/>
           <w:lang w:val="en-GB"/>
         </w:rPr>
-        <w:t>. It increases the hardware complexity</w:t>
+        <w:t xml:space="preserve"> </w:t>
       </w:r>
       <w:r>
         <w:rPr>
@@ -8832,7 +9225,7 @@
           <w:szCs w:val="18"/>
           <w:lang w:val="en-GB"/>
         </w:rPr>
-        <w:t>)</w:t>
+        <w:t>a spacing reduction decreases the tolerance to dynamics</w:t>
       </w:r>
       <w:r>
         <w:rPr>
@@ -8844,12 +9237,10 @@
           <w:szCs w:val="18"/>
           <w:lang w:val="en-GB"/>
         </w:rPr>
-        <w:t>.</w:t>
-      </w:r>
-    </w:p>
-    <w:p>
-      <w:pPr>
-        <w:pStyle w:val="Chapter2title"/>
+        <w:t xml:space="preserve">, and it has implications on the receiver front-end (a good </w:t>
+      </w:r>
+      <w:proofErr w:type="spellStart"/>
+      <w:r>
         <w:rPr>
           <w:rFonts w:ascii="Helvetica" w:hAnsi="Helvetica"/>
           <w:b w:val="0"/>
@@ -8859,11 +9250,10 @@
           <w:szCs w:val="18"/>
           <w:lang w:val="en-GB"/>
         </w:rPr>
-      </w:pPr>
-    </w:p>
-    <w:p>
-      <w:pPr>
-        <w:pStyle w:val="Chapter2title"/>
+        <w:t>analog</w:t>
+      </w:r>
+      <w:proofErr w:type="spellEnd"/>
+      <w:r>
         <w:rPr>
           <w:rFonts w:ascii="Helvetica" w:hAnsi="Helvetica"/>
           <w:b w:val="0"/>
@@ -8873,7 +9263,8 @@
           <w:szCs w:val="18"/>
           <w:lang w:val="en-GB"/>
         </w:rPr>
-      </w:pPr>
+        <w:t>-to-digital converter</w:t>
+      </w:r>
       <w:r>
         <w:rPr>
           <w:rFonts w:ascii="Helvetica" w:hAnsi="Helvetica"/>
@@ -8884,7 +9275,7 @@
           <w:szCs w:val="18"/>
           <w:lang w:val="en-GB"/>
         </w:rPr>
-        <w:t xml:space="preserve">We also observe that the error is more important for BPSK than BOC, for the same distance d. </w:t>
+        <w:t xml:space="preserve"> is required</w:t>
       </w:r>
       <w:r>
         <w:rPr>
@@ -8896,7 +9287,97 @@
           <w:szCs w:val="18"/>
           <w:lang w:val="en-GB"/>
         </w:rPr>
-        <w:t>BOC(1,1) signals are</w:t>
+        <w:t>. It increases the hardware complexity</w:t>
+      </w:r>
+      <w:r>
+        <w:rPr>
+          <w:rFonts w:ascii="Helvetica" w:hAnsi="Helvetica"/>
+          <w:b w:val="0"/>
+          <w:bCs/>
+          <w:color w:val="C00000"/>
+          <w:sz w:val="20"/>
+          <w:szCs w:val="18"/>
+          <w:lang w:val="en-GB"/>
+        </w:rPr>
+        <w:t>)</w:t>
+      </w:r>
+      <w:r>
+        <w:rPr>
+          <w:rFonts w:ascii="Helvetica" w:hAnsi="Helvetica"/>
+          <w:b w:val="0"/>
+          <w:bCs/>
+          <w:color w:val="C00000"/>
+          <w:sz w:val="20"/>
+          <w:szCs w:val="18"/>
+          <w:lang w:val="en-GB"/>
+        </w:rPr>
+        <w:t>.</w:t>
+      </w:r>
+    </w:p>
+    <w:p>
+      <w:pPr>
+        <w:pStyle w:val="Chapter2title"/>
+        <w:rPr>
+          <w:rFonts w:ascii="Helvetica" w:hAnsi="Helvetica"/>
+          <w:b w:val="0"/>
+          <w:bCs/>
+          <w:color w:val="C00000"/>
+          <w:sz w:val="20"/>
+          <w:szCs w:val="18"/>
+          <w:lang w:val="en-GB"/>
+        </w:rPr>
+      </w:pPr>
+    </w:p>
+    <w:p>
+      <w:pPr>
+        <w:pStyle w:val="Chapter2title"/>
+        <w:rPr>
+          <w:rFonts w:ascii="Helvetica" w:hAnsi="Helvetica"/>
+          <w:b w:val="0"/>
+          <w:bCs/>
+          <w:color w:val="C00000"/>
+          <w:sz w:val="20"/>
+          <w:szCs w:val="18"/>
+          <w:lang w:val="en-GB"/>
+        </w:rPr>
+      </w:pPr>
+      <w:r>
+        <w:rPr>
+          <w:rFonts w:ascii="Helvetica" w:hAnsi="Helvetica"/>
+          <w:b w:val="0"/>
+          <w:bCs/>
+          <w:color w:val="C00000"/>
+          <w:sz w:val="20"/>
+          <w:szCs w:val="18"/>
+          <w:lang w:val="en-GB"/>
+        </w:rPr>
+        <w:t xml:space="preserve">We also observe that the error is more important for BPSK than BOC, for the same distance d. </w:t>
+      </w:r>
+      <w:proofErr w:type="gramStart"/>
+      <w:r>
+        <w:rPr>
+          <w:rFonts w:ascii="Helvetica" w:hAnsi="Helvetica"/>
+          <w:b w:val="0"/>
+          <w:bCs/>
+          <w:color w:val="C00000"/>
+          <w:sz w:val="20"/>
+          <w:szCs w:val="18"/>
+          <w:lang w:val="en-GB"/>
+        </w:rPr>
+        <w:t>BOC(</w:t>
+      </w:r>
+      <w:proofErr w:type="gramEnd"/>
+      <w:r>
+        <w:rPr>
+          <w:rFonts w:ascii="Helvetica" w:hAnsi="Helvetica"/>
+          <w:b w:val="0"/>
+          <w:bCs/>
+          <w:color w:val="C00000"/>
+          <w:sz w:val="20"/>
+          <w:szCs w:val="18"/>
+          <w:lang w:val="en-GB"/>
+        </w:rPr>
+        <w:t>1,1) signals are</w:t>
       </w:r>
       <w:r>
         <w:rPr>
@@ -9014,14 +9495,45 @@
       <w:r>
         <w:t xml:space="preserve">small </w:t>
       </w:r>
-      <w:r>
-        <w:t>Matlab function to compute the code multipath error f</w:t>
-      </w:r>
-      <w:r>
-        <w:t>rom a given discriminator function. An example of Matlab code is provided below that you can use to complement the “</w:t>
-      </w:r>
-      <w:r>
-        <w:t>compute_multipath_error (settings,discr_function)</w:t>
+      <w:proofErr w:type="spellStart"/>
+      <w:r>
+        <w:t>Matlab</w:t>
+      </w:r>
+      <w:proofErr w:type="spellEnd"/>
+      <w:r>
+        <w:t xml:space="preserve"> function to compute the code multipath error f</w:t>
+      </w:r>
+      <w:r>
+        <w:t xml:space="preserve">rom a given discriminator function. An example of </w:t>
+      </w:r>
+      <w:proofErr w:type="spellStart"/>
+      <w:r>
+        <w:t>Matlab</w:t>
+      </w:r>
+      <w:proofErr w:type="spellEnd"/>
+      <w:r>
+        <w:t xml:space="preserve"> code is provided below that you can use to complement the “</w:t>
+      </w:r>
+      <w:proofErr w:type="spellStart"/>
+      <w:r>
+        <w:t>compute_multipath_error</w:t>
+      </w:r>
+      <w:proofErr w:type="spellEnd"/>
+      <w:r>
+        <w:t xml:space="preserve"> (</w:t>
+      </w:r>
+      <w:proofErr w:type="spellStart"/>
+      <w:proofErr w:type="gramStart"/>
+      <w:r>
+        <w:t>settings,discr</w:t>
+      </w:r>
+      <w:proofErr w:type="gramEnd"/>
+      <w:r>
+        <w:t>_function</w:t>
+      </w:r>
+      <w:proofErr w:type="spellEnd"/>
+      <w:r>
+        <w:t>)</w:t>
       </w:r>
       <w:r>
         <w:t>”:</w:t>
@@ -9064,7 +9576,85 @@
           <w:szCs w:val="20"/>
           <w:lang w:val="en-GB" w:eastAsia="en-GB"/>
         </w:rPr>
-        <w:t xml:space="preserve"> multipath_error = compute_multipath_error(settings,discr_total)</w:t>
+        <w:t xml:space="preserve"> </w:t>
+      </w:r>
+      <w:proofErr w:type="spellStart"/>
+      <w:r>
+        <w:rPr>
+          <w:rFonts w:ascii="Courier New" w:hAnsi="Courier New" w:cs="Courier New"/>
+          <w:color w:val="000000"/>
+          <w:sz w:val="18"/>
+          <w:szCs w:val="20"/>
+          <w:lang w:val="en-GB" w:eastAsia="en-GB"/>
+        </w:rPr>
+        <w:t>multipath_error</w:t>
+      </w:r>
+      <w:proofErr w:type="spellEnd"/>
+      <w:r>
+        <w:rPr>
+          <w:rFonts w:ascii="Courier New" w:hAnsi="Courier New" w:cs="Courier New"/>
+          <w:color w:val="000000"/>
+          <w:sz w:val="18"/>
+          <w:szCs w:val="20"/>
+          <w:lang w:val="en-GB" w:eastAsia="en-GB"/>
+        </w:rPr>
+        <w:t xml:space="preserve"> = </w:t>
+      </w:r>
+      <w:proofErr w:type="spellStart"/>
+      <w:r>
+        <w:rPr>
+          <w:rFonts w:ascii="Courier New" w:hAnsi="Courier New" w:cs="Courier New"/>
+          <w:color w:val="000000"/>
+          <w:sz w:val="18"/>
+          <w:szCs w:val="20"/>
+          <w:lang w:val="en-GB" w:eastAsia="en-GB"/>
+        </w:rPr>
+        <w:t>compute_multipath_error</w:t>
+      </w:r>
+      <w:proofErr w:type="spellEnd"/>
+      <w:r>
+        <w:rPr>
+          <w:rFonts w:ascii="Courier New" w:hAnsi="Courier New" w:cs="Courier New"/>
+          <w:color w:val="000000"/>
+          <w:sz w:val="18"/>
+          <w:szCs w:val="20"/>
+          <w:lang w:val="en-GB" w:eastAsia="en-GB"/>
+        </w:rPr>
+        <w:t>(</w:t>
+      </w:r>
+      <w:proofErr w:type="spellStart"/>
+      <w:proofErr w:type="gramStart"/>
+      <w:r>
+        <w:rPr>
+          <w:rFonts w:ascii="Courier New" w:hAnsi="Courier New" w:cs="Courier New"/>
+          <w:color w:val="000000"/>
+          <w:sz w:val="18"/>
+          <w:szCs w:val="20"/>
+          <w:lang w:val="en-GB" w:eastAsia="en-GB"/>
+        </w:rPr>
+        <w:t>settings,discr</w:t>
+      </w:r>
+      <w:proofErr w:type="gramEnd"/>
+      <w:r>
+        <w:rPr>
+          <w:rFonts w:ascii="Courier New" w:hAnsi="Courier New" w:cs="Courier New"/>
+          <w:color w:val="000000"/>
+          <w:sz w:val="18"/>
+          <w:szCs w:val="20"/>
+          <w:lang w:val="en-GB" w:eastAsia="en-GB"/>
+        </w:rPr>
+        <w:t>_total</w:t>
+      </w:r>
+      <w:proofErr w:type="spellEnd"/>
+      <w:r>
+        <w:rPr>
+          <w:rFonts w:ascii="Courier New" w:hAnsi="Courier New" w:cs="Courier New"/>
+          <w:color w:val="000000"/>
+          <w:sz w:val="18"/>
+          <w:szCs w:val="20"/>
+          <w:lang w:val="en-GB" w:eastAsia="en-GB"/>
+        </w:rPr>
+        <w:t>)</w:t>
       </w:r>
     </w:p>
     <w:p>
@@ -9088,7 +9678,29 @@
           <w:szCs w:val="20"/>
           <w:lang w:val="en-GB" w:eastAsia="en-GB"/>
         </w:rPr>
-        <w:t xml:space="preserve">% Locate the closest zero-crossing to the center in the </w:t>
+        <w:t xml:space="preserve">% Locate the closest zero-crossing to the </w:t>
+      </w:r>
+      <w:proofErr w:type="spellStart"/>
+      <w:r>
+        <w:rPr>
+          <w:rFonts w:ascii="Courier New" w:hAnsi="Courier New" w:cs="Courier New"/>
+          <w:color w:val="228B22"/>
+          <w:sz w:val="18"/>
+          <w:szCs w:val="20"/>
+          <w:lang w:val="en-GB" w:eastAsia="en-GB"/>
+        </w:rPr>
+        <w:t>center</w:t>
+      </w:r>
+      <w:proofErr w:type="spellEnd"/>
+      <w:r>
+        <w:rPr>
+          <w:rFonts w:ascii="Courier New" w:hAnsi="Courier New" w:cs="Courier New"/>
+          <w:color w:val="228B22"/>
+          <w:sz w:val="18"/>
+          <w:szCs w:val="20"/>
+          <w:lang w:val="en-GB" w:eastAsia="en-GB"/>
+        </w:rPr>
+        <w:t xml:space="preserve"> in the </w:t>
       </w:r>
     </w:p>
     <w:p>
@@ -9128,6 +9740,7 @@
           <w:lang w:val="en-GB" w:eastAsia="en-GB"/>
         </w:rPr>
       </w:pPr>
+      <w:proofErr w:type="spellStart"/>
       <w:r>
         <w:rPr>
           <w:rFonts w:ascii="Courier New" w:hAnsi="Courier New" w:cs="Courier New"/>
@@ -9136,7 +9749,40 @@
           <w:szCs w:val="20"/>
           <w:lang w:val="en-GB" w:eastAsia="en-GB"/>
         </w:rPr>
-        <w:t>zerocross = diff(sign(discr_total));</w:t>
+        <w:t>zerocross</w:t>
+      </w:r>
+      <w:proofErr w:type="spellEnd"/>
+      <w:r>
+        <w:rPr>
+          <w:rFonts w:ascii="Courier New" w:hAnsi="Courier New" w:cs="Courier New"/>
+          <w:color w:val="000000"/>
+          <w:sz w:val="18"/>
+          <w:szCs w:val="20"/>
+          <w:lang w:val="en-GB" w:eastAsia="en-GB"/>
+        </w:rPr>
+        <w:t xml:space="preserve"> = diff(sign(</w:t>
+      </w:r>
+      <w:proofErr w:type="spellStart"/>
+      <w:r>
+        <w:rPr>
+          <w:rFonts w:ascii="Courier New" w:hAnsi="Courier New" w:cs="Courier New"/>
+          <w:color w:val="000000"/>
+          <w:sz w:val="18"/>
+          <w:szCs w:val="20"/>
+          <w:lang w:val="en-GB" w:eastAsia="en-GB"/>
+        </w:rPr>
+        <w:t>discr_total</w:t>
+      </w:r>
+      <w:proofErr w:type="spellEnd"/>
+      <w:r>
+        <w:rPr>
+          <w:rFonts w:ascii="Courier New" w:hAnsi="Courier New" w:cs="Courier New"/>
+          <w:color w:val="000000"/>
+          <w:sz w:val="18"/>
+          <w:szCs w:val="20"/>
+          <w:lang w:val="en-GB" w:eastAsia="en-GB"/>
+        </w:rPr>
+        <w:t>));</w:t>
       </w:r>
     </w:p>
     <w:p>
@@ -9152,6 +9798,7 @@
           <w:lang w:val="en-GB" w:eastAsia="en-GB"/>
         </w:rPr>
       </w:pPr>
+      <w:proofErr w:type="spellStart"/>
       <w:r>
         <w:rPr>
           <w:rFonts w:ascii="Courier New" w:hAnsi="Courier New" w:cs="Courier New"/>
@@ -9160,7 +9807,40 @@
           <w:szCs w:val="20"/>
           <w:lang w:val="en-GB" w:eastAsia="en-GB"/>
         </w:rPr>
-        <w:t>zerocross_idx = find(zerocross~=0);</w:t>
+        <w:t>zerocross_idx</w:t>
+      </w:r>
+      <w:proofErr w:type="spellEnd"/>
+      <w:r>
+        <w:rPr>
+          <w:rFonts w:ascii="Courier New" w:hAnsi="Courier New" w:cs="Courier New"/>
+          <w:color w:val="000000"/>
+          <w:sz w:val="18"/>
+          <w:szCs w:val="20"/>
+          <w:lang w:val="en-GB" w:eastAsia="en-GB"/>
+        </w:rPr>
+        <w:t xml:space="preserve"> = find(</w:t>
+      </w:r>
+      <w:proofErr w:type="spellStart"/>
+      <w:r>
+        <w:rPr>
+          <w:rFonts w:ascii="Courier New" w:hAnsi="Courier New" w:cs="Courier New"/>
+          <w:color w:val="000000"/>
+          <w:sz w:val="18"/>
+          <w:szCs w:val="20"/>
+          <w:lang w:val="en-GB" w:eastAsia="en-GB"/>
+        </w:rPr>
+        <w:t>zerocross</w:t>
+      </w:r>
+      <w:proofErr w:type="spellEnd"/>
+      <w:r>
+        <w:rPr>
+          <w:rFonts w:ascii="Courier New" w:hAnsi="Courier New" w:cs="Courier New"/>
+          <w:color w:val="000000"/>
+          <w:sz w:val="18"/>
+          <w:szCs w:val="20"/>
+          <w:lang w:val="en-GB" w:eastAsia="en-GB"/>
+        </w:rPr>
+        <w:t>~=0);</w:t>
       </w:r>
     </w:p>
     <w:p>
@@ -9200,6 +9880,7 @@
           <w:lang w:val="en-GB" w:eastAsia="en-GB"/>
         </w:rPr>
       </w:pPr>
+      <w:proofErr w:type="spellStart"/>
       <w:r>
         <w:rPr>
           <w:rFonts w:ascii="Courier New" w:hAnsi="Courier New" w:cs="Courier New"/>
@@ -9208,7 +9889,42 @@
           <w:szCs w:val="20"/>
           <w:lang w:val="en-GB" w:eastAsia="en-GB"/>
         </w:rPr>
-        <w:t>N_samples = length(settings.dtau)-1;</w:t>
+        <w:t>N_samples</w:t>
+      </w:r>
+      <w:proofErr w:type="spellEnd"/>
+      <w:r>
+        <w:rPr>
+          <w:rFonts w:ascii="Courier New" w:hAnsi="Courier New" w:cs="Courier New"/>
+          <w:color w:val="000000"/>
+          <w:sz w:val="18"/>
+          <w:szCs w:val="20"/>
+          <w:lang w:val="en-GB" w:eastAsia="en-GB"/>
+        </w:rPr>
+        <w:t xml:space="preserve"> = length(</w:t>
+      </w:r>
+      <w:proofErr w:type="spellStart"/>
+      <w:proofErr w:type="gramStart"/>
+      <w:r>
+        <w:rPr>
+          <w:rFonts w:ascii="Courier New" w:hAnsi="Courier New" w:cs="Courier New"/>
+          <w:color w:val="000000"/>
+          <w:sz w:val="18"/>
+          <w:szCs w:val="20"/>
+          <w:lang w:val="en-GB" w:eastAsia="en-GB"/>
+        </w:rPr>
+        <w:t>settings.dtau</w:t>
+      </w:r>
+      <w:proofErr w:type="spellEnd"/>
+      <w:proofErr w:type="gramEnd"/>
+      <w:r>
+        <w:rPr>
+          <w:rFonts w:ascii="Courier New" w:hAnsi="Courier New" w:cs="Courier New"/>
+          <w:color w:val="000000"/>
+          <w:sz w:val="18"/>
+          <w:szCs w:val="20"/>
+          <w:lang w:val="en-GB" w:eastAsia="en-GB"/>
+        </w:rPr>
+        <w:t>)-1;</w:t>
       </w:r>
     </w:p>
     <w:p>
@@ -9232,7 +9948,95 @@
           <w:szCs w:val="20"/>
           <w:lang w:val="en-GB" w:eastAsia="en-GB"/>
         </w:rPr>
-        <w:t>[~, min_pos] = min(abs(zerocross_idx - N_samples/2));</w:t>
+        <w:t xml:space="preserve">[~, </w:t>
+      </w:r>
+      <w:proofErr w:type="spellStart"/>
+      <w:r>
+        <w:rPr>
+          <w:rFonts w:ascii="Courier New" w:hAnsi="Courier New" w:cs="Courier New"/>
+          <w:color w:val="000000"/>
+          <w:sz w:val="18"/>
+          <w:szCs w:val="20"/>
+          <w:lang w:val="en-GB" w:eastAsia="en-GB"/>
+        </w:rPr>
+        <w:t>min_pos</w:t>
+      </w:r>
+      <w:proofErr w:type="spellEnd"/>
+      <w:r>
+        <w:rPr>
+          <w:rFonts w:ascii="Courier New" w:hAnsi="Courier New" w:cs="Courier New"/>
+          <w:color w:val="000000"/>
+          <w:sz w:val="18"/>
+          <w:szCs w:val="20"/>
+          <w:lang w:val="en-GB" w:eastAsia="en-GB"/>
+        </w:rPr>
+        <w:t xml:space="preserve">] = </w:t>
+      </w:r>
+      <w:proofErr w:type="gramStart"/>
+      <w:r>
+        <w:rPr>
+          <w:rFonts w:ascii="Courier New" w:hAnsi="Courier New" w:cs="Courier New"/>
+          <w:color w:val="000000"/>
+          <w:sz w:val="18"/>
+          <w:szCs w:val="20"/>
+          <w:lang w:val="en-GB" w:eastAsia="en-GB"/>
+        </w:rPr>
+        <w:t>min(</w:t>
+      </w:r>
+      <w:proofErr w:type="gramEnd"/>
+      <w:r>
+        <w:rPr>
+          <w:rFonts w:ascii="Courier New" w:hAnsi="Courier New" w:cs="Courier New"/>
+          <w:color w:val="000000"/>
+          <w:sz w:val="18"/>
+          <w:szCs w:val="20"/>
+          <w:lang w:val="en-GB" w:eastAsia="en-GB"/>
+        </w:rPr>
+        <w:t>abs(</w:t>
+      </w:r>
+      <w:proofErr w:type="spellStart"/>
+      <w:r>
+        <w:rPr>
+          <w:rFonts w:ascii="Courier New" w:hAnsi="Courier New" w:cs="Courier New"/>
+          <w:color w:val="000000"/>
+          <w:sz w:val="18"/>
+          <w:szCs w:val="20"/>
+          <w:lang w:val="en-GB" w:eastAsia="en-GB"/>
+        </w:rPr>
+        <w:t>zerocross_idx</w:t>
+      </w:r>
+      <w:proofErr w:type="spellEnd"/>
+      <w:r>
+        <w:rPr>
+          <w:rFonts w:ascii="Courier New" w:hAnsi="Courier New" w:cs="Courier New"/>
+          <w:color w:val="000000"/>
+          <w:sz w:val="18"/>
+          <w:szCs w:val="20"/>
+          <w:lang w:val="en-GB" w:eastAsia="en-GB"/>
+        </w:rPr>
+        <w:t xml:space="preserve"> - </w:t>
+      </w:r>
+      <w:proofErr w:type="spellStart"/>
+      <w:r>
+        <w:rPr>
+          <w:rFonts w:ascii="Courier New" w:hAnsi="Courier New" w:cs="Courier New"/>
+          <w:color w:val="000000"/>
+          <w:sz w:val="18"/>
+          <w:szCs w:val="20"/>
+          <w:lang w:val="en-GB" w:eastAsia="en-GB"/>
+        </w:rPr>
+        <w:t>N_samples</w:t>
+      </w:r>
+      <w:proofErr w:type="spellEnd"/>
+      <w:r>
+        <w:rPr>
+          <w:rFonts w:ascii="Courier New" w:hAnsi="Courier New" w:cs="Courier New"/>
+          <w:color w:val="000000"/>
+          <w:sz w:val="18"/>
+          <w:szCs w:val="20"/>
+          <w:lang w:val="en-GB" w:eastAsia="en-GB"/>
+        </w:rPr>
+        <w:t>/2));</w:t>
       </w:r>
     </w:p>
     <w:p>
@@ -9248,6 +10052,7 @@
           <w:lang w:val="en-GB" w:eastAsia="en-GB"/>
         </w:rPr>
       </w:pPr>
+      <w:proofErr w:type="spellStart"/>
       <w:r>
         <w:rPr>
           <w:rFonts w:ascii="Courier New" w:hAnsi="Courier New" w:cs="Courier New"/>
@@ -9256,7 +10061,118 @@
           <w:szCs w:val="20"/>
           <w:lang w:val="en-GB" w:eastAsia="en-GB"/>
         </w:rPr>
-        <w:t>delay_error = (zerocross_idx(min_pos) - N_samples/2)*settings.delay_step;</w:t>
+        <w:t>delay_error</w:t>
+      </w:r>
+      <w:proofErr w:type="spellEnd"/>
+      <w:r>
+        <w:rPr>
+          <w:rFonts w:ascii="Courier New" w:hAnsi="Courier New" w:cs="Courier New"/>
+          <w:color w:val="000000"/>
+          <w:sz w:val="18"/>
+          <w:szCs w:val="20"/>
+          <w:lang w:val="en-GB" w:eastAsia="en-GB"/>
+        </w:rPr>
+        <w:t xml:space="preserve"> = (</w:t>
+      </w:r>
+      <w:proofErr w:type="spellStart"/>
+      <w:r>
+        <w:rPr>
+          <w:rFonts w:ascii="Courier New" w:hAnsi="Courier New" w:cs="Courier New"/>
+          <w:color w:val="000000"/>
+          <w:sz w:val="18"/>
+          <w:szCs w:val="20"/>
+          <w:lang w:val="en-GB" w:eastAsia="en-GB"/>
+        </w:rPr>
+        <w:t>zerocross_idx</w:t>
+      </w:r>
+      <w:proofErr w:type="spellEnd"/>
+      <w:r>
+        <w:rPr>
+          <w:rFonts w:ascii="Courier New" w:hAnsi="Courier New" w:cs="Courier New"/>
+          <w:color w:val="000000"/>
+          <w:sz w:val="18"/>
+          <w:szCs w:val="20"/>
+          <w:lang w:val="en-GB" w:eastAsia="en-GB"/>
+        </w:rPr>
+        <w:t>(</w:t>
+      </w:r>
+      <w:proofErr w:type="spellStart"/>
+      <w:r>
+        <w:rPr>
+          <w:rFonts w:ascii="Courier New" w:hAnsi="Courier New" w:cs="Courier New"/>
+          <w:color w:val="000000"/>
+          <w:sz w:val="18"/>
+          <w:szCs w:val="20"/>
+          <w:lang w:val="en-GB" w:eastAsia="en-GB"/>
+        </w:rPr>
+        <w:t>min_pos</w:t>
+      </w:r>
+      <w:proofErr w:type="spellEnd"/>
+      <w:r>
+        <w:rPr>
+          <w:rFonts w:ascii="Courier New" w:hAnsi="Courier New" w:cs="Courier New"/>
+          <w:color w:val="000000"/>
+          <w:sz w:val="18"/>
+          <w:szCs w:val="20"/>
+          <w:lang w:val="en-GB" w:eastAsia="en-GB"/>
+        </w:rPr>
+        <w:t xml:space="preserve">) - </w:t>
+      </w:r>
+      <w:proofErr w:type="spellStart"/>
+      <w:r>
+        <w:rPr>
+          <w:rFonts w:ascii="Courier New" w:hAnsi="Courier New" w:cs="Courier New"/>
+          <w:color w:val="000000"/>
+          <w:sz w:val="18"/>
+          <w:szCs w:val="20"/>
+          <w:lang w:val="en-GB" w:eastAsia="en-GB"/>
+        </w:rPr>
+        <w:t>N_samples</w:t>
+      </w:r>
+      <w:proofErr w:type="spellEnd"/>
+      <w:r>
+        <w:rPr>
+          <w:rFonts w:ascii="Courier New" w:hAnsi="Courier New" w:cs="Courier New"/>
+          <w:color w:val="000000"/>
+          <w:sz w:val="18"/>
+          <w:szCs w:val="20"/>
+          <w:lang w:val="en-GB" w:eastAsia="en-GB"/>
+        </w:rPr>
+        <w:t>/</w:t>
+      </w:r>
+      <w:proofErr w:type="gramStart"/>
+      <w:r>
+        <w:rPr>
+          <w:rFonts w:ascii="Courier New" w:hAnsi="Courier New" w:cs="Courier New"/>
+          <w:color w:val="000000"/>
+          <w:sz w:val="18"/>
+          <w:szCs w:val="20"/>
+          <w:lang w:val="en-GB" w:eastAsia="en-GB"/>
+        </w:rPr>
+        <w:t>2)*</w:t>
+      </w:r>
+      <w:proofErr w:type="spellStart"/>
+      <w:proofErr w:type="gramEnd"/>
+      <w:r>
+        <w:rPr>
+          <w:rFonts w:ascii="Courier New" w:hAnsi="Courier New" w:cs="Courier New"/>
+          <w:color w:val="000000"/>
+          <w:sz w:val="18"/>
+          <w:szCs w:val="20"/>
+          <w:lang w:val="en-GB" w:eastAsia="en-GB"/>
+        </w:rPr>
+        <w:t>settings.delay_step</w:t>
+      </w:r>
+      <w:proofErr w:type="spellEnd"/>
+      <w:r>
+        <w:rPr>
+          <w:rFonts w:ascii="Courier New" w:hAnsi="Courier New" w:cs="Courier New"/>
+          <w:color w:val="000000"/>
+          <w:sz w:val="18"/>
+          <w:szCs w:val="20"/>
+          <w:lang w:val="en-GB" w:eastAsia="en-GB"/>
+        </w:rPr>
+        <w:t>;</w:t>
       </w:r>
     </w:p>
     <w:p>
@@ -9296,6 +10212,7 @@
           <w:lang w:val="es-ES_tradnl" w:eastAsia="en-GB"/>
         </w:rPr>
       </w:pPr>
+      <w:proofErr w:type="spellStart"/>
       <w:r>
         <w:rPr>
           <w:rFonts w:ascii="Courier New" w:hAnsi="Courier New" w:cs="Courier New"/>
@@ -9304,7 +10221,18 @@
           <w:szCs w:val="20"/>
           <w:lang w:val="es-ES_tradnl" w:eastAsia="en-GB"/>
         </w:rPr>
-        <w:t>Chip_distance = 3e8/1.023e6;</w:t>
+        <w:t>Chip_distance</w:t>
+      </w:r>
+      <w:proofErr w:type="spellEnd"/>
+      <w:r>
+        <w:rPr>
+          <w:rFonts w:ascii="Courier New" w:hAnsi="Courier New" w:cs="Courier New"/>
+          <w:color w:val="000000"/>
+          <w:sz w:val="18"/>
+          <w:szCs w:val="20"/>
+          <w:lang w:val="es-ES_tradnl" w:eastAsia="en-GB"/>
+        </w:rPr>
+        <w:t xml:space="preserve"> = 3e8/1.023e6;</w:t>
       </w:r>
     </w:p>
     <w:p>
@@ -9320,6 +10248,7 @@
           <w:lang w:val="es-ES_tradnl" w:eastAsia="en-GB"/>
         </w:rPr>
       </w:pPr>
+      <w:proofErr w:type="spellStart"/>
       <w:r>
         <w:rPr>
           <w:rFonts w:ascii="Courier New" w:hAnsi="Courier New" w:cs="Courier New"/>
@@ -9328,7 +10257,62 @@
           <w:szCs w:val="20"/>
           <w:lang w:val="es-ES_tradnl" w:eastAsia="en-GB"/>
         </w:rPr>
-        <w:t>multipath_error = delay_error*Chip_distance;</w:t>
+        <w:t>multipath_error</w:t>
+      </w:r>
+      <w:proofErr w:type="spellEnd"/>
+      <w:r>
+        <w:rPr>
+          <w:rFonts w:ascii="Courier New" w:hAnsi="Courier New" w:cs="Courier New"/>
+          <w:color w:val="000000"/>
+          <w:sz w:val="18"/>
+          <w:szCs w:val="20"/>
+          <w:lang w:val="es-ES_tradnl" w:eastAsia="en-GB"/>
+        </w:rPr>
+        <w:t xml:space="preserve"> = </w:t>
+      </w:r>
+      <w:proofErr w:type="spellStart"/>
+      <w:r>
+        <w:rPr>
+          <w:rFonts w:ascii="Courier New" w:hAnsi="Courier New" w:cs="Courier New"/>
+          <w:color w:val="000000"/>
+          <w:sz w:val="18"/>
+          <w:szCs w:val="20"/>
+          <w:lang w:val="es-ES_tradnl" w:eastAsia="en-GB"/>
+        </w:rPr>
+        <w:t>delay_error</w:t>
+      </w:r>
+      <w:proofErr w:type="spellEnd"/>
+      <w:r>
+        <w:rPr>
+          <w:rFonts w:ascii="Courier New" w:hAnsi="Courier New" w:cs="Courier New"/>
+          <w:color w:val="000000"/>
+          <w:sz w:val="18"/>
+          <w:szCs w:val="20"/>
+          <w:lang w:val="es-ES_tradnl" w:eastAsia="en-GB"/>
+        </w:rPr>
+        <w:t>*</w:t>
+      </w:r>
+      <w:proofErr w:type="spellStart"/>
+      <w:r>
+        <w:rPr>
+          <w:rFonts w:ascii="Courier New" w:hAnsi="Courier New" w:cs="Courier New"/>
+          <w:color w:val="000000"/>
+          <w:sz w:val="18"/>
+          <w:szCs w:val="20"/>
+          <w:lang w:val="es-ES_tradnl" w:eastAsia="en-GB"/>
+        </w:rPr>
+        <w:t>Chip_distance</w:t>
+      </w:r>
+      <w:proofErr w:type="spellEnd"/>
+      <w:r>
+        <w:rPr>
+          <w:rFonts w:ascii="Courier New" w:hAnsi="Courier New" w:cs="Courier New"/>
+          <w:color w:val="000000"/>
+          <w:sz w:val="18"/>
+          <w:szCs w:val="20"/>
+          <w:lang w:val="es-ES_tradnl" w:eastAsia="en-GB"/>
+        </w:rPr>
+        <w:t>;</w:t>
       </w:r>
     </w:p>
     <w:p>
@@ -9740,12 +10724,21 @@
                 <w:szCs w:val="20"/>
               </w:rPr>
             </w:pPr>
+            <w:proofErr w:type="gramStart"/>
             <w:r>
               <w:rPr>
                 <w:color w:val="C00000"/>
                 <w:szCs w:val="20"/>
               </w:rPr>
-              <w:t>BOC(1,1)</w:t>
+              <w:t>BOC(</w:t>
+            </w:r>
+            <w:proofErr w:type="gramEnd"/>
+            <w:r>
+              <w:rPr>
+                <w:color w:val="C00000"/>
+                <w:szCs w:val="20"/>
+              </w:rPr>
+              <w:t>1,1)</w:t>
             </w:r>
           </w:p>
         </w:tc>
@@ -9967,8 +10960,18 @@
           <w:sz w:val="14"/>
           <w:szCs w:val="14"/>
         </w:rPr>
-        <w:t xml:space="preserve"> We simply called this function in plot_discriminator</w:t>
-      </w:r>
+        <w:t xml:space="preserve"> We simply called this function in </w:t>
+      </w:r>
+      <w:proofErr w:type="spellStart"/>
+      <w:r>
+        <w:rPr>
+          <w:color w:val="C00000"/>
+          <w:sz w:val="14"/>
+          <w:szCs w:val="14"/>
+        </w:rPr>
+        <w:t>plot_discriminator</w:t>
+      </w:r>
+      <w:proofErr w:type="spellEnd"/>
       <w:r>
         <w:rPr>
           <w:color w:val="C00000"/>
@@ -10085,7 +11088,15 @@
         <w:t>mee</w:t>
       </w:r>
       <w:r>
-        <w:t xml:space="preserve"> for BPSK and BOC(1,1) for MSAR=0.5,  0 &lt;</w:t>
+        <w:t xml:space="preserve"> for BPSK and </w:t>
+      </w:r>
+      <w:proofErr w:type="gramStart"/>
+      <w:r>
+        <w:t>BOC(</w:t>
+      </w:r>
+      <w:proofErr w:type="gramEnd"/>
+      <w:r>
+        <w:t>1,1) for MSAR=0.5,  0 &lt;</w:t>
       </w:r>
       <m:oMath>
         <m:sSub>
@@ -10286,7 +11297,15 @@
         <w:fldChar w:fldCharType="end"/>
       </w:r>
       <w:r>
-        <w:t>: MEE using BPSK (left) and BOC(1, 1) (right) for in phase and out of phase multipath signal</w:t>
+        <w:t xml:space="preserve">: MEE using BPSK (left) and </w:t>
+      </w:r>
+      <w:proofErr w:type="gramStart"/>
+      <w:r>
+        <w:t>BOC(</w:t>
+      </w:r>
+      <w:proofErr w:type="gramEnd"/>
+      <w:r>
+        <w:t>1, 1) (right) for in phase and out of phase multipath signal</w:t>
       </w:r>
       <w:r>
         <w:t>, with a spacing of 0.5 chip</w:t>
@@ -10386,7 +11405,23 @@
           <w:color w:val="C00000"/>
           <w:szCs w:val="20"/>
         </w:rPr>
-        <w:t xml:space="preserve">Using BOC(1, 1), the maximum error is also </w:t>
+        <w:t xml:space="preserve">Using </w:t>
+      </w:r>
+      <w:proofErr w:type="gramStart"/>
+      <w:r>
+        <w:rPr>
+          <w:color w:val="C00000"/>
+          <w:szCs w:val="20"/>
+        </w:rPr>
+        <w:t>BOC(</w:t>
+      </w:r>
+      <w:proofErr w:type="gramEnd"/>
+      <w:r>
+        <w:rPr>
+          <w:color w:val="C00000"/>
+          <w:szCs w:val="20"/>
+        </w:rPr>
+        <w:t xml:space="preserve">1, 1), the maximum error is also </w:t>
       </w:r>
       <w:r>
         <w:rPr>
@@ -10764,7 +11799,15 @@
         <w:fldChar w:fldCharType="end"/>
       </w:r>
       <w:r>
-        <w:t>: MEE using BPSK (left) and BOC(1, 1) (right) for in phase and out of phase multipath signal, with a spacing of 0.6 chip</w:t>
+        <w:t xml:space="preserve">: MEE using BPSK (left) and </w:t>
+      </w:r>
+      <w:proofErr w:type="gramStart"/>
+      <w:r>
+        <w:t>BOC(</w:t>
+      </w:r>
+      <w:proofErr w:type="gramEnd"/>
+      <w:r>
+        <w:t>1, 1) (right) for in phase and out of phase multipath signal, with a spacing of 0.6 chip</w:t>
       </w:r>
     </w:p>
     <w:p>
@@ -10969,7 +12012,15 @@
         <w:t xml:space="preserve"> </w:t>
       </w:r>
       <w:r>
-        <w:t>MEE using BPSK (left) and BOC(1, 1) (right) for in phase and out of phase multipath signal, with a spacing of 0.3 chip</w:t>
+        <w:t xml:space="preserve">MEE using BPSK (left) and </w:t>
+      </w:r>
+      <w:proofErr w:type="gramStart"/>
+      <w:r>
+        <w:t>BOC(</w:t>
+      </w:r>
+      <w:proofErr w:type="gramEnd"/>
+      <w:r>
+        <w:t>1, 1) (right) for in phase and out of phase multipath signal, with a spacing of 0.3 chip</w:t>
       </w:r>
     </w:p>
     <w:p>
@@ -11153,7 +12204,15 @@
         <w:t xml:space="preserve">: </w:t>
       </w:r>
       <w:r>
-        <w:t>MEE using BPSK (left) and BOC(1, 1) (right) for in phase and out of phase multipath signal, with a spacing of 0.</w:t>
+        <w:t xml:space="preserve">MEE using BPSK (left) and </w:t>
+      </w:r>
+      <w:proofErr w:type="gramStart"/>
+      <w:r>
+        <w:t>BOC(</w:t>
+      </w:r>
+      <w:proofErr w:type="gramEnd"/>
+      <w:r>
+        <w:t>1, 1) (right) for in phase and out of phase multipath signal, with a spacing of 0.</w:t>
       </w:r>
       <w:r>
         <w:t>1</w:t>
@@ -11330,7 +12389,39 @@
           <w:color w:val="C00000"/>
           <w:szCs w:val="20"/>
         </w:rPr>
-        <w:t>to mitigate multipath error, It is better to use a small chip spacing, as well as relying more on the Galileo BOC(1, 1) signal. Additionally, if we expect the receiver to be fixed, for example in the case of differential GNSS, we can adjust the position of this receiver so that its multipath error is minimized in the case of the BOS(1, 1) signal.</w:t>
+        <w:t xml:space="preserve">to mitigate multipath error, It is better to use a small chip spacing, as well as relying more on the Galileo </w:t>
+      </w:r>
+      <w:proofErr w:type="gramStart"/>
+      <w:r>
+        <w:rPr>
+          <w:color w:val="C00000"/>
+          <w:szCs w:val="20"/>
+        </w:rPr>
+        <w:t>BOC(</w:t>
+      </w:r>
+      <w:proofErr w:type="gramEnd"/>
+      <w:r>
+        <w:rPr>
+          <w:color w:val="C00000"/>
+          <w:szCs w:val="20"/>
+        </w:rPr>
+        <w:t xml:space="preserve">1, 1) signal. Additionally, if we expect the receiver to be fixed, for example in the case of differential GNSS, we can adjust the position of this receiver so that its multipath error is minimized in the case of the </w:t>
+      </w:r>
+      <w:proofErr w:type="gramStart"/>
+      <w:r>
+        <w:rPr>
+          <w:color w:val="C00000"/>
+          <w:szCs w:val="20"/>
+        </w:rPr>
+        <w:t>BOS(</w:t>
+      </w:r>
+      <w:proofErr w:type="gramEnd"/>
+      <w:r>
+        <w:rPr>
+          <w:color w:val="C00000"/>
+          <w:szCs w:val="20"/>
+        </w:rPr>
+        <w:t>1, 1) signal.</w:t>
       </w:r>
     </w:p>
     <w:p>
@@ -11440,7 +12531,21 @@
         <w:rPr>
           <w:szCs w:val="20"/>
         </w:rPr>
-        <w:t>Write a Matlab function called</w:t>
+        <w:t xml:space="preserve">Write a </w:t>
+      </w:r>
+      <w:proofErr w:type="spellStart"/>
+      <w:r>
+        <w:rPr>
+          <w:szCs w:val="20"/>
+        </w:rPr>
+        <w:t>Matlab</w:t>
+      </w:r>
+      <w:proofErr w:type="spellEnd"/>
+      <w:r>
+        <w:rPr>
+          <w:szCs w:val="20"/>
+        </w:rPr>
+        <w:t xml:space="preserve"> function called</w:t>
       </w:r>
     </w:p>
     <w:p>
@@ -11456,6 +12561,7 @@
           <w:sz w:val="22"/>
         </w:rPr>
       </w:pPr>
+      <w:proofErr w:type="spellStart"/>
       <w:r>
         <w:rPr>
           <w:rFonts w:ascii="Courier New" w:hAnsi="Courier New" w:cs="Courier New"/>
@@ -11464,6 +12570,7 @@
         </w:rPr>
         <w:t>hrc_discriminator</w:t>
       </w:r>
+      <w:proofErr w:type="spellEnd"/>
       <w:r>
         <w:rPr>
           <w:rFonts w:ascii="Courier New" w:hAnsi="Courier New" w:cs="Courier New"/>
@@ -11471,8 +12578,10 @@
           <w:szCs w:val="20"/>
           <w:lang w:eastAsia="en-GB"/>
         </w:rPr>
-        <w:t>(set</w:t>
-      </w:r>
+        <w:t>(</w:t>
+      </w:r>
+      <w:proofErr w:type="spellStart"/>
+      <w:proofErr w:type="gramStart"/>
       <w:r>
         <w:rPr>
           <w:rFonts w:ascii="Courier New" w:hAnsi="Courier New" w:cs="Courier New"/>
@@ -11480,7 +12589,7 @@
           <w:szCs w:val="20"/>
           <w:lang w:eastAsia="en-GB"/>
         </w:rPr>
-        <w:t>tings</w:t>
+        <w:t>set</w:t>
       </w:r>
       <w:r>
         <w:rPr>
@@ -11489,7 +12598,7 @@
           <w:szCs w:val="20"/>
           <w:lang w:eastAsia="en-GB"/>
         </w:rPr>
-        <w:t>,multipath_delay,</w:t>
+        <w:t>tings</w:t>
       </w:r>
       <w:r>
         <w:rPr>
@@ -11498,8 +12607,9 @@
           <w:szCs w:val="20"/>
           <w:lang w:eastAsia="en-GB"/>
         </w:rPr>
-        <w:t>multipath_</w:t>
-      </w:r>
+        <w:t>,multipath</w:t>
+      </w:r>
+      <w:proofErr w:type="gramEnd"/>
       <w:r>
         <w:rPr>
           <w:rFonts w:ascii="Courier New" w:hAnsi="Courier New" w:cs="Courier New"/>
@@ -11507,7 +12617,35 @@
           <w:szCs w:val="20"/>
           <w:lang w:eastAsia="en-GB"/>
         </w:rPr>
-        <w:t>phase)</w:t>
+        <w:t>_delay,</w:t>
+      </w:r>
+      <w:r>
+        <w:rPr>
+          <w:rFonts w:ascii="Courier New" w:hAnsi="Courier New" w:cs="Courier New"/>
+          <w:sz w:val="18"/>
+          <w:szCs w:val="20"/>
+          <w:lang w:eastAsia="en-GB"/>
+        </w:rPr>
+        <w:t>multipath_</w:t>
+      </w:r>
+      <w:r>
+        <w:rPr>
+          <w:rFonts w:ascii="Courier New" w:hAnsi="Courier New" w:cs="Courier New"/>
+          <w:sz w:val="18"/>
+          <w:szCs w:val="20"/>
+          <w:lang w:eastAsia="en-GB"/>
+        </w:rPr>
+        <w:t>phase</w:t>
+      </w:r>
+      <w:proofErr w:type="spellEnd"/>
+      <w:r>
+        <w:rPr>
+          <w:rFonts w:ascii="Courier New" w:hAnsi="Courier New" w:cs="Courier New"/>
+          <w:sz w:val="18"/>
+          <w:szCs w:val="20"/>
+          <w:lang w:eastAsia="en-GB"/>
+        </w:rPr>
+        <w:t>)</w:t>
       </w:r>
       <w:r>
         <w:rPr>
@@ -11572,7 +12710,7 @@
           <v:shape id="_x0000_i1027" type="#_x0000_t75" alt="" style="width:180.95pt;height:27.55pt;mso-width-percent:0;mso-height-percent:0;mso-width-percent:0;mso-height-percent:0" o:ole="">
             <v:imagedata r:id="rId37" o:title=""/>
           </v:shape>
-          <o:OLEObject Type="Embed" ProgID="Equation.DSMT4" ShapeID="_x0000_i1027" DrawAspect="Content" ObjectID="_1650395442" r:id="rId38"/>
+          <o:OLEObject Type="Embed" ProgID="Equation.DSMT4" ShapeID="_x0000_i1027" DrawAspect="Content" ObjectID="_1650395760" r:id="rId38"/>
         </w:object>
       </w:r>
     </w:p>
@@ -11688,8 +12826,10 @@
           <w:szCs w:val="20"/>
           <w:lang w:eastAsia="en-GB"/>
         </w:rPr>
-        <w:t>(set</w:t>
-      </w:r>
+        <w:t>(</w:t>
+      </w:r>
+      <w:proofErr w:type="spellStart"/>
+      <w:proofErr w:type="gramStart"/>
       <w:r>
         <w:rPr>
           <w:rFonts w:ascii="Courier New" w:hAnsi="Courier New" w:cs="Courier New"/>
@@ -11698,7 +12838,7 @@
           <w:szCs w:val="20"/>
           <w:lang w:eastAsia="en-GB"/>
         </w:rPr>
-        <w:t>tings</w:t>
+        <w:t>set</w:t>
       </w:r>
       <w:r>
         <w:rPr>
@@ -11708,7 +12848,7 @@
           <w:szCs w:val="20"/>
           <w:lang w:eastAsia="en-GB"/>
         </w:rPr>
-        <w:t>,multipath_delay,</w:t>
+        <w:t>tings</w:t>
       </w:r>
       <w:r>
         <w:rPr>
@@ -11718,8 +12858,9 @@
           <w:szCs w:val="20"/>
           <w:lang w:eastAsia="en-GB"/>
         </w:rPr>
-        <w:t>multipath_</w:t>
-      </w:r>
+        <w:t>,multipath</w:t>
+      </w:r>
+      <w:proofErr w:type="gramEnd"/>
       <w:r>
         <w:rPr>
           <w:rFonts w:ascii="Courier New" w:hAnsi="Courier New" w:cs="Courier New"/>
@@ -11728,7 +12869,38 @@
           <w:szCs w:val="20"/>
           <w:lang w:eastAsia="en-GB"/>
         </w:rPr>
-        <w:t>phase)</w:t>
+        <w:t>_delay,</w:t>
+      </w:r>
+      <w:r>
+        <w:rPr>
+          <w:rFonts w:ascii="Courier New" w:hAnsi="Courier New" w:cs="Courier New"/>
+          <w:i/>
+          <w:sz w:val="18"/>
+          <w:szCs w:val="20"/>
+          <w:lang w:eastAsia="en-GB"/>
+        </w:rPr>
+        <w:t>multipath_</w:t>
+      </w:r>
+      <w:r>
+        <w:rPr>
+          <w:rFonts w:ascii="Courier New" w:hAnsi="Courier New" w:cs="Courier New"/>
+          <w:i/>
+          <w:sz w:val="18"/>
+          <w:szCs w:val="20"/>
+          <w:lang w:eastAsia="en-GB"/>
+        </w:rPr>
+        <w:t>phase</w:t>
+      </w:r>
+      <w:proofErr w:type="spellEnd"/>
+      <w:r>
+        <w:rPr>
+          <w:rFonts w:ascii="Courier New" w:hAnsi="Courier New" w:cs="Courier New"/>
+          <w:i/>
+          <w:sz w:val="18"/>
+          <w:szCs w:val="20"/>
+          <w:lang w:eastAsia="en-GB"/>
+        </w:rPr>
+        <w:t>)</w:t>
       </w:r>
       <w:r>
         <w:rPr>
@@ -11820,6 +12992,7 @@
         </w:rPr>
         <w:t xml:space="preserve"> the function </w:t>
       </w:r>
+      <w:proofErr w:type="spellStart"/>
       <w:r>
         <w:rPr>
           <w:rFonts w:ascii="Courier New" w:hAnsi="Courier New" w:cs="Courier New"/>
@@ -11834,6 +13007,7 @@
         </w:rPr>
         <w:t>_hrc</w:t>
       </w:r>
+      <w:proofErr w:type="spellEnd"/>
       <w:r>
         <w:rPr>
           <w:szCs w:val="20"/>
@@ -11920,7 +13094,21 @@
         <w:rPr>
           <w:szCs w:val="20"/>
         </w:rPr>
-        <w:t>Plot the results for both the  BPSK(1) and BOC(1,1) modulations</w:t>
+        <w:t xml:space="preserve">Plot the results for both </w:t>
+      </w:r>
+      <w:proofErr w:type="gramStart"/>
+      <w:r>
+        <w:rPr>
+          <w:szCs w:val="20"/>
+        </w:rPr>
+        <w:t>the  BPSK</w:t>
+      </w:r>
+      <w:proofErr w:type="gramEnd"/>
+      <w:r>
+        <w:rPr>
+          <w:szCs w:val="20"/>
+        </w:rPr>
+        <w:t>(1) and BOC(1,1) modulations</w:t>
       </w:r>
     </w:p>
     <w:p>
@@ -12113,7 +13301,15 @@
         <w:t xml:space="preserve"> HRC</w:t>
       </w:r>
       <w:r>
-        <w:t xml:space="preserve"> using BPSK (left) and BOC(1, 1) (right) for in phase and out of phase multipath signal, with a spacing of 0.</w:t>
+        <w:t xml:space="preserve"> using BPSK (left) and </w:t>
+      </w:r>
+      <w:proofErr w:type="gramStart"/>
+      <w:r>
+        <w:t>BOC(</w:t>
+      </w:r>
+      <w:proofErr w:type="gramEnd"/>
+      <w:r>
+        <w:t>1, 1) (right) for in phase and out of phase multipath signal, with a spacing of 0.</w:t>
       </w:r>
       <w:r>
         <w:t>6</w:t>
@@ -12364,7 +13560,15 @@
         <w:t xml:space="preserve">: </w:t>
       </w:r>
       <w:r>
-        <w:t>MEE HRC using BPSK (left) and BOC(1, 1) (right) for in phase and out of phase multipath signal, with a spacing of 0.</w:t>
+        <w:t xml:space="preserve">MEE HRC using BPSK (left) and </w:t>
+      </w:r>
+      <w:proofErr w:type="gramStart"/>
+      <w:r>
+        <w:t>BOC(</w:t>
+      </w:r>
+      <w:proofErr w:type="gramEnd"/>
+      <w:r>
+        <w:t>1, 1) (right) for in phase and out of phase multipath signal, with a spacing of 0.</w:t>
       </w:r>
       <w:r>
         <w:t>4</w:t>
@@ -12524,7 +13728,15 @@
         <w:t xml:space="preserve">: </w:t>
       </w:r>
       <w:r>
-        <w:t>MEE HRC using BPSK (left) and BOC(1, 1) (right) for in phase and out of phase multipath signal, with a spacing of 0.</w:t>
+        <w:t xml:space="preserve">MEE HRC using BPSK (left) and </w:t>
+      </w:r>
+      <w:proofErr w:type="gramStart"/>
+      <w:r>
+        <w:t>BOC(</w:t>
+      </w:r>
+      <w:proofErr w:type="gramEnd"/>
+      <w:r>
+        <w:t>1, 1) (right) for in phase and out of phase multipath signal, with a spacing of 0.</w:t>
       </w:r>
       <w:r>
         <w:t>2</w:t>
@@ -23078,7 +24290,7 @@
 </file>
 
 <file path=customXml/itemProps1.xml><?xml version="1.0" encoding="utf-8"?>
-<ds:datastoreItem xmlns:ds="http://schemas.openxmlformats.org/officeDocument/2006/customXml" ds:itemID="{D6B88DB4-7DFD-4C96-B949-15F599E00D6C}">
+<ds:datastoreItem xmlns:ds="http://schemas.openxmlformats.org/officeDocument/2006/customXml" ds:itemID="{BA73CE26-0F79-48B5-BEE6-335E8758D339}">
   <ds:schemaRefs>
     <ds:schemaRef ds:uri="http://schemas.openxmlformats.org/officeDocument/2006/bibliography"/>
   </ds:schemaRefs>

</xml_diff>